<commit_message>
formatted manual on windows
</commit_message>
<xml_diff>
--- a/checkers manual.docx
+++ b/checkers manual.docx
@@ -1,6 +1,6 @@
 
 <file path=word/document.xml><?xml version="1.0" encoding="utf-8"?>
-<w:document xmlns:wpc="http://schemas.microsoft.com/office/word/2010/wordprocessingCanvas" xmlns:mo="http://schemas.microsoft.com/office/mac/office/2008/main" xmlns:mc="http://schemas.openxmlformats.org/markup-compatibility/2006" xmlns:mv="urn:schemas-microsoft-com:mac:vml" xmlns:o="urn:schemas-microsoft-com:office:office" xmlns:r="http://schemas.openxmlformats.org/officeDocument/2006/relationships" xmlns:m="http://schemas.openxmlformats.org/officeDocument/2006/math" xmlns:v="urn:schemas-microsoft-com:vml" xmlns:wp14="http://schemas.microsoft.com/office/word/2010/wordprocessingDrawing" xmlns:wp="http://schemas.openxmlformats.org/drawingml/2006/wordprocessingDrawing" xmlns:w10="urn:schemas-microsoft-com:office:word" xmlns:w="http://schemas.openxmlformats.org/wordprocessingml/2006/main" xmlns:w14="http://schemas.microsoft.com/office/word/2010/wordml" xmlns:wpg="http://schemas.microsoft.com/office/word/2010/wordprocessingGroup" xmlns:wpi="http://schemas.microsoft.com/office/word/2010/wordprocessingInk" xmlns:wne="http://schemas.microsoft.com/office/word/2006/wordml" xmlns:wps="http://schemas.microsoft.com/office/word/2010/wordprocessingShape" mc:Ignorable="w14 wp14">
+<w:document xmlns:wpc="http://schemas.microsoft.com/office/word/2010/wordprocessingCanvas" xmlns:mc="http://schemas.openxmlformats.org/markup-compatibility/2006" xmlns:o="urn:schemas-microsoft-com:office:office" xmlns:r="http://schemas.openxmlformats.org/officeDocument/2006/relationships" xmlns:m="http://schemas.openxmlformats.org/officeDocument/2006/math" xmlns:v="urn:schemas-microsoft-com:vml" xmlns:wp14="http://schemas.microsoft.com/office/word/2010/wordprocessingDrawing" xmlns:wp="http://schemas.openxmlformats.org/drawingml/2006/wordprocessingDrawing" xmlns:w10="urn:schemas-microsoft-com:office:word" xmlns:w="http://schemas.openxmlformats.org/wordprocessingml/2006/main" xmlns:w14="http://schemas.microsoft.com/office/word/2010/wordml" xmlns:w15="http://schemas.microsoft.com/office/word/2012/wordml" xmlns:wpg="http://schemas.microsoft.com/office/word/2010/wordprocessingGroup" xmlns:wpi="http://schemas.microsoft.com/office/word/2010/wordprocessingInk" xmlns:wne="http://schemas.microsoft.com/office/word/2006/wordml" xmlns:wps="http://schemas.microsoft.com/office/word/2010/wordprocessingShape" mc:Ignorable="w14 w15 wp14">
   <w:body>
     <w:p>
       <w:pPr>
@@ -57,7 +57,7 @@
                     <pic:cNvPicPr/>
                   </pic:nvPicPr>
                   <pic:blipFill>
-                    <a:blip r:embed="rId8">
+                    <a:blip r:embed="rId7">
                       <a:extLst/>
                     </a:blip>
                     <a:stretch>
@@ -143,28 +143,6 @@
                             <w:pPr>
                               <w:pStyle w:val="Body"/>
                               <w:jc w:val="center"/>
-                              <w:rPr>
-                                <w:rFonts w:ascii="Helvetica Neue" w:eastAsia="Helvetica Neue" w:hAnsi="Helvetica Neue" w:cs="Helvetica Neue"/>
-                                <w:sz w:val="32"/>
-                                <w:szCs w:val="32"/>
-                              </w:rPr>
-                            </w:pPr>
-                          </w:p>
-                          <w:p>
-                            <w:pPr>
-                              <w:pStyle w:val="Body"/>
-                              <w:jc w:val="center"/>
-                              <w:rPr>
-                                <w:rFonts w:ascii="Helvetica Neue" w:eastAsia="Helvetica Neue" w:hAnsi="Helvetica Neue" w:cs="Helvetica Neue"/>
-                                <w:sz w:val="32"/>
-                                <w:szCs w:val="32"/>
-                              </w:rPr>
-                            </w:pPr>
-                          </w:p>
-                          <w:p>
-                            <w:pPr>
-                              <w:pStyle w:val="Body"/>
-                              <w:jc w:val="center"/>
                             </w:pPr>
                             <w:r>
                               <w:rPr>
@@ -172,43 +150,7 @@
                                 <w:sz w:val="32"/>
                                 <w:szCs w:val="32"/>
                               </w:rPr>
-                              <w:t xml:space="preserve">Mark Donohue, </w:t>
-                            </w:r>
-                            <w:proofErr w:type="spellStart"/>
-                            <w:r>
-                              <w:rPr>
-                                <w:rFonts w:ascii="Helvetica Neue"/>
-                                <w:sz w:val="32"/>
-                                <w:szCs w:val="32"/>
-                              </w:rPr>
-                              <w:t>Mannan</w:t>
-                            </w:r>
-                            <w:proofErr w:type="spellEnd"/>
-                            <w:r>
-                              <w:rPr>
-                                <w:rFonts w:ascii="Helvetica Neue"/>
-                                <w:sz w:val="32"/>
-                                <w:szCs w:val="32"/>
-                              </w:rPr>
-                              <w:t xml:space="preserve"> </w:t>
-                            </w:r>
-                            <w:proofErr w:type="spellStart"/>
-                            <w:r>
-                              <w:rPr>
-                                <w:rFonts w:ascii="Helvetica Neue"/>
-                                <w:sz w:val="32"/>
-                                <w:szCs w:val="32"/>
-                              </w:rPr>
-                              <w:t>Kasliwal</w:t>
-                            </w:r>
-                            <w:proofErr w:type="spellEnd"/>
-                            <w:r>
-                              <w:rPr>
-                                <w:rFonts w:ascii="Helvetica Neue"/>
-                                <w:sz w:val="32"/>
-                                <w:szCs w:val="32"/>
-                              </w:rPr>
-                              <w:t xml:space="preserve">, Marc </w:t>
+                              <w:t xml:space="preserve">Mark Donohue, Mannan Kasliwal, Marc </w:t>
                             </w:r>
                             <w:proofErr w:type="spellStart"/>
                             <w:r>
@@ -252,39 +194,16 @@
           </mc:Choice>
           <mc:Fallback>
             <w:pict>
-              <v:rect id="_x0000_s1026" style="visibility:visible;position:absolute;margin-left:108.5pt;margin-top:507.0pt;width:250.0pt;height:128.0pt;z-index:251660288;mso-position-horizontal:absolute;mso-position-horizontal-relative:margin;mso-position-vertical:absolute;mso-position-vertical-relative:line;mso-wrap-distance-left:12.0pt;mso-wrap-distance-top:12.0pt;mso-wrap-distance-right:12.0pt;mso-wrap-distance-bottom:12.0pt;">
-                <v:fill on="f"/>
-                <v:stroke on="f" weight="1.0pt" dashstyle="solid" endcap="flat" miterlimit="400.0%" joinstyle="miter" linestyle="single" startarrow="none" startarrowwidth="medium" startarrowlength="medium" endarrow="none" endarrowwidth="medium" endarrowlength="medium"/>
-                <v:textbox>
+              <v:rect w14:anchorId="094163AA" id="officeArt object" o:spid="_x0000_s1026" style="position:absolute;left:0;text-align:left;margin-left:108.5pt;margin-top:507pt;width:250pt;height:128pt;z-index:251660288;visibility:visible;mso-wrap-style:square;mso-wrap-distance-left:12pt;mso-wrap-distance-top:12pt;mso-wrap-distance-right:12pt;mso-wrap-distance-bottom:12pt;mso-position-horizontal:absolute;mso-position-horizontal-relative:margin;mso-position-vertical:absolute;mso-position-vertical-relative:line;v-text-anchor:top" o:gfxdata="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" filled="f" stroked="f" strokeweight="1pt">
+                <v:stroke miterlimit="4"/>
+                <v:textbox inset="4pt,4pt,4pt,4pt">
                   <w:txbxContent>
                     <w:p>
                       <w:pPr>
                         <w:pStyle w:val="Body"/>
                         <w:jc w:val="center"/>
                         <w:rPr>
-                          <w:rFonts w:ascii="Helvetica Neue" w:cs="Helvetica Neue" w:hAnsi="Helvetica Neue" w:eastAsia="Helvetica Neue"/>
-                          <w:sz w:val="32"/>
-                          <w:szCs w:val="32"/>
-                        </w:rPr>
-                      </w:pPr>
-                    </w:p>
-                    <w:p>
-                      <w:pPr>
-                        <w:pStyle w:val="Body"/>
-                        <w:jc w:val="center"/>
-                        <w:rPr>
-                          <w:rFonts w:ascii="Helvetica Neue" w:cs="Helvetica Neue" w:hAnsi="Helvetica Neue" w:eastAsia="Helvetica Neue"/>
-                          <w:sz w:val="32"/>
-                          <w:szCs w:val="32"/>
-                        </w:rPr>
-                      </w:pPr>
-                    </w:p>
-                    <w:p>
-                      <w:pPr>
-                        <w:pStyle w:val="Body"/>
-                        <w:jc w:val="center"/>
-                        <w:rPr>
-                          <w:rFonts w:ascii="Helvetica Neue" w:cs="Helvetica Neue" w:hAnsi="Helvetica Neue" w:eastAsia="Helvetica Neue"/>
+                          <w:rFonts w:ascii="Helvetica Neue" w:eastAsia="Helvetica Neue" w:hAnsi="Helvetica Neue" w:cs="Helvetica Neue"/>
                           <w:sz w:val="32"/>
                           <w:szCs w:val="32"/>
                         </w:rPr>
@@ -300,15 +219,41 @@
                           <w:rFonts w:ascii="Helvetica Neue"/>
                           <w:sz w:val="32"/>
                           <w:szCs w:val="32"/>
-                          <w:rtl w:val="0"/>
-                          <w:lang w:val="en-US"/>
                         </w:rPr>
-                        <w:t>Mark Donohue, Mannan Kasliwal, Marc Suesser, and Zachary Ziccardi</w:t>
+                        <w:t xml:space="preserve">Mark Donohue, Mannan Kasliwal, Marc </w:t>
                       </w:r>
+                      <w:proofErr w:type="spellStart"/>
+                      <w:r>
+                        <w:rPr>
+                          <w:rFonts w:ascii="Helvetica Neue"/>
+                          <w:sz w:val="32"/>
+                          <w:szCs w:val="32"/>
+                        </w:rPr>
+                        <w:t>Suesser</w:t>
+                      </w:r>
+                      <w:proofErr w:type="spellEnd"/>
+                      <w:r>
+                        <w:rPr>
+                          <w:rFonts w:ascii="Helvetica Neue"/>
+                          <w:sz w:val="32"/>
+                          <w:szCs w:val="32"/>
+                        </w:rPr>
+                        <w:t xml:space="preserve">, and Zachary </w:t>
+                      </w:r>
+                      <w:proofErr w:type="spellStart"/>
+                      <w:r>
+                        <w:rPr>
+                          <w:rFonts w:ascii="Helvetica Neue"/>
+                          <w:sz w:val="32"/>
+                          <w:szCs w:val="32"/>
+                        </w:rPr>
+                        <w:t>Ziccardi</w:t>
+                      </w:r>
+                      <w:proofErr w:type="spellEnd"/>
                     </w:p>
                   </w:txbxContent>
                 </v:textbox>
-                <w10:wrap type="topAndBottom" side="bothSides" anchorx="margin"/>
+                <w10:wrap type="topAndBottom" anchorx="margin" anchory="line"/>
               </v:rect>
             </w:pict>
           </mc:Fallback>
@@ -328,15 +273,15 @@
         <w:pStyle w:val="Body"/>
         <w:rPr>
           <w:rFonts w:ascii="Helvetica Neue" w:eastAsia="Helvetica Neue" w:hAnsi="Helvetica Neue" w:cs="Helvetica Neue"/>
-          <w:sz w:val="28"/>
-          <w:szCs w:val="28"/>
+          <w:sz w:val="24"/>
+          <w:szCs w:val="24"/>
         </w:rPr>
       </w:pPr>
       <w:r>
         <w:rPr>
           <w:rFonts w:ascii="Helvetica Neue"/>
-          <w:sz w:val="28"/>
-          <w:szCs w:val="28"/>
+          <w:sz w:val="24"/>
+          <w:szCs w:val="24"/>
         </w:rPr>
         <w:lastRenderedPageBreak/>
         <w:t>This program allows two users to play a simple game of checkers. The program follows most basic rules found in an ordinary game of checkers.</w:t>
@@ -347,8 +292,8 @@
         <w:pStyle w:val="Body"/>
         <w:rPr>
           <w:rFonts w:ascii="Helvetica Neue" w:eastAsia="Helvetica Neue" w:hAnsi="Helvetica Neue" w:cs="Helvetica Neue"/>
-          <w:sz w:val="28"/>
-          <w:szCs w:val="28"/>
+          <w:sz w:val="24"/>
+          <w:szCs w:val="24"/>
         </w:rPr>
       </w:pPr>
     </w:p>
@@ -357,25 +302,17 @@
         <w:pStyle w:val="Body"/>
         <w:rPr>
           <w:rFonts w:ascii="Helvetica Neue" w:eastAsia="Helvetica Neue" w:hAnsi="Helvetica Neue" w:cs="Helvetica Neue"/>
-          <w:sz w:val="28"/>
-          <w:szCs w:val="28"/>
+          <w:sz w:val="24"/>
+          <w:szCs w:val="24"/>
         </w:rPr>
       </w:pPr>
       <w:r>
         <w:rPr>
           <w:rFonts w:ascii="Helvetica Neue"/>
-          <w:sz w:val="28"/>
-          <w:szCs w:val="28"/>
-        </w:rPr>
-        <w:t>The basic rules of</w:t>
-      </w:r>
-      <w:r>
-        <w:rPr>
-          <w:rFonts w:ascii="Helvetica Neue"/>
-          <w:sz w:val="28"/>
-          <w:szCs w:val="28"/>
-        </w:rPr>
-        <w:t xml:space="preserve"> checkers are as follows:</w:t>
+          <w:sz w:val="24"/>
+          <w:szCs w:val="24"/>
+        </w:rPr>
+        <w:t>The basic rules of checkers are as follows:</w:t>
       </w:r>
     </w:p>
     <w:p>
@@ -388,15 +325,15 @@
         <w:rPr>
           <w:rFonts w:ascii="Helvetica Neue" w:eastAsia="Helvetica Neue" w:hAnsi="Helvetica Neue" w:cs="Helvetica Neue"/>
           <w:position w:val="-2"/>
-          <w:sz w:val="28"/>
-          <w:szCs w:val="28"/>
+          <w:sz w:val="24"/>
+          <w:szCs w:val="24"/>
         </w:rPr>
       </w:pPr>
       <w:r>
         <w:rPr>
           <w:rFonts w:ascii="Helvetica Neue"/>
-          <w:sz w:val="28"/>
-          <w:szCs w:val="28"/>
+          <w:sz w:val="24"/>
+          <w:szCs w:val="24"/>
         </w:rPr>
         <w:t>Regular checkers may only be moved one space diagonally in the forward direction.</w:t>
       </w:r>
@@ -411,31 +348,31 @@
         <w:rPr>
           <w:rFonts w:ascii="Helvetica Neue" w:eastAsia="Helvetica Neue" w:hAnsi="Helvetica Neue" w:cs="Helvetica Neue"/>
           <w:position w:val="-2"/>
-          <w:sz w:val="28"/>
-          <w:szCs w:val="28"/>
+          <w:sz w:val="24"/>
+          <w:szCs w:val="24"/>
         </w:rPr>
       </w:pPr>
       <w:r>
         <w:rPr>
           <w:rFonts w:ascii="Helvetica Neue"/>
-          <w:sz w:val="28"/>
-          <w:szCs w:val="28"/>
+          <w:sz w:val="24"/>
+          <w:szCs w:val="24"/>
         </w:rPr>
         <w:t>A checker may only move more than one space if it is jumping an opponent</w:t>
       </w:r>
       <w:r>
         <w:rPr>
           <w:rFonts w:hAnsi="Helvetica Neue"/>
-          <w:sz w:val="28"/>
-          <w:szCs w:val="28"/>
+          <w:sz w:val="24"/>
+          <w:szCs w:val="24"/>
         </w:rPr>
         <w:t>’</w:t>
       </w:r>
       <w:r>
         <w:rPr>
           <w:rFonts w:ascii="Helvetica Neue"/>
-          <w:sz w:val="28"/>
-          <w:szCs w:val="28"/>
+          <w:sz w:val="24"/>
+          <w:szCs w:val="24"/>
         </w:rPr>
         <w:t>s piece. (See the picture below.)</w:t>
       </w:r>
@@ -450,25 +387,17 @@
         <w:rPr>
           <w:rFonts w:ascii="Helvetica Neue" w:eastAsia="Helvetica Neue" w:hAnsi="Helvetica Neue" w:cs="Helvetica Neue"/>
           <w:position w:val="-2"/>
-          <w:sz w:val="28"/>
-          <w:szCs w:val="28"/>
+          <w:sz w:val="24"/>
+          <w:szCs w:val="24"/>
         </w:rPr>
       </w:pPr>
       <w:r>
         <w:rPr>
           <w:rFonts w:ascii="Helvetica Neue"/>
-          <w:sz w:val="28"/>
-          <w:szCs w:val="28"/>
-        </w:rPr>
-        <w:t>A piece may only move backward if it is a</w:t>
-      </w:r>
-      <w:r>
-        <w:rPr>
-          <w:rFonts w:ascii="Helvetica Neue"/>
-          <w:sz w:val="28"/>
-          <w:szCs w:val="28"/>
-        </w:rPr>
-        <w:t xml:space="preserve"> king.</w:t>
+          <w:sz w:val="24"/>
+          <w:szCs w:val="24"/>
+        </w:rPr>
+        <w:t>A piece may only move backward if it is a king.</w:t>
       </w:r>
     </w:p>
     <w:p>
@@ -481,15 +410,15 @@
         <w:rPr>
           <w:rFonts w:ascii="Helvetica Neue" w:eastAsia="Helvetica Neue" w:hAnsi="Helvetica Neue" w:cs="Helvetica Neue"/>
           <w:position w:val="-2"/>
-          <w:sz w:val="28"/>
-          <w:szCs w:val="28"/>
+          <w:sz w:val="24"/>
+          <w:szCs w:val="24"/>
         </w:rPr>
       </w:pPr>
       <w:r>
         <w:rPr>
           <w:rFonts w:ascii="Helvetica Neue"/>
-          <w:sz w:val="28"/>
-          <w:szCs w:val="28"/>
+          <w:sz w:val="24"/>
+          <w:szCs w:val="24"/>
         </w:rPr>
         <w:t>To become a king, a piece must reach the last row on the other side of the board.</w:t>
       </w:r>
@@ -504,66 +433,53 @@
         <w:rPr>
           <w:rFonts w:ascii="Helvetica Neue" w:eastAsia="Helvetica Neue" w:hAnsi="Helvetica Neue" w:cs="Helvetica Neue"/>
           <w:position w:val="-2"/>
-          <w:sz w:val="28"/>
-          <w:szCs w:val="28"/>
+          <w:sz w:val="24"/>
+          <w:szCs w:val="24"/>
         </w:rPr>
       </w:pPr>
       <w:r>
         <w:rPr>
           <w:rFonts w:ascii="Helvetica Neue"/>
-          <w:sz w:val="28"/>
-          <w:szCs w:val="28"/>
+          <w:sz w:val="24"/>
+          <w:szCs w:val="24"/>
         </w:rPr>
         <w:t>To win the game, a player must jump over all of the other player</w:t>
       </w:r>
       <w:r>
         <w:rPr>
           <w:rFonts w:hAnsi="Helvetica Neue"/>
-          <w:sz w:val="28"/>
-          <w:szCs w:val="28"/>
+          <w:sz w:val="24"/>
+          <w:szCs w:val="24"/>
         </w:rPr>
         <w:t>’</w:t>
       </w:r>
       <w:r>
         <w:rPr>
           <w:rFonts w:ascii="Helvetica Neue"/>
-          <w:sz w:val="28"/>
-          <w:szCs w:val="28"/>
-        </w:rPr>
-        <w:t>s pieces.</w:t>
+          <w:sz w:val="24"/>
+          <w:szCs w:val="24"/>
+        </w:rPr>
+        <w:t xml:space="preserve">s </w:t>
       </w:r>
       <w:r>
         <w:rPr>
           <w:rFonts w:ascii="Helvetica Neue" w:eastAsia="Helvetica Neue" w:hAnsi="Helvetica Neue" w:cs="Helvetica Neue"/>
           <w:noProof/>
-          <w:sz w:val="28"/>
-          <w:szCs w:val="28"/>
+          <w:sz w:val="24"/>
+          <w:szCs w:val="24"/>
         </w:rPr>
         <w:drawing>
-          <wp:anchor distT="152400" distB="152400" distL="152400" distR="152400" simplePos="0" relativeHeight="251661312" behindDoc="0" locked="0" layoutInCell="1" allowOverlap="1" wp14:anchorId="0A12C358" wp14:editId="0CDCB5E1">
+          <wp:anchor distT="152400" distB="152400" distL="152400" distR="152400" simplePos="0" relativeHeight="251666432" behindDoc="0" locked="0" layoutInCell="1" allowOverlap="1" wp14:anchorId="0A12C358" wp14:editId="6BCCDCD4">
             <wp:simplePos x="0" y="0"/>
             <wp:positionH relativeFrom="margin">
-              <wp:posOffset>120821</wp:posOffset>
+              <wp:posOffset>713740</wp:posOffset>
             </wp:positionH>
             <wp:positionV relativeFrom="line">
-              <wp:posOffset>243840</wp:posOffset>
+              <wp:posOffset>184150</wp:posOffset>
             </wp:positionV>
-            <wp:extent cx="5689257" cy="5943600"/>
+            <wp:extent cx="4549775" cy="4724400"/>
             <wp:effectExtent l="0" t="0" r="0" b="0"/>
-            <wp:wrapThrough wrapText="bothSides" distL="152400" distR="152400">
-              <wp:wrapPolygon edited="1">
-                <wp:start x="1543" y="844"/>
-                <wp:lineTo x="1498" y="865"/>
-                <wp:lineTo x="1454" y="19702"/>
-                <wp:lineTo x="1917" y="19702"/>
-                <wp:lineTo x="2138" y="19765"/>
-                <wp:lineTo x="19370" y="19786"/>
-                <wp:lineTo x="19480" y="19723"/>
-                <wp:lineTo x="20164" y="19702"/>
-                <wp:lineTo x="20142" y="886"/>
-                <wp:lineTo x="1543" y="844"/>
-              </wp:wrapPolygon>
-            </wp:wrapThrough>
+            <wp:wrapNone/>
             <wp:docPr id="1073741827" name="officeArt object"/>
             <wp:cNvGraphicFramePr/>
             <a:graphic xmlns:a="http://schemas.openxmlformats.org/drawingml/2006/main">
@@ -574,7 +490,7 @@
                     <pic:cNvPicPr/>
                   </pic:nvPicPr>
                   <pic:blipFill>
-                    <a:blip r:embed="rId9">
+                    <a:blip r:embed="rId8">
                       <a:extLst/>
                     </a:blip>
                     <a:stretch>
@@ -584,7 +500,7 @@
                   <pic:spPr>
                     <a:xfrm>
                       <a:off x="0" y="0"/>
-                      <a:ext cx="5689257" cy="5943600"/>
+                      <a:ext cx="4549775" cy="4724400"/>
                     </a:xfrm>
                     <a:prstGeom prst="rect">
                       <a:avLst/>
@@ -598,17 +514,31 @@
                 </pic:pic>
               </a:graphicData>
             </a:graphic>
+            <wp14:sizeRelH relativeFrom="margin">
+              <wp14:pctWidth>0</wp14:pctWidth>
+            </wp14:sizeRelH>
+            <wp14:sizeRelV relativeFrom="margin">
+              <wp14:pctHeight>0</wp14:pctHeight>
+            </wp14:sizeRelV>
           </wp:anchor>
         </w:drawing>
       </w:r>
+      <w:r>
+        <w:rPr>
+          <w:rFonts w:ascii="Helvetica Neue"/>
+          <w:sz w:val="24"/>
+          <w:szCs w:val="24"/>
+        </w:rPr>
+        <w:t>pieces.</w:t>
+      </w:r>
     </w:p>
     <w:p>
       <w:pPr>
         <w:pStyle w:val="Body"/>
         <w:rPr>
           <w:rFonts w:ascii="Helvetica Neue" w:eastAsia="Helvetica Neue" w:hAnsi="Helvetica Neue" w:cs="Helvetica Neue"/>
-          <w:sz w:val="28"/>
-          <w:szCs w:val="28"/>
+          <w:sz w:val="24"/>
+          <w:szCs w:val="24"/>
         </w:rPr>
       </w:pPr>
     </w:p>
@@ -617,8 +547,8 @@
         <w:pStyle w:val="Body"/>
         <w:rPr>
           <w:rFonts w:ascii="Helvetica Neue" w:eastAsia="Helvetica Neue" w:hAnsi="Helvetica Neue" w:cs="Helvetica Neue"/>
-          <w:sz w:val="28"/>
-          <w:szCs w:val="28"/>
+          <w:sz w:val="24"/>
+          <w:szCs w:val="24"/>
         </w:rPr>
       </w:pPr>
     </w:p>
@@ -627,8 +557,8 @@
         <w:pStyle w:val="Body"/>
         <w:rPr>
           <w:rFonts w:ascii="Helvetica Neue" w:eastAsia="Helvetica Neue" w:hAnsi="Helvetica Neue" w:cs="Helvetica Neue"/>
-          <w:sz w:val="28"/>
-          <w:szCs w:val="28"/>
+          <w:sz w:val="24"/>
+          <w:szCs w:val="24"/>
         </w:rPr>
       </w:pPr>
     </w:p>
@@ -637,8 +567,8 @@
         <w:pStyle w:val="Body"/>
         <w:rPr>
           <w:rFonts w:ascii="Helvetica Neue" w:eastAsia="Helvetica Neue" w:hAnsi="Helvetica Neue" w:cs="Helvetica Neue"/>
-          <w:sz w:val="28"/>
-          <w:szCs w:val="28"/>
+          <w:sz w:val="24"/>
+          <w:szCs w:val="24"/>
         </w:rPr>
       </w:pPr>
     </w:p>
@@ -647,8 +577,8 @@
         <w:pStyle w:val="Body"/>
         <w:rPr>
           <w:rFonts w:ascii="Helvetica Neue" w:eastAsia="Helvetica Neue" w:hAnsi="Helvetica Neue" w:cs="Helvetica Neue"/>
-          <w:sz w:val="28"/>
-          <w:szCs w:val="28"/>
+          <w:sz w:val="24"/>
+          <w:szCs w:val="24"/>
         </w:rPr>
       </w:pPr>
     </w:p>
@@ -657,8 +587,8 @@
         <w:pStyle w:val="Body"/>
         <w:rPr>
           <w:rFonts w:ascii="Helvetica Neue" w:eastAsia="Helvetica Neue" w:hAnsi="Helvetica Neue" w:cs="Helvetica Neue"/>
-          <w:sz w:val="28"/>
-          <w:szCs w:val="28"/>
+          <w:sz w:val="24"/>
+          <w:szCs w:val="24"/>
         </w:rPr>
       </w:pPr>
     </w:p>
@@ -667,8 +597,8 @@
         <w:pStyle w:val="Body"/>
         <w:rPr>
           <w:rFonts w:ascii="Helvetica Neue" w:eastAsia="Helvetica Neue" w:hAnsi="Helvetica Neue" w:cs="Helvetica Neue"/>
-          <w:sz w:val="28"/>
-          <w:szCs w:val="28"/>
+          <w:sz w:val="24"/>
+          <w:szCs w:val="24"/>
         </w:rPr>
       </w:pPr>
     </w:p>
@@ -677,8 +607,8 @@
         <w:pStyle w:val="Body"/>
         <w:rPr>
           <w:rFonts w:ascii="Helvetica Neue" w:eastAsia="Helvetica Neue" w:hAnsi="Helvetica Neue" w:cs="Helvetica Neue"/>
-          <w:sz w:val="28"/>
-          <w:szCs w:val="28"/>
+          <w:sz w:val="24"/>
+          <w:szCs w:val="24"/>
         </w:rPr>
       </w:pPr>
     </w:p>
@@ -687,8 +617,8 @@
         <w:pStyle w:val="Body"/>
         <w:rPr>
           <w:rFonts w:ascii="Helvetica Neue" w:eastAsia="Helvetica Neue" w:hAnsi="Helvetica Neue" w:cs="Helvetica Neue"/>
-          <w:sz w:val="28"/>
-          <w:szCs w:val="28"/>
+          <w:sz w:val="24"/>
+          <w:szCs w:val="24"/>
         </w:rPr>
       </w:pPr>
     </w:p>
@@ -697,8 +627,8 @@
         <w:pStyle w:val="Body"/>
         <w:rPr>
           <w:rFonts w:ascii="Helvetica Neue" w:eastAsia="Helvetica Neue" w:hAnsi="Helvetica Neue" w:cs="Helvetica Neue"/>
-          <w:sz w:val="28"/>
-          <w:szCs w:val="28"/>
+          <w:sz w:val="24"/>
+          <w:szCs w:val="24"/>
         </w:rPr>
       </w:pPr>
     </w:p>
@@ -707,8 +637,8 @@
         <w:pStyle w:val="Body"/>
         <w:rPr>
           <w:rFonts w:ascii="Helvetica Neue" w:eastAsia="Helvetica Neue" w:hAnsi="Helvetica Neue" w:cs="Helvetica Neue"/>
-          <w:sz w:val="28"/>
-          <w:szCs w:val="28"/>
+          <w:sz w:val="24"/>
+          <w:szCs w:val="24"/>
         </w:rPr>
       </w:pPr>
     </w:p>
@@ -717,8 +647,8 @@
         <w:pStyle w:val="Body"/>
         <w:rPr>
           <w:rFonts w:ascii="Helvetica Neue" w:eastAsia="Helvetica Neue" w:hAnsi="Helvetica Neue" w:cs="Helvetica Neue"/>
-          <w:sz w:val="28"/>
-          <w:szCs w:val="28"/>
+          <w:sz w:val="24"/>
+          <w:szCs w:val="24"/>
         </w:rPr>
       </w:pPr>
     </w:p>
@@ -727,8 +657,8 @@
         <w:pStyle w:val="Body"/>
         <w:rPr>
           <w:rFonts w:ascii="Helvetica Neue" w:eastAsia="Helvetica Neue" w:hAnsi="Helvetica Neue" w:cs="Helvetica Neue"/>
-          <w:sz w:val="28"/>
-          <w:szCs w:val="28"/>
+          <w:sz w:val="24"/>
+          <w:szCs w:val="24"/>
         </w:rPr>
       </w:pPr>
     </w:p>
@@ -737,8 +667,8 @@
         <w:pStyle w:val="Body"/>
         <w:rPr>
           <w:rFonts w:ascii="Helvetica Neue" w:eastAsia="Helvetica Neue" w:hAnsi="Helvetica Neue" w:cs="Helvetica Neue"/>
-          <w:sz w:val="28"/>
-          <w:szCs w:val="28"/>
+          <w:sz w:val="24"/>
+          <w:szCs w:val="24"/>
         </w:rPr>
       </w:pPr>
     </w:p>
@@ -747,8 +677,8 @@
         <w:pStyle w:val="Body"/>
         <w:rPr>
           <w:rFonts w:ascii="Helvetica Neue" w:eastAsia="Helvetica Neue" w:hAnsi="Helvetica Neue" w:cs="Helvetica Neue"/>
-          <w:sz w:val="28"/>
-          <w:szCs w:val="28"/>
+          <w:sz w:val="24"/>
+          <w:szCs w:val="24"/>
         </w:rPr>
       </w:pPr>
     </w:p>
@@ -757,28 +687,39 @@
         <w:pStyle w:val="Body"/>
         <w:rPr>
           <w:rFonts w:ascii="Helvetica Neue" w:eastAsia="Helvetica Neue" w:hAnsi="Helvetica Neue" w:cs="Helvetica Neue"/>
-          <w:sz w:val="28"/>
-          <w:szCs w:val="28"/>
-        </w:rPr>
-      </w:pPr>
+          <w:sz w:val="24"/>
+          <w:szCs w:val="24"/>
+        </w:rPr>
+      </w:pPr>
+      <w:bookmarkStart w:id="0" w:name="_GoBack"/>
+      <w:bookmarkEnd w:id="0"/>
     </w:p>
     <w:p>
       <w:pPr>
         <w:pStyle w:val="Body"/>
         <w:rPr>
           <w:rFonts w:ascii="Helvetica Neue" w:eastAsia="Helvetica Neue" w:hAnsi="Helvetica Neue" w:cs="Helvetica Neue"/>
-          <w:sz w:val="28"/>
-          <w:szCs w:val="28"/>
-        </w:rPr>
-      </w:pPr>
+          <w:sz w:val="24"/>
+          <w:szCs w:val="24"/>
+        </w:rPr>
+      </w:pPr>
+      <w:r>
+        <w:rPr>
+          <w:rFonts w:ascii="Helvetica Neue"/>
+          <w:sz w:val="24"/>
+          <w:szCs w:val="24"/>
+        </w:rPr>
+        <w:lastRenderedPageBreak/>
+        <w:t>At the beginning of the game, a window pops up on the right side of the screen, allowing the players to enter their names. Once this is done, it will display who goes first.</w:t>
+      </w:r>
     </w:p>
     <w:p>
       <w:pPr>
         <w:pStyle w:val="Body"/>
         <w:rPr>
           <w:rFonts w:ascii="Helvetica Neue" w:eastAsia="Helvetica Neue" w:hAnsi="Helvetica Neue" w:cs="Helvetica Neue"/>
-          <w:sz w:val="28"/>
-          <w:szCs w:val="28"/>
+          <w:sz w:val="24"/>
+          <w:szCs w:val="24"/>
         </w:rPr>
       </w:pPr>
     </w:p>
@@ -787,18 +728,26 @@
         <w:pStyle w:val="Body"/>
         <w:rPr>
           <w:rFonts w:ascii="Helvetica Neue" w:eastAsia="Helvetica Neue" w:hAnsi="Helvetica Neue" w:cs="Helvetica Neue"/>
-          <w:sz w:val="28"/>
-          <w:szCs w:val="28"/>
-        </w:rPr>
-      </w:pPr>
+          <w:sz w:val="24"/>
+          <w:szCs w:val="24"/>
+        </w:rPr>
+      </w:pPr>
+      <w:r>
+        <w:rPr>
+          <w:rFonts w:ascii="Helvetica Neue"/>
+          <w:sz w:val="24"/>
+          <w:szCs w:val="24"/>
+        </w:rPr>
+        <w:t xml:space="preserve">INSERT PICTURE - of side menu </w:t>
+      </w:r>
     </w:p>
     <w:p>
       <w:pPr>
         <w:pStyle w:val="Body"/>
         <w:rPr>
           <w:rFonts w:ascii="Helvetica Neue" w:eastAsia="Helvetica Neue" w:hAnsi="Helvetica Neue" w:cs="Helvetica Neue"/>
-          <w:sz w:val="28"/>
-          <w:szCs w:val="28"/>
+          <w:sz w:val="24"/>
+          <w:szCs w:val="24"/>
         </w:rPr>
       </w:pPr>
     </w:p>
@@ -807,219 +756,59 @@
         <w:pStyle w:val="Body"/>
         <w:rPr>
           <w:rFonts w:ascii="Helvetica Neue" w:eastAsia="Helvetica Neue" w:hAnsi="Helvetica Neue" w:cs="Helvetica Neue"/>
-          <w:sz w:val="28"/>
-          <w:szCs w:val="28"/>
-        </w:rPr>
-      </w:pPr>
-    </w:p>
-    <w:p>
-      <w:pPr>
-        <w:pStyle w:val="Body"/>
-        <w:rPr>
-          <w:rFonts w:ascii="Helvetica Neue" w:eastAsia="Helvetica Neue" w:hAnsi="Helvetica Neue" w:cs="Helvetica Neue"/>
-          <w:sz w:val="28"/>
-          <w:szCs w:val="28"/>
-        </w:rPr>
-      </w:pPr>
-    </w:p>
-    <w:p>
-      <w:pPr>
-        <w:pStyle w:val="Body"/>
-        <w:rPr>
-          <w:rFonts w:ascii="Helvetica Neue" w:eastAsia="Helvetica Neue" w:hAnsi="Helvetica Neue" w:cs="Helvetica Neue"/>
-          <w:sz w:val="28"/>
-          <w:szCs w:val="28"/>
-        </w:rPr>
-      </w:pPr>
-    </w:p>
-    <w:p>
-      <w:pPr>
-        <w:pStyle w:val="Body"/>
-        <w:rPr>
-          <w:rFonts w:ascii="Helvetica Neue" w:eastAsia="Helvetica Neue" w:hAnsi="Helvetica Neue" w:cs="Helvetica Neue"/>
-          <w:sz w:val="28"/>
-          <w:szCs w:val="28"/>
-        </w:rPr>
-      </w:pPr>
-    </w:p>
-    <w:p>
-      <w:pPr>
-        <w:pStyle w:val="Body"/>
-        <w:rPr>
-          <w:rFonts w:ascii="Helvetica Neue" w:eastAsia="Helvetica Neue" w:hAnsi="Helvetica Neue" w:cs="Helvetica Neue"/>
-          <w:sz w:val="28"/>
-          <w:szCs w:val="28"/>
-        </w:rPr>
-      </w:pPr>
-    </w:p>
-    <w:p>
-      <w:pPr>
-        <w:pStyle w:val="Body"/>
-        <w:rPr>
-          <w:rFonts w:ascii="Helvetica Neue" w:eastAsia="Helvetica Neue" w:hAnsi="Helvetica Neue" w:cs="Helvetica Neue"/>
-          <w:sz w:val="28"/>
-          <w:szCs w:val="28"/>
-        </w:rPr>
-      </w:pPr>
-    </w:p>
-    <w:p>
-      <w:pPr>
-        <w:pStyle w:val="Body"/>
-        <w:rPr>
-          <w:rFonts w:ascii="Helvetica Neue" w:eastAsia="Helvetica Neue" w:hAnsi="Helvetica Neue" w:cs="Helvetica Neue"/>
-          <w:sz w:val="28"/>
-          <w:szCs w:val="28"/>
-        </w:rPr>
-      </w:pPr>
-    </w:p>
-    <w:p>
-      <w:pPr>
-        <w:pStyle w:val="Body"/>
-        <w:rPr>
-          <w:rFonts w:ascii="Helvetica Neue" w:eastAsia="Helvetica Neue" w:hAnsi="Helvetica Neue" w:cs="Helvetica Neue"/>
-          <w:sz w:val="28"/>
-          <w:szCs w:val="28"/>
-        </w:rPr>
-      </w:pPr>
-    </w:p>
-    <w:p>
-      <w:pPr>
-        <w:pStyle w:val="Body"/>
-        <w:rPr>
-          <w:rFonts w:ascii="Helvetica Neue" w:eastAsia="Helvetica Neue" w:hAnsi="Helvetica Neue" w:cs="Helvetica Neue"/>
-          <w:sz w:val="28"/>
-          <w:szCs w:val="28"/>
+          <w:sz w:val="24"/>
+          <w:szCs w:val="24"/>
         </w:rPr>
       </w:pPr>
       <w:r>
         <w:rPr>
           <w:rFonts w:ascii="Helvetica Neue"/>
-          <w:sz w:val="28"/>
-          <w:szCs w:val="28"/>
-        </w:rPr>
-        <w:t xml:space="preserve">At the beginning of the game, a window pops up on the right </w:t>
+          <w:sz w:val="24"/>
+          <w:szCs w:val="24"/>
+        </w:rPr>
+        <w:t>The player who controls the red team goes first.  This player clicks on the checker they wish to move.  Then, they click on the space they would like the checker to move to.  If the space they select is a valid space, the checker will move to the new space, and it is now the opposite player</w:t>
       </w:r>
       <w:r>
         <w:rPr>
-          <w:rFonts w:ascii="Helvetica Neue"/>
-          <w:sz w:val="28"/>
-          <w:szCs w:val="28"/>
-        </w:rPr>
-        <w:t>side of the screen, allowing the players to enter their names. Once this is done, it will display who goes first.</w:t>
-      </w:r>
-    </w:p>
-    <w:p>
-      <w:pPr>
-        <w:pStyle w:val="Body"/>
-        <w:rPr>
-          <w:rFonts w:ascii="Helvetica Neue" w:eastAsia="Helvetica Neue" w:hAnsi="Helvetica Neue" w:cs="Helvetica Neue"/>
-          <w:sz w:val="28"/>
-          <w:szCs w:val="28"/>
-        </w:rPr>
-      </w:pPr>
-    </w:p>
-    <w:p>
-      <w:pPr>
-        <w:pStyle w:val="Body"/>
-        <w:rPr>
-          <w:rFonts w:ascii="Helvetica Neue" w:eastAsia="Helvetica Neue" w:hAnsi="Helvetica Neue" w:cs="Helvetica Neue"/>
-          <w:sz w:val="28"/>
-          <w:szCs w:val="28"/>
-        </w:rPr>
-      </w:pPr>
-      <w:r>
-        <w:rPr>
-          <w:rFonts w:ascii="Helvetica Neue"/>
-          <w:sz w:val="28"/>
-          <w:szCs w:val="28"/>
-        </w:rPr>
-        <w:t xml:space="preserve">INSERT PICTURE - of side menu </w:t>
-      </w:r>
-    </w:p>
-    <w:p>
-      <w:pPr>
-        <w:pStyle w:val="Body"/>
-        <w:rPr>
-          <w:rFonts w:ascii="Helvetica Neue" w:eastAsia="Helvetica Neue" w:hAnsi="Helvetica Neue" w:cs="Helvetica Neue"/>
-          <w:sz w:val="28"/>
-          <w:szCs w:val="28"/>
-        </w:rPr>
-      </w:pPr>
-    </w:p>
-    <w:p>
-      <w:pPr>
-        <w:pStyle w:val="Body"/>
-        <w:rPr>
-          <w:rFonts w:ascii="Helvetica Neue" w:eastAsia="Helvetica Neue" w:hAnsi="Helvetica Neue" w:cs="Helvetica Neue"/>
-          <w:sz w:val="28"/>
-          <w:szCs w:val="28"/>
-        </w:rPr>
-      </w:pPr>
-      <w:r>
-        <w:rPr>
-          <w:rFonts w:ascii="Helvetica Neue"/>
-          <w:sz w:val="28"/>
-          <w:szCs w:val="28"/>
-        </w:rPr>
-        <w:t>The player who controls the red team goes first.  This player clicks on the checker they wish to move.  Then,</w:t>
-      </w:r>
-      <w:r>
-        <w:rPr>
-          <w:rFonts w:ascii="Helvetica Neue"/>
-          <w:sz w:val="28"/>
-          <w:szCs w:val="28"/>
-        </w:rPr>
-        <w:t xml:space="preserve"> they click on the space they would like the checker to move to.  If the space they select is a valid space, the checker will move to the new space, and it is now the opposite player</w:t>
-      </w:r>
-      <w:r>
-        <w:rPr>
           <w:rFonts w:hAnsi="Helvetica Neue"/>
-          <w:sz w:val="28"/>
-          <w:szCs w:val="28"/>
+          <w:sz w:val="24"/>
+          <w:szCs w:val="24"/>
         </w:rPr>
         <w:t>’</w:t>
       </w:r>
       <w:r>
         <w:rPr>
           <w:rFonts w:ascii="Helvetica Neue"/>
-          <w:sz w:val="28"/>
-          <w:szCs w:val="28"/>
-        </w:rPr>
-        <w:t>s turn.  If the space they choose is invalid, the checker will not move a</w:t>
+          <w:sz w:val="24"/>
+          <w:szCs w:val="24"/>
+        </w:rPr>
+        <w:t xml:space="preserve">s turn.  If the space they choose is invalid, the checker will not move and the player must choose a new, valid space.  </w:t>
       </w:r>
+    </w:p>
+    <w:p>
+      <w:pPr>
+        <w:pStyle w:val="Body"/>
+        <w:rPr>
+          <w:rFonts w:ascii="Helvetica Neue" w:eastAsia="Helvetica Neue" w:hAnsi="Helvetica Neue" w:cs="Helvetica Neue"/>
+          <w:sz w:val="24"/>
+          <w:szCs w:val="24"/>
+        </w:rPr>
+      </w:pPr>
+    </w:p>
+    <w:p>
+      <w:pPr>
+        <w:pStyle w:val="Body"/>
+        <w:rPr>
+          <w:rFonts w:ascii="Helvetica Neue" w:eastAsia="Helvetica Neue" w:hAnsi="Helvetica Neue" w:cs="Helvetica Neue"/>
+          <w:sz w:val="24"/>
+          <w:szCs w:val="24"/>
+        </w:rPr>
+      </w:pPr>
       <w:r>
         <w:rPr>
           <w:rFonts w:ascii="Helvetica Neue"/>
-          <w:sz w:val="28"/>
-          <w:szCs w:val="28"/>
-        </w:rPr>
-        <w:t xml:space="preserve">nd the player must choose a new, valid space.  </w:t>
-      </w:r>
-    </w:p>
-    <w:p>
-      <w:pPr>
-        <w:pStyle w:val="Body"/>
-        <w:rPr>
-          <w:rFonts w:ascii="Helvetica Neue" w:eastAsia="Helvetica Neue" w:hAnsi="Helvetica Neue" w:cs="Helvetica Neue"/>
-          <w:sz w:val="28"/>
-          <w:szCs w:val="28"/>
-        </w:rPr>
-      </w:pPr>
-    </w:p>
-    <w:p>
-      <w:pPr>
-        <w:pStyle w:val="Body"/>
-        <w:rPr>
-          <w:rFonts w:ascii="Helvetica Neue" w:eastAsia="Helvetica Neue" w:hAnsi="Helvetica Neue" w:cs="Helvetica Neue"/>
-          <w:sz w:val="28"/>
-          <w:szCs w:val="28"/>
-        </w:rPr>
-      </w:pPr>
-      <w:r>
-        <w:rPr>
-          <w:rFonts w:ascii="Helvetica Neue"/>
-          <w:sz w:val="28"/>
-          <w:szCs w:val="28"/>
+          <w:sz w:val="24"/>
+          <w:szCs w:val="24"/>
         </w:rPr>
         <w:t>A message is displayed to alert the player that they tried to make an incorrect move.</w:t>
       </w:r>
@@ -1029,8 +818,8 @@
         <w:pStyle w:val="Body"/>
         <w:rPr>
           <w:rFonts w:ascii="Helvetica Neue" w:eastAsia="Helvetica Neue" w:hAnsi="Helvetica Neue" w:cs="Helvetica Neue"/>
-          <w:sz w:val="28"/>
-          <w:szCs w:val="28"/>
+          <w:sz w:val="24"/>
+          <w:szCs w:val="24"/>
         </w:rPr>
       </w:pPr>
     </w:p>
@@ -1039,31 +828,31 @@
         <w:pStyle w:val="Body"/>
         <w:rPr>
           <w:rFonts w:ascii="Helvetica Neue" w:eastAsia="Helvetica Neue" w:hAnsi="Helvetica Neue" w:cs="Helvetica Neue"/>
-          <w:sz w:val="28"/>
-          <w:szCs w:val="28"/>
+          <w:sz w:val="24"/>
+          <w:szCs w:val="24"/>
         </w:rPr>
       </w:pPr>
       <w:r>
         <w:rPr>
           <w:rFonts w:ascii="Helvetica Neue"/>
-          <w:sz w:val="28"/>
-          <w:szCs w:val="28"/>
+          <w:sz w:val="24"/>
+          <w:szCs w:val="24"/>
         </w:rPr>
         <w:t>INSERT PICTURE - of message displayed (which is in the side menu</w:t>
       </w:r>
       <w:r>
         <w:rPr>
           <w:rFonts w:hAnsi="Helvetica Neue"/>
-          <w:sz w:val="28"/>
-          <w:szCs w:val="28"/>
+          <w:sz w:val="24"/>
+          <w:szCs w:val="24"/>
         </w:rPr>
         <w:t>…</w:t>
       </w:r>
       <w:r>
         <w:rPr>
           <w:rFonts w:ascii="Helvetica Neue"/>
-          <w:sz w:val="28"/>
-          <w:szCs w:val="28"/>
+          <w:sz w:val="24"/>
+          <w:szCs w:val="24"/>
         </w:rPr>
         <w:t>hopefully)</w:t>
       </w:r>
@@ -1073,8 +862,8 @@
         <w:pStyle w:val="Body"/>
         <w:rPr>
           <w:rFonts w:ascii="Helvetica Neue" w:eastAsia="Helvetica Neue" w:hAnsi="Helvetica Neue" w:cs="Helvetica Neue"/>
-          <w:sz w:val="28"/>
-          <w:szCs w:val="28"/>
+          <w:sz w:val="24"/>
+          <w:szCs w:val="24"/>
         </w:rPr>
       </w:pPr>
     </w:p>
@@ -1083,51 +872,43 @@
         <w:pStyle w:val="Body"/>
         <w:rPr>
           <w:rFonts w:ascii="Helvetica Neue" w:eastAsia="Helvetica Neue" w:hAnsi="Helvetica Neue" w:cs="Helvetica Neue"/>
-          <w:sz w:val="28"/>
-          <w:szCs w:val="28"/>
+          <w:sz w:val="24"/>
+          <w:szCs w:val="24"/>
         </w:rPr>
       </w:pPr>
       <w:r>
         <w:rPr>
           <w:rFonts w:ascii="Helvetica Neue"/>
-          <w:sz w:val="28"/>
-          <w:szCs w:val="28"/>
-        </w:rPr>
-        <w:t xml:space="preserve">If the player has already selected a </w:t>
+          <w:sz w:val="24"/>
+          <w:szCs w:val="24"/>
+        </w:rPr>
+        <w:t>If the player has already selected a checker piece and would like to change his or her mind, they can click that piece again to deselect it, then click whichever other piece they wish to move.</w:t>
       </w:r>
+    </w:p>
+    <w:p>
+      <w:pPr>
+        <w:pStyle w:val="Body"/>
+        <w:rPr>
+          <w:rFonts w:ascii="Helvetica Neue" w:eastAsia="Helvetica Neue" w:hAnsi="Helvetica Neue" w:cs="Helvetica Neue"/>
+          <w:sz w:val="24"/>
+          <w:szCs w:val="24"/>
+        </w:rPr>
+      </w:pPr>
+    </w:p>
+    <w:p>
+      <w:pPr>
+        <w:pStyle w:val="Body"/>
+        <w:rPr>
+          <w:rFonts w:ascii="Helvetica Neue"/>
+          <w:sz w:val="24"/>
+          <w:szCs w:val="24"/>
+        </w:rPr>
+      </w:pPr>
       <w:r>
         <w:rPr>
           <w:rFonts w:ascii="Helvetica Neue"/>
-          <w:sz w:val="28"/>
-          <w:szCs w:val="28"/>
-        </w:rPr>
-        <w:t>checker piece and would like to change his or her mind, they can click that piece again to deselect it, then click whichever other piece they wish to move.</w:t>
-      </w:r>
-    </w:p>
-    <w:p>
-      <w:pPr>
-        <w:pStyle w:val="Body"/>
-        <w:rPr>
-          <w:rFonts w:ascii="Helvetica Neue" w:eastAsia="Helvetica Neue" w:hAnsi="Helvetica Neue" w:cs="Helvetica Neue"/>
-          <w:sz w:val="28"/>
-          <w:szCs w:val="28"/>
-        </w:rPr>
-      </w:pPr>
-    </w:p>
-    <w:p>
-      <w:pPr>
-        <w:pStyle w:val="Body"/>
-        <w:rPr>
-          <w:rFonts w:ascii="Helvetica Neue"/>
-          <w:sz w:val="28"/>
-          <w:szCs w:val="28"/>
-        </w:rPr>
-      </w:pPr>
-      <w:r>
-        <w:rPr>
-          <w:rFonts w:ascii="Helvetica Neue"/>
-          <w:sz w:val="28"/>
-          <w:szCs w:val="28"/>
+          <w:sz w:val="24"/>
+          <w:szCs w:val="24"/>
         </w:rPr>
         <w:t>The game ends when one player has jumped all opposing pieces.  A message will be displayed to notify the winner.</w:t>
       </w:r>
@@ -1137,95 +918,95 @@
         <w:pStyle w:val="Body"/>
         <w:rPr>
           <w:rFonts w:ascii="Helvetica Neue"/>
-          <w:sz w:val="28"/>
-          <w:szCs w:val="28"/>
-        </w:rPr>
-      </w:pPr>
-      <w:bookmarkStart w:id="0" w:name="_GoBack"/>
-      <w:bookmarkEnd w:id="0"/>
+          <w:sz w:val="24"/>
+          <w:szCs w:val="24"/>
+        </w:rPr>
+      </w:pPr>
     </w:p>
     <w:p>
       <w:pPr>
         <w:pStyle w:val="Body"/>
+        <w:rPr>
+          <w:sz w:val="24"/>
+          <w:szCs w:val="24"/>
+        </w:rPr>
       </w:pPr>
       <w:r>
         <w:rPr>
           <w:rFonts w:ascii="Helvetica Neue"/>
-          <w:sz w:val="28"/>
-          <w:szCs w:val="28"/>
+          <w:sz w:val="24"/>
+          <w:szCs w:val="24"/>
         </w:rPr>
         <w:t xml:space="preserve">INSERT PICTURE </w:t>
       </w:r>
       <w:r>
         <w:rPr>
           <w:rFonts w:ascii="Helvetica Neue"/>
-          <w:sz w:val="28"/>
-          <w:szCs w:val="28"/>
+          <w:sz w:val="24"/>
+          <w:szCs w:val="24"/>
         </w:rPr>
         <w:t>–</w:t>
       </w:r>
       <w:r>
         <w:rPr>
           <w:rFonts w:ascii="Helvetica Neue"/>
-          <w:sz w:val="28"/>
-          <w:szCs w:val="28"/>
+          <w:sz w:val="24"/>
+          <w:szCs w:val="24"/>
         </w:rPr>
         <w:t xml:space="preserve"> of </w:t>
       </w:r>
       <w:r>
         <w:rPr>
           <w:rFonts w:ascii="Helvetica Neue"/>
-          <w:sz w:val="28"/>
-          <w:szCs w:val="28"/>
+          <w:sz w:val="24"/>
+          <w:szCs w:val="24"/>
         </w:rPr>
         <w:t>‘</w:t>
       </w:r>
       <w:r>
         <w:rPr>
           <w:rFonts w:ascii="Helvetica Neue"/>
-          <w:sz w:val="28"/>
-          <w:szCs w:val="28"/>
+          <w:sz w:val="24"/>
+          <w:szCs w:val="24"/>
         </w:rPr>
         <w:t>winner</w:t>
       </w:r>
       <w:r>
         <w:rPr>
           <w:rFonts w:ascii="Helvetica Neue"/>
-          <w:sz w:val="28"/>
-          <w:szCs w:val="28"/>
+          <w:sz w:val="24"/>
+          <w:szCs w:val="24"/>
         </w:rPr>
         <w:t>’</w:t>
       </w:r>
       <w:r>
         <w:rPr>
           <w:rFonts w:ascii="Helvetica Neue"/>
-          <w:sz w:val="28"/>
-          <w:szCs w:val="28"/>
-        </w:rPr>
-        <w:t xml:space="preserve"> message (in side menu, </w:t>
+          <w:sz w:val="24"/>
+          <w:szCs w:val="24"/>
+        </w:rPr>
+        <w:t xml:space="preserve"> message (in side menu, hop</w:t>
       </w:r>
-      <w:proofErr w:type="spellStart"/>
       <w:r>
         <w:rPr>
           <w:rFonts w:ascii="Helvetica Neue"/>
-          <w:sz w:val="28"/>
-          <w:szCs w:val="28"/>
-        </w:rPr>
-        <w:t>hopfully</w:t>
+          <w:sz w:val="24"/>
+          <w:szCs w:val="24"/>
+        </w:rPr>
+        <w:t>e</w:t>
       </w:r>
-      <w:proofErr w:type="spellEnd"/>
       <w:r>
         <w:rPr>
           <w:rFonts w:ascii="Helvetica Neue"/>
-          <w:sz w:val="28"/>
-          <w:szCs w:val="28"/>
-        </w:rPr>
-        <w:t>)</w:t>
+          <w:sz w:val="24"/>
+          <w:szCs w:val="24"/>
+        </w:rPr>
+        <w:t>fully)</w:t>
       </w:r>
     </w:p>
     <w:sectPr>
-      <w:headerReference w:type="default" r:id="rId10"/>
-      <w:footerReference w:type="default" r:id="rId11"/>
+      <w:headerReference w:type="default" r:id="rId9"/>
+      <w:footerReference w:type="default" r:id="rId10"/>
       <w:pgSz w:w="12240" w:h="15840"/>
       <w:pgMar w:top="1440" w:right="1440" w:bottom="1440" w:left="1440" w:header="720" w:footer="864" w:gutter="0"/>
       <w:cols w:space="720"/>
@@ -1235,7 +1016,7 @@
 </file>
 
 <file path=word/endnotes.xml><?xml version="1.0" encoding="utf-8"?>
-<w:endnotes xmlns:wpc="http://schemas.microsoft.com/office/word/2010/wordprocessingCanvas" xmlns:mo="http://schemas.microsoft.com/office/mac/office/2008/main" xmlns:mc="http://schemas.openxmlformats.org/markup-compatibility/2006" xmlns:mv="urn:schemas-microsoft-com:mac:vml" xmlns:o="urn:schemas-microsoft-com:office:office" xmlns:r="http://schemas.openxmlformats.org/officeDocument/2006/relationships" xmlns:m="http://schemas.openxmlformats.org/officeDocument/2006/math" xmlns:v="urn:schemas-microsoft-com:vml" xmlns:wp14="http://schemas.microsoft.com/office/word/2010/wordprocessingDrawing" xmlns:wp="http://schemas.openxmlformats.org/drawingml/2006/wordprocessingDrawing" xmlns:w10="urn:schemas-microsoft-com:office:word" xmlns:w="http://schemas.openxmlformats.org/wordprocessingml/2006/main" xmlns:w14="http://schemas.microsoft.com/office/word/2010/wordml" xmlns:wpg="http://schemas.microsoft.com/office/word/2010/wordprocessingGroup" xmlns:wpi="http://schemas.microsoft.com/office/word/2010/wordprocessingInk" xmlns:wne="http://schemas.microsoft.com/office/word/2006/wordml" xmlns:wps="http://schemas.microsoft.com/office/word/2010/wordprocessingShape" mc:Ignorable="w14 wp14">
+<w:endnotes xmlns:wpc="http://schemas.microsoft.com/office/word/2010/wordprocessingCanvas" xmlns:mc="http://schemas.openxmlformats.org/markup-compatibility/2006" xmlns:o="urn:schemas-microsoft-com:office:office" xmlns:r="http://schemas.openxmlformats.org/officeDocument/2006/relationships" xmlns:m="http://schemas.openxmlformats.org/officeDocument/2006/math" xmlns:v="urn:schemas-microsoft-com:vml" xmlns:wp14="http://schemas.microsoft.com/office/word/2010/wordprocessingDrawing" xmlns:wp="http://schemas.openxmlformats.org/drawingml/2006/wordprocessingDrawing" xmlns:w10="urn:schemas-microsoft-com:office:word" xmlns:w="http://schemas.openxmlformats.org/wordprocessingml/2006/main" xmlns:w14="http://schemas.microsoft.com/office/word/2010/wordml" xmlns:w15="http://schemas.microsoft.com/office/word/2012/wordml" xmlns:wpg="http://schemas.microsoft.com/office/word/2010/wordprocessingGroup" xmlns:wpi="http://schemas.microsoft.com/office/word/2010/wordprocessingInk" xmlns:wne="http://schemas.microsoft.com/office/word/2006/wordml" xmlns:wps="http://schemas.microsoft.com/office/word/2010/wordprocessingShape" mc:Ignorable="w14 w15 wp14">
   <w:endnote w:type="separator" w:id="-1">
     <w:p>
       <w:r>
@@ -1254,13 +1035,13 @@
 </file>
 
 <file path=word/footer1.xml><?xml version="1.0" encoding="utf-8"?>
-<w:ftr xmlns:wpc="http://schemas.microsoft.com/office/word/2010/wordprocessingCanvas" xmlns:mo="http://schemas.microsoft.com/office/mac/office/2008/main" xmlns:mc="http://schemas.openxmlformats.org/markup-compatibility/2006" xmlns:mv="urn:schemas-microsoft-com:mac:vml" xmlns:o="urn:schemas-microsoft-com:office:office" xmlns:r="http://schemas.openxmlformats.org/officeDocument/2006/relationships" xmlns:m="http://schemas.openxmlformats.org/officeDocument/2006/math" xmlns:v="urn:schemas-microsoft-com:vml" xmlns:wp14="http://schemas.microsoft.com/office/word/2010/wordprocessingDrawing" xmlns:wp="http://schemas.openxmlformats.org/drawingml/2006/wordprocessingDrawing" xmlns:w10="urn:schemas-microsoft-com:office:word" xmlns:w="http://schemas.openxmlformats.org/wordprocessingml/2006/main" xmlns:w14="http://schemas.microsoft.com/office/word/2010/wordml" xmlns:wpg="http://schemas.microsoft.com/office/word/2010/wordprocessingGroup" xmlns:wpi="http://schemas.microsoft.com/office/word/2010/wordprocessingInk" xmlns:wne="http://schemas.microsoft.com/office/word/2006/wordml" xmlns:wps="http://schemas.microsoft.com/office/word/2010/wordprocessingShape" mc:Ignorable="w14 wp14">
+<w:ftr xmlns:wpc="http://schemas.microsoft.com/office/word/2010/wordprocessingCanvas" xmlns:mc="http://schemas.openxmlformats.org/markup-compatibility/2006" xmlns:o="urn:schemas-microsoft-com:office:office" xmlns:r="http://schemas.openxmlformats.org/officeDocument/2006/relationships" xmlns:m="http://schemas.openxmlformats.org/officeDocument/2006/math" xmlns:v="urn:schemas-microsoft-com:vml" xmlns:wp14="http://schemas.microsoft.com/office/word/2010/wordprocessingDrawing" xmlns:wp="http://schemas.openxmlformats.org/drawingml/2006/wordprocessingDrawing" xmlns:w10="urn:schemas-microsoft-com:office:word" xmlns:w="http://schemas.openxmlformats.org/wordprocessingml/2006/main" xmlns:w14="http://schemas.microsoft.com/office/word/2010/wordml" xmlns:w15="http://schemas.microsoft.com/office/word/2012/wordml" xmlns:wpg="http://schemas.microsoft.com/office/word/2010/wordprocessingGroup" xmlns:wpi="http://schemas.microsoft.com/office/word/2010/wordprocessingInk" xmlns:wne="http://schemas.microsoft.com/office/word/2006/wordml" xmlns:wps="http://schemas.microsoft.com/office/word/2010/wordprocessingShape" mc:Ignorable="w14 w15 wp14">
   <w:p/>
 </w:ftr>
 </file>
 
 <file path=word/footnotes.xml><?xml version="1.0" encoding="utf-8"?>
-<w:footnotes xmlns:wpc="http://schemas.microsoft.com/office/word/2010/wordprocessingCanvas" xmlns:mo="http://schemas.microsoft.com/office/mac/office/2008/main" xmlns:mc="http://schemas.openxmlformats.org/markup-compatibility/2006" xmlns:mv="urn:schemas-microsoft-com:mac:vml" xmlns:o="urn:schemas-microsoft-com:office:office" xmlns:r="http://schemas.openxmlformats.org/officeDocument/2006/relationships" xmlns:m="http://schemas.openxmlformats.org/officeDocument/2006/math" xmlns:v="urn:schemas-microsoft-com:vml" xmlns:wp14="http://schemas.microsoft.com/office/word/2010/wordprocessingDrawing" xmlns:wp="http://schemas.openxmlformats.org/drawingml/2006/wordprocessingDrawing" xmlns:w10="urn:schemas-microsoft-com:office:word" xmlns:w="http://schemas.openxmlformats.org/wordprocessingml/2006/main" xmlns:w14="http://schemas.microsoft.com/office/word/2010/wordml" xmlns:wpg="http://schemas.microsoft.com/office/word/2010/wordprocessingGroup" xmlns:wpi="http://schemas.microsoft.com/office/word/2010/wordprocessingInk" xmlns:wne="http://schemas.microsoft.com/office/word/2006/wordml" xmlns:wps="http://schemas.microsoft.com/office/word/2010/wordprocessingShape" mc:Ignorable="w14 wp14">
+<w:footnotes xmlns:wpc="http://schemas.microsoft.com/office/word/2010/wordprocessingCanvas" xmlns:mc="http://schemas.openxmlformats.org/markup-compatibility/2006" xmlns:o="urn:schemas-microsoft-com:office:office" xmlns:r="http://schemas.openxmlformats.org/officeDocument/2006/relationships" xmlns:m="http://schemas.openxmlformats.org/officeDocument/2006/math" xmlns:v="urn:schemas-microsoft-com:vml" xmlns:wp14="http://schemas.microsoft.com/office/word/2010/wordprocessingDrawing" xmlns:wp="http://schemas.openxmlformats.org/drawingml/2006/wordprocessingDrawing" xmlns:w10="urn:schemas-microsoft-com:office:word" xmlns:w="http://schemas.openxmlformats.org/wordprocessingml/2006/main" xmlns:w14="http://schemas.microsoft.com/office/word/2010/wordml" xmlns:w15="http://schemas.microsoft.com/office/word/2012/wordml" xmlns:wpg="http://schemas.microsoft.com/office/word/2010/wordprocessingGroup" xmlns:wpi="http://schemas.microsoft.com/office/word/2010/wordprocessingInk" xmlns:wne="http://schemas.microsoft.com/office/word/2006/wordml" xmlns:wps="http://schemas.microsoft.com/office/word/2010/wordprocessingShape" mc:Ignorable="w14 w15 wp14">
   <w:footnote w:type="separator" w:id="-1">
     <w:p>
       <w:r>
@@ -1279,13 +1060,13 @@
 </file>
 
 <file path=word/header1.xml><?xml version="1.0" encoding="utf-8"?>
-<w:hdr xmlns:wpc="http://schemas.microsoft.com/office/word/2010/wordprocessingCanvas" xmlns:mo="http://schemas.microsoft.com/office/mac/office/2008/main" xmlns:mc="http://schemas.openxmlformats.org/markup-compatibility/2006" xmlns:mv="urn:schemas-microsoft-com:mac:vml" xmlns:o="urn:schemas-microsoft-com:office:office" xmlns:r="http://schemas.openxmlformats.org/officeDocument/2006/relationships" xmlns:m="http://schemas.openxmlformats.org/officeDocument/2006/math" xmlns:v="urn:schemas-microsoft-com:vml" xmlns:wp14="http://schemas.microsoft.com/office/word/2010/wordprocessingDrawing" xmlns:wp="http://schemas.openxmlformats.org/drawingml/2006/wordprocessingDrawing" xmlns:w10="urn:schemas-microsoft-com:office:word" xmlns:w="http://schemas.openxmlformats.org/wordprocessingml/2006/main" xmlns:w14="http://schemas.microsoft.com/office/word/2010/wordml" xmlns:wpg="http://schemas.microsoft.com/office/word/2010/wordprocessingGroup" xmlns:wpi="http://schemas.microsoft.com/office/word/2010/wordprocessingInk" xmlns:wne="http://schemas.microsoft.com/office/word/2006/wordml" xmlns:wps="http://schemas.microsoft.com/office/word/2010/wordprocessingShape" mc:Ignorable="w14 wp14">
+<w:hdr xmlns:wpc="http://schemas.microsoft.com/office/word/2010/wordprocessingCanvas" xmlns:mc="http://schemas.openxmlformats.org/markup-compatibility/2006" xmlns:o="urn:schemas-microsoft-com:office:office" xmlns:r="http://schemas.openxmlformats.org/officeDocument/2006/relationships" xmlns:m="http://schemas.openxmlformats.org/officeDocument/2006/math" xmlns:v="urn:schemas-microsoft-com:vml" xmlns:wp14="http://schemas.microsoft.com/office/word/2010/wordprocessingDrawing" xmlns:wp="http://schemas.openxmlformats.org/drawingml/2006/wordprocessingDrawing" xmlns:w10="urn:schemas-microsoft-com:office:word" xmlns:w="http://schemas.openxmlformats.org/wordprocessingml/2006/main" xmlns:w14="http://schemas.microsoft.com/office/word/2010/wordml" xmlns:w15="http://schemas.microsoft.com/office/word/2012/wordml" xmlns:wpg="http://schemas.microsoft.com/office/word/2010/wordprocessingGroup" xmlns:wpi="http://schemas.microsoft.com/office/word/2010/wordprocessingInk" xmlns:wne="http://schemas.microsoft.com/office/word/2006/wordml" xmlns:wps="http://schemas.microsoft.com/office/word/2010/wordprocessingShape" mc:Ignorable="w14 w15 wp14">
   <w:p/>
 </w:hdr>
 </file>
 
 <file path=word/numbering.xml><?xml version="1.0" encoding="utf-8"?>
-<w:numbering xmlns:wpc="http://schemas.microsoft.com/office/word/2010/wordprocessingCanvas" xmlns:mo="http://schemas.microsoft.com/office/mac/office/2008/main" xmlns:mc="http://schemas.openxmlformats.org/markup-compatibility/2006" xmlns:mv="urn:schemas-microsoft-com:mac:vml" xmlns:o="urn:schemas-microsoft-com:office:office" xmlns:r="http://schemas.openxmlformats.org/officeDocument/2006/relationships" xmlns:m="http://schemas.openxmlformats.org/officeDocument/2006/math" xmlns:v="urn:schemas-microsoft-com:vml" xmlns:wp14="http://schemas.microsoft.com/office/word/2010/wordprocessingDrawing" xmlns:wp="http://schemas.openxmlformats.org/drawingml/2006/wordprocessingDrawing" xmlns:w10="urn:schemas-microsoft-com:office:word" xmlns:w="http://schemas.openxmlformats.org/wordprocessingml/2006/main" xmlns:w14="http://schemas.microsoft.com/office/word/2010/wordml" xmlns:wpg="http://schemas.microsoft.com/office/word/2010/wordprocessingGroup" xmlns:wpi="http://schemas.microsoft.com/office/word/2010/wordprocessingInk" xmlns:wne="http://schemas.microsoft.com/office/word/2006/wordml" xmlns:wps="http://schemas.microsoft.com/office/word/2010/wordprocessingShape" mc:Ignorable="w14 wp14">
+<w:numbering xmlns:wpc="http://schemas.microsoft.com/office/word/2010/wordprocessingCanvas" xmlns:mc="http://schemas.openxmlformats.org/markup-compatibility/2006" xmlns:o="urn:schemas-microsoft-com:office:office" xmlns:r="http://schemas.openxmlformats.org/officeDocument/2006/relationships" xmlns:m="http://schemas.openxmlformats.org/officeDocument/2006/math" xmlns:v="urn:schemas-microsoft-com:vml" xmlns:wp14="http://schemas.microsoft.com/office/word/2010/wordprocessingDrawing" xmlns:wp="http://schemas.openxmlformats.org/drawingml/2006/wordprocessingDrawing" xmlns:w10="urn:schemas-microsoft-com:office:word" xmlns:w="http://schemas.openxmlformats.org/wordprocessingml/2006/main" xmlns:w14="http://schemas.microsoft.com/office/word/2010/wordml" xmlns:w15="http://schemas.microsoft.com/office/word/2012/wordml" xmlns:wpg="http://schemas.microsoft.com/office/word/2010/wordprocessingGroup" xmlns:wpi="http://schemas.microsoft.com/office/word/2010/wordprocessingInk" xmlns:wne="http://schemas.microsoft.com/office/word/2006/wordml" xmlns:wps="http://schemas.microsoft.com/office/word/2010/wordprocessingShape" mc:Ignorable="w14 w15 wp14">
   <w:abstractNum w:abstractNumId="0">
     <w:nsid w:val="1CF81729"/>
     <w:multiLevelType w:val="multilevel"/>
@@ -2602,7 +2383,7 @@
 </file>
 
 <file path=word/styles.xml><?xml version="1.0" encoding="utf-8"?>
-<w:styles xmlns:mc="http://schemas.openxmlformats.org/markup-compatibility/2006" xmlns:r="http://schemas.openxmlformats.org/officeDocument/2006/relationships" xmlns:w="http://schemas.openxmlformats.org/wordprocessingml/2006/main" xmlns:w14="http://schemas.microsoft.com/office/word/2010/wordml" mc:Ignorable="w14">
+<w:styles xmlns:mc="http://schemas.openxmlformats.org/markup-compatibility/2006" xmlns:r="http://schemas.openxmlformats.org/officeDocument/2006/relationships" xmlns:w="http://schemas.openxmlformats.org/wordprocessingml/2006/main" xmlns:w14="http://schemas.microsoft.com/office/word/2010/wordml" xmlns:w15="http://schemas.microsoft.com/office/word/2012/wordml" mc:Ignorable="w14 w15">
   <w:docDefaults>
     <w:rPrDefault>
       <w:rPr>
@@ -2624,370 +2405,369 @@
       </w:pPr>
     </w:pPrDefault>
   </w:docDefaults>
-  <w:latentStyles w:defLockedState="0" w:defUIPriority="99" w:defSemiHidden="1" w:defUnhideWhenUsed="1" w:defQFormat="0" w:count="276">
-    <w:lsdException w:name="Normal" w:semiHidden="0" w:uiPriority="0" w:unhideWhenUsed="0" w:qFormat="1"/>
-    <w:lsdException w:name="heading 1" w:semiHidden="0" w:uiPriority="9" w:unhideWhenUsed="0" w:qFormat="1"/>
-    <w:lsdException w:name="heading 2" w:uiPriority="9" w:qFormat="1"/>
-    <w:lsdException w:name="heading 3" w:uiPriority="9" w:qFormat="1"/>
-    <w:lsdException w:name="heading 4" w:uiPriority="9" w:qFormat="1"/>
-    <w:lsdException w:name="heading 5" w:uiPriority="9" w:qFormat="1"/>
-    <w:lsdException w:name="heading 6" w:uiPriority="9" w:qFormat="1"/>
-    <w:lsdException w:name="heading 7" w:uiPriority="9" w:qFormat="1"/>
-    <w:lsdException w:name="heading 8" w:uiPriority="9" w:qFormat="1"/>
-    <w:lsdException w:name="heading 9" w:uiPriority="9" w:qFormat="1"/>
-    <w:lsdException w:name="toc 1" w:uiPriority="39"/>
-    <w:lsdException w:name="toc 2" w:uiPriority="39"/>
-    <w:lsdException w:name="toc 3" w:uiPriority="39"/>
-    <w:lsdException w:name="toc 4" w:uiPriority="39"/>
-    <w:lsdException w:name="toc 5" w:uiPriority="39"/>
-    <w:lsdException w:name="toc 6" w:uiPriority="39"/>
-    <w:lsdException w:name="toc 7" w:uiPriority="39"/>
-    <w:lsdException w:name="toc 8" w:uiPriority="39"/>
-    <w:lsdException w:name="toc 9" w:uiPriority="39"/>
-    <w:lsdException w:name="caption" w:uiPriority="35" w:qFormat="1"/>
-    <w:lsdException w:name="Title" w:semiHidden="0" w:uiPriority="10" w:unhideWhenUsed="0" w:qFormat="1"/>
-    <w:lsdException w:name="Default Paragraph Font" w:uiPriority="1"/>
-    <w:lsdException w:name="Subtitle" w:semiHidden="0" w:uiPriority="11" w:unhideWhenUsed="0" w:qFormat="1"/>
-    <w:lsdException w:name="Strong" w:semiHidden="0" w:uiPriority="22" w:unhideWhenUsed="0" w:qFormat="1"/>
-    <w:lsdException w:name="Emphasis" w:semiHidden="0" w:uiPriority="20" w:unhideWhenUsed="0" w:qFormat="1"/>
-    <w:lsdException w:name="Table Grid" w:semiHidden="0" w:uiPriority="59" w:unhideWhenUsed="0"/>
-    <w:lsdException w:name="Placeholder Text" w:unhideWhenUsed="0"/>
-    <w:lsdException w:name="No Spacing" w:semiHidden="0" w:uiPriority="1" w:unhideWhenUsed="0" w:qFormat="1"/>
-    <w:lsdException w:name="Light Shading" w:semiHidden="0" w:uiPriority="60" w:unhideWhenUsed="0"/>
-    <w:lsdException w:name="Light List" w:semiHidden="0" w:uiPriority="61" w:unhideWhenUsed="0"/>
-    <w:lsdException w:name="Light Grid" w:semiHidden="0" w:uiPriority="62" w:unhideWhenUsed="0"/>
-    <w:lsdException w:name="Medium Shading 1" w:semiHidden="0" w:uiPriority="63" w:unhideWhenUsed="0"/>
-    <w:lsdException w:name="Medium Shading 2" w:semiHidden="0" w:uiPriority="64" w:unhideWhenUsed="0"/>
-    <w:lsdException w:name="Medium List 1" w:semiHidden="0" w:uiPriority="65" w:unhideWhenUsed="0"/>
-    <w:lsdException w:name="Medium List 2" w:semiHidden="0" w:uiPriority="66" w:unhideWhenUsed="0"/>
-    <w:lsdException w:name="Medium Grid 1" w:semiHidden="0" w:uiPriority="67" w:unhideWhenUsed="0"/>
-    <w:lsdException w:name="Medium Grid 2" w:semiHidden="0" w:uiPriority="68" w:unhideWhenUsed="0"/>
-    <w:lsdException w:name="Medium Grid 3" w:semiHidden="0" w:uiPriority="69" w:unhideWhenUsed="0"/>
-    <w:lsdException w:name="Dark List" w:semiHidden="0" w:uiPriority="70" w:unhideWhenUsed="0"/>
-    <w:lsdException w:name="Colorful Shading" w:semiHidden="0" w:uiPriority="71" w:unhideWhenUsed="0"/>
-    <w:lsdException w:name="Colorful List" w:semiHidden="0" w:uiPriority="72" w:unhideWhenUsed="0"/>
-    <w:lsdException w:name="Colorful Grid" w:semiHidden="0" w:uiPriority="73" w:unhideWhenUsed="0"/>
-    <w:lsdException w:name="Light Shading Accent 1" w:semiHidden="0" w:uiPriority="60" w:unhideWhenUsed="0"/>
-    <w:lsdException w:name="Light List Accent 1" w:semiHidden="0" w:uiPriority="61" w:unhideWhenUsed="0"/>
-    <w:lsdException w:name="Light Grid Accent 1" w:semiHidden="0" w:uiPriority="62" w:unhideWhenUsed="0"/>
-    <w:lsdException w:name="Medium Shading 1 Accent 1" w:semiHidden="0" w:uiPriority="63" w:unhideWhenUsed="0"/>
-    <w:lsdException w:name="Medium Shading 2 Accent 1" w:semiHidden="0" w:uiPriority="64" w:unhideWhenUsed="0"/>
-    <w:lsdException w:name="Medium List 1 Accent 1" w:semiHidden="0" w:uiPriority="65" w:unhideWhenUsed="0"/>
-    <w:lsdException w:name="Revision" w:unhideWhenUsed="0"/>
-    <w:lsdException w:name="List Paragraph" w:semiHidden="0" w:uiPriority="34" w:unhideWhenUsed="0" w:qFormat="1"/>
-    <w:lsdException w:name="Quote" w:semiHidden="0" w:uiPriority="29" w:unhideWhenUsed="0" w:qFormat="1"/>
-    <w:lsdException w:name="Intense Quote" w:semiHidden="0" w:uiPriority="30" w:unhideWhenUsed="0" w:qFormat="1"/>
-    <w:lsdException w:name="Medium List 2 Accent 1" w:semiHidden="0" w:uiPriority="66" w:unhideWhenUsed="0"/>
-    <w:lsdException w:name="Medium Grid 1 Accent 1" w:semiHidden="0" w:uiPriority="67" w:unhideWhenUsed="0"/>
-    <w:lsdException w:name="Medium Grid 2 Accent 1" w:semiHidden="0" w:uiPriority="68" w:unhideWhenUsed="0"/>
-    <w:lsdException w:name="Medium Grid 3 Accent 1" w:semiHidden="0" w:uiPriority="69" w:unhideWhenUsed="0"/>
-    <w:lsdException w:name="Dark List Accent 1" w:semiHidden="0" w:uiPriority="70" w:unhideWhenUsed="0"/>
-    <w:lsdException w:name="Colorful Shading Accent 1" w:semiHidden="0" w:uiPriority="71" w:unhideWhenUsed="0"/>
-    <w:lsdException w:name="Colorful List Accent 1" w:semiHidden="0" w:uiPriority="72" w:unhideWhenUsed="0"/>
-    <w:lsdException w:name="Colorful Grid Accent 1" w:semiHidden="0" w:uiPriority="73" w:unhideWhenUsed="0"/>
-    <w:lsdException w:name="Light Shading Accent 2" w:semiHidden="0" w:uiPriority="60" w:unhideWhenUsed="0"/>
-    <w:lsdException w:name="Light List Accent 2" w:semiHidden="0" w:uiPriority="61" w:unhideWhenUsed="0"/>
-    <w:lsdException w:name="Light Grid Accent 2" w:semiHidden="0" w:uiPriority="62" w:unhideWhenUsed="0"/>
-    <w:lsdException w:name="Medium Shading 1 Accent 2" w:semiHidden="0" w:uiPriority="63" w:unhideWhenUsed="0"/>
-    <w:lsdException w:name="Medium Shading 2 Accent 2" w:semiHidden="0" w:uiPriority="64" w:unhideWhenUsed="0"/>
-    <w:lsdException w:name="Medium List 1 Accent 2" w:semiHidden="0" w:uiPriority="65" w:unhideWhenUsed="0"/>
-    <w:lsdException w:name="Medium List 2 Accent 2" w:semiHidden="0" w:uiPriority="66" w:unhideWhenUsed="0"/>
-    <w:lsdException w:name="Medium Grid 1 Accent 2" w:semiHidden="0" w:uiPriority="67" w:unhideWhenUsed="0"/>
-    <w:lsdException w:name="Medium Grid 2 Accent 2" w:semiHidden="0" w:uiPriority="68" w:unhideWhenUsed="0"/>
-    <w:lsdException w:name="Medium Grid 3 Accent 2" w:semiHidden="0" w:uiPriority="69" w:unhideWhenUsed="0"/>
-    <w:lsdException w:name="Dark List Accent 2" w:semiHidden="0" w:uiPriority="70" w:unhideWhenUsed="0"/>
-    <w:lsdException w:name="Colorful Shading Accent 2" w:semiHidden="0" w:uiPriority="71" w:unhideWhenUsed="0"/>
-    <w:lsdException w:name="Colorful List Accent 2" w:semiHidden="0" w:uiPriority="72" w:unhideWhenUsed="0"/>
-    <w:lsdException w:name="Colorful Grid Accent 2" w:semiHidden="0" w:uiPriority="73" w:unhideWhenUsed="0"/>
-    <w:lsdException w:name="Light Shading Accent 3" w:semiHidden="0" w:uiPriority="60" w:unhideWhenUsed="0"/>
-    <w:lsdException w:name="Light List Accent 3" w:semiHidden="0" w:uiPriority="61" w:unhideWhenUsed="0"/>
-    <w:lsdException w:name="Light Grid Accent 3" w:semiHidden="0" w:uiPriority="62" w:unhideWhenUsed="0"/>
-    <w:lsdException w:name="Medium Shading 1 Accent 3" w:semiHidden="0" w:uiPriority="63" w:unhideWhenUsed="0"/>
-    <w:lsdException w:name="Medium Shading 2 Accent 3" w:semiHidden="0" w:uiPriority="64" w:unhideWhenUsed="0"/>
-    <w:lsdException w:name="Medium List 1 Accent 3" w:semiHidden="0" w:uiPriority="65" w:unhideWhenUsed="0"/>
-    <w:lsdException w:name="Medium List 2 Accent 3" w:semiHidden="0" w:uiPriority="66" w:unhideWhenUsed="0"/>
-    <w:lsdException w:name="Medium Grid 1 Accent 3" w:semiHidden="0" w:uiPriority="67" w:unhideWhenUsed="0"/>
-    <w:lsdException w:name="Medium Grid 2 Accent 3" w:semiHidden="0" w:uiPriority="68" w:unhideWhenUsed="0"/>
-    <w:lsdException w:name="Medium Grid 3 Accent 3" w:semiHidden="0" w:uiPriority="69" w:unhideWhenUsed="0"/>
-    <w:lsdException w:name="Dark List Accent 3" w:semiHidden="0" w:uiPriority="70" w:unhideWhenUsed="0"/>
-    <w:lsdException w:name="Colorful Shading Accent 3" w:semiHidden="0" w:uiPriority="71" w:unhideWhenUsed="0"/>
-    <w:lsdException w:name="Colorful List Accent 3" w:semiHidden="0" w:uiPriority="72" w:unhideWhenUsed="0"/>
-    <w:lsdException w:name="Colorful Grid Accent 3" w:semiHidden="0" w:uiPriority="73" w:unhideWhenUsed="0"/>
-    <w:lsdException w:name="Light Shading Accent 4" w:semiHidden="0" w:uiPriority="60" w:unhideWhenUsed="0"/>
-    <w:lsdException w:name="Light List Accent 4" w:semiHidden="0" w:uiPriority="61" w:unhideWhenUsed="0"/>
-    <w:lsdException w:name="Light Grid Accent 4" w:semiHidden="0" w:uiPriority="62" w:unhideWhenUsed="0"/>
-    <w:lsdException w:name="Medium Shading 1 Accent 4" w:semiHidden="0" w:uiPriority="63" w:unhideWhenUsed="0"/>
-    <w:lsdException w:name="Medium Shading 2 Accent 4" w:semiHidden="0" w:uiPriority="64" w:unhideWhenUsed="0"/>
-    <w:lsdException w:name="Medium List 1 Accent 4" w:semiHidden="0" w:uiPriority="65" w:unhideWhenUsed="0"/>
-    <w:lsdException w:name="Medium List 2 Accent 4" w:semiHidden="0" w:uiPriority="66" w:unhideWhenUsed="0"/>
-    <w:lsdException w:name="Medium Grid 1 Accent 4" w:semiHidden="0" w:uiPriority="67" w:unhideWhenUsed="0"/>
-    <w:lsdException w:name="Medium Grid 2 Accent 4" w:semiHidden="0" w:uiPriority="68" w:unhideWhenUsed="0"/>
-    <w:lsdException w:name="Medium Grid 3 Accent 4" w:semiHidden="0" w:uiPriority="69" w:unhideWhenUsed="0"/>
-    <w:lsdException w:name="Dark List Accent 4" w:semiHidden="0" w:uiPriority="70" w:unhideWhenUsed="0"/>
-    <w:lsdException w:name="Colorful Shading Accent 4" w:semiHidden="0" w:uiPriority="71" w:unhideWhenUsed="0"/>
-    <w:lsdException w:name="Colorful List Accent 4" w:semiHidden="0" w:uiPriority="72" w:unhideWhenUsed="0"/>
-    <w:lsdException w:name="Colorful Grid Accent 4" w:semiHidden="0" w:uiPriority="73" w:unhideWhenUsed="0"/>
-    <w:lsdException w:name="Light Shading Accent 5" w:semiHidden="0" w:uiPriority="60" w:unhideWhenUsed="0"/>
-    <w:lsdException w:name="Light List Accent 5" w:semiHidden="0" w:uiPriority="61" w:unhideWhenUsed="0"/>
-    <w:lsdException w:name="Light Grid Accent 5" w:semiHidden="0" w:uiPriority="62" w:unhideWhenUsed="0"/>
-    <w:lsdException w:name="Medium Shading 1 Accent 5" w:semiHidden="0" w:uiPriority="63" w:unhideWhenUsed="0"/>
-    <w:lsdException w:name="Medium Shading 2 Accent 5" w:semiHidden="0" w:uiPriority="64" w:unhideWhenUsed="0"/>
-    <w:lsdException w:name="Medium List 1 Accent 5" w:semiHidden="0" w:uiPriority="65" w:unhideWhenUsed="0"/>
-    <w:lsdException w:name="Medium List 2 Accent 5" w:semiHidden="0" w:uiPriority="66" w:unhideWhenUsed="0"/>
-    <w:lsdException w:name="Medium Grid 1 Accent 5" w:semiHidden="0" w:uiPriority="67" w:unhideWhenUsed="0"/>
-    <w:lsdException w:name="Medium Grid 2 Accent 5" w:semiHidden="0" w:uiPriority="68" w:unhideWhenUsed="0"/>
-    <w:lsdException w:name="Medium Grid 3 Accent 5" w:semiHidden="0" w:uiPriority="69" w:unhideWhenUsed="0"/>
-    <w:lsdException w:name="Dark List Accent 5" w:semiHidden="0" w:uiPriority="70" w:unhideWhenUsed="0"/>
-    <w:lsdException w:name="Colorful Shading Accent 5" w:semiHidden="0" w:uiPriority="71" w:unhideWhenUsed="0"/>
-    <w:lsdException w:name="Colorful List Accent 5" w:semiHidden="0" w:uiPriority="72" w:unhideWhenUsed="0"/>
-    <w:lsdException w:name="Colorful Grid Accent 5" w:semiHidden="0" w:uiPriority="73" w:unhideWhenUsed="0"/>
-    <w:lsdException w:name="Light Shading Accent 6" w:semiHidden="0" w:uiPriority="60" w:unhideWhenUsed="0"/>
-    <w:lsdException w:name="Light List Accent 6" w:semiHidden="0" w:uiPriority="61" w:unhideWhenUsed="0"/>
-    <w:lsdException w:name="Light Grid Accent 6" w:semiHidden="0" w:uiPriority="62" w:unhideWhenUsed="0"/>
-    <w:lsdException w:name="Medium Shading 1 Accent 6" w:semiHidden="0" w:uiPriority="63" w:unhideWhenUsed="0"/>
-    <w:lsdException w:name="Medium Shading 2 Accent 6" w:semiHidden="0" w:uiPriority="64" w:unhideWhenUsed="0"/>
-    <w:lsdException w:name="Medium List 1 Accent 6" w:semiHidden="0" w:uiPriority="65" w:unhideWhenUsed="0"/>
-    <w:lsdException w:name="Medium List 2 Accent 6" w:semiHidden="0" w:uiPriority="66" w:unhideWhenUsed="0"/>
-    <w:lsdException w:name="Medium Grid 1 Accent 6" w:semiHidden="0" w:uiPriority="67" w:unhideWhenUsed="0"/>
-    <w:lsdException w:name="Medium Grid 2 Accent 6" w:semiHidden="0" w:uiPriority="68" w:unhideWhenUsed="0"/>
-    <w:lsdException w:name="Medium Grid 3 Accent 6" w:semiHidden="0" w:uiPriority="69" w:unhideWhenUsed="0"/>
-    <w:lsdException w:name="Dark List Accent 6" w:semiHidden="0" w:uiPriority="70" w:unhideWhenUsed="0"/>
-    <w:lsdException w:name="Colorful Shading Accent 6" w:semiHidden="0" w:uiPriority="71" w:unhideWhenUsed="0"/>
-    <w:lsdException w:name="Colorful List Accent 6" w:semiHidden="0" w:uiPriority="72" w:unhideWhenUsed="0"/>
-    <w:lsdException w:name="Colorful Grid Accent 6" w:semiHidden="0" w:uiPriority="73" w:unhideWhenUsed="0"/>
-    <w:lsdException w:name="Subtle Emphasis" w:semiHidden="0" w:uiPriority="19" w:unhideWhenUsed="0" w:qFormat="1"/>
-    <w:lsdException w:name="Intense Emphasis" w:semiHidden="0" w:uiPriority="21" w:unhideWhenUsed="0" w:qFormat="1"/>
-    <w:lsdException w:name="Subtle Reference" w:semiHidden="0" w:uiPriority="31" w:unhideWhenUsed="0" w:qFormat="1"/>
-    <w:lsdException w:name="Intense Reference" w:semiHidden="0" w:uiPriority="32" w:unhideWhenUsed="0" w:qFormat="1"/>
-    <w:lsdException w:name="Book Title" w:semiHidden="0" w:uiPriority="33" w:unhideWhenUsed="0" w:qFormat="1"/>
-    <w:lsdException w:name="Bibliography" w:uiPriority="37"/>
-    <w:lsdException w:name="TOC Heading" w:uiPriority="39" w:qFormat="1"/>
-  </w:latentStyles>
-  <w:style w:type="paragraph" w:default="1" w:styleId="Normal">
-    <w:name w:val="Normal"/>
-    <w:rPr>
-      <w:sz w:val="24"/>
-      <w:szCs w:val="24"/>
-    </w:rPr>
-  </w:style>
-  <w:style w:type="character" w:default="1" w:styleId="DefaultParagraphFont">
-    <w:name w:val="Default Paragraph Font"/>
-    <w:uiPriority w:val="1"/>
-    <w:semiHidden/>
-    <w:unhideWhenUsed/>
-  </w:style>
-  <w:style w:type="table" w:default="1" w:styleId="TableNormal">
-    <w:name w:val="Normal Table"/>
-    <w:uiPriority w:val="99"/>
-    <w:semiHidden/>
-    <w:unhideWhenUsed/>
-    <w:tblPr>
-      <w:tblInd w:w="0" w:type="dxa"/>
-      <w:tblCellMar>
-        <w:top w:w="0" w:type="dxa"/>
-        <w:left w:w="108" w:type="dxa"/>
-        <w:bottom w:w="0" w:type="dxa"/>
-        <w:right w:w="108" w:type="dxa"/>
-      </w:tblCellMar>
-    </w:tblPr>
-  </w:style>
-  <w:style w:type="numbering" w:default="1" w:styleId="NoList">
-    <w:name w:val="No List"/>
-    <w:uiPriority w:val="99"/>
-    <w:semiHidden/>
-    <w:unhideWhenUsed/>
-  </w:style>
-  <w:style w:type="character" w:styleId="Hyperlink">
-    <w:name w:val="Hyperlink"/>
-    <w:rPr>
-      <w:u w:val="single"/>
-    </w:rPr>
-  </w:style>
-  <w:style w:type="paragraph" w:customStyle="1" w:styleId="Body">
-    <w:name w:val="Body"/>
-    <w:rPr>
-      <w:rFonts w:ascii="Helvetica" w:hAnsi="Arial Unicode MS" w:cs="Arial Unicode MS"/>
-      <w:color w:val="000000"/>
-      <w:sz w:val="22"/>
-      <w:szCs w:val="22"/>
-    </w:rPr>
-  </w:style>
-  <w:style w:type="numbering" w:customStyle="1" w:styleId="List0">
-    <w:name w:val="List 0"/>
-    <w:basedOn w:val="Bullet"/>
-    <w:pPr>
-      <w:numPr>
-        <w:numId w:val="7"/>
-      </w:numPr>
-    </w:pPr>
-  </w:style>
-  <w:style w:type="numbering" w:customStyle="1" w:styleId="Bullet">
-    <w:name w:val="Bullet"/>
-  </w:style>
-</w:styles>
-</file>
-
-<file path=word/stylesWithEffects.xml><?xml version="1.0" encoding="utf-8"?>
-<w:styles xmlns:wpc="http://schemas.microsoft.com/office/word/2010/wordprocessingCanvas" xmlns:mo="http://schemas.microsoft.com/office/mac/office/2008/main" xmlns:mc="http://schemas.openxmlformats.org/markup-compatibility/2006" xmlns:mv="urn:schemas-microsoft-com:mac:vml" xmlns:o="urn:schemas-microsoft-com:office:office" xmlns:r="http://schemas.openxmlformats.org/officeDocument/2006/relationships" xmlns:m="http://schemas.openxmlformats.org/officeDocument/2006/math" xmlns:v="urn:schemas-microsoft-com:vml" xmlns:wp14="http://schemas.microsoft.com/office/word/2010/wordprocessingDrawing" xmlns:wp="http://schemas.openxmlformats.org/drawingml/2006/wordprocessingDrawing" xmlns:w10="urn:schemas-microsoft-com:office:word" xmlns:w="http://schemas.openxmlformats.org/wordprocessingml/2006/main" xmlns:w14="http://schemas.microsoft.com/office/word/2010/wordml" xmlns:wpg="http://schemas.microsoft.com/office/word/2010/wordprocessingGroup" xmlns:wpi="http://schemas.microsoft.com/office/word/2010/wordprocessingInk" xmlns:wne="http://schemas.microsoft.com/office/word/2006/wordml" xmlns:wps="http://schemas.microsoft.com/office/word/2010/wordprocessingShape" mc:Ignorable="w14 wp14">
-  <w:docDefaults>
-    <w:rPrDefault>
-      <w:rPr>
-        <w:rFonts w:ascii="Times New Roman" w:eastAsia="Arial Unicode MS" w:hAnsi="Times New Roman" w:cs="Times New Roman"/>
-        <w:bdr w:val="nil"/>
-        <w:lang w:val="en-US" w:eastAsia="en-US" w:bidi="ar-SA"/>
-      </w:rPr>
-    </w:rPrDefault>
-    <w:pPrDefault>
-      <w:pPr>
-        <w:pBdr>
-          <w:top w:val="nil"/>
-          <w:left w:val="nil"/>
-          <w:bottom w:val="nil"/>
-          <w:right w:val="nil"/>
-          <w:between w:val="nil"/>
-          <w:bar w:val="nil"/>
-        </w:pBdr>
-      </w:pPr>
-    </w:pPrDefault>
-  </w:docDefaults>
-  <w:latentStyles w:defLockedState="0" w:defUIPriority="99" w:defSemiHidden="1" w:defUnhideWhenUsed="1" w:defQFormat="0" w:count="276">
-    <w:lsdException w:name="Normal" w:semiHidden="0" w:uiPriority="0" w:unhideWhenUsed="0" w:qFormat="1"/>
-    <w:lsdException w:name="heading 1" w:semiHidden="0" w:uiPriority="9" w:unhideWhenUsed="0" w:qFormat="1"/>
-    <w:lsdException w:name="heading 2" w:uiPriority="9" w:qFormat="1"/>
-    <w:lsdException w:name="heading 3" w:uiPriority="9" w:qFormat="1"/>
-    <w:lsdException w:name="heading 4" w:uiPriority="9" w:qFormat="1"/>
-    <w:lsdException w:name="heading 5" w:uiPriority="9" w:qFormat="1"/>
-    <w:lsdException w:name="heading 6" w:uiPriority="9" w:qFormat="1"/>
-    <w:lsdException w:name="heading 7" w:uiPriority="9" w:qFormat="1"/>
-    <w:lsdException w:name="heading 8" w:uiPriority="9" w:qFormat="1"/>
-    <w:lsdException w:name="heading 9" w:uiPriority="9" w:qFormat="1"/>
-    <w:lsdException w:name="toc 1" w:uiPriority="39"/>
-    <w:lsdException w:name="toc 2" w:uiPriority="39"/>
-    <w:lsdException w:name="toc 3" w:uiPriority="39"/>
-    <w:lsdException w:name="toc 4" w:uiPriority="39"/>
-    <w:lsdException w:name="toc 5" w:uiPriority="39"/>
-    <w:lsdException w:name="toc 6" w:uiPriority="39"/>
-    <w:lsdException w:name="toc 7" w:uiPriority="39"/>
-    <w:lsdException w:name="toc 8" w:uiPriority="39"/>
-    <w:lsdException w:name="toc 9" w:uiPriority="39"/>
-    <w:lsdException w:name="caption" w:uiPriority="35" w:qFormat="1"/>
-    <w:lsdException w:name="Title" w:semiHidden="0" w:uiPriority="10" w:unhideWhenUsed="0" w:qFormat="1"/>
-    <w:lsdException w:name="Default Paragraph Font" w:uiPriority="1"/>
-    <w:lsdException w:name="Subtitle" w:semiHidden="0" w:uiPriority="11" w:unhideWhenUsed="0" w:qFormat="1"/>
-    <w:lsdException w:name="Strong" w:semiHidden="0" w:uiPriority="22" w:unhideWhenUsed="0" w:qFormat="1"/>
-    <w:lsdException w:name="Emphasis" w:semiHidden="0" w:uiPriority="20" w:unhideWhenUsed="0" w:qFormat="1"/>
-    <w:lsdException w:name="Table Grid" w:semiHidden="0" w:uiPriority="59" w:unhideWhenUsed="0"/>
-    <w:lsdException w:name="Placeholder Text" w:unhideWhenUsed="0"/>
-    <w:lsdException w:name="No Spacing" w:semiHidden="0" w:uiPriority="1" w:unhideWhenUsed="0" w:qFormat="1"/>
-    <w:lsdException w:name="Light Shading" w:semiHidden="0" w:uiPriority="60" w:unhideWhenUsed="0"/>
-    <w:lsdException w:name="Light List" w:semiHidden="0" w:uiPriority="61" w:unhideWhenUsed="0"/>
-    <w:lsdException w:name="Light Grid" w:semiHidden="0" w:uiPriority="62" w:unhideWhenUsed="0"/>
-    <w:lsdException w:name="Medium Shading 1" w:semiHidden="0" w:uiPriority="63" w:unhideWhenUsed="0"/>
-    <w:lsdException w:name="Medium Shading 2" w:semiHidden="0" w:uiPriority="64" w:unhideWhenUsed="0"/>
-    <w:lsdException w:name="Medium List 1" w:semiHidden="0" w:uiPriority="65" w:unhideWhenUsed="0"/>
-    <w:lsdException w:name="Medium List 2" w:semiHidden="0" w:uiPriority="66" w:unhideWhenUsed="0"/>
-    <w:lsdException w:name="Medium Grid 1" w:semiHidden="0" w:uiPriority="67" w:unhideWhenUsed="0"/>
-    <w:lsdException w:name="Medium Grid 2" w:semiHidden="0" w:uiPriority="68" w:unhideWhenUsed="0"/>
-    <w:lsdException w:name="Medium Grid 3" w:semiHidden="0" w:uiPriority="69" w:unhideWhenUsed="0"/>
-    <w:lsdException w:name="Dark List" w:semiHidden="0" w:uiPriority="70" w:unhideWhenUsed="0"/>
-    <w:lsdException w:name="Colorful Shading" w:semiHidden="0" w:uiPriority="71" w:unhideWhenUsed="0"/>
-    <w:lsdException w:name="Colorful List" w:semiHidden="0" w:uiPriority="72" w:unhideWhenUsed="0"/>
-    <w:lsdException w:name="Colorful Grid" w:semiHidden="0" w:uiPriority="73" w:unhideWhenUsed="0"/>
-    <w:lsdException w:name="Light Shading Accent 1" w:semiHidden="0" w:uiPriority="60" w:unhideWhenUsed="0"/>
-    <w:lsdException w:name="Light List Accent 1" w:semiHidden="0" w:uiPriority="61" w:unhideWhenUsed="0"/>
-    <w:lsdException w:name="Light Grid Accent 1" w:semiHidden="0" w:uiPriority="62" w:unhideWhenUsed="0"/>
-    <w:lsdException w:name="Medium Shading 1 Accent 1" w:semiHidden="0" w:uiPriority="63" w:unhideWhenUsed="0"/>
-    <w:lsdException w:name="Medium Shading 2 Accent 1" w:semiHidden="0" w:uiPriority="64" w:unhideWhenUsed="0"/>
-    <w:lsdException w:name="Medium List 1 Accent 1" w:semiHidden="0" w:uiPriority="65" w:unhideWhenUsed="0"/>
-    <w:lsdException w:name="Revision" w:unhideWhenUsed="0"/>
-    <w:lsdException w:name="List Paragraph" w:semiHidden="0" w:uiPriority="34" w:unhideWhenUsed="0" w:qFormat="1"/>
-    <w:lsdException w:name="Quote" w:semiHidden="0" w:uiPriority="29" w:unhideWhenUsed="0" w:qFormat="1"/>
-    <w:lsdException w:name="Intense Quote" w:semiHidden="0" w:uiPriority="30" w:unhideWhenUsed="0" w:qFormat="1"/>
-    <w:lsdException w:name="Medium List 2 Accent 1" w:semiHidden="0" w:uiPriority="66" w:unhideWhenUsed="0"/>
-    <w:lsdException w:name="Medium Grid 1 Accent 1" w:semiHidden="0" w:uiPriority="67" w:unhideWhenUsed="0"/>
-    <w:lsdException w:name="Medium Grid 2 Accent 1" w:semiHidden="0" w:uiPriority="68" w:unhideWhenUsed="0"/>
-    <w:lsdException w:name="Medium Grid 3 Accent 1" w:semiHidden="0" w:uiPriority="69" w:unhideWhenUsed="0"/>
-    <w:lsdException w:name="Dark List Accent 1" w:semiHidden="0" w:uiPriority="70" w:unhideWhenUsed="0"/>
-    <w:lsdException w:name="Colorful Shading Accent 1" w:semiHidden="0" w:uiPriority="71" w:unhideWhenUsed="0"/>
-    <w:lsdException w:name="Colorful List Accent 1" w:semiHidden="0" w:uiPriority="72" w:unhideWhenUsed="0"/>
-    <w:lsdException w:name="Colorful Grid Accent 1" w:semiHidden="0" w:uiPriority="73" w:unhideWhenUsed="0"/>
-    <w:lsdException w:name="Light Shading Accent 2" w:semiHidden="0" w:uiPriority="60" w:unhideWhenUsed="0"/>
-    <w:lsdException w:name="Light List Accent 2" w:semiHidden="0" w:uiPriority="61" w:unhideWhenUsed="0"/>
-    <w:lsdException w:name="Light Grid Accent 2" w:semiHidden="0" w:uiPriority="62" w:unhideWhenUsed="0"/>
-    <w:lsdException w:name="Medium Shading 1 Accent 2" w:semiHidden="0" w:uiPriority="63" w:unhideWhenUsed="0"/>
-    <w:lsdException w:name="Medium Shading 2 Accent 2" w:semiHidden="0" w:uiPriority="64" w:unhideWhenUsed="0"/>
-    <w:lsdException w:name="Medium List 1 Accent 2" w:semiHidden="0" w:uiPriority="65" w:unhideWhenUsed="0"/>
-    <w:lsdException w:name="Medium List 2 Accent 2" w:semiHidden="0" w:uiPriority="66" w:unhideWhenUsed="0"/>
-    <w:lsdException w:name="Medium Grid 1 Accent 2" w:semiHidden="0" w:uiPriority="67" w:unhideWhenUsed="0"/>
-    <w:lsdException w:name="Medium Grid 2 Accent 2" w:semiHidden="0" w:uiPriority="68" w:unhideWhenUsed="0"/>
-    <w:lsdException w:name="Medium Grid 3 Accent 2" w:semiHidden="0" w:uiPriority="69" w:unhideWhenUsed="0"/>
-    <w:lsdException w:name="Dark List Accent 2" w:semiHidden="0" w:uiPriority="70" w:unhideWhenUsed="0"/>
-    <w:lsdException w:name="Colorful Shading Accent 2" w:semiHidden="0" w:uiPriority="71" w:unhideWhenUsed="0"/>
-    <w:lsdException w:name="Colorful List Accent 2" w:semiHidden="0" w:uiPriority="72" w:unhideWhenUsed="0"/>
-    <w:lsdException w:name="Colorful Grid Accent 2" w:semiHidden="0" w:uiPriority="73" w:unhideWhenUsed="0"/>
-    <w:lsdException w:name="Light Shading Accent 3" w:semiHidden="0" w:uiPriority="60" w:unhideWhenUsed="0"/>
-    <w:lsdException w:name="Light List Accent 3" w:semiHidden="0" w:uiPriority="61" w:unhideWhenUsed="0"/>
-    <w:lsdException w:name="Light Grid Accent 3" w:semiHidden="0" w:uiPriority="62" w:unhideWhenUsed="0"/>
-    <w:lsdException w:name="Medium Shading 1 Accent 3" w:semiHidden="0" w:uiPriority="63" w:unhideWhenUsed="0"/>
-    <w:lsdException w:name="Medium Shading 2 Accent 3" w:semiHidden="0" w:uiPriority="64" w:unhideWhenUsed="0"/>
-    <w:lsdException w:name="Medium List 1 Accent 3" w:semiHidden="0" w:uiPriority="65" w:unhideWhenUsed="0"/>
-    <w:lsdException w:name="Medium List 2 Accent 3" w:semiHidden="0" w:uiPriority="66" w:unhideWhenUsed="0"/>
-    <w:lsdException w:name="Medium Grid 1 Accent 3" w:semiHidden="0" w:uiPriority="67" w:unhideWhenUsed="0"/>
-    <w:lsdException w:name="Medium Grid 2 Accent 3" w:semiHidden="0" w:uiPriority="68" w:unhideWhenUsed="0"/>
-    <w:lsdException w:name="Medium Grid 3 Accent 3" w:semiHidden="0" w:uiPriority="69" w:unhideWhenUsed="0"/>
-    <w:lsdException w:name="Dark List Accent 3" w:semiHidden="0" w:uiPriority="70" w:unhideWhenUsed="0"/>
-    <w:lsdException w:name="Colorful Shading Accent 3" w:semiHidden="0" w:uiPriority="71" w:unhideWhenUsed="0"/>
-    <w:lsdException w:name="Colorful List Accent 3" w:semiHidden="0" w:uiPriority="72" w:unhideWhenUsed="0"/>
-    <w:lsdException w:name="Colorful Grid Accent 3" w:semiHidden="0" w:uiPriority="73" w:unhideWhenUsed="0"/>
-    <w:lsdException w:name="Light Shading Accent 4" w:semiHidden="0" w:uiPriority="60" w:unhideWhenUsed="0"/>
-    <w:lsdException w:name="Light List Accent 4" w:semiHidden="0" w:uiPriority="61" w:unhideWhenUsed="0"/>
-    <w:lsdException w:name="Light Grid Accent 4" w:semiHidden="0" w:uiPriority="62" w:unhideWhenUsed="0"/>
-    <w:lsdException w:name="Medium Shading 1 Accent 4" w:semiHidden="0" w:uiPriority="63" w:unhideWhenUsed="0"/>
-    <w:lsdException w:name="Medium Shading 2 Accent 4" w:semiHidden="0" w:uiPriority="64" w:unhideWhenUsed="0"/>
-    <w:lsdException w:name="Medium List 1 Accent 4" w:semiHidden="0" w:uiPriority="65" w:unhideWhenUsed="0"/>
-    <w:lsdException w:name="Medium List 2 Accent 4" w:semiHidden="0" w:uiPriority="66" w:unhideWhenUsed="0"/>
-    <w:lsdException w:name="Medium Grid 1 Accent 4" w:semiHidden="0" w:uiPriority="67" w:unhideWhenUsed="0"/>
-    <w:lsdException w:name="Medium Grid 2 Accent 4" w:semiHidden="0" w:uiPriority="68" w:unhideWhenUsed="0"/>
-    <w:lsdException w:name="Medium Grid 3 Accent 4" w:semiHidden="0" w:uiPriority="69" w:unhideWhenUsed="0"/>
-    <w:lsdException w:name="Dark List Accent 4" w:semiHidden="0" w:uiPriority="70" w:unhideWhenUsed="0"/>
-    <w:lsdException w:name="Colorful Shading Accent 4" w:semiHidden="0" w:uiPriority="71" w:unhideWhenUsed="0"/>
-    <w:lsdException w:name="Colorful List Accent 4" w:semiHidden="0" w:uiPriority="72" w:unhideWhenUsed="0"/>
-    <w:lsdException w:name="Colorful Grid Accent 4" w:semiHidden="0" w:uiPriority="73" w:unhideWhenUsed="0"/>
-    <w:lsdException w:name="Light Shading Accent 5" w:semiHidden="0" w:uiPriority="60" w:unhideWhenUsed="0"/>
-    <w:lsdException w:name="Light List Accent 5" w:semiHidden="0" w:uiPriority="61" w:unhideWhenUsed="0"/>
-    <w:lsdException w:name="Light Grid Accent 5" w:semiHidden="0" w:uiPriority="62" w:unhideWhenUsed="0"/>
-    <w:lsdException w:name="Medium Shading 1 Accent 5" w:semiHidden="0" w:uiPriority="63" w:unhideWhenUsed="0"/>
-    <w:lsdException w:name="Medium Shading 2 Accent 5" w:semiHidden="0" w:uiPriority="64" w:unhideWhenUsed="0"/>
-    <w:lsdException w:name="Medium List 1 Accent 5" w:semiHidden="0" w:uiPriority="65" w:unhideWhenUsed="0"/>
-    <w:lsdException w:name="Medium List 2 Accent 5" w:semiHidden="0" w:uiPriority="66" w:unhideWhenUsed="0"/>
-    <w:lsdException w:name="Medium Grid 1 Accent 5" w:semiHidden="0" w:uiPriority="67" w:unhideWhenUsed="0"/>
-    <w:lsdException w:name="Medium Grid 2 Accent 5" w:semiHidden="0" w:uiPriority="68" w:unhideWhenUsed="0"/>
-    <w:lsdException w:name="Medium Grid 3 Accent 5" w:semiHidden="0" w:uiPriority="69" w:unhideWhenUsed="0"/>
-    <w:lsdException w:name="Dark List Accent 5" w:semiHidden="0" w:uiPriority="70" w:unhideWhenUsed="0"/>
-    <w:lsdException w:name="Colorful Shading Accent 5" w:semiHidden="0" w:uiPriority="71" w:unhideWhenUsed="0"/>
-    <w:lsdException w:name="Colorful List Accent 5" w:semiHidden="0" w:uiPriority="72" w:unhideWhenUsed="0"/>
-    <w:lsdException w:name="Colorful Grid Accent 5" w:semiHidden="0" w:uiPriority="73" w:unhideWhenUsed="0"/>
-    <w:lsdException w:name="Light Shading Accent 6" w:semiHidden="0" w:uiPriority="60" w:unhideWhenUsed="0"/>
-    <w:lsdException w:name="Light List Accent 6" w:semiHidden="0" w:uiPriority="61" w:unhideWhenUsed="0"/>
-    <w:lsdException w:name="Light Grid Accent 6" w:semiHidden="0" w:uiPriority="62" w:unhideWhenUsed="0"/>
-    <w:lsdException w:name="Medium Shading 1 Accent 6" w:semiHidden="0" w:uiPriority="63" w:unhideWhenUsed="0"/>
-    <w:lsdException w:name="Medium Shading 2 Accent 6" w:semiHidden="0" w:uiPriority="64" w:unhideWhenUsed="0"/>
-    <w:lsdException w:name="Medium List 1 Accent 6" w:semiHidden="0" w:uiPriority="65" w:unhideWhenUsed="0"/>
-    <w:lsdException w:name="Medium List 2 Accent 6" w:semiHidden="0" w:uiPriority="66" w:unhideWhenUsed="0"/>
-    <w:lsdException w:name="Medium Grid 1 Accent 6" w:semiHidden="0" w:uiPriority="67" w:unhideWhenUsed="0"/>
-    <w:lsdException w:name="Medium Grid 2 Accent 6" w:semiHidden="0" w:uiPriority="68" w:unhideWhenUsed="0"/>
-    <w:lsdException w:name="Medium Grid 3 Accent 6" w:semiHidden="0" w:uiPriority="69" w:unhideWhenUsed="0"/>
-    <w:lsdException w:name="Dark List Accent 6" w:semiHidden="0" w:uiPriority="70" w:unhideWhenUsed="0"/>
-    <w:lsdException w:name="Colorful Shading Accent 6" w:semiHidden="0" w:uiPriority="71" w:unhideWhenUsed="0"/>
-    <w:lsdException w:name="Colorful List Accent 6" w:semiHidden="0" w:uiPriority="72" w:unhideWhenUsed="0"/>
-    <w:lsdException w:name="Colorful Grid Accent 6" w:semiHidden="0" w:uiPriority="73" w:unhideWhenUsed="0"/>
-    <w:lsdException w:name="Subtle Emphasis" w:semiHidden="0" w:uiPriority="19" w:unhideWhenUsed="0" w:qFormat="1"/>
-    <w:lsdException w:name="Intense Emphasis" w:semiHidden="0" w:uiPriority="21" w:unhideWhenUsed="0" w:qFormat="1"/>
-    <w:lsdException w:name="Subtle Reference" w:semiHidden="0" w:uiPriority="31" w:unhideWhenUsed="0" w:qFormat="1"/>
-    <w:lsdException w:name="Intense Reference" w:semiHidden="0" w:uiPriority="32" w:unhideWhenUsed="0" w:qFormat="1"/>
-    <w:lsdException w:name="Book Title" w:semiHidden="0" w:uiPriority="33" w:unhideWhenUsed="0" w:qFormat="1"/>
-    <w:lsdException w:name="Bibliography" w:uiPriority="37"/>
-    <w:lsdException w:name="TOC Heading" w:uiPriority="39" w:qFormat="1"/>
+  <w:latentStyles w:defLockedState="0" w:defUIPriority="99" w:defSemiHidden="0" w:defUnhideWhenUsed="0" w:defQFormat="0" w:count="371">
+    <w:lsdException w:name="Normal" w:uiPriority="0" w:qFormat="1"/>
+    <w:lsdException w:name="heading 1" w:uiPriority="9" w:qFormat="1"/>
+    <w:lsdException w:name="heading 2" w:semiHidden="1" w:uiPriority="9" w:unhideWhenUsed="1" w:qFormat="1"/>
+    <w:lsdException w:name="heading 3" w:semiHidden="1" w:uiPriority="9" w:unhideWhenUsed="1" w:qFormat="1"/>
+    <w:lsdException w:name="heading 4" w:semiHidden="1" w:uiPriority="9" w:unhideWhenUsed="1" w:qFormat="1"/>
+    <w:lsdException w:name="heading 5" w:semiHidden="1" w:uiPriority="9" w:unhideWhenUsed="1" w:qFormat="1"/>
+    <w:lsdException w:name="heading 6" w:semiHidden="1" w:uiPriority="9" w:unhideWhenUsed="1" w:qFormat="1"/>
+    <w:lsdException w:name="heading 7" w:semiHidden="1" w:uiPriority="9" w:unhideWhenUsed="1" w:qFormat="1"/>
+    <w:lsdException w:name="heading 8" w:semiHidden="1" w:uiPriority="9" w:unhideWhenUsed="1" w:qFormat="1"/>
+    <w:lsdException w:name="heading 9" w:semiHidden="1" w:uiPriority="9" w:unhideWhenUsed="1" w:qFormat="1"/>
+    <w:lsdException w:name="index 1" w:semiHidden="1" w:unhideWhenUsed="1"/>
+    <w:lsdException w:name="index 2" w:semiHidden="1" w:unhideWhenUsed="1"/>
+    <w:lsdException w:name="index 3" w:semiHidden="1" w:unhideWhenUsed="1"/>
+    <w:lsdException w:name="index 4" w:semiHidden="1" w:unhideWhenUsed="1"/>
+    <w:lsdException w:name="index 5" w:semiHidden="1" w:unhideWhenUsed="1"/>
+    <w:lsdException w:name="index 6" w:semiHidden="1" w:unhideWhenUsed="1"/>
+    <w:lsdException w:name="index 7" w:semiHidden="1" w:unhideWhenUsed="1"/>
+    <w:lsdException w:name="index 8" w:semiHidden="1" w:unhideWhenUsed="1"/>
+    <w:lsdException w:name="index 9" w:semiHidden="1" w:unhideWhenUsed="1"/>
+    <w:lsdException w:name="toc 1" w:semiHidden="1" w:uiPriority="39" w:unhideWhenUsed="1"/>
+    <w:lsdException w:name="toc 2" w:semiHidden="1" w:uiPriority="39" w:unhideWhenUsed="1"/>
+    <w:lsdException w:name="toc 3" w:semiHidden="1" w:uiPriority="39" w:unhideWhenUsed="1"/>
+    <w:lsdException w:name="toc 4" w:semiHidden="1" w:uiPriority="39" w:unhideWhenUsed="1"/>
+    <w:lsdException w:name="toc 5" w:semiHidden="1" w:uiPriority="39" w:unhideWhenUsed="1"/>
+    <w:lsdException w:name="toc 6" w:semiHidden="1" w:uiPriority="39" w:unhideWhenUsed="1"/>
+    <w:lsdException w:name="toc 7" w:semiHidden="1" w:uiPriority="39" w:unhideWhenUsed="1"/>
+    <w:lsdException w:name="toc 8" w:semiHidden="1" w:uiPriority="39" w:unhideWhenUsed="1"/>
+    <w:lsdException w:name="toc 9" w:semiHidden="1" w:uiPriority="39" w:unhideWhenUsed="1"/>
+    <w:lsdException w:name="Normal Indent" w:semiHidden="1" w:unhideWhenUsed="1"/>
+    <w:lsdException w:name="footnote text" w:semiHidden="1" w:unhideWhenUsed="1"/>
+    <w:lsdException w:name="annotation text" w:semiHidden="1" w:unhideWhenUsed="1"/>
+    <w:lsdException w:name="header" w:semiHidden="1" w:unhideWhenUsed="1"/>
+    <w:lsdException w:name="footer" w:semiHidden="1" w:unhideWhenUsed="1"/>
+    <w:lsdException w:name="index heading" w:semiHidden="1" w:unhideWhenUsed="1"/>
+    <w:lsdException w:name="caption" w:semiHidden="1" w:uiPriority="35" w:unhideWhenUsed="1" w:qFormat="1"/>
+    <w:lsdException w:name="table of figures" w:semiHidden="1" w:unhideWhenUsed="1"/>
+    <w:lsdException w:name="envelope address" w:semiHidden="1" w:unhideWhenUsed="1"/>
+    <w:lsdException w:name="envelope return" w:semiHidden="1" w:unhideWhenUsed="1"/>
+    <w:lsdException w:name="footnote reference" w:semiHidden="1" w:unhideWhenUsed="1"/>
+    <w:lsdException w:name="annotation reference" w:semiHidden="1" w:unhideWhenUsed="1"/>
+    <w:lsdException w:name="line number" w:semiHidden="1" w:unhideWhenUsed="1"/>
+    <w:lsdException w:name="page number" w:semiHidden="1" w:unhideWhenUsed="1"/>
+    <w:lsdException w:name="endnote reference" w:semiHidden="1" w:unhideWhenUsed="1"/>
+    <w:lsdException w:name="endnote text" w:semiHidden="1" w:unhideWhenUsed="1"/>
+    <w:lsdException w:name="table of authorities" w:semiHidden="1" w:unhideWhenUsed="1"/>
+    <w:lsdException w:name="macro" w:semiHidden="1" w:unhideWhenUsed="1"/>
+    <w:lsdException w:name="toa heading" w:semiHidden="1" w:unhideWhenUsed="1"/>
+    <w:lsdException w:name="List" w:semiHidden="1" w:unhideWhenUsed="1"/>
+    <w:lsdException w:name="List Bullet" w:semiHidden="1" w:unhideWhenUsed="1"/>
+    <w:lsdException w:name="List Number" w:semiHidden="1" w:unhideWhenUsed="1"/>
+    <w:lsdException w:name="List 2" w:semiHidden="1" w:unhideWhenUsed="1"/>
+    <w:lsdException w:name="List 3" w:semiHidden="1" w:unhideWhenUsed="1"/>
+    <w:lsdException w:name="List 4" w:semiHidden="1" w:unhideWhenUsed="1"/>
+    <w:lsdException w:name="List 5" w:semiHidden="1" w:unhideWhenUsed="1"/>
+    <w:lsdException w:name="List Bullet 2" w:semiHidden="1" w:unhideWhenUsed="1"/>
+    <w:lsdException w:name="List Bullet 3" w:semiHidden="1" w:unhideWhenUsed="1"/>
+    <w:lsdException w:name="List Bullet 4" w:semiHidden="1" w:unhideWhenUsed="1"/>
+    <w:lsdException w:name="List Bullet 5" w:semiHidden="1" w:unhideWhenUsed="1"/>
+    <w:lsdException w:name="List Number 2" w:semiHidden="1" w:unhideWhenUsed="1"/>
+    <w:lsdException w:name="List Number 3" w:semiHidden="1" w:unhideWhenUsed="1"/>
+    <w:lsdException w:name="List Number 4" w:semiHidden="1" w:unhideWhenUsed="1"/>
+    <w:lsdException w:name="List Number 5" w:semiHidden="1" w:unhideWhenUsed="1"/>
+    <w:lsdException w:name="Title" w:uiPriority="10" w:qFormat="1"/>
+    <w:lsdException w:name="Closing" w:semiHidden="1" w:unhideWhenUsed="1"/>
+    <w:lsdException w:name="Signature" w:semiHidden="1" w:unhideWhenUsed="1"/>
+    <w:lsdException w:name="Default Paragraph Font" w:semiHidden="1" w:uiPriority="1" w:unhideWhenUsed="1"/>
+    <w:lsdException w:name="Body Text" w:semiHidden="1" w:unhideWhenUsed="1"/>
+    <w:lsdException w:name="Body Text Indent" w:semiHidden="1" w:unhideWhenUsed="1"/>
+    <w:lsdException w:name="List Continue" w:semiHidden="1" w:unhideWhenUsed="1"/>
+    <w:lsdException w:name="List Continue 2" w:semiHidden="1" w:unhideWhenUsed="1"/>
+    <w:lsdException w:name="List Continue 3" w:semiHidden="1" w:unhideWhenUsed="1"/>
+    <w:lsdException w:name="List Continue 4" w:semiHidden="1" w:unhideWhenUsed="1"/>
+    <w:lsdException w:name="List Continue 5" w:semiHidden="1" w:unhideWhenUsed="1"/>
+    <w:lsdException w:name="Message Header" w:semiHidden="1" w:unhideWhenUsed="1"/>
+    <w:lsdException w:name="Subtitle" w:uiPriority="11" w:qFormat="1"/>
+    <w:lsdException w:name="Salutation" w:semiHidden="1" w:unhideWhenUsed="1"/>
+    <w:lsdException w:name="Date" w:semiHidden="1" w:unhideWhenUsed="1"/>
+    <w:lsdException w:name="Body Text First Indent" w:semiHidden="1" w:unhideWhenUsed="1"/>
+    <w:lsdException w:name="Body Text First Indent 2" w:semiHidden="1" w:unhideWhenUsed="1"/>
+    <w:lsdException w:name="Note Heading" w:semiHidden="1" w:unhideWhenUsed="1"/>
+    <w:lsdException w:name="Body Text 2" w:semiHidden="1" w:unhideWhenUsed="1"/>
+    <w:lsdException w:name="Body Text 3" w:semiHidden="1" w:unhideWhenUsed="1"/>
+    <w:lsdException w:name="Body Text Indent 2" w:semiHidden="1" w:unhideWhenUsed="1"/>
+    <w:lsdException w:name="Body Text Indent 3" w:semiHidden="1" w:unhideWhenUsed="1"/>
+    <w:lsdException w:name="Block Text" w:semiHidden="1" w:unhideWhenUsed="1"/>
+    <w:lsdException w:name="Hyperlink" w:semiHidden="1" w:unhideWhenUsed="1"/>
+    <w:lsdException w:name="FollowedHyperlink" w:semiHidden="1" w:unhideWhenUsed="1"/>
+    <w:lsdException w:name="Strong" w:uiPriority="22" w:qFormat="1"/>
+    <w:lsdException w:name="Emphasis" w:uiPriority="20" w:qFormat="1"/>
+    <w:lsdException w:name="Document Map" w:semiHidden="1" w:unhideWhenUsed="1"/>
+    <w:lsdException w:name="Plain Text" w:semiHidden="1" w:unhideWhenUsed="1"/>
+    <w:lsdException w:name="E-mail Signature" w:semiHidden="1" w:unhideWhenUsed="1"/>
+    <w:lsdException w:name="HTML Top of Form" w:semiHidden="1" w:unhideWhenUsed="1"/>
+    <w:lsdException w:name="HTML Bottom of Form" w:semiHidden="1" w:unhideWhenUsed="1"/>
+    <w:lsdException w:name="Normal (Web)" w:semiHidden="1" w:unhideWhenUsed="1"/>
+    <w:lsdException w:name="HTML Acronym" w:semiHidden="1" w:unhideWhenUsed="1"/>
+    <w:lsdException w:name="HTML Address" w:semiHidden="1" w:unhideWhenUsed="1"/>
+    <w:lsdException w:name="HTML Cite" w:semiHidden="1" w:unhideWhenUsed="1"/>
+    <w:lsdException w:name="HTML Code" w:semiHidden="1" w:unhideWhenUsed="1"/>
+    <w:lsdException w:name="HTML Definition" w:semiHidden="1" w:unhideWhenUsed="1"/>
+    <w:lsdException w:name="HTML Keyboard" w:semiHidden="1" w:unhideWhenUsed="1"/>
+    <w:lsdException w:name="HTML Preformatted" w:semiHidden="1" w:unhideWhenUsed="1"/>
+    <w:lsdException w:name="HTML Sample" w:semiHidden="1" w:unhideWhenUsed="1"/>
+    <w:lsdException w:name="HTML Typewriter" w:semiHidden="1" w:unhideWhenUsed="1"/>
+    <w:lsdException w:name="HTML Variable" w:semiHidden="1" w:unhideWhenUsed="1"/>
+    <w:lsdException w:name="Normal Table" w:semiHidden="1" w:unhideWhenUsed="1"/>
+    <w:lsdException w:name="annotation subject" w:semiHidden="1" w:unhideWhenUsed="1"/>
+    <w:lsdException w:name="No List" w:semiHidden="1" w:unhideWhenUsed="1"/>
+    <w:lsdException w:name="Outline List 1" w:semiHidden="1" w:unhideWhenUsed="1"/>
+    <w:lsdException w:name="Outline List 2" w:semiHidden="1" w:unhideWhenUsed="1"/>
+    <w:lsdException w:name="Outline List 3" w:semiHidden="1" w:unhideWhenUsed="1"/>
+    <w:lsdException w:name="Table Simple 1" w:semiHidden="1" w:unhideWhenUsed="1"/>
+    <w:lsdException w:name="Table Simple 2" w:semiHidden="1" w:unhideWhenUsed="1"/>
+    <w:lsdException w:name="Table Simple 3" w:semiHidden="1" w:unhideWhenUsed="1"/>
+    <w:lsdException w:name="Table Classic 1" w:semiHidden="1" w:unhideWhenUsed="1"/>
+    <w:lsdException w:name="Table Classic 2" w:semiHidden="1" w:unhideWhenUsed="1"/>
+    <w:lsdException w:name="Table Classic 3" w:semiHidden="1" w:unhideWhenUsed="1"/>
+    <w:lsdException w:name="Table Classic 4" w:semiHidden="1" w:unhideWhenUsed="1"/>
+    <w:lsdException w:name="Table Colorful 1" w:semiHidden="1" w:unhideWhenUsed="1"/>
+    <w:lsdException w:name="Table Colorful 2" w:semiHidden="1" w:unhideWhenUsed="1"/>
+    <w:lsdException w:name="Table Colorful 3" w:semiHidden="1" w:unhideWhenUsed="1"/>
+    <w:lsdException w:name="Table Columns 1" w:semiHidden="1" w:unhideWhenUsed="1"/>
+    <w:lsdException w:name="Table Columns 2" w:semiHidden="1" w:unhideWhenUsed="1"/>
+    <w:lsdException w:name="Table Columns 3" w:semiHidden="1" w:unhideWhenUsed="1"/>
+    <w:lsdException w:name="Table Columns 4" w:semiHidden="1" w:unhideWhenUsed="1"/>
+    <w:lsdException w:name="Table Columns 5" w:semiHidden="1" w:unhideWhenUsed="1"/>
+    <w:lsdException w:name="Table Grid 1" w:semiHidden="1" w:unhideWhenUsed="1"/>
+    <w:lsdException w:name="Table Grid 2" w:semiHidden="1" w:unhideWhenUsed="1"/>
+    <w:lsdException w:name="Table Grid 3" w:semiHidden="1" w:unhideWhenUsed="1"/>
+    <w:lsdException w:name="Table Grid 4" w:semiHidden="1" w:unhideWhenUsed="1"/>
+    <w:lsdException w:name="Table Grid 5" w:semiHidden="1" w:unhideWhenUsed="1"/>
+    <w:lsdException w:name="Table Grid 6" w:semiHidden="1" w:unhideWhenUsed="1"/>
+    <w:lsdException w:name="Table Grid 7" w:semiHidden="1" w:unhideWhenUsed="1"/>
+    <w:lsdException w:name="Table Grid 8" w:semiHidden="1" w:unhideWhenUsed="1"/>
+    <w:lsdException w:name="Table List 1" w:semiHidden="1" w:unhideWhenUsed="1"/>
+    <w:lsdException w:name="Table List 2" w:semiHidden="1" w:unhideWhenUsed="1"/>
+    <w:lsdException w:name="Table List 3" w:semiHidden="1" w:unhideWhenUsed="1"/>
+    <w:lsdException w:name="Table List 4" w:semiHidden="1" w:unhideWhenUsed="1"/>
+    <w:lsdException w:name="Table List 5" w:semiHidden="1" w:unhideWhenUsed="1"/>
+    <w:lsdException w:name="Table List 6" w:semiHidden="1" w:unhideWhenUsed="1"/>
+    <w:lsdException w:name="Table List 7" w:semiHidden="1" w:unhideWhenUsed="1"/>
+    <w:lsdException w:name="Table List 8" w:semiHidden="1" w:unhideWhenUsed="1"/>
+    <w:lsdException w:name="Table 3D effects 1" w:semiHidden="1" w:unhideWhenUsed="1"/>
+    <w:lsdException w:name="Table 3D effects 2" w:semiHidden="1" w:unhideWhenUsed="1"/>
+    <w:lsdException w:name="Table 3D effects 3" w:semiHidden="1" w:unhideWhenUsed="1"/>
+    <w:lsdException w:name="Table Contemporary" w:semiHidden="1" w:unhideWhenUsed="1"/>
+    <w:lsdException w:name="Table Elegant" w:semiHidden="1" w:unhideWhenUsed="1"/>
+    <w:lsdException w:name="Table Professional" w:semiHidden="1" w:unhideWhenUsed="1"/>
+    <w:lsdException w:name="Table Subtle 1" w:semiHidden="1" w:unhideWhenUsed="1"/>
+    <w:lsdException w:name="Table Subtle 2" w:semiHidden="1" w:unhideWhenUsed="1"/>
+    <w:lsdException w:name="Table Web 1" w:semiHidden="1" w:unhideWhenUsed="1"/>
+    <w:lsdException w:name="Table Web 2" w:semiHidden="1" w:unhideWhenUsed="1"/>
+    <w:lsdException w:name="Table Web 3" w:semiHidden="1" w:unhideWhenUsed="1"/>
+    <w:lsdException w:name="Balloon Text" w:semiHidden="1" w:unhideWhenUsed="1"/>
+    <w:lsdException w:name="Table Grid" w:uiPriority="59"/>
+    <w:lsdException w:name="Table Theme" w:semiHidden="1" w:unhideWhenUsed="1"/>
+    <w:lsdException w:name="Placeholder Text" w:semiHidden="1"/>
+    <w:lsdException w:name="No Spacing" w:uiPriority="1" w:qFormat="1"/>
+    <w:lsdException w:name="Light Shading" w:uiPriority="60"/>
+    <w:lsdException w:name="Light List" w:uiPriority="61"/>
+    <w:lsdException w:name="Light Grid" w:uiPriority="62"/>
+    <w:lsdException w:name="Medium Shading 1" w:uiPriority="63"/>
+    <w:lsdException w:name="Medium Shading 2" w:uiPriority="64"/>
+    <w:lsdException w:name="Medium List 1" w:uiPriority="65"/>
+    <w:lsdException w:name="Medium List 2" w:uiPriority="66"/>
+    <w:lsdException w:name="Medium Grid 1" w:uiPriority="67"/>
+    <w:lsdException w:name="Medium Grid 2" w:uiPriority="68"/>
+    <w:lsdException w:name="Medium Grid 3" w:uiPriority="69"/>
+    <w:lsdException w:name="Dark List" w:uiPriority="70"/>
+    <w:lsdException w:name="Colorful Shading" w:uiPriority="71"/>
+    <w:lsdException w:name="Colorful List" w:uiPriority="72"/>
+    <w:lsdException w:name="Colorful Grid" w:uiPriority="73"/>
+    <w:lsdException w:name="Light Shading Accent 1" w:uiPriority="60"/>
+    <w:lsdException w:name="Light List Accent 1" w:uiPriority="61"/>
+    <w:lsdException w:name="Light Grid Accent 1" w:uiPriority="62"/>
+    <w:lsdException w:name="Medium Shading 1 Accent 1" w:uiPriority="63"/>
+    <w:lsdException w:name="Medium Shading 2 Accent 1" w:uiPriority="64"/>
+    <w:lsdException w:name="Medium List 1 Accent 1" w:uiPriority="65"/>
+    <w:lsdException w:name="Revision" w:semiHidden="1"/>
+    <w:lsdException w:name="List Paragraph" w:uiPriority="34" w:qFormat="1"/>
+    <w:lsdException w:name="Quote" w:uiPriority="29" w:qFormat="1"/>
+    <w:lsdException w:name="Intense Quote" w:uiPriority="30" w:qFormat="1"/>
+    <w:lsdException w:name="Medium List 2 Accent 1" w:uiPriority="66"/>
+    <w:lsdException w:name="Medium Grid 1 Accent 1" w:uiPriority="67"/>
+    <w:lsdException w:name="Medium Grid 2 Accent 1" w:uiPriority="68"/>
+    <w:lsdException w:name="Medium Grid 3 Accent 1" w:uiPriority="69"/>
+    <w:lsdException w:name="Dark List Accent 1" w:uiPriority="70"/>
+    <w:lsdException w:name="Colorful Shading Accent 1" w:uiPriority="71"/>
+    <w:lsdException w:name="Colorful List Accent 1" w:uiPriority="72"/>
+    <w:lsdException w:name="Colorful Grid Accent 1" w:uiPriority="73"/>
+    <w:lsdException w:name="Light Shading Accent 2" w:uiPriority="60"/>
+    <w:lsdException w:name="Light List Accent 2" w:uiPriority="61"/>
+    <w:lsdException w:name="Light Grid Accent 2" w:uiPriority="62"/>
+    <w:lsdException w:name="Medium Shading 1 Accent 2" w:uiPriority="63"/>
+    <w:lsdException w:name="Medium Shading 2 Accent 2" w:uiPriority="64"/>
+    <w:lsdException w:name="Medium List 1 Accent 2" w:uiPriority="65"/>
+    <w:lsdException w:name="Medium List 2 Accent 2" w:uiPriority="66"/>
+    <w:lsdException w:name="Medium Grid 1 Accent 2" w:uiPriority="67"/>
+    <w:lsdException w:name="Medium Grid 2 Accent 2" w:uiPriority="68"/>
+    <w:lsdException w:name="Medium Grid 3 Accent 2" w:uiPriority="69"/>
+    <w:lsdException w:name="Dark List Accent 2" w:uiPriority="70"/>
+    <w:lsdException w:name="Colorful Shading Accent 2" w:uiPriority="71"/>
+    <w:lsdException w:name="Colorful List Accent 2" w:uiPriority="72"/>
+    <w:lsdException w:name="Colorful Grid Accent 2" w:uiPriority="73"/>
+    <w:lsdException w:name="Light Shading Accent 3" w:uiPriority="60"/>
+    <w:lsdException w:name="Light List Accent 3" w:uiPriority="61"/>
+    <w:lsdException w:name="Light Grid Accent 3" w:uiPriority="62"/>
+    <w:lsdException w:name="Medium Shading 1 Accent 3" w:uiPriority="63"/>
+    <w:lsdException w:name="Medium Shading 2 Accent 3" w:uiPriority="64"/>
+    <w:lsdException w:name="Medium List 1 Accent 3" w:uiPriority="65"/>
+    <w:lsdException w:name="Medium List 2 Accent 3" w:uiPriority="66"/>
+    <w:lsdException w:name="Medium Grid 1 Accent 3" w:uiPriority="67"/>
+    <w:lsdException w:name="Medium Grid 2 Accent 3" w:uiPriority="68"/>
+    <w:lsdException w:name="Medium Grid 3 Accent 3" w:uiPriority="69"/>
+    <w:lsdException w:name="Dark List Accent 3" w:uiPriority="70"/>
+    <w:lsdException w:name="Colorful Shading Accent 3" w:uiPriority="71"/>
+    <w:lsdException w:name="Colorful List Accent 3" w:uiPriority="72"/>
+    <w:lsdException w:name="Colorful Grid Accent 3" w:uiPriority="73"/>
+    <w:lsdException w:name="Light Shading Accent 4" w:uiPriority="60"/>
+    <w:lsdException w:name="Light List Accent 4" w:uiPriority="61"/>
+    <w:lsdException w:name="Light Grid Accent 4" w:uiPriority="62"/>
+    <w:lsdException w:name="Medium Shading 1 Accent 4" w:uiPriority="63"/>
+    <w:lsdException w:name="Medium Shading 2 Accent 4" w:uiPriority="64"/>
+    <w:lsdException w:name="Medium List 1 Accent 4" w:uiPriority="65"/>
+    <w:lsdException w:name="Medium List 2 Accent 4" w:uiPriority="66"/>
+    <w:lsdException w:name="Medium Grid 1 Accent 4" w:uiPriority="67"/>
+    <w:lsdException w:name="Medium Grid 2 Accent 4" w:uiPriority="68"/>
+    <w:lsdException w:name="Medium Grid 3 Accent 4" w:uiPriority="69"/>
+    <w:lsdException w:name="Dark List Accent 4" w:uiPriority="70"/>
+    <w:lsdException w:name="Colorful Shading Accent 4" w:uiPriority="71"/>
+    <w:lsdException w:name="Colorful List Accent 4" w:uiPriority="72"/>
+    <w:lsdException w:name="Colorful Grid Accent 4" w:uiPriority="73"/>
+    <w:lsdException w:name="Light Shading Accent 5" w:uiPriority="60"/>
+    <w:lsdException w:name="Light List Accent 5" w:uiPriority="61"/>
+    <w:lsdException w:name="Light Grid Accent 5" w:uiPriority="62"/>
+    <w:lsdException w:name="Medium Shading 1 Accent 5" w:uiPriority="63"/>
+    <w:lsdException w:name="Medium Shading 2 Accent 5" w:uiPriority="64"/>
+    <w:lsdException w:name="Medium List 1 Accent 5" w:uiPriority="65"/>
+    <w:lsdException w:name="Medium List 2 Accent 5" w:uiPriority="66"/>
+    <w:lsdException w:name="Medium Grid 1 Accent 5" w:uiPriority="67"/>
+    <w:lsdException w:name="Medium Grid 2 Accent 5" w:uiPriority="68"/>
+    <w:lsdException w:name="Medium Grid 3 Accent 5" w:uiPriority="69"/>
+    <w:lsdException w:name="Dark List Accent 5" w:uiPriority="70"/>
+    <w:lsdException w:name="Colorful Shading Accent 5" w:uiPriority="71"/>
+    <w:lsdException w:name="Colorful List Accent 5" w:uiPriority="72"/>
+    <w:lsdException w:name="Colorful Grid Accent 5" w:uiPriority="73"/>
+    <w:lsdException w:name="Light Shading Accent 6" w:uiPriority="60"/>
+    <w:lsdException w:name="Light List Accent 6" w:uiPriority="61"/>
+    <w:lsdException w:name="Light Grid Accent 6" w:uiPriority="62"/>
+    <w:lsdException w:name="Medium Shading 1 Accent 6" w:uiPriority="63"/>
+    <w:lsdException w:name="Medium Shading 2 Accent 6" w:uiPriority="64"/>
+    <w:lsdException w:name="Medium List 1 Accent 6" w:uiPriority="65"/>
+    <w:lsdException w:name="Medium List 2 Accent 6" w:uiPriority="66"/>
+    <w:lsdException w:name="Medium Grid 1 Accent 6" w:uiPriority="67"/>
+    <w:lsdException w:name="Medium Grid 2 Accent 6" w:uiPriority="68"/>
+    <w:lsdException w:name="Medium Grid 3 Accent 6" w:uiPriority="69"/>
+    <w:lsdException w:name="Dark List Accent 6" w:uiPriority="70"/>
+    <w:lsdException w:name="Colorful Shading Accent 6" w:uiPriority="71"/>
+    <w:lsdException w:name="Colorful List Accent 6" w:uiPriority="72"/>
+    <w:lsdException w:name="Colorful Grid Accent 6" w:uiPriority="73"/>
+    <w:lsdException w:name="Subtle Emphasis" w:uiPriority="19" w:qFormat="1"/>
+    <w:lsdException w:name="Intense Emphasis" w:uiPriority="21" w:qFormat="1"/>
+    <w:lsdException w:name="Subtle Reference" w:uiPriority="31" w:qFormat="1"/>
+    <w:lsdException w:name="Intense Reference" w:uiPriority="32" w:qFormat="1"/>
+    <w:lsdException w:name="Book Title" w:uiPriority="33" w:qFormat="1"/>
+    <w:lsdException w:name="Bibliography" w:semiHidden="1" w:uiPriority="37" w:unhideWhenUsed="1"/>
+    <w:lsdException w:name="TOC Heading" w:semiHidden="1" w:uiPriority="39" w:unhideWhenUsed="1" w:qFormat="1"/>
+    <w:lsdException w:name="Grid Table 4" w:uiPriority="49"/>
+    <w:lsdException w:name="Grid Table 5 Dark" w:uiPriority="50"/>
+    <w:lsdException w:name="Grid Table 6 Colorful" w:uiPriority="51"/>
+    <w:lsdException w:name="Grid Table 7 Colorful" w:uiPriority="52"/>
+    <w:lsdException w:name="Grid Table 1 Light Accent 1" w:uiPriority="46"/>
+    <w:lsdException w:name="Grid Table 2 Accent 1" w:uiPriority="47"/>
+    <w:lsdException w:name="Grid Table 3 Accent 1" w:uiPriority="48"/>
+    <w:lsdException w:name="Grid Table 4 Accent 1" w:uiPriority="49"/>
+    <w:lsdException w:name="Grid Table 5 Dark Accent 1" w:uiPriority="50"/>
+    <w:lsdException w:name="Grid Table 6 Colorful Accent 1" w:uiPriority="51"/>
+    <w:lsdException w:name="Grid Table 7 Colorful Accent 1" w:uiPriority="52"/>
+    <w:lsdException w:name="Grid Table 1 Light Accent 2" w:uiPriority="46"/>
+    <w:lsdException w:name="Grid Table 2 Accent 2" w:uiPriority="47"/>
+    <w:lsdException w:name="Grid Table 3 Accent 2" w:uiPriority="48"/>
+    <w:lsdException w:name="Grid Table 4 Accent 2" w:uiPriority="49"/>
+    <w:lsdException w:name="Grid Table 5 Dark Accent 2" w:uiPriority="50"/>
+    <w:lsdException w:name="Grid Table 6 Colorful Accent 2" w:uiPriority="51"/>
+    <w:lsdException w:name="Grid Table 7 Colorful Accent 2" w:uiPriority="52"/>
+    <w:lsdException w:name="Grid Table 1 Light Accent 3" w:uiPriority="46"/>
+    <w:lsdException w:name="Grid Table 2 Accent 3" w:uiPriority="47"/>
+    <w:lsdException w:name="Grid Table 3 Accent 3" w:uiPriority="48"/>
+    <w:lsdException w:name="Grid Table 4 Accent 3" w:uiPriority="49"/>
+    <w:lsdException w:name="Grid Table 5 Dark Accent 3" w:uiPriority="50"/>
+    <w:lsdException w:name="Grid Table 6 Colorful Accent 3" w:uiPriority="51"/>
+    <w:lsdException w:name="Grid Table 7 Colorful Accent 3" w:uiPriority="52"/>
+    <w:lsdException w:name="Grid Table 1 Light Accent 4" w:uiPriority="46"/>
+    <w:lsdException w:name="Grid Table 2 Accent 4" w:uiPriority="47"/>
+    <w:lsdException w:name="Grid Table 3 Accent 4" w:uiPriority="48"/>
+    <w:lsdException w:name="Grid Table 4 Accent 4" w:uiPriority="49"/>
+    <w:lsdException w:name="Grid Table 5 Dark Accent 4" w:uiPriority="50"/>
+    <w:lsdException w:name="Grid Table 6 Colorful Accent 4" w:uiPriority="51"/>
+    <w:lsdException w:name="Grid Table 7 Colorful Accent 4" w:uiPriority="52"/>
+    <w:lsdException w:name="Grid Table 1 Light Accent 5" w:uiPriority="46"/>
+    <w:lsdException w:name="Grid Table 2 Accent 5" w:uiPriority="47"/>
+    <w:lsdException w:name="Grid Table 3 Accent 5" w:uiPriority="48"/>
+    <w:lsdException w:name="Grid Table 4 Accent 5" w:uiPriority="49"/>
+    <w:lsdException w:name="Grid Table 5 Dark Accent 5" w:uiPriority="50"/>
+    <w:lsdException w:name="Grid Table 6 Colorful Accent 5" w:uiPriority="51"/>
+    <w:lsdException w:name="Grid Table 7 Colorful Accent 5" w:uiPriority="52"/>
+    <w:lsdException w:name="Grid Table 1 Light Accent 6" w:uiPriority="46"/>
+    <w:lsdException w:name="Grid Table 2 Accent 6" w:uiPriority="47"/>
+    <w:lsdException w:name="Grid Table 3 Accent 6" w:uiPriority="48"/>
+    <w:lsdException w:name="Grid Table 4 Accent 6" w:uiPriority="49"/>
+    <w:lsdException w:name="Grid Table 5 Dark Accent 6" w:uiPriority="50"/>
+    <w:lsdException w:name="Grid Table 6 Colorful Accent 6" w:uiPriority="51"/>
+    <w:lsdException w:name="Grid Table 7 Colorful Accent 6" w:uiPriority="52"/>
+    <w:lsdException w:name="List Table 1 Light" w:uiPriority="46"/>
+    <w:lsdException w:name="List Table 2" w:uiPriority="47"/>
+    <w:lsdException w:name="List Table 3" w:uiPriority="48"/>
+    <w:lsdException w:name="List Table 4" w:uiPriority="49"/>
+    <w:lsdException w:name="List Table 5 Dark" w:uiPriority="50"/>
+    <w:lsdException w:name="List Table 6 Colorful" w:uiPriority="51"/>
+    <w:lsdException w:name="List Table 7 Colorful" w:uiPriority="52"/>
+    <w:lsdException w:name="List Table 1 Light Accent 1" w:uiPriority="46"/>
+    <w:lsdException w:name="List Table 2 Accent 1" w:uiPriority="47"/>
+    <w:lsdException w:name="List Table 3 Accent 1" w:uiPriority="48"/>
+    <w:lsdException w:name="List Table 4 Accent 1" w:uiPriority="49"/>
+    <w:lsdException w:name="List Table 5 Dark Accent 1" w:uiPriority="50"/>
+    <w:lsdException w:name="List Table 6 Colorful Accent 1" w:uiPriority="51"/>
+    <w:lsdException w:name="List Table 7 Colorful Accent 1" w:uiPriority="52"/>
+    <w:lsdException w:name="List Table 1 Light Accent 2" w:uiPriority="46"/>
+    <w:lsdException w:name="List Table 2 Accent 2" w:uiPriority="47"/>
+    <w:lsdException w:name="List Table 3 Accent 2" w:uiPriority="48"/>
+    <w:lsdException w:name="List Table 4 Accent 2" w:uiPriority="49"/>
+    <w:lsdException w:name="List Table 5 Dark Accent 2" w:uiPriority="50"/>
+    <w:lsdException w:name="List Table 6 Colorful Accent 2" w:uiPriority="51"/>
+    <w:lsdException w:name="List Table 7 Colorful Accent 2" w:uiPriority="52"/>
+    <w:lsdException w:name="List Table 1 Light Accent 3" w:uiPriority="46"/>
+    <w:lsdException w:name="List Table 2 Accent 3" w:uiPriority="47"/>
+    <w:lsdException w:name="List Table 3 Accent 3" w:uiPriority="48"/>
+    <w:lsdException w:name="List Table 4 Accent 3" w:uiPriority="49"/>
+    <w:lsdException w:name="List Table 5 Dark Accent 3" w:uiPriority="50"/>
+    <w:lsdException w:name="List Table 6 Colorful Accent 3" w:uiPriority="51"/>
+    <w:lsdException w:name="List Table 7 Colorful Accent 3" w:uiPriority="52"/>
+    <w:lsdException w:name="List Table 1 Light Accent 4" w:uiPriority="46"/>
+    <w:lsdException w:name="List Table 2 Accent 4" w:uiPriority="47"/>
+    <w:lsdException w:name="List Table 3 Accent 4" w:uiPriority="48"/>
+    <w:lsdException w:name="List Table 4 Accent 4" w:uiPriority="49"/>
+    <w:lsdException w:name="List Table 5 Dark Accent 4" w:uiPriority="50"/>
+    <w:lsdException w:name="List Table 6 Colorful Accent 4" w:uiPriority="51"/>
+    <w:lsdException w:name="List Table 7 Colorful Accent 4" w:uiPriority="52"/>
+    <w:lsdException w:name="List Table 1 Light Accent 5" w:uiPriority="46"/>
+    <w:lsdException w:name="List Table 2 Accent 5" w:uiPriority="47"/>
+    <w:lsdException w:name="List Table 3 Accent 5" w:uiPriority="48"/>
+    <w:lsdException w:name="List Table 4 Accent 5" w:uiPriority="49"/>
+    <w:lsdException w:name="List Table 5 Dark Accent 5" w:uiPriority="50"/>
+    <w:lsdException w:name="List Table 6 Colorful Accent 5" w:uiPriority="51"/>
+    <w:lsdException w:name="List Table 7 Colorful Accent 5" w:uiPriority="52"/>
+    <w:lsdException w:name="List Table 1 Light Accent 6" w:uiPriority="46"/>
+    <w:lsdException w:name="List Table 2 Accent 6" w:uiPriority="47"/>
+    <w:lsdException w:name="List Table 3 Accent 6" w:uiPriority="48"/>
+    <w:lsdException w:name="List Table 4 Accent 6" w:uiPriority="49"/>
+    <w:lsdException w:name="List Table 5 Dark Accent 6" w:uiPriority="50"/>
+    <w:lsdException w:name="List Table 6 Colorful Accent 6" w:uiPriority="51"/>
+    <w:lsdException w:name="List Table 7 Colorful Accent 6" w:uiPriority="52"/>
   </w:latentStyles>
   <w:style w:type="paragraph" w:default="1" w:styleId="Normal">
     <w:name w:val="Normal"/>

</xml_diff>

<commit_message>
updated manual with pics
</commit_message>
<xml_diff>
--- a/checkers manual.docx
+++ b/checkers manual.docx
@@ -272,14 +272,14 @@
       <w:pPr>
         <w:pStyle w:val="Body"/>
         <w:rPr>
-          <w:rFonts w:ascii="Helvetica Neue" w:eastAsia="Helvetica Neue" w:hAnsi="Helvetica Neue" w:cs="Helvetica Neue"/>
+          <w:rFonts w:ascii="Cambria Math" w:eastAsia="Helvetica Neue" w:hAnsi="Cambria Math" w:cs="Helvetica Neue"/>
           <w:sz w:val="24"/>
           <w:szCs w:val="24"/>
         </w:rPr>
       </w:pPr>
       <w:r>
         <w:rPr>
-          <w:rFonts w:ascii="Helvetica Neue"/>
+          <w:rFonts w:ascii="Cambria Math" w:hAnsi="Cambria Math"/>
           <w:sz w:val="24"/>
           <w:szCs w:val="24"/>
         </w:rPr>
@@ -291,24 +291,24 @@
       <w:pPr>
         <w:pStyle w:val="Body"/>
         <w:rPr>
-          <w:rFonts w:ascii="Helvetica Neue" w:eastAsia="Helvetica Neue" w:hAnsi="Helvetica Neue" w:cs="Helvetica Neue"/>
-          <w:sz w:val="24"/>
-          <w:szCs w:val="24"/>
-        </w:rPr>
-      </w:pPr>
-    </w:p>
-    <w:p>
-      <w:pPr>
-        <w:pStyle w:val="Body"/>
-        <w:rPr>
-          <w:rFonts w:ascii="Helvetica Neue" w:eastAsia="Helvetica Neue" w:hAnsi="Helvetica Neue" w:cs="Helvetica Neue"/>
+          <w:rFonts w:ascii="Cambria Math" w:eastAsia="Helvetica Neue" w:hAnsi="Cambria Math" w:cs="Helvetica Neue"/>
+          <w:sz w:val="24"/>
+          <w:szCs w:val="24"/>
+        </w:rPr>
+      </w:pPr>
+    </w:p>
+    <w:p>
+      <w:pPr>
+        <w:pStyle w:val="Body"/>
+        <w:rPr>
+          <w:rFonts w:ascii="Cambria Math" w:eastAsia="Helvetica Neue" w:hAnsi="Cambria Math" w:cs="Helvetica Neue"/>
           <w:sz w:val="24"/>
           <w:szCs w:val="24"/>
         </w:rPr>
       </w:pPr>
       <w:r>
         <w:rPr>
-          <w:rFonts w:ascii="Helvetica Neue"/>
+          <w:rFonts w:ascii="Cambria Math" w:hAnsi="Cambria Math"/>
           <w:sz w:val="24"/>
           <w:szCs w:val="24"/>
         </w:rPr>
@@ -323,7 +323,7 @@
           <w:numId w:val="3"/>
         </w:numPr>
         <w:rPr>
-          <w:rFonts w:ascii="Helvetica Neue" w:eastAsia="Helvetica Neue" w:hAnsi="Helvetica Neue" w:cs="Helvetica Neue"/>
+          <w:rFonts w:ascii="Cambria Math" w:eastAsia="Helvetica Neue" w:hAnsi="Cambria Math" w:cs="Helvetica Neue"/>
           <w:position w:val="-2"/>
           <w:sz w:val="24"/>
           <w:szCs w:val="24"/>
@@ -331,7 +331,7 @@
       </w:pPr>
       <w:r>
         <w:rPr>
-          <w:rFonts w:ascii="Helvetica Neue"/>
+          <w:rFonts w:ascii="Cambria Math" w:hAnsi="Cambria Math"/>
           <w:sz w:val="24"/>
           <w:szCs w:val="24"/>
         </w:rPr>
@@ -346,7 +346,7 @@
           <w:numId w:val="4"/>
         </w:numPr>
         <w:rPr>
-          <w:rFonts w:ascii="Helvetica Neue" w:eastAsia="Helvetica Neue" w:hAnsi="Helvetica Neue" w:cs="Helvetica Neue"/>
+          <w:rFonts w:ascii="Cambria Math" w:eastAsia="Helvetica Neue" w:hAnsi="Cambria Math" w:cs="Helvetica Neue"/>
           <w:position w:val="-2"/>
           <w:sz w:val="24"/>
           <w:szCs w:val="24"/>
@@ -354,27 +354,11 @@
       </w:pPr>
       <w:r>
         <w:rPr>
-          <w:rFonts w:ascii="Helvetica Neue"/>
-          <w:sz w:val="24"/>
-          <w:szCs w:val="24"/>
-        </w:rPr>
-        <w:t>A checker may only move more than one space if it is jumping an opponent</w:t>
-      </w:r>
-      <w:r>
-        <w:rPr>
-          <w:rFonts w:hAnsi="Helvetica Neue"/>
-          <w:sz w:val="24"/>
-          <w:szCs w:val="24"/>
-        </w:rPr>
-        <w:t>’</w:t>
-      </w:r>
-      <w:r>
-        <w:rPr>
-          <w:rFonts w:ascii="Helvetica Neue"/>
-          <w:sz w:val="24"/>
-          <w:szCs w:val="24"/>
-        </w:rPr>
-        <w:t>s piece. (See the picture below.)</w:t>
+          <w:rFonts w:ascii="Cambria Math" w:hAnsi="Cambria Math"/>
+          <w:sz w:val="24"/>
+          <w:szCs w:val="24"/>
+        </w:rPr>
+        <w:t>A checker may only move more than one space if it is jumping an opponent’s piece. (See the picture below.)</w:t>
       </w:r>
     </w:p>
     <w:p>
@@ -385,7 +369,7 @@
           <w:numId w:val="5"/>
         </w:numPr>
         <w:rPr>
-          <w:rFonts w:ascii="Helvetica Neue" w:eastAsia="Helvetica Neue" w:hAnsi="Helvetica Neue" w:cs="Helvetica Neue"/>
+          <w:rFonts w:ascii="Cambria Math" w:eastAsia="Helvetica Neue" w:hAnsi="Cambria Math" w:cs="Helvetica Neue"/>
           <w:position w:val="-2"/>
           <w:sz w:val="24"/>
           <w:szCs w:val="24"/>
@@ -393,7 +377,7 @@
       </w:pPr>
       <w:r>
         <w:rPr>
-          <w:rFonts w:ascii="Helvetica Neue"/>
+          <w:rFonts w:ascii="Cambria Math" w:hAnsi="Cambria Math"/>
           <w:sz w:val="24"/>
           <w:szCs w:val="24"/>
         </w:rPr>
@@ -408,7 +392,7 @@
           <w:numId w:val="6"/>
         </w:numPr>
         <w:rPr>
-          <w:rFonts w:ascii="Helvetica Neue" w:eastAsia="Helvetica Neue" w:hAnsi="Helvetica Neue" w:cs="Helvetica Neue"/>
+          <w:rFonts w:ascii="Cambria Math" w:eastAsia="Helvetica Neue" w:hAnsi="Cambria Math" w:cs="Helvetica Neue"/>
           <w:position w:val="-2"/>
           <w:sz w:val="24"/>
           <w:szCs w:val="24"/>
@@ -416,7 +400,7 @@
       </w:pPr>
       <w:r>
         <w:rPr>
-          <w:rFonts w:ascii="Helvetica Neue"/>
+          <w:rFonts w:ascii="Cambria Math" w:hAnsi="Cambria Math"/>
           <w:sz w:val="24"/>
           <w:szCs w:val="24"/>
         </w:rPr>
@@ -431,53 +415,30 @@
           <w:numId w:val="7"/>
         </w:numPr>
         <w:rPr>
-          <w:rFonts w:ascii="Helvetica Neue" w:eastAsia="Helvetica Neue" w:hAnsi="Helvetica Neue" w:cs="Helvetica Neue"/>
+          <w:rFonts w:ascii="Cambria Math" w:eastAsia="Helvetica Neue" w:hAnsi="Cambria Math" w:cs="Helvetica Neue"/>
           <w:position w:val="-2"/>
           <w:sz w:val="24"/>
           <w:szCs w:val="24"/>
         </w:rPr>
       </w:pPr>
+      <w:bookmarkStart w:id="0" w:name="_GoBack"/>
       <w:r>
         <w:rPr>
-          <w:rFonts w:ascii="Helvetica Neue"/>
-          <w:sz w:val="24"/>
-          <w:szCs w:val="24"/>
-        </w:rPr>
-        <w:t>To win the game, a player must jump over all of the other player</w:t>
-      </w:r>
-      <w:r>
-        <w:rPr>
-          <w:rFonts w:hAnsi="Helvetica Neue"/>
-          <w:sz w:val="24"/>
-          <w:szCs w:val="24"/>
-        </w:rPr>
-        <w:t>’</w:t>
-      </w:r>
-      <w:r>
-        <w:rPr>
-          <w:rFonts w:ascii="Helvetica Neue"/>
-          <w:sz w:val="24"/>
-          <w:szCs w:val="24"/>
-        </w:rPr>
-        <w:t xml:space="preserve">s </w:t>
-      </w:r>
-      <w:r>
-        <w:rPr>
-          <w:rFonts w:ascii="Helvetica Neue" w:eastAsia="Helvetica Neue" w:hAnsi="Helvetica Neue" w:cs="Helvetica Neue"/>
+          <w:rFonts w:ascii="Cambria Math" w:eastAsia="Helvetica Neue" w:hAnsi="Cambria Math" w:cs="Helvetica Neue"/>
           <w:noProof/>
           <w:sz w:val="24"/>
           <w:szCs w:val="24"/>
         </w:rPr>
         <w:drawing>
-          <wp:anchor distT="152400" distB="152400" distL="152400" distR="152400" simplePos="0" relativeHeight="251666432" behindDoc="0" locked="0" layoutInCell="1" allowOverlap="1" wp14:anchorId="0A12C358" wp14:editId="6BCCDCD4">
+          <wp:anchor distT="152400" distB="152400" distL="152400" distR="152400" simplePos="0" relativeHeight="251639808" behindDoc="0" locked="0" layoutInCell="1" allowOverlap="1" wp14:anchorId="0A12C358" wp14:editId="19F2860D">
             <wp:simplePos x="0" y="0"/>
             <wp:positionH relativeFrom="margin">
-              <wp:posOffset>713740</wp:posOffset>
+              <wp:posOffset>409575</wp:posOffset>
             </wp:positionH>
             <wp:positionV relativeFrom="line">
-              <wp:posOffset>184150</wp:posOffset>
+              <wp:posOffset>200660</wp:posOffset>
             </wp:positionV>
-            <wp:extent cx="4549775" cy="4724400"/>
+            <wp:extent cx="5314950" cy="5518943"/>
             <wp:effectExtent l="0" t="0" r="0" b="0"/>
             <wp:wrapNone/>
             <wp:docPr id="1073741827" name="officeArt object"/>
@@ -500,7 +461,7 @@
                   <pic:spPr>
                     <a:xfrm>
                       <a:off x="0" y="0"/>
-                      <a:ext cx="4549775" cy="4724400"/>
+                      <a:ext cx="5314950" cy="5518943"/>
                     </a:xfrm>
                     <a:prstGeom prst="rect">
                       <a:avLst/>
@@ -523,290 +484,700 @@
           </wp:anchor>
         </w:drawing>
       </w:r>
+      <w:bookmarkEnd w:id="0"/>
       <w:r>
         <w:rPr>
-          <w:rFonts w:ascii="Helvetica Neue"/>
-          <w:sz w:val="24"/>
-          <w:szCs w:val="24"/>
-        </w:rPr>
-        <w:t>pieces.</w:t>
+          <w:rFonts w:ascii="Cambria Math" w:hAnsi="Cambria Math"/>
+          <w:sz w:val="24"/>
+          <w:szCs w:val="24"/>
+        </w:rPr>
+        <w:t>To win the game, a player must jump over all of the other player’s pieces.</w:t>
       </w:r>
     </w:p>
     <w:p>
       <w:pPr>
         <w:pStyle w:val="Body"/>
         <w:rPr>
-          <w:rFonts w:ascii="Helvetica Neue" w:eastAsia="Helvetica Neue" w:hAnsi="Helvetica Neue" w:cs="Helvetica Neue"/>
-          <w:sz w:val="24"/>
-          <w:szCs w:val="24"/>
-        </w:rPr>
-      </w:pPr>
-    </w:p>
-    <w:p>
-      <w:pPr>
-        <w:pStyle w:val="Body"/>
-        <w:rPr>
-          <w:rFonts w:ascii="Helvetica Neue" w:eastAsia="Helvetica Neue" w:hAnsi="Helvetica Neue" w:cs="Helvetica Neue"/>
-          <w:sz w:val="24"/>
-          <w:szCs w:val="24"/>
-        </w:rPr>
-      </w:pPr>
-    </w:p>
-    <w:p>
-      <w:pPr>
-        <w:pStyle w:val="Body"/>
-        <w:rPr>
-          <w:rFonts w:ascii="Helvetica Neue" w:eastAsia="Helvetica Neue" w:hAnsi="Helvetica Neue" w:cs="Helvetica Neue"/>
-          <w:sz w:val="24"/>
-          <w:szCs w:val="24"/>
-        </w:rPr>
-      </w:pPr>
-    </w:p>
-    <w:p>
-      <w:pPr>
-        <w:pStyle w:val="Body"/>
-        <w:rPr>
-          <w:rFonts w:ascii="Helvetica Neue" w:eastAsia="Helvetica Neue" w:hAnsi="Helvetica Neue" w:cs="Helvetica Neue"/>
-          <w:sz w:val="24"/>
-          <w:szCs w:val="24"/>
-        </w:rPr>
-      </w:pPr>
-    </w:p>
-    <w:p>
-      <w:pPr>
-        <w:pStyle w:val="Body"/>
-        <w:rPr>
-          <w:rFonts w:ascii="Helvetica Neue" w:eastAsia="Helvetica Neue" w:hAnsi="Helvetica Neue" w:cs="Helvetica Neue"/>
-          <w:sz w:val="24"/>
-          <w:szCs w:val="24"/>
-        </w:rPr>
-      </w:pPr>
-    </w:p>
-    <w:p>
-      <w:pPr>
-        <w:pStyle w:val="Body"/>
-        <w:rPr>
-          <w:rFonts w:ascii="Helvetica Neue" w:eastAsia="Helvetica Neue" w:hAnsi="Helvetica Neue" w:cs="Helvetica Neue"/>
-          <w:sz w:val="24"/>
-          <w:szCs w:val="24"/>
-        </w:rPr>
-      </w:pPr>
-    </w:p>
-    <w:p>
-      <w:pPr>
-        <w:pStyle w:val="Body"/>
-        <w:rPr>
-          <w:rFonts w:ascii="Helvetica Neue" w:eastAsia="Helvetica Neue" w:hAnsi="Helvetica Neue" w:cs="Helvetica Neue"/>
-          <w:sz w:val="24"/>
-          <w:szCs w:val="24"/>
-        </w:rPr>
-      </w:pPr>
-    </w:p>
-    <w:p>
-      <w:pPr>
-        <w:pStyle w:val="Body"/>
-        <w:rPr>
-          <w:rFonts w:ascii="Helvetica Neue" w:eastAsia="Helvetica Neue" w:hAnsi="Helvetica Neue" w:cs="Helvetica Neue"/>
-          <w:sz w:val="24"/>
-          <w:szCs w:val="24"/>
-        </w:rPr>
-      </w:pPr>
-    </w:p>
-    <w:p>
-      <w:pPr>
-        <w:pStyle w:val="Body"/>
-        <w:rPr>
-          <w:rFonts w:ascii="Helvetica Neue" w:eastAsia="Helvetica Neue" w:hAnsi="Helvetica Neue" w:cs="Helvetica Neue"/>
-          <w:sz w:val="24"/>
-          <w:szCs w:val="24"/>
-        </w:rPr>
-      </w:pPr>
-    </w:p>
-    <w:p>
-      <w:pPr>
-        <w:pStyle w:val="Body"/>
-        <w:rPr>
-          <w:rFonts w:ascii="Helvetica Neue" w:eastAsia="Helvetica Neue" w:hAnsi="Helvetica Neue" w:cs="Helvetica Neue"/>
-          <w:sz w:val="24"/>
-          <w:szCs w:val="24"/>
-        </w:rPr>
-      </w:pPr>
-    </w:p>
-    <w:p>
-      <w:pPr>
-        <w:pStyle w:val="Body"/>
-        <w:rPr>
-          <w:rFonts w:ascii="Helvetica Neue" w:eastAsia="Helvetica Neue" w:hAnsi="Helvetica Neue" w:cs="Helvetica Neue"/>
-          <w:sz w:val="24"/>
-          <w:szCs w:val="24"/>
-        </w:rPr>
-      </w:pPr>
-    </w:p>
-    <w:p>
-      <w:pPr>
-        <w:pStyle w:val="Body"/>
-        <w:rPr>
-          <w:rFonts w:ascii="Helvetica Neue" w:eastAsia="Helvetica Neue" w:hAnsi="Helvetica Neue" w:cs="Helvetica Neue"/>
-          <w:sz w:val="24"/>
-          <w:szCs w:val="24"/>
-        </w:rPr>
-      </w:pPr>
-    </w:p>
-    <w:p>
-      <w:pPr>
-        <w:pStyle w:val="Body"/>
-        <w:rPr>
-          <w:rFonts w:ascii="Helvetica Neue" w:eastAsia="Helvetica Neue" w:hAnsi="Helvetica Neue" w:cs="Helvetica Neue"/>
-          <w:sz w:val="24"/>
-          <w:szCs w:val="24"/>
-        </w:rPr>
-      </w:pPr>
-    </w:p>
-    <w:p>
-      <w:pPr>
-        <w:pStyle w:val="Body"/>
-        <w:rPr>
-          <w:rFonts w:ascii="Helvetica Neue" w:eastAsia="Helvetica Neue" w:hAnsi="Helvetica Neue" w:cs="Helvetica Neue"/>
-          <w:sz w:val="24"/>
-          <w:szCs w:val="24"/>
-        </w:rPr>
-      </w:pPr>
-    </w:p>
-    <w:p>
-      <w:pPr>
-        <w:pStyle w:val="Body"/>
-        <w:rPr>
-          <w:rFonts w:ascii="Helvetica Neue" w:eastAsia="Helvetica Neue" w:hAnsi="Helvetica Neue" w:cs="Helvetica Neue"/>
-          <w:sz w:val="24"/>
-          <w:szCs w:val="24"/>
-        </w:rPr>
-      </w:pPr>
-    </w:p>
-    <w:p>
-      <w:pPr>
-        <w:pStyle w:val="Body"/>
-        <w:rPr>
-          <w:rFonts w:ascii="Helvetica Neue" w:eastAsia="Helvetica Neue" w:hAnsi="Helvetica Neue" w:cs="Helvetica Neue"/>
-          <w:sz w:val="24"/>
-          <w:szCs w:val="24"/>
-        </w:rPr>
-      </w:pPr>
-      <w:bookmarkStart w:id="0" w:name="_GoBack"/>
-      <w:bookmarkEnd w:id="0"/>
-    </w:p>
-    <w:p>
-      <w:pPr>
-        <w:pStyle w:val="Body"/>
-        <w:rPr>
-          <w:rFonts w:ascii="Helvetica Neue" w:eastAsia="Helvetica Neue" w:hAnsi="Helvetica Neue" w:cs="Helvetica Neue"/>
+          <w:rFonts w:ascii="Cambria Math" w:eastAsia="Helvetica Neue" w:hAnsi="Cambria Math" w:cs="Helvetica Neue"/>
+          <w:sz w:val="24"/>
+          <w:szCs w:val="24"/>
+        </w:rPr>
+      </w:pPr>
+    </w:p>
+    <w:p>
+      <w:pPr>
+        <w:pStyle w:val="Body"/>
+        <w:rPr>
+          <w:rFonts w:ascii="Cambria Math" w:eastAsia="Helvetica Neue" w:hAnsi="Cambria Math" w:cs="Helvetica Neue"/>
+          <w:sz w:val="24"/>
+          <w:szCs w:val="24"/>
+        </w:rPr>
+      </w:pPr>
+    </w:p>
+    <w:p>
+      <w:pPr>
+        <w:pStyle w:val="Body"/>
+        <w:rPr>
+          <w:rFonts w:ascii="Cambria Math" w:eastAsia="Helvetica Neue" w:hAnsi="Cambria Math" w:cs="Helvetica Neue"/>
+          <w:sz w:val="24"/>
+          <w:szCs w:val="24"/>
+        </w:rPr>
+      </w:pPr>
+    </w:p>
+    <w:p>
+      <w:pPr>
+        <w:pStyle w:val="Body"/>
+        <w:rPr>
+          <w:rFonts w:ascii="Cambria Math" w:eastAsia="Helvetica Neue" w:hAnsi="Cambria Math" w:cs="Helvetica Neue"/>
+          <w:sz w:val="24"/>
+          <w:szCs w:val="24"/>
+        </w:rPr>
+      </w:pPr>
+    </w:p>
+    <w:p>
+      <w:pPr>
+        <w:pStyle w:val="Body"/>
+        <w:rPr>
+          <w:rFonts w:ascii="Cambria Math" w:eastAsia="Helvetica Neue" w:hAnsi="Cambria Math" w:cs="Helvetica Neue"/>
+          <w:sz w:val="24"/>
+          <w:szCs w:val="24"/>
+        </w:rPr>
+      </w:pPr>
+    </w:p>
+    <w:p>
+      <w:pPr>
+        <w:pStyle w:val="Body"/>
+        <w:rPr>
+          <w:rFonts w:ascii="Cambria Math" w:eastAsia="Helvetica Neue" w:hAnsi="Cambria Math" w:cs="Helvetica Neue"/>
+          <w:sz w:val="24"/>
+          <w:szCs w:val="24"/>
+        </w:rPr>
+      </w:pPr>
+    </w:p>
+    <w:p>
+      <w:pPr>
+        <w:pStyle w:val="Body"/>
+        <w:rPr>
+          <w:rFonts w:ascii="Cambria Math" w:eastAsia="Helvetica Neue" w:hAnsi="Cambria Math" w:cs="Helvetica Neue"/>
+          <w:sz w:val="24"/>
+          <w:szCs w:val="24"/>
+        </w:rPr>
+      </w:pPr>
+    </w:p>
+    <w:p>
+      <w:pPr>
+        <w:pStyle w:val="Body"/>
+        <w:rPr>
+          <w:rFonts w:ascii="Cambria Math" w:eastAsia="Helvetica Neue" w:hAnsi="Cambria Math" w:cs="Helvetica Neue"/>
+          <w:sz w:val="24"/>
+          <w:szCs w:val="24"/>
+        </w:rPr>
+      </w:pPr>
+    </w:p>
+    <w:p>
+      <w:pPr>
+        <w:pStyle w:val="Body"/>
+        <w:rPr>
+          <w:rFonts w:ascii="Cambria Math" w:eastAsia="Helvetica Neue" w:hAnsi="Cambria Math" w:cs="Helvetica Neue"/>
+          <w:sz w:val="24"/>
+          <w:szCs w:val="24"/>
+        </w:rPr>
+      </w:pPr>
+    </w:p>
+    <w:p>
+      <w:pPr>
+        <w:pStyle w:val="Body"/>
+        <w:rPr>
+          <w:rFonts w:ascii="Cambria Math" w:eastAsia="Helvetica Neue" w:hAnsi="Cambria Math" w:cs="Helvetica Neue"/>
+          <w:sz w:val="24"/>
+          <w:szCs w:val="24"/>
+        </w:rPr>
+      </w:pPr>
+    </w:p>
+    <w:p>
+      <w:pPr>
+        <w:pStyle w:val="Body"/>
+        <w:rPr>
+          <w:rFonts w:ascii="Cambria Math" w:eastAsia="Helvetica Neue" w:hAnsi="Cambria Math" w:cs="Helvetica Neue"/>
+          <w:sz w:val="24"/>
+          <w:szCs w:val="24"/>
+        </w:rPr>
+      </w:pPr>
+    </w:p>
+    <w:p>
+      <w:pPr>
+        <w:pStyle w:val="Body"/>
+        <w:rPr>
+          <w:rFonts w:ascii="Cambria Math" w:eastAsia="Helvetica Neue" w:hAnsi="Cambria Math" w:cs="Helvetica Neue"/>
+          <w:sz w:val="24"/>
+          <w:szCs w:val="24"/>
+        </w:rPr>
+      </w:pPr>
+    </w:p>
+    <w:p>
+      <w:pPr>
+        <w:pStyle w:val="Body"/>
+        <w:rPr>
+          <w:rFonts w:ascii="Cambria Math" w:eastAsia="Helvetica Neue" w:hAnsi="Cambria Math" w:cs="Helvetica Neue"/>
+          <w:sz w:val="24"/>
+          <w:szCs w:val="24"/>
+        </w:rPr>
+      </w:pPr>
+    </w:p>
+    <w:p>
+      <w:pPr>
+        <w:pStyle w:val="Body"/>
+        <w:rPr>
+          <w:rFonts w:ascii="Cambria Math" w:eastAsia="Helvetica Neue" w:hAnsi="Cambria Math" w:cs="Helvetica Neue"/>
+          <w:sz w:val="24"/>
+          <w:szCs w:val="24"/>
+        </w:rPr>
+      </w:pPr>
+    </w:p>
+    <w:p>
+      <w:pPr>
+        <w:pStyle w:val="Body"/>
+        <w:rPr>
+          <w:rFonts w:ascii="Cambria Math" w:eastAsia="Helvetica Neue" w:hAnsi="Cambria Math" w:cs="Helvetica Neue"/>
+          <w:sz w:val="24"/>
+          <w:szCs w:val="24"/>
+        </w:rPr>
+      </w:pPr>
+    </w:p>
+    <w:p>
+      <w:pPr>
+        <w:pStyle w:val="Body"/>
+        <w:rPr>
+          <w:rFonts w:ascii="Cambria Math" w:eastAsia="Helvetica Neue" w:hAnsi="Cambria Math" w:cs="Helvetica Neue"/>
+          <w:sz w:val="24"/>
+          <w:szCs w:val="24"/>
+        </w:rPr>
+      </w:pPr>
+    </w:p>
+    <w:p>
+      <w:pPr>
+        <w:pStyle w:val="Body"/>
+        <w:rPr>
+          <w:rFonts w:ascii="Cambria Math" w:eastAsia="Helvetica Neue" w:hAnsi="Cambria Math" w:cs="Helvetica Neue"/>
+          <w:sz w:val="24"/>
+          <w:szCs w:val="24"/>
+        </w:rPr>
+      </w:pPr>
+    </w:p>
+    <w:p>
+      <w:pPr>
+        <w:pStyle w:val="Body"/>
+        <w:rPr>
+          <w:rFonts w:ascii="Cambria Math" w:eastAsia="Helvetica Neue" w:hAnsi="Cambria Math" w:cs="Helvetica Neue"/>
+          <w:sz w:val="24"/>
+          <w:szCs w:val="24"/>
+        </w:rPr>
+      </w:pPr>
+    </w:p>
+    <w:p>
+      <w:pPr>
+        <w:pStyle w:val="Body"/>
+        <w:rPr>
+          <w:rFonts w:ascii="Cambria Math" w:eastAsia="Helvetica Neue" w:hAnsi="Cambria Math" w:cs="Helvetica Neue"/>
+          <w:sz w:val="24"/>
+          <w:szCs w:val="24"/>
+        </w:rPr>
+      </w:pPr>
+    </w:p>
+    <w:p>
+      <w:pPr>
+        <w:pStyle w:val="Body"/>
+        <w:rPr>
+          <w:rFonts w:ascii="Cambria Math" w:eastAsia="Helvetica Neue" w:hAnsi="Cambria Math" w:cs="Helvetica Neue"/>
+          <w:sz w:val="24"/>
+          <w:szCs w:val="24"/>
+        </w:rPr>
+      </w:pPr>
+    </w:p>
+    <w:p>
+      <w:pPr>
+        <w:pStyle w:val="Body"/>
+        <w:rPr>
+          <w:rFonts w:ascii="Cambria Math" w:eastAsia="Helvetica Neue" w:hAnsi="Cambria Math" w:cs="Helvetica Neue"/>
+          <w:sz w:val="24"/>
+          <w:szCs w:val="24"/>
+        </w:rPr>
+      </w:pPr>
+    </w:p>
+    <w:p>
+      <w:pPr>
+        <w:pStyle w:val="Body"/>
+        <w:rPr>
+          <w:rFonts w:ascii="Cambria Math" w:eastAsia="Helvetica Neue" w:hAnsi="Cambria Math" w:cs="Helvetica Neue"/>
+          <w:sz w:val="24"/>
+          <w:szCs w:val="24"/>
+        </w:rPr>
+      </w:pPr>
+    </w:p>
+    <w:p>
+      <w:pPr>
+        <w:pStyle w:val="Body"/>
+        <w:rPr>
+          <w:rFonts w:ascii="Cambria Math" w:eastAsia="Helvetica Neue" w:hAnsi="Cambria Math" w:cs="Helvetica Neue"/>
+          <w:sz w:val="24"/>
+          <w:szCs w:val="24"/>
+        </w:rPr>
+      </w:pPr>
+    </w:p>
+    <w:p>
+      <w:pPr>
+        <w:pStyle w:val="Body"/>
+        <w:rPr>
+          <w:rFonts w:ascii="Cambria Math" w:eastAsia="Helvetica Neue" w:hAnsi="Cambria Math" w:cs="Helvetica Neue"/>
+          <w:sz w:val="24"/>
+          <w:szCs w:val="24"/>
+        </w:rPr>
+      </w:pPr>
+    </w:p>
+    <w:p>
+      <w:pPr>
+        <w:pStyle w:val="Body"/>
+        <w:rPr>
+          <w:rFonts w:ascii="Cambria Math" w:eastAsia="Helvetica Neue" w:hAnsi="Cambria Math" w:cs="Helvetica Neue"/>
+          <w:sz w:val="24"/>
+          <w:szCs w:val="24"/>
+        </w:rPr>
+      </w:pPr>
+    </w:p>
+    <w:p>
+      <w:pPr>
+        <w:pStyle w:val="Body"/>
+        <w:rPr>
+          <w:rFonts w:ascii="Cambria Math" w:eastAsia="Helvetica Neue" w:hAnsi="Cambria Math" w:cs="Helvetica Neue"/>
+          <w:sz w:val="24"/>
+          <w:szCs w:val="24"/>
+        </w:rPr>
+      </w:pPr>
+    </w:p>
+    <w:p>
+      <w:pPr>
+        <w:pStyle w:val="Body"/>
+        <w:rPr>
+          <w:rFonts w:ascii="Cambria Math" w:eastAsia="Helvetica Neue" w:hAnsi="Cambria Math" w:cs="Helvetica Neue"/>
+          <w:sz w:val="24"/>
+          <w:szCs w:val="24"/>
+        </w:rPr>
+      </w:pPr>
+    </w:p>
+    <w:p>
+      <w:pPr>
+        <w:pStyle w:val="Body"/>
+        <w:rPr>
+          <w:rFonts w:ascii="Cambria Math" w:eastAsia="Helvetica Neue" w:hAnsi="Cambria Math" w:cs="Helvetica Neue"/>
+          <w:sz w:val="24"/>
+          <w:szCs w:val="24"/>
+        </w:rPr>
+      </w:pPr>
+    </w:p>
+    <w:p>
+      <w:pPr>
+        <w:pStyle w:val="Body"/>
+        <w:rPr>
+          <w:rFonts w:ascii="Cambria Math" w:eastAsia="Helvetica Neue" w:hAnsi="Cambria Math" w:cs="Helvetica Neue"/>
+          <w:sz w:val="24"/>
+          <w:szCs w:val="24"/>
+        </w:rPr>
+      </w:pPr>
+    </w:p>
+    <w:p>
+      <w:pPr>
+        <w:pStyle w:val="Body"/>
+        <w:rPr>
+          <w:rFonts w:ascii="Cambria Math" w:eastAsia="Helvetica Neue" w:hAnsi="Cambria Math" w:cs="Helvetica Neue"/>
+          <w:sz w:val="24"/>
+          <w:szCs w:val="24"/>
+        </w:rPr>
+      </w:pPr>
+    </w:p>
+    <w:p>
+      <w:pPr>
+        <w:pStyle w:val="Body"/>
+        <w:rPr>
+          <w:rFonts w:ascii="Cambria Math" w:eastAsia="Helvetica Neue" w:hAnsi="Cambria Math" w:cs="Helvetica Neue"/>
+          <w:sz w:val="24"/>
+          <w:szCs w:val="24"/>
+        </w:rPr>
+      </w:pPr>
+    </w:p>
+    <w:p>
+      <w:pPr>
+        <w:pStyle w:val="Body"/>
+        <w:rPr>
+          <w:rFonts w:ascii="Cambria Math" w:eastAsia="Helvetica Neue" w:hAnsi="Cambria Math" w:cs="Helvetica Neue"/>
+          <w:sz w:val="24"/>
+          <w:szCs w:val="24"/>
+        </w:rPr>
+      </w:pPr>
+    </w:p>
+    <w:p>
+      <w:pPr>
+        <w:pStyle w:val="Body"/>
+        <w:rPr>
+          <w:rFonts w:ascii="Cambria Math" w:hAnsi="Cambria Math"/>
+          <w:sz w:val="24"/>
+          <w:szCs w:val="24"/>
+        </w:rPr>
+      </w:pPr>
+    </w:p>
+    <w:p>
+      <w:pPr>
+        <w:pStyle w:val="Body"/>
+        <w:rPr>
+          <w:rFonts w:ascii="Cambria Math" w:eastAsia="Helvetica Neue" w:hAnsi="Cambria Math" w:cs="Helvetica Neue"/>
           <w:sz w:val="24"/>
           <w:szCs w:val="24"/>
         </w:rPr>
       </w:pPr>
       <w:r>
         <w:rPr>
-          <w:rFonts w:ascii="Helvetica Neue"/>
+          <w:rFonts w:ascii="Cambria Math" w:hAnsi="Cambria Math"/>
           <w:sz w:val="24"/>
           <w:szCs w:val="24"/>
         </w:rPr>
         <w:lastRenderedPageBreak/>
-        <w:t>At the beginning of the game, a window pops up on the right side of the screen, allowing the players to enter their names. Once this is done, it will display who goes first.</w:t>
-      </w:r>
-    </w:p>
-    <w:p>
-      <w:pPr>
-        <w:pStyle w:val="Body"/>
-        <w:rPr>
-          <w:rFonts w:ascii="Helvetica Neue" w:eastAsia="Helvetica Neue" w:hAnsi="Helvetica Neue" w:cs="Helvetica Neue"/>
-          <w:sz w:val="24"/>
-          <w:szCs w:val="24"/>
-        </w:rPr>
-      </w:pPr>
-    </w:p>
-    <w:p>
-      <w:pPr>
-        <w:pStyle w:val="Body"/>
-        <w:rPr>
-          <w:rFonts w:ascii="Helvetica Neue" w:eastAsia="Helvetica Neue" w:hAnsi="Helvetica Neue" w:cs="Helvetica Neue"/>
-          <w:sz w:val="24"/>
-          <w:szCs w:val="24"/>
-        </w:rPr>
-      </w:pPr>
-      <w:r>
-        <w:rPr>
-          <w:rFonts w:ascii="Helvetica Neue"/>
-          <w:sz w:val="24"/>
-          <w:szCs w:val="24"/>
-        </w:rPr>
-        <w:t xml:space="preserve">INSERT PICTURE - of side menu </w:t>
-      </w:r>
-    </w:p>
-    <w:p>
-      <w:pPr>
-        <w:pStyle w:val="Body"/>
-        <w:rPr>
-          <w:rFonts w:ascii="Helvetica Neue" w:eastAsia="Helvetica Neue" w:hAnsi="Helvetica Neue" w:cs="Helvetica Neue"/>
-          <w:sz w:val="24"/>
-          <w:szCs w:val="24"/>
-        </w:rPr>
-      </w:pPr>
-    </w:p>
-    <w:p>
-      <w:pPr>
-        <w:pStyle w:val="Body"/>
-        <w:rPr>
-          <w:rFonts w:ascii="Helvetica Neue" w:eastAsia="Helvetica Neue" w:hAnsi="Helvetica Neue" w:cs="Helvetica Neue"/>
-          <w:sz w:val="24"/>
-          <w:szCs w:val="24"/>
-        </w:rPr>
-      </w:pPr>
-      <w:r>
-        <w:rPr>
-          <w:rFonts w:ascii="Helvetica Neue"/>
-          <w:sz w:val="24"/>
-          <w:szCs w:val="24"/>
-        </w:rPr>
-        <w:t>The player who controls the red team goes first.  This player clicks on the checker they wish to move.  Then, they click on the space they would like the checker to move to.  If the space they select is a valid space, the checker will move to the new space, and it is now the opposite player</w:t>
+        <w:t>There will be a sidebar on the right side of the board</w:t>
       </w:r>
       <w:r>
         <w:rPr>
-          <w:rFonts w:hAnsi="Helvetica Neue"/>
-          <w:sz w:val="24"/>
-          <w:szCs w:val="24"/>
-        </w:rPr>
-        <w:t>’</w:t>
+          <w:rFonts w:ascii="Cambria Math" w:hAnsi="Cambria Math"/>
+          <w:sz w:val="24"/>
+          <w:szCs w:val="24"/>
+        </w:rPr>
+        <w:t xml:space="preserve">, allowing the players to enter their names. </w:t>
       </w:r>
       <w:r>
         <w:rPr>
-          <w:rFonts w:ascii="Helvetica Neue"/>
-          <w:sz w:val="24"/>
-          <w:szCs w:val="24"/>
-        </w:rPr>
-        <w:t xml:space="preserve">s turn.  If the space they choose is invalid, the checker will not move and the player must choose a new, valid space.  </w:t>
+          <w:rFonts w:ascii="Cambria Math" w:hAnsi="Cambria Math"/>
+          <w:sz w:val="24"/>
+          <w:szCs w:val="24"/>
+        </w:rPr>
+        <w:t>After the red team moves first, it will display whose turn it is next</w:t>
       </w:r>
-    </w:p>
-    <w:p>
-      <w:pPr>
-        <w:pStyle w:val="Body"/>
-        <w:rPr>
-          <w:rFonts w:ascii="Helvetica Neue" w:eastAsia="Helvetica Neue" w:hAnsi="Helvetica Neue" w:cs="Helvetica Neue"/>
-          <w:sz w:val="24"/>
-          <w:szCs w:val="24"/>
-        </w:rPr>
-      </w:pPr>
-    </w:p>
-    <w:p>
-      <w:pPr>
-        <w:pStyle w:val="Body"/>
-        <w:rPr>
-          <w:rFonts w:ascii="Helvetica Neue" w:eastAsia="Helvetica Neue" w:hAnsi="Helvetica Neue" w:cs="Helvetica Neue"/>
-          <w:sz w:val="24"/>
-          <w:szCs w:val="24"/>
-        </w:rPr>
-      </w:pPr>
       <w:r>
         <w:rPr>
-          <w:rFonts w:ascii="Helvetica Neue"/>
+          <w:rFonts w:ascii="Cambria Math" w:hAnsi="Cambria Math"/>
+          <w:sz w:val="24"/>
+          <w:szCs w:val="24"/>
+        </w:rPr>
+        <w:t>.</w:t>
+      </w:r>
+    </w:p>
+    <w:p>
+      <w:pPr>
+        <w:pStyle w:val="Body"/>
+        <w:rPr>
+          <w:rFonts w:ascii="Cambria Math" w:eastAsia="Helvetica Neue" w:hAnsi="Cambria Math" w:cs="Helvetica Neue"/>
+          <w:sz w:val="24"/>
+          <w:szCs w:val="24"/>
+        </w:rPr>
+      </w:pPr>
+      <w:r>
+        <w:rPr>
+          <w:rFonts w:ascii="Cambria Math" w:hAnsi="Cambria Math"/>
+          <w:noProof/>
+          <w:sz w:val="24"/>
+          <w:szCs w:val="24"/>
+        </w:rPr>
+        <w:drawing>
+          <wp:anchor distT="0" distB="0" distL="114300" distR="114300" simplePos="0" relativeHeight="251650048" behindDoc="0" locked="0" layoutInCell="1" allowOverlap="1" wp14:anchorId="5B952662" wp14:editId="33F45420">
+            <wp:simplePos x="0" y="0"/>
+            <wp:positionH relativeFrom="column">
+              <wp:posOffset>1847850</wp:posOffset>
+            </wp:positionH>
+            <wp:positionV relativeFrom="paragraph">
+              <wp:posOffset>109219</wp:posOffset>
+            </wp:positionV>
+            <wp:extent cx="2476500" cy="3140137"/>
+            <wp:effectExtent l="0" t="0" r="0" b="3175"/>
+            <wp:wrapNone/>
+            <wp:docPr id="1" name="Picture 1"/>
+            <wp:cNvGraphicFramePr>
+              <a:graphicFrameLocks xmlns:a="http://schemas.openxmlformats.org/drawingml/2006/main" noChangeAspect="1"/>
+            </wp:cNvGraphicFramePr>
+            <a:graphic xmlns:a="http://schemas.openxmlformats.org/drawingml/2006/main">
+              <a:graphicData uri="http://schemas.openxmlformats.org/drawingml/2006/picture">
+                <pic:pic xmlns:pic="http://schemas.openxmlformats.org/drawingml/2006/picture">
+                  <pic:nvPicPr>
+                    <pic:cNvPr id="1" name="Screen Shot 2014-12-13 at 11.55.10 PM.png"/>
+                    <pic:cNvPicPr/>
+                  </pic:nvPicPr>
+                  <pic:blipFill rotWithShape="1">
+                    <a:blip r:embed="rId9">
+                      <a:extLst>
+                        <a:ext uri="{28A0092B-C50C-407E-A947-70E740481C1C}">
+                          <a14:useLocalDpi xmlns:a14="http://schemas.microsoft.com/office/drawing/2010/main" val="0"/>
+                        </a:ext>
+                      </a:extLst>
+                    </a:blip>
+                    <a:srcRect l="65165" t="4794" r="3273" b="43527"/>
+                    <a:stretch/>
+                  </pic:blipFill>
+                  <pic:spPr bwMode="auto">
+                    <a:xfrm>
+                      <a:off x="0" y="0"/>
+                      <a:ext cx="2477439" cy="3141327"/>
+                    </a:xfrm>
+                    <a:prstGeom prst="rect">
+                      <a:avLst/>
+                    </a:prstGeom>
+                    <a:ln>
+                      <a:noFill/>
+                    </a:ln>
+                    <a:extLst>
+                      <a:ext uri="{53640926-AAD7-44D8-BBD7-CCE9431645EC}">
+                        <a14:shadowObscured xmlns:a14="http://schemas.microsoft.com/office/drawing/2010/main"/>
+                      </a:ext>
+                    </a:extLst>
+                  </pic:spPr>
+                </pic:pic>
+              </a:graphicData>
+            </a:graphic>
+            <wp14:sizeRelH relativeFrom="margin">
+              <wp14:pctWidth>0</wp14:pctWidth>
+            </wp14:sizeRelH>
+            <wp14:sizeRelV relativeFrom="margin">
+              <wp14:pctHeight>0</wp14:pctHeight>
+            </wp14:sizeRelV>
+          </wp:anchor>
+        </w:drawing>
+      </w:r>
+    </w:p>
+    <w:p>
+      <w:pPr>
+        <w:pStyle w:val="Body"/>
+        <w:rPr>
+          <w:rFonts w:ascii="Cambria Math" w:hAnsi="Cambria Math"/>
+          <w:noProof/>
+          <w:sz w:val="24"/>
+          <w:szCs w:val="24"/>
+        </w:rPr>
+      </w:pPr>
+    </w:p>
+    <w:p>
+      <w:pPr>
+        <w:pStyle w:val="Body"/>
+        <w:rPr>
+          <w:rFonts w:ascii="Cambria Math" w:hAnsi="Cambria Math"/>
+          <w:sz w:val="24"/>
+          <w:szCs w:val="24"/>
+        </w:rPr>
+      </w:pPr>
+    </w:p>
+    <w:p>
+      <w:pPr>
+        <w:pStyle w:val="Body"/>
+        <w:rPr>
+          <w:rFonts w:ascii="Cambria Math" w:eastAsia="Helvetica Neue" w:hAnsi="Cambria Math" w:cs="Helvetica Neue"/>
+          <w:sz w:val="24"/>
+          <w:szCs w:val="24"/>
+        </w:rPr>
+      </w:pPr>
+    </w:p>
+    <w:p>
+      <w:pPr>
+        <w:pStyle w:val="Body"/>
+        <w:rPr>
+          <w:rFonts w:ascii="Cambria Math" w:hAnsi="Cambria Math"/>
+          <w:sz w:val="24"/>
+          <w:szCs w:val="24"/>
+        </w:rPr>
+      </w:pPr>
+    </w:p>
+    <w:p>
+      <w:pPr>
+        <w:pStyle w:val="Body"/>
+        <w:rPr>
+          <w:rFonts w:ascii="Cambria Math" w:hAnsi="Cambria Math"/>
+          <w:sz w:val="24"/>
+          <w:szCs w:val="24"/>
+        </w:rPr>
+      </w:pPr>
+    </w:p>
+    <w:p>
+      <w:pPr>
+        <w:pStyle w:val="Body"/>
+        <w:rPr>
+          <w:rFonts w:ascii="Cambria Math" w:hAnsi="Cambria Math"/>
+          <w:sz w:val="24"/>
+          <w:szCs w:val="24"/>
+        </w:rPr>
+      </w:pPr>
+    </w:p>
+    <w:p>
+      <w:pPr>
+        <w:pStyle w:val="Body"/>
+        <w:rPr>
+          <w:rFonts w:ascii="Cambria Math" w:hAnsi="Cambria Math"/>
+          <w:sz w:val="24"/>
+          <w:szCs w:val="24"/>
+        </w:rPr>
+      </w:pPr>
+    </w:p>
+    <w:p>
+      <w:pPr>
+        <w:pStyle w:val="Body"/>
+        <w:rPr>
+          <w:rFonts w:ascii="Cambria Math" w:hAnsi="Cambria Math"/>
+          <w:sz w:val="24"/>
+          <w:szCs w:val="24"/>
+        </w:rPr>
+      </w:pPr>
+    </w:p>
+    <w:p>
+      <w:pPr>
+        <w:pStyle w:val="Body"/>
+        <w:rPr>
+          <w:rFonts w:ascii="Cambria Math" w:hAnsi="Cambria Math"/>
+          <w:sz w:val="24"/>
+          <w:szCs w:val="24"/>
+        </w:rPr>
+      </w:pPr>
+    </w:p>
+    <w:p>
+      <w:pPr>
+        <w:pStyle w:val="Body"/>
+        <w:rPr>
+          <w:rFonts w:ascii="Cambria Math" w:hAnsi="Cambria Math"/>
+          <w:sz w:val="24"/>
+          <w:szCs w:val="24"/>
+        </w:rPr>
+      </w:pPr>
+    </w:p>
+    <w:p>
+      <w:pPr>
+        <w:pStyle w:val="Body"/>
+        <w:rPr>
+          <w:rFonts w:ascii="Cambria Math" w:hAnsi="Cambria Math"/>
+          <w:sz w:val="24"/>
+          <w:szCs w:val="24"/>
+        </w:rPr>
+      </w:pPr>
+    </w:p>
+    <w:p>
+      <w:pPr>
+        <w:pStyle w:val="Body"/>
+        <w:rPr>
+          <w:rFonts w:ascii="Cambria Math" w:hAnsi="Cambria Math"/>
+          <w:sz w:val="24"/>
+          <w:szCs w:val="24"/>
+        </w:rPr>
+      </w:pPr>
+    </w:p>
+    <w:p>
+      <w:pPr>
+        <w:pStyle w:val="Body"/>
+        <w:rPr>
+          <w:rFonts w:ascii="Cambria Math" w:hAnsi="Cambria Math"/>
+          <w:sz w:val="24"/>
+          <w:szCs w:val="24"/>
+        </w:rPr>
+      </w:pPr>
+    </w:p>
+    <w:p>
+      <w:pPr>
+        <w:pStyle w:val="Body"/>
+        <w:rPr>
+          <w:rFonts w:ascii="Cambria Math" w:hAnsi="Cambria Math"/>
+          <w:sz w:val="24"/>
+          <w:szCs w:val="24"/>
+        </w:rPr>
+      </w:pPr>
+    </w:p>
+    <w:p>
+      <w:pPr>
+        <w:pStyle w:val="Body"/>
+        <w:rPr>
+          <w:rFonts w:ascii="Cambria Math" w:hAnsi="Cambria Math"/>
+          <w:sz w:val="24"/>
+          <w:szCs w:val="24"/>
+        </w:rPr>
+      </w:pPr>
+    </w:p>
+    <w:p>
+      <w:pPr>
+        <w:pStyle w:val="Body"/>
+        <w:rPr>
+          <w:rFonts w:ascii="Cambria Math" w:hAnsi="Cambria Math"/>
+          <w:sz w:val="24"/>
+          <w:szCs w:val="24"/>
+        </w:rPr>
+      </w:pPr>
+    </w:p>
+    <w:p>
+      <w:pPr>
+        <w:pStyle w:val="Body"/>
+        <w:rPr>
+          <w:rFonts w:ascii="Cambria Math" w:hAnsi="Cambria Math"/>
+          <w:sz w:val="24"/>
+          <w:szCs w:val="24"/>
+        </w:rPr>
+      </w:pPr>
+    </w:p>
+    <w:p>
+      <w:pPr>
+        <w:pStyle w:val="Body"/>
+        <w:rPr>
+          <w:rFonts w:ascii="Cambria Math" w:hAnsi="Cambria Math"/>
+          <w:sz w:val="24"/>
+          <w:szCs w:val="24"/>
+        </w:rPr>
+      </w:pPr>
+    </w:p>
+    <w:p>
+      <w:pPr>
+        <w:pStyle w:val="Body"/>
+        <w:rPr>
+          <w:rFonts w:ascii="Cambria Math" w:hAnsi="Cambria Math"/>
+          <w:sz w:val="24"/>
+          <w:szCs w:val="24"/>
+        </w:rPr>
+      </w:pPr>
+    </w:p>
+    <w:p>
+      <w:pPr>
+        <w:pStyle w:val="Body"/>
+        <w:rPr>
+          <w:rFonts w:ascii="Cambria Math" w:eastAsia="Helvetica Neue" w:hAnsi="Cambria Math" w:cs="Helvetica Neue"/>
+          <w:sz w:val="24"/>
+          <w:szCs w:val="24"/>
+        </w:rPr>
+      </w:pPr>
+      <w:r>
+        <w:rPr>
+          <w:rFonts w:ascii="Cambria Math" w:hAnsi="Cambria Math"/>
+          <w:sz w:val="24"/>
+          <w:szCs w:val="24"/>
+        </w:rPr>
+        <w:t xml:space="preserve">The player who controls the red team goes first.  This player clicks on the checker they wish to move.  Then, they click on the space they would like the checker to move to.  If the space they select is a valid space, the checker will move to the new space, and it is now the opposite player’s turn.  If the space they choose is invalid, the checker will not move and the player must choose a new, valid space.  </w:t>
+      </w:r>
+    </w:p>
+    <w:p>
+      <w:pPr>
+        <w:pStyle w:val="Body"/>
+        <w:rPr>
+          <w:rFonts w:ascii="Cambria Math" w:eastAsia="Helvetica Neue" w:hAnsi="Cambria Math" w:cs="Helvetica Neue"/>
+          <w:sz w:val="24"/>
+          <w:szCs w:val="24"/>
+        </w:rPr>
+      </w:pPr>
+    </w:p>
+    <w:p>
+      <w:pPr>
+        <w:pStyle w:val="Body"/>
+        <w:rPr>
+          <w:rFonts w:ascii="Cambria Math" w:eastAsia="Helvetica Neue" w:hAnsi="Cambria Math" w:cs="Helvetica Neue"/>
+          <w:sz w:val="24"/>
+          <w:szCs w:val="24"/>
+        </w:rPr>
+      </w:pPr>
+      <w:r>
+        <w:rPr>
+          <w:rFonts w:ascii="Cambria Math" w:hAnsi="Cambria Math"/>
           <w:sz w:val="24"/>
           <w:szCs w:val="24"/>
         </w:rPr>
@@ -817,96 +1188,347 @@
       <w:pPr>
         <w:pStyle w:val="Body"/>
         <w:rPr>
-          <w:rFonts w:ascii="Helvetica Neue" w:eastAsia="Helvetica Neue" w:hAnsi="Helvetica Neue" w:cs="Helvetica Neue"/>
-          <w:sz w:val="24"/>
-          <w:szCs w:val="24"/>
-        </w:rPr>
-      </w:pPr>
-    </w:p>
-    <w:p>
-      <w:pPr>
-        <w:pStyle w:val="Body"/>
-        <w:rPr>
-          <w:rFonts w:ascii="Helvetica Neue" w:eastAsia="Helvetica Neue" w:hAnsi="Helvetica Neue" w:cs="Helvetica Neue"/>
+          <w:rFonts w:ascii="Cambria Math" w:hAnsi="Cambria Math"/>
+          <w:noProof/>
           <w:sz w:val="24"/>
           <w:szCs w:val="24"/>
         </w:rPr>
       </w:pPr>
       <w:r>
         <w:rPr>
-          <w:rFonts w:ascii="Helvetica Neue"/>
-          <w:sz w:val="24"/>
-          <w:szCs w:val="24"/>
-        </w:rPr>
-        <w:t>INSERT PICTURE - of message displayed (which is in the side menu</w:t>
+          <w:rFonts w:ascii="Cambria Math" w:hAnsi="Cambria Math"/>
+          <w:noProof/>
+          <w:sz w:val="24"/>
+          <w:szCs w:val="24"/>
+        </w:rPr>
+        <w:drawing>
+          <wp:anchor distT="0" distB="0" distL="114300" distR="114300" simplePos="0" relativeHeight="251668480" behindDoc="0" locked="0" layoutInCell="1" allowOverlap="1" wp14:anchorId="05BED635" wp14:editId="324E5BDC">
+            <wp:simplePos x="0" y="0"/>
+            <wp:positionH relativeFrom="column">
+              <wp:posOffset>1819275</wp:posOffset>
+            </wp:positionH>
+            <wp:positionV relativeFrom="paragraph">
+              <wp:posOffset>104775</wp:posOffset>
+            </wp:positionV>
+            <wp:extent cx="2562225" cy="3261014"/>
+            <wp:effectExtent l="0" t="0" r="0" b="0"/>
+            <wp:wrapNone/>
+            <wp:docPr id="2" name="Picture 2"/>
+            <wp:cNvGraphicFramePr>
+              <a:graphicFrameLocks xmlns:a="http://schemas.openxmlformats.org/drawingml/2006/main" noChangeAspect="1"/>
+            </wp:cNvGraphicFramePr>
+            <a:graphic xmlns:a="http://schemas.openxmlformats.org/drawingml/2006/main">
+              <a:graphicData uri="http://schemas.openxmlformats.org/drawingml/2006/picture">
+                <pic:pic xmlns:pic="http://schemas.openxmlformats.org/drawingml/2006/picture">
+                  <pic:nvPicPr>
+                    <pic:cNvPr id="2" name="Screen Shot 2014-12-13 at 11.59.46 PM.png"/>
+                    <pic:cNvPicPr/>
+                  </pic:nvPicPr>
+                  <pic:blipFill rotWithShape="1">
+                    <a:blip r:embed="rId10">
+                      <a:extLst>
+                        <a:ext uri="{28A0092B-C50C-407E-A947-70E740481C1C}">
+                          <a14:useLocalDpi xmlns:a14="http://schemas.microsoft.com/office/drawing/2010/main" val="0"/>
+                        </a:ext>
+                      </a:extLst>
+                    </a:blip>
+                    <a:srcRect l="65749" t="2469" r="2714" b="45679"/>
+                    <a:stretch/>
+                  </pic:blipFill>
+                  <pic:spPr bwMode="auto">
+                    <a:xfrm>
+                      <a:off x="0" y="0"/>
+                      <a:ext cx="2562225" cy="3261014"/>
+                    </a:xfrm>
+                    <a:prstGeom prst="rect">
+                      <a:avLst/>
+                    </a:prstGeom>
+                    <a:ln>
+                      <a:noFill/>
+                    </a:ln>
+                    <a:extLst>
+                      <a:ext uri="{53640926-AAD7-44D8-BBD7-CCE9431645EC}">
+                        <a14:shadowObscured xmlns:a14="http://schemas.microsoft.com/office/drawing/2010/main"/>
+                      </a:ext>
+                    </a:extLst>
+                  </pic:spPr>
+                </pic:pic>
+              </a:graphicData>
+            </a:graphic>
+            <wp14:sizeRelH relativeFrom="margin">
+              <wp14:pctWidth>0</wp14:pctWidth>
+            </wp14:sizeRelH>
+            <wp14:sizeRelV relativeFrom="margin">
+              <wp14:pctHeight>0</wp14:pctHeight>
+            </wp14:sizeRelV>
+          </wp:anchor>
+        </w:drawing>
+      </w:r>
+    </w:p>
+    <w:p>
+      <w:pPr>
+        <w:pStyle w:val="Body"/>
+        <w:rPr>
+          <w:rFonts w:ascii="Cambria Math" w:eastAsia="Helvetica Neue" w:hAnsi="Cambria Math" w:cs="Helvetica Neue"/>
+          <w:sz w:val="24"/>
+          <w:szCs w:val="24"/>
+        </w:rPr>
+      </w:pPr>
+    </w:p>
+    <w:p>
+      <w:pPr>
+        <w:pStyle w:val="Body"/>
+        <w:rPr>
+          <w:rFonts w:ascii="Cambria Math" w:hAnsi="Cambria Math"/>
+          <w:sz w:val="24"/>
+          <w:szCs w:val="24"/>
+        </w:rPr>
+      </w:pPr>
+    </w:p>
+    <w:p>
+      <w:pPr>
+        <w:pStyle w:val="Body"/>
+        <w:rPr>
+          <w:rFonts w:ascii="Cambria Math" w:eastAsia="Helvetica Neue" w:hAnsi="Cambria Math" w:cs="Helvetica Neue"/>
+          <w:sz w:val="24"/>
+          <w:szCs w:val="24"/>
+        </w:rPr>
+      </w:pPr>
+    </w:p>
+    <w:p>
+      <w:pPr>
+        <w:pStyle w:val="Body"/>
+        <w:rPr>
+          <w:rFonts w:ascii="Cambria Math" w:hAnsi="Cambria Math"/>
+          <w:sz w:val="24"/>
+          <w:szCs w:val="24"/>
+        </w:rPr>
+      </w:pPr>
+    </w:p>
+    <w:p>
+      <w:pPr>
+        <w:pStyle w:val="Body"/>
+        <w:rPr>
+          <w:rFonts w:ascii="Cambria Math" w:hAnsi="Cambria Math"/>
+          <w:sz w:val="24"/>
+          <w:szCs w:val="24"/>
+        </w:rPr>
+      </w:pPr>
+    </w:p>
+    <w:p>
+      <w:pPr>
+        <w:pStyle w:val="Body"/>
+        <w:rPr>
+          <w:rFonts w:ascii="Cambria Math" w:hAnsi="Cambria Math"/>
+          <w:sz w:val="24"/>
+          <w:szCs w:val="24"/>
+        </w:rPr>
+      </w:pPr>
+    </w:p>
+    <w:p>
+      <w:pPr>
+        <w:pStyle w:val="Body"/>
+        <w:rPr>
+          <w:rFonts w:ascii="Cambria Math" w:hAnsi="Cambria Math"/>
+          <w:sz w:val="24"/>
+          <w:szCs w:val="24"/>
+        </w:rPr>
+      </w:pPr>
+    </w:p>
+    <w:p>
+      <w:pPr>
+        <w:pStyle w:val="Body"/>
+        <w:rPr>
+          <w:rFonts w:ascii="Cambria Math" w:hAnsi="Cambria Math"/>
+          <w:sz w:val="24"/>
+          <w:szCs w:val="24"/>
+        </w:rPr>
+      </w:pPr>
+    </w:p>
+    <w:p>
+      <w:pPr>
+        <w:pStyle w:val="Body"/>
+        <w:rPr>
+          <w:rFonts w:ascii="Cambria Math" w:hAnsi="Cambria Math"/>
+          <w:sz w:val="24"/>
+          <w:szCs w:val="24"/>
+        </w:rPr>
+      </w:pPr>
+    </w:p>
+    <w:p>
+      <w:pPr>
+        <w:pStyle w:val="Body"/>
+        <w:rPr>
+          <w:rFonts w:ascii="Cambria Math" w:hAnsi="Cambria Math"/>
+          <w:sz w:val="24"/>
+          <w:szCs w:val="24"/>
+        </w:rPr>
+      </w:pPr>
+    </w:p>
+    <w:p>
+      <w:pPr>
+        <w:pStyle w:val="Body"/>
+        <w:rPr>
+          <w:rFonts w:ascii="Cambria Math" w:hAnsi="Cambria Math"/>
+          <w:sz w:val="24"/>
+          <w:szCs w:val="24"/>
+        </w:rPr>
+      </w:pPr>
+    </w:p>
+    <w:p>
+      <w:pPr>
+        <w:pStyle w:val="Body"/>
+        <w:rPr>
+          <w:rFonts w:ascii="Cambria Math" w:hAnsi="Cambria Math"/>
+          <w:sz w:val="24"/>
+          <w:szCs w:val="24"/>
+        </w:rPr>
+      </w:pPr>
+    </w:p>
+    <w:p>
+      <w:pPr>
+        <w:pStyle w:val="Body"/>
+        <w:rPr>
+          <w:rFonts w:ascii="Cambria Math" w:hAnsi="Cambria Math"/>
+          <w:sz w:val="24"/>
+          <w:szCs w:val="24"/>
+        </w:rPr>
+      </w:pPr>
+    </w:p>
+    <w:p>
+      <w:pPr>
+        <w:pStyle w:val="Body"/>
+        <w:rPr>
+          <w:rFonts w:ascii="Cambria Math" w:hAnsi="Cambria Math"/>
+          <w:sz w:val="24"/>
+          <w:szCs w:val="24"/>
+        </w:rPr>
+      </w:pPr>
+    </w:p>
+    <w:p>
+      <w:pPr>
+        <w:pStyle w:val="Body"/>
+        <w:rPr>
+          <w:rFonts w:ascii="Cambria Math" w:hAnsi="Cambria Math"/>
+          <w:sz w:val="24"/>
+          <w:szCs w:val="24"/>
+        </w:rPr>
+      </w:pPr>
+    </w:p>
+    <w:p>
+      <w:pPr>
+        <w:pStyle w:val="Body"/>
+        <w:rPr>
+          <w:rFonts w:ascii="Cambria Math" w:hAnsi="Cambria Math"/>
+          <w:sz w:val="24"/>
+          <w:szCs w:val="24"/>
+        </w:rPr>
+      </w:pPr>
+    </w:p>
+    <w:p>
+      <w:pPr>
+        <w:pStyle w:val="Body"/>
+        <w:rPr>
+          <w:rFonts w:ascii="Cambria Math" w:eastAsia="Helvetica Neue" w:hAnsi="Cambria Math" w:cs="Helvetica Neue"/>
+          <w:sz w:val="24"/>
+          <w:szCs w:val="24"/>
+        </w:rPr>
+      </w:pPr>
+      <w:r>
+        <w:rPr>
+          <w:rFonts w:ascii="Cambria Math" w:hAnsi="Cambria Math"/>
+          <w:sz w:val="24"/>
+          <w:szCs w:val="24"/>
+        </w:rPr>
+        <w:lastRenderedPageBreak/>
+        <w:t>If the player has already selected a checker piece and would like to change his or her mind, they can click that piece again to deselect it, then click whichever other piece they wish to move.</w:t>
+      </w:r>
+    </w:p>
+    <w:p>
+      <w:pPr>
+        <w:pStyle w:val="Body"/>
+        <w:rPr>
+          <w:rFonts w:ascii="Cambria Math" w:eastAsia="Helvetica Neue" w:hAnsi="Cambria Math" w:cs="Helvetica Neue"/>
+          <w:sz w:val="24"/>
+          <w:szCs w:val="24"/>
+        </w:rPr>
+      </w:pPr>
+    </w:p>
+    <w:p>
+      <w:pPr>
+        <w:pStyle w:val="Body"/>
+        <w:rPr>
+          <w:rFonts w:ascii="Cambria Math" w:hAnsi="Cambria Math"/>
+          <w:sz w:val="24"/>
+          <w:szCs w:val="24"/>
+        </w:rPr>
+      </w:pPr>
+      <w:r>
+        <w:rPr>
+          <w:rFonts w:ascii="Cambria Math" w:hAnsi="Cambria Math"/>
+          <w:noProof/>
+          <w:sz w:val="24"/>
+          <w:szCs w:val="24"/>
+        </w:rPr>
+        <w:drawing>
+          <wp:anchor distT="0" distB="0" distL="114300" distR="114300" simplePos="0" relativeHeight="251674624" behindDoc="0" locked="0" layoutInCell="1" allowOverlap="1" wp14:anchorId="14F3F1EA" wp14:editId="53BD26DF">
+            <wp:simplePos x="0" y="0"/>
+            <wp:positionH relativeFrom="column">
+              <wp:posOffset>323850</wp:posOffset>
+            </wp:positionH>
+            <wp:positionV relativeFrom="paragraph">
+              <wp:posOffset>328295</wp:posOffset>
+            </wp:positionV>
+            <wp:extent cx="5305425" cy="2652713"/>
+            <wp:effectExtent l="0" t="0" r="0" b="0"/>
+            <wp:wrapNone/>
+            <wp:docPr id="3" name="Picture 3"/>
+            <wp:cNvGraphicFramePr>
+              <a:graphicFrameLocks xmlns:a="http://schemas.openxmlformats.org/drawingml/2006/main" noChangeAspect="1"/>
+            </wp:cNvGraphicFramePr>
+            <a:graphic xmlns:a="http://schemas.openxmlformats.org/drawingml/2006/main">
+              <a:graphicData uri="http://schemas.openxmlformats.org/drawingml/2006/picture">
+                <pic:pic xmlns:pic="http://schemas.openxmlformats.org/drawingml/2006/picture">
+                  <pic:nvPicPr>
+                    <pic:cNvPr id="3" name="Screen Shot 2014-12-13 at 11.58.37 PM.png"/>
+                    <pic:cNvPicPr/>
+                  </pic:nvPicPr>
+                  <pic:blipFill>
+                    <a:blip r:embed="rId11">
+                      <a:extLst>
+                        <a:ext uri="{28A0092B-C50C-407E-A947-70E740481C1C}">
+                          <a14:useLocalDpi xmlns:a14="http://schemas.microsoft.com/office/drawing/2010/main" val="0"/>
+                        </a:ext>
+                      </a:extLst>
+                    </a:blip>
+                    <a:stretch>
+                      <a:fillRect/>
+                    </a:stretch>
+                  </pic:blipFill>
+                  <pic:spPr>
+                    <a:xfrm>
+                      <a:off x="0" y="0"/>
+                      <a:ext cx="5305425" cy="2652713"/>
+                    </a:xfrm>
+                    <a:prstGeom prst="rect">
+                      <a:avLst/>
+                    </a:prstGeom>
+                  </pic:spPr>
+                </pic:pic>
+              </a:graphicData>
+            </a:graphic>
+            <wp14:sizeRelH relativeFrom="margin">
+              <wp14:pctWidth>0</wp14:pctWidth>
+            </wp14:sizeRelH>
+            <wp14:sizeRelV relativeFrom="margin">
+              <wp14:pctHeight>0</wp14:pctHeight>
+            </wp14:sizeRelV>
+          </wp:anchor>
+        </w:drawing>
       </w:r>
       <w:r>
         <w:rPr>
-          <w:rFonts w:hAnsi="Helvetica Neue"/>
-          <w:sz w:val="24"/>
-          <w:szCs w:val="24"/>
-        </w:rPr>
-        <w:t>…</w:t>
-      </w:r>
-      <w:r>
-        <w:rPr>
-          <w:rFonts w:ascii="Helvetica Neue"/>
-          <w:sz w:val="24"/>
-          <w:szCs w:val="24"/>
-        </w:rPr>
-        <w:t>hopefully)</w:t>
-      </w:r>
-    </w:p>
-    <w:p>
-      <w:pPr>
-        <w:pStyle w:val="Body"/>
-        <w:rPr>
-          <w:rFonts w:ascii="Helvetica Neue" w:eastAsia="Helvetica Neue" w:hAnsi="Helvetica Neue" w:cs="Helvetica Neue"/>
-          <w:sz w:val="24"/>
-          <w:szCs w:val="24"/>
-        </w:rPr>
-      </w:pPr>
-    </w:p>
-    <w:p>
-      <w:pPr>
-        <w:pStyle w:val="Body"/>
-        <w:rPr>
-          <w:rFonts w:ascii="Helvetica Neue" w:eastAsia="Helvetica Neue" w:hAnsi="Helvetica Neue" w:cs="Helvetica Neue"/>
-          <w:sz w:val="24"/>
-          <w:szCs w:val="24"/>
-        </w:rPr>
-      </w:pPr>
-      <w:r>
-        <w:rPr>
-          <w:rFonts w:ascii="Helvetica Neue"/>
-          <w:sz w:val="24"/>
-          <w:szCs w:val="24"/>
-        </w:rPr>
-        <w:t>If the player has already selected a checker piece and would like to change his or her mind, they can click that piece again to deselect it, then click whichever other piece they wish to move.</w:t>
-      </w:r>
-    </w:p>
-    <w:p>
-      <w:pPr>
-        <w:pStyle w:val="Body"/>
-        <w:rPr>
-          <w:rFonts w:ascii="Helvetica Neue" w:eastAsia="Helvetica Neue" w:hAnsi="Helvetica Neue" w:cs="Helvetica Neue"/>
-          <w:sz w:val="24"/>
-          <w:szCs w:val="24"/>
-        </w:rPr>
-      </w:pPr>
-    </w:p>
-    <w:p>
-      <w:pPr>
-        <w:pStyle w:val="Body"/>
-        <w:rPr>
-          <w:rFonts w:ascii="Helvetica Neue"/>
-          <w:sz w:val="24"/>
-          <w:szCs w:val="24"/>
-        </w:rPr>
-      </w:pPr>
-      <w:r>
-        <w:rPr>
-          <w:rFonts w:ascii="Helvetica Neue"/>
+          <w:rFonts w:ascii="Cambria Math" w:hAnsi="Cambria Math"/>
           <w:sz w:val="24"/>
           <w:szCs w:val="24"/>
         </w:rPr>
@@ -917,96 +1539,25 @@
       <w:pPr>
         <w:pStyle w:val="Body"/>
         <w:rPr>
-          <w:rFonts w:ascii="Helvetica Neue"/>
-          <w:sz w:val="24"/>
-          <w:szCs w:val="24"/>
-        </w:rPr>
-      </w:pPr>
-    </w:p>
-    <w:p>
-      <w:pPr>
-        <w:pStyle w:val="Body"/>
-        <w:rPr>
-          <w:sz w:val="24"/>
-          <w:szCs w:val="24"/>
-        </w:rPr>
-      </w:pPr>
-      <w:r>
-        <w:rPr>
-          <w:rFonts w:ascii="Helvetica Neue"/>
-          <w:sz w:val="24"/>
-          <w:szCs w:val="24"/>
-        </w:rPr>
-        <w:t xml:space="preserve">INSERT PICTURE </w:t>
-      </w:r>
-      <w:r>
-        <w:rPr>
-          <w:rFonts w:ascii="Helvetica Neue"/>
-          <w:sz w:val="24"/>
-          <w:szCs w:val="24"/>
-        </w:rPr>
-        <w:t>–</w:t>
-      </w:r>
-      <w:r>
-        <w:rPr>
-          <w:rFonts w:ascii="Helvetica Neue"/>
-          <w:sz w:val="24"/>
-          <w:szCs w:val="24"/>
-        </w:rPr>
-        <w:t xml:space="preserve"> of </w:t>
-      </w:r>
-      <w:r>
-        <w:rPr>
-          <w:rFonts w:ascii="Helvetica Neue"/>
-          <w:sz w:val="24"/>
-          <w:szCs w:val="24"/>
-        </w:rPr>
-        <w:t>‘</w:t>
-      </w:r>
-      <w:r>
-        <w:rPr>
-          <w:rFonts w:ascii="Helvetica Neue"/>
-          <w:sz w:val="24"/>
-          <w:szCs w:val="24"/>
-        </w:rPr>
-        <w:t>winner</w:t>
-      </w:r>
-      <w:r>
-        <w:rPr>
-          <w:rFonts w:ascii="Helvetica Neue"/>
-          <w:sz w:val="24"/>
-          <w:szCs w:val="24"/>
-        </w:rPr>
-        <w:t>’</w:t>
-      </w:r>
-      <w:r>
-        <w:rPr>
-          <w:rFonts w:ascii="Helvetica Neue"/>
-          <w:sz w:val="24"/>
-          <w:szCs w:val="24"/>
-        </w:rPr>
-        <w:t xml:space="preserve"> message (in side menu, hop</w:t>
-      </w:r>
-      <w:r>
-        <w:rPr>
-          <w:rFonts w:ascii="Helvetica Neue"/>
-          <w:sz w:val="24"/>
-          <w:szCs w:val="24"/>
-        </w:rPr>
-        <w:t>e</w:t>
-      </w:r>
-      <w:r>
-        <w:rPr>
-          <w:rFonts w:ascii="Helvetica Neue"/>
-          <w:sz w:val="24"/>
-          <w:szCs w:val="24"/>
-        </w:rPr>
-        <w:t>fully)</w:t>
-      </w:r>
+          <w:rFonts w:ascii="Cambria Math" w:hAnsi="Cambria Math"/>
+          <w:sz w:val="24"/>
+          <w:szCs w:val="24"/>
+        </w:rPr>
+      </w:pPr>
+    </w:p>
+    <w:p>
+      <w:pPr>
+        <w:pStyle w:val="Body"/>
+        <w:rPr>
+          <w:rFonts w:ascii="Cambria Math" w:hAnsi="Cambria Math"/>
+          <w:sz w:val="24"/>
+          <w:szCs w:val="24"/>
+        </w:rPr>
+      </w:pPr>
     </w:p>
     <w:sectPr>
-      <w:headerReference w:type="default" r:id="rId9"/>
-      <w:footerReference w:type="default" r:id="rId10"/>
+      <w:headerReference w:type="default" r:id="rId12"/>
+      <w:footerReference w:type="default" r:id="rId13"/>
       <w:pgSz w:w="12240" w:h="15840"/>
       <w:pgMar w:top="1440" w:right="1440" w:bottom="1440" w:left="1440" w:header="720" w:footer="864" w:gutter="0"/>
       <w:cols w:space="720"/>

</xml_diff>

<commit_message>
Revert "updated manual with pics"
This reverts commit 8540159c9ae2d4f07dff99641e331a4ec7183bc4.
</commit_message>
<xml_diff>
--- a/checkers manual.docx
+++ b/checkers manual.docx
@@ -272,14 +272,14 @@
       <w:pPr>
         <w:pStyle w:val="Body"/>
         <w:rPr>
-          <w:rFonts w:ascii="Cambria Math" w:eastAsia="Helvetica Neue" w:hAnsi="Cambria Math" w:cs="Helvetica Neue"/>
+          <w:rFonts w:ascii="Helvetica Neue" w:eastAsia="Helvetica Neue" w:hAnsi="Helvetica Neue" w:cs="Helvetica Neue"/>
           <w:sz w:val="24"/>
           <w:szCs w:val="24"/>
         </w:rPr>
       </w:pPr>
       <w:r>
         <w:rPr>
-          <w:rFonts w:ascii="Cambria Math" w:hAnsi="Cambria Math"/>
+          <w:rFonts w:ascii="Helvetica Neue"/>
           <w:sz w:val="24"/>
           <w:szCs w:val="24"/>
         </w:rPr>
@@ -291,7 +291,7 @@
       <w:pPr>
         <w:pStyle w:val="Body"/>
         <w:rPr>
-          <w:rFonts w:ascii="Cambria Math" w:eastAsia="Helvetica Neue" w:hAnsi="Cambria Math" w:cs="Helvetica Neue"/>
+          <w:rFonts w:ascii="Helvetica Neue" w:eastAsia="Helvetica Neue" w:hAnsi="Helvetica Neue" w:cs="Helvetica Neue"/>
           <w:sz w:val="24"/>
           <w:szCs w:val="24"/>
         </w:rPr>
@@ -301,14 +301,14 @@
       <w:pPr>
         <w:pStyle w:val="Body"/>
         <w:rPr>
-          <w:rFonts w:ascii="Cambria Math" w:eastAsia="Helvetica Neue" w:hAnsi="Cambria Math" w:cs="Helvetica Neue"/>
+          <w:rFonts w:ascii="Helvetica Neue" w:eastAsia="Helvetica Neue" w:hAnsi="Helvetica Neue" w:cs="Helvetica Neue"/>
           <w:sz w:val="24"/>
           <w:szCs w:val="24"/>
         </w:rPr>
       </w:pPr>
       <w:r>
         <w:rPr>
-          <w:rFonts w:ascii="Cambria Math" w:hAnsi="Cambria Math"/>
+          <w:rFonts w:ascii="Helvetica Neue"/>
           <w:sz w:val="24"/>
           <w:szCs w:val="24"/>
         </w:rPr>
@@ -323,7 +323,7 @@
           <w:numId w:val="3"/>
         </w:numPr>
         <w:rPr>
-          <w:rFonts w:ascii="Cambria Math" w:eastAsia="Helvetica Neue" w:hAnsi="Cambria Math" w:cs="Helvetica Neue"/>
+          <w:rFonts w:ascii="Helvetica Neue" w:eastAsia="Helvetica Neue" w:hAnsi="Helvetica Neue" w:cs="Helvetica Neue"/>
           <w:position w:val="-2"/>
           <w:sz w:val="24"/>
           <w:szCs w:val="24"/>
@@ -331,7 +331,7 @@
       </w:pPr>
       <w:r>
         <w:rPr>
-          <w:rFonts w:ascii="Cambria Math" w:hAnsi="Cambria Math"/>
+          <w:rFonts w:ascii="Helvetica Neue"/>
           <w:sz w:val="24"/>
           <w:szCs w:val="24"/>
         </w:rPr>
@@ -346,7 +346,7 @@
           <w:numId w:val="4"/>
         </w:numPr>
         <w:rPr>
-          <w:rFonts w:ascii="Cambria Math" w:eastAsia="Helvetica Neue" w:hAnsi="Cambria Math" w:cs="Helvetica Neue"/>
+          <w:rFonts w:ascii="Helvetica Neue" w:eastAsia="Helvetica Neue" w:hAnsi="Helvetica Neue" w:cs="Helvetica Neue"/>
           <w:position w:val="-2"/>
           <w:sz w:val="24"/>
           <w:szCs w:val="24"/>
@@ -354,11 +354,27 @@
       </w:pPr>
       <w:r>
         <w:rPr>
-          <w:rFonts w:ascii="Cambria Math" w:hAnsi="Cambria Math"/>
-          <w:sz w:val="24"/>
-          <w:szCs w:val="24"/>
-        </w:rPr>
-        <w:t>A checker may only move more than one space if it is jumping an opponent’s piece. (See the picture below.)</w:t>
+          <w:rFonts w:ascii="Helvetica Neue"/>
+          <w:sz w:val="24"/>
+          <w:szCs w:val="24"/>
+        </w:rPr>
+        <w:t>A checker may only move more than one space if it is jumping an opponent</w:t>
+      </w:r>
+      <w:r>
+        <w:rPr>
+          <w:rFonts w:hAnsi="Helvetica Neue"/>
+          <w:sz w:val="24"/>
+          <w:szCs w:val="24"/>
+        </w:rPr>
+        <w:t>’</w:t>
+      </w:r>
+      <w:r>
+        <w:rPr>
+          <w:rFonts w:ascii="Helvetica Neue"/>
+          <w:sz w:val="24"/>
+          <w:szCs w:val="24"/>
+        </w:rPr>
+        <w:t>s piece. (See the picture below.)</w:t>
       </w:r>
     </w:p>
     <w:p>
@@ -369,7 +385,7 @@
           <w:numId w:val="5"/>
         </w:numPr>
         <w:rPr>
-          <w:rFonts w:ascii="Cambria Math" w:eastAsia="Helvetica Neue" w:hAnsi="Cambria Math" w:cs="Helvetica Neue"/>
+          <w:rFonts w:ascii="Helvetica Neue" w:eastAsia="Helvetica Neue" w:hAnsi="Helvetica Neue" w:cs="Helvetica Neue"/>
           <w:position w:val="-2"/>
           <w:sz w:val="24"/>
           <w:szCs w:val="24"/>
@@ -377,7 +393,7 @@
       </w:pPr>
       <w:r>
         <w:rPr>
-          <w:rFonts w:ascii="Cambria Math" w:hAnsi="Cambria Math"/>
+          <w:rFonts w:ascii="Helvetica Neue"/>
           <w:sz w:val="24"/>
           <w:szCs w:val="24"/>
         </w:rPr>
@@ -392,7 +408,7 @@
           <w:numId w:val="6"/>
         </w:numPr>
         <w:rPr>
-          <w:rFonts w:ascii="Cambria Math" w:eastAsia="Helvetica Neue" w:hAnsi="Cambria Math" w:cs="Helvetica Neue"/>
+          <w:rFonts w:ascii="Helvetica Neue" w:eastAsia="Helvetica Neue" w:hAnsi="Helvetica Neue" w:cs="Helvetica Neue"/>
           <w:position w:val="-2"/>
           <w:sz w:val="24"/>
           <w:szCs w:val="24"/>
@@ -400,7 +416,7 @@
       </w:pPr>
       <w:r>
         <w:rPr>
-          <w:rFonts w:ascii="Cambria Math" w:hAnsi="Cambria Math"/>
+          <w:rFonts w:ascii="Helvetica Neue"/>
           <w:sz w:val="24"/>
           <w:szCs w:val="24"/>
         </w:rPr>
@@ -415,30 +431,53 @@
           <w:numId w:val="7"/>
         </w:numPr>
         <w:rPr>
-          <w:rFonts w:ascii="Cambria Math" w:eastAsia="Helvetica Neue" w:hAnsi="Cambria Math" w:cs="Helvetica Neue"/>
+          <w:rFonts w:ascii="Helvetica Neue" w:eastAsia="Helvetica Neue" w:hAnsi="Helvetica Neue" w:cs="Helvetica Neue"/>
           <w:position w:val="-2"/>
           <w:sz w:val="24"/>
           <w:szCs w:val="24"/>
         </w:rPr>
       </w:pPr>
-      <w:bookmarkStart w:id="0" w:name="_GoBack"/>
       <w:r>
         <w:rPr>
-          <w:rFonts w:ascii="Cambria Math" w:eastAsia="Helvetica Neue" w:hAnsi="Cambria Math" w:cs="Helvetica Neue"/>
+          <w:rFonts w:ascii="Helvetica Neue"/>
+          <w:sz w:val="24"/>
+          <w:szCs w:val="24"/>
+        </w:rPr>
+        <w:t>To win the game, a player must jump over all of the other player</w:t>
+      </w:r>
+      <w:r>
+        <w:rPr>
+          <w:rFonts w:hAnsi="Helvetica Neue"/>
+          <w:sz w:val="24"/>
+          <w:szCs w:val="24"/>
+        </w:rPr>
+        <w:t>’</w:t>
+      </w:r>
+      <w:r>
+        <w:rPr>
+          <w:rFonts w:ascii="Helvetica Neue"/>
+          <w:sz w:val="24"/>
+          <w:szCs w:val="24"/>
+        </w:rPr>
+        <w:t xml:space="preserve">s </w:t>
+      </w:r>
+      <w:r>
+        <w:rPr>
+          <w:rFonts w:ascii="Helvetica Neue" w:eastAsia="Helvetica Neue" w:hAnsi="Helvetica Neue" w:cs="Helvetica Neue"/>
           <w:noProof/>
           <w:sz w:val="24"/>
           <w:szCs w:val="24"/>
         </w:rPr>
         <w:drawing>
-          <wp:anchor distT="152400" distB="152400" distL="152400" distR="152400" simplePos="0" relativeHeight="251639808" behindDoc="0" locked="0" layoutInCell="1" allowOverlap="1" wp14:anchorId="0A12C358" wp14:editId="19F2860D">
+          <wp:anchor distT="152400" distB="152400" distL="152400" distR="152400" simplePos="0" relativeHeight="251666432" behindDoc="0" locked="0" layoutInCell="1" allowOverlap="1" wp14:anchorId="0A12C358" wp14:editId="6BCCDCD4">
             <wp:simplePos x="0" y="0"/>
             <wp:positionH relativeFrom="margin">
-              <wp:posOffset>409575</wp:posOffset>
+              <wp:posOffset>713740</wp:posOffset>
             </wp:positionH>
             <wp:positionV relativeFrom="line">
-              <wp:posOffset>200660</wp:posOffset>
+              <wp:posOffset>184150</wp:posOffset>
             </wp:positionV>
-            <wp:extent cx="5314950" cy="5518943"/>
+            <wp:extent cx="4549775" cy="4724400"/>
             <wp:effectExtent l="0" t="0" r="0" b="0"/>
             <wp:wrapNone/>
             <wp:docPr id="1073741827" name="officeArt object"/>
@@ -461,7 +500,7 @@
                   <pic:spPr>
                     <a:xfrm>
                       <a:off x="0" y="0"/>
-                      <a:ext cx="5314950" cy="5518943"/>
+                      <a:ext cx="4549775" cy="4724400"/>
                     </a:xfrm>
                     <a:prstGeom prst="rect">
                       <a:avLst/>
@@ -484,21 +523,201 @@
           </wp:anchor>
         </w:drawing>
       </w:r>
+      <w:r>
+        <w:rPr>
+          <w:rFonts w:ascii="Helvetica Neue"/>
+          <w:sz w:val="24"/>
+          <w:szCs w:val="24"/>
+        </w:rPr>
+        <w:t>pieces.</w:t>
+      </w:r>
+    </w:p>
+    <w:p>
+      <w:pPr>
+        <w:pStyle w:val="Body"/>
+        <w:rPr>
+          <w:rFonts w:ascii="Helvetica Neue" w:eastAsia="Helvetica Neue" w:hAnsi="Helvetica Neue" w:cs="Helvetica Neue"/>
+          <w:sz w:val="24"/>
+          <w:szCs w:val="24"/>
+        </w:rPr>
+      </w:pPr>
+    </w:p>
+    <w:p>
+      <w:pPr>
+        <w:pStyle w:val="Body"/>
+        <w:rPr>
+          <w:rFonts w:ascii="Helvetica Neue" w:eastAsia="Helvetica Neue" w:hAnsi="Helvetica Neue" w:cs="Helvetica Neue"/>
+          <w:sz w:val="24"/>
+          <w:szCs w:val="24"/>
+        </w:rPr>
+      </w:pPr>
+    </w:p>
+    <w:p>
+      <w:pPr>
+        <w:pStyle w:val="Body"/>
+        <w:rPr>
+          <w:rFonts w:ascii="Helvetica Neue" w:eastAsia="Helvetica Neue" w:hAnsi="Helvetica Neue" w:cs="Helvetica Neue"/>
+          <w:sz w:val="24"/>
+          <w:szCs w:val="24"/>
+        </w:rPr>
+      </w:pPr>
+    </w:p>
+    <w:p>
+      <w:pPr>
+        <w:pStyle w:val="Body"/>
+        <w:rPr>
+          <w:rFonts w:ascii="Helvetica Neue" w:eastAsia="Helvetica Neue" w:hAnsi="Helvetica Neue" w:cs="Helvetica Neue"/>
+          <w:sz w:val="24"/>
+          <w:szCs w:val="24"/>
+        </w:rPr>
+      </w:pPr>
+    </w:p>
+    <w:p>
+      <w:pPr>
+        <w:pStyle w:val="Body"/>
+        <w:rPr>
+          <w:rFonts w:ascii="Helvetica Neue" w:eastAsia="Helvetica Neue" w:hAnsi="Helvetica Neue" w:cs="Helvetica Neue"/>
+          <w:sz w:val="24"/>
+          <w:szCs w:val="24"/>
+        </w:rPr>
+      </w:pPr>
+    </w:p>
+    <w:p>
+      <w:pPr>
+        <w:pStyle w:val="Body"/>
+        <w:rPr>
+          <w:rFonts w:ascii="Helvetica Neue" w:eastAsia="Helvetica Neue" w:hAnsi="Helvetica Neue" w:cs="Helvetica Neue"/>
+          <w:sz w:val="24"/>
+          <w:szCs w:val="24"/>
+        </w:rPr>
+      </w:pPr>
+    </w:p>
+    <w:p>
+      <w:pPr>
+        <w:pStyle w:val="Body"/>
+        <w:rPr>
+          <w:rFonts w:ascii="Helvetica Neue" w:eastAsia="Helvetica Neue" w:hAnsi="Helvetica Neue" w:cs="Helvetica Neue"/>
+          <w:sz w:val="24"/>
+          <w:szCs w:val="24"/>
+        </w:rPr>
+      </w:pPr>
+    </w:p>
+    <w:p>
+      <w:pPr>
+        <w:pStyle w:val="Body"/>
+        <w:rPr>
+          <w:rFonts w:ascii="Helvetica Neue" w:eastAsia="Helvetica Neue" w:hAnsi="Helvetica Neue" w:cs="Helvetica Neue"/>
+          <w:sz w:val="24"/>
+          <w:szCs w:val="24"/>
+        </w:rPr>
+      </w:pPr>
+    </w:p>
+    <w:p>
+      <w:pPr>
+        <w:pStyle w:val="Body"/>
+        <w:rPr>
+          <w:rFonts w:ascii="Helvetica Neue" w:eastAsia="Helvetica Neue" w:hAnsi="Helvetica Neue" w:cs="Helvetica Neue"/>
+          <w:sz w:val="24"/>
+          <w:szCs w:val="24"/>
+        </w:rPr>
+      </w:pPr>
+    </w:p>
+    <w:p>
+      <w:pPr>
+        <w:pStyle w:val="Body"/>
+        <w:rPr>
+          <w:rFonts w:ascii="Helvetica Neue" w:eastAsia="Helvetica Neue" w:hAnsi="Helvetica Neue" w:cs="Helvetica Neue"/>
+          <w:sz w:val="24"/>
+          <w:szCs w:val="24"/>
+        </w:rPr>
+      </w:pPr>
+    </w:p>
+    <w:p>
+      <w:pPr>
+        <w:pStyle w:val="Body"/>
+        <w:rPr>
+          <w:rFonts w:ascii="Helvetica Neue" w:eastAsia="Helvetica Neue" w:hAnsi="Helvetica Neue" w:cs="Helvetica Neue"/>
+          <w:sz w:val="24"/>
+          <w:szCs w:val="24"/>
+        </w:rPr>
+      </w:pPr>
+    </w:p>
+    <w:p>
+      <w:pPr>
+        <w:pStyle w:val="Body"/>
+        <w:rPr>
+          <w:rFonts w:ascii="Helvetica Neue" w:eastAsia="Helvetica Neue" w:hAnsi="Helvetica Neue" w:cs="Helvetica Neue"/>
+          <w:sz w:val="24"/>
+          <w:szCs w:val="24"/>
+        </w:rPr>
+      </w:pPr>
+    </w:p>
+    <w:p>
+      <w:pPr>
+        <w:pStyle w:val="Body"/>
+        <w:rPr>
+          <w:rFonts w:ascii="Helvetica Neue" w:eastAsia="Helvetica Neue" w:hAnsi="Helvetica Neue" w:cs="Helvetica Neue"/>
+          <w:sz w:val="24"/>
+          <w:szCs w:val="24"/>
+        </w:rPr>
+      </w:pPr>
+    </w:p>
+    <w:p>
+      <w:pPr>
+        <w:pStyle w:val="Body"/>
+        <w:rPr>
+          <w:rFonts w:ascii="Helvetica Neue" w:eastAsia="Helvetica Neue" w:hAnsi="Helvetica Neue" w:cs="Helvetica Neue"/>
+          <w:sz w:val="24"/>
+          <w:szCs w:val="24"/>
+        </w:rPr>
+      </w:pPr>
+    </w:p>
+    <w:p>
+      <w:pPr>
+        <w:pStyle w:val="Body"/>
+        <w:rPr>
+          <w:rFonts w:ascii="Helvetica Neue" w:eastAsia="Helvetica Neue" w:hAnsi="Helvetica Neue" w:cs="Helvetica Neue"/>
+          <w:sz w:val="24"/>
+          <w:szCs w:val="24"/>
+        </w:rPr>
+      </w:pPr>
+    </w:p>
+    <w:p>
+      <w:pPr>
+        <w:pStyle w:val="Body"/>
+        <w:rPr>
+          <w:rFonts w:ascii="Helvetica Neue" w:eastAsia="Helvetica Neue" w:hAnsi="Helvetica Neue" w:cs="Helvetica Neue"/>
+          <w:sz w:val="24"/>
+          <w:szCs w:val="24"/>
+        </w:rPr>
+      </w:pPr>
+      <w:bookmarkStart w:id="0" w:name="_GoBack"/>
       <w:bookmarkEnd w:id="0"/>
+    </w:p>
+    <w:p>
+      <w:pPr>
+        <w:pStyle w:val="Body"/>
+        <w:rPr>
+          <w:rFonts w:ascii="Helvetica Neue" w:eastAsia="Helvetica Neue" w:hAnsi="Helvetica Neue" w:cs="Helvetica Neue"/>
+          <w:sz w:val="24"/>
+          <w:szCs w:val="24"/>
+        </w:rPr>
+      </w:pPr>
       <w:r>
         <w:rPr>
-          <w:rFonts w:ascii="Cambria Math" w:hAnsi="Cambria Math"/>
-          <w:sz w:val="24"/>
-          <w:szCs w:val="24"/>
-        </w:rPr>
-        <w:t>To win the game, a player must jump over all of the other player’s pieces.</w:t>
+          <w:rFonts w:ascii="Helvetica Neue"/>
+          <w:sz w:val="24"/>
+          <w:szCs w:val="24"/>
+        </w:rPr>
+        <w:lastRenderedPageBreak/>
+        <w:t>At the beginning of the game, a window pops up on the right side of the screen, allowing the players to enter their names. Once this is done, it will display who goes first.</w:t>
       </w:r>
     </w:p>
     <w:p>
       <w:pPr>
         <w:pStyle w:val="Body"/>
         <w:rPr>
-          <w:rFonts w:ascii="Cambria Math" w:eastAsia="Helvetica Neue" w:hAnsi="Cambria Math" w:cs="Helvetica Neue"/>
+          <w:rFonts w:ascii="Helvetica Neue" w:eastAsia="Helvetica Neue" w:hAnsi="Helvetica Neue" w:cs="Helvetica Neue"/>
           <w:sz w:val="24"/>
           <w:szCs w:val="24"/>
         </w:rPr>
@@ -508,17 +727,25 @@
       <w:pPr>
         <w:pStyle w:val="Body"/>
         <w:rPr>
-          <w:rFonts w:ascii="Cambria Math" w:eastAsia="Helvetica Neue" w:hAnsi="Cambria Math" w:cs="Helvetica Neue"/>
-          <w:sz w:val="24"/>
-          <w:szCs w:val="24"/>
-        </w:rPr>
-      </w:pPr>
+          <w:rFonts w:ascii="Helvetica Neue" w:eastAsia="Helvetica Neue" w:hAnsi="Helvetica Neue" w:cs="Helvetica Neue"/>
+          <w:sz w:val="24"/>
+          <w:szCs w:val="24"/>
+        </w:rPr>
+      </w:pPr>
+      <w:r>
+        <w:rPr>
+          <w:rFonts w:ascii="Helvetica Neue"/>
+          <w:sz w:val="24"/>
+          <w:szCs w:val="24"/>
+        </w:rPr>
+        <w:t xml:space="preserve">INSERT PICTURE - of side menu </w:t>
+      </w:r>
     </w:p>
     <w:p>
       <w:pPr>
         <w:pStyle w:val="Body"/>
         <w:rPr>
-          <w:rFonts w:ascii="Cambria Math" w:eastAsia="Helvetica Neue" w:hAnsi="Cambria Math" w:cs="Helvetica Neue"/>
+          <w:rFonts w:ascii="Helvetica Neue" w:eastAsia="Helvetica Neue" w:hAnsi="Helvetica Neue" w:cs="Helvetica Neue"/>
           <w:sz w:val="24"/>
           <w:szCs w:val="24"/>
         </w:rPr>
@@ -528,919 +755,133 @@
       <w:pPr>
         <w:pStyle w:val="Body"/>
         <w:rPr>
-          <w:rFonts w:ascii="Cambria Math" w:eastAsia="Helvetica Neue" w:hAnsi="Cambria Math" w:cs="Helvetica Neue"/>
-          <w:sz w:val="24"/>
-          <w:szCs w:val="24"/>
-        </w:rPr>
-      </w:pPr>
-    </w:p>
-    <w:p>
-      <w:pPr>
-        <w:pStyle w:val="Body"/>
-        <w:rPr>
-          <w:rFonts w:ascii="Cambria Math" w:eastAsia="Helvetica Neue" w:hAnsi="Cambria Math" w:cs="Helvetica Neue"/>
-          <w:sz w:val="24"/>
-          <w:szCs w:val="24"/>
-        </w:rPr>
-      </w:pPr>
-    </w:p>
-    <w:p>
-      <w:pPr>
-        <w:pStyle w:val="Body"/>
-        <w:rPr>
-          <w:rFonts w:ascii="Cambria Math" w:eastAsia="Helvetica Neue" w:hAnsi="Cambria Math" w:cs="Helvetica Neue"/>
-          <w:sz w:val="24"/>
-          <w:szCs w:val="24"/>
-        </w:rPr>
-      </w:pPr>
-    </w:p>
-    <w:p>
-      <w:pPr>
-        <w:pStyle w:val="Body"/>
-        <w:rPr>
-          <w:rFonts w:ascii="Cambria Math" w:eastAsia="Helvetica Neue" w:hAnsi="Cambria Math" w:cs="Helvetica Neue"/>
-          <w:sz w:val="24"/>
-          <w:szCs w:val="24"/>
-        </w:rPr>
-      </w:pPr>
-    </w:p>
-    <w:p>
-      <w:pPr>
-        <w:pStyle w:val="Body"/>
-        <w:rPr>
-          <w:rFonts w:ascii="Cambria Math" w:eastAsia="Helvetica Neue" w:hAnsi="Cambria Math" w:cs="Helvetica Neue"/>
-          <w:sz w:val="24"/>
-          <w:szCs w:val="24"/>
-        </w:rPr>
-      </w:pPr>
-    </w:p>
-    <w:p>
-      <w:pPr>
-        <w:pStyle w:val="Body"/>
-        <w:rPr>
-          <w:rFonts w:ascii="Cambria Math" w:eastAsia="Helvetica Neue" w:hAnsi="Cambria Math" w:cs="Helvetica Neue"/>
-          <w:sz w:val="24"/>
-          <w:szCs w:val="24"/>
-        </w:rPr>
-      </w:pPr>
-    </w:p>
-    <w:p>
-      <w:pPr>
-        <w:pStyle w:val="Body"/>
-        <w:rPr>
-          <w:rFonts w:ascii="Cambria Math" w:eastAsia="Helvetica Neue" w:hAnsi="Cambria Math" w:cs="Helvetica Neue"/>
-          <w:sz w:val="24"/>
-          <w:szCs w:val="24"/>
-        </w:rPr>
-      </w:pPr>
-    </w:p>
-    <w:p>
-      <w:pPr>
-        <w:pStyle w:val="Body"/>
-        <w:rPr>
-          <w:rFonts w:ascii="Cambria Math" w:eastAsia="Helvetica Neue" w:hAnsi="Cambria Math" w:cs="Helvetica Neue"/>
-          <w:sz w:val="24"/>
-          <w:szCs w:val="24"/>
-        </w:rPr>
-      </w:pPr>
-    </w:p>
-    <w:p>
-      <w:pPr>
-        <w:pStyle w:val="Body"/>
-        <w:rPr>
-          <w:rFonts w:ascii="Cambria Math" w:eastAsia="Helvetica Neue" w:hAnsi="Cambria Math" w:cs="Helvetica Neue"/>
-          <w:sz w:val="24"/>
-          <w:szCs w:val="24"/>
-        </w:rPr>
-      </w:pPr>
-    </w:p>
-    <w:p>
-      <w:pPr>
-        <w:pStyle w:val="Body"/>
-        <w:rPr>
-          <w:rFonts w:ascii="Cambria Math" w:eastAsia="Helvetica Neue" w:hAnsi="Cambria Math" w:cs="Helvetica Neue"/>
-          <w:sz w:val="24"/>
-          <w:szCs w:val="24"/>
-        </w:rPr>
-      </w:pPr>
-    </w:p>
-    <w:p>
-      <w:pPr>
-        <w:pStyle w:val="Body"/>
-        <w:rPr>
-          <w:rFonts w:ascii="Cambria Math" w:eastAsia="Helvetica Neue" w:hAnsi="Cambria Math" w:cs="Helvetica Neue"/>
-          <w:sz w:val="24"/>
-          <w:szCs w:val="24"/>
-        </w:rPr>
-      </w:pPr>
-    </w:p>
-    <w:p>
-      <w:pPr>
-        <w:pStyle w:val="Body"/>
-        <w:rPr>
-          <w:rFonts w:ascii="Cambria Math" w:eastAsia="Helvetica Neue" w:hAnsi="Cambria Math" w:cs="Helvetica Neue"/>
-          <w:sz w:val="24"/>
-          <w:szCs w:val="24"/>
-        </w:rPr>
-      </w:pPr>
-    </w:p>
-    <w:p>
-      <w:pPr>
-        <w:pStyle w:val="Body"/>
-        <w:rPr>
-          <w:rFonts w:ascii="Cambria Math" w:eastAsia="Helvetica Neue" w:hAnsi="Cambria Math" w:cs="Helvetica Neue"/>
-          <w:sz w:val="24"/>
-          <w:szCs w:val="24"/>
-        </w:rPr>
-      </w:pPr>
-    </w:p>
-    <w:p>
-      <w:pPr>
-        <w:pStyle w:val="Body"/>
-        <w:rPr>
-          <w:rFonts w:ascii="Cambria Math" w:eastAsia="Helvetica Neue" w:hAnsi="Cambria Math" w:cs="Helvetica Neue"/>
-          <w:sz w:val="24"/>
-          <w:szCs w:val="24"/>
-        </w:rPr>
-      </w:pPr>
-    </w:p>
-    <w:p>
-      <w:pPr>
-        <w:pStyle w:val="Body"/>
-        <w:rPr>
-          <w:rFonts w:ascii="Cambria Math" w:eastAsia="Helvetica Neue" w:hAnsi="Cambria Math" w:cs="Helvetica Neue"/>
-          <w:sz w:val="24"/>
-          <w:szCs w:val="24"/>
-        </w:rPr>
-      </w:pPr>
-    </w:p>
-    <w:p>
-      <w:pPr>
-        <w:pStyle w:val="Body"/>
-        <w:rPr>
-          <w:rFonts w:ascii="Cambria Math" w:eastAsia="Helvetica Neue" w:hAnsi="Cambria Math" w:cs="Helvetica Neue"/>
-          <w:sz w:val="24"/>
-          <w:szCs w:val="24"/>
-        </w:rPr>
-      </w:pPr>
-    </w:p>
-    <w:p>
-      <w:pPr>
-        <w:pStyle w:val="Body"/>
-        <w:rPr>
-          <w:rFonts w:ascii="Cambria Math" w:eastAsia="Helvetica Neue" w:hAnsi="Cambria Math" w:cs="Helvetica Neue"/>
-          <w:sz w:val="24"/>
-          <w:szCs w:val="24"/>
-        </w:rPr>
-      </w:pPr>
-    </w:p>
-    <w:p>
-      <w:pPr>
-        <w:pStyle w:val="Body"/>
-        <w:rPr>
-          <w:rFonts w:ascii="Cambria Math" w:eastAsia="Helvetica Neue" w:hAnsi="Cambria Math" w:cs="Helvetica Neue"/>
-          <w:sz w:val="24"/>
-          <w:szCs w:val="24"/>
-        </w:rPr>
-      </w:pPr>
-    </w:p>
-    <w:p>
-      <w:pPr>
-        <w:pStyle w:val="Body"/>
-        <w:rPr>
-          <w:rFonts w:ascii="Cambria Math" w:eastAsia="Helvetica Neue" w:hAnsi="Cambria Math" w:cs="Helvetica Neue"/>
-          <w:sz w:val="24"/>
-          <w:szCs w:val="24"/>
-        </w:rPr>
-      </w:pPr>
-    </w:p>
-    <w:p>
-      <w:pPr>
-        <w:pStyle w:val="Body"/>
-        <w:rPr>
-          <w:rFonts w:ascii="Cambria Math" w:eastAsia="Helvetica Neue" w:hAnsi="Cambria Math" w:cs="Helvetica Neue"/>
-          <w:sz w:val="24"/>
-          <w:szCs w:val="24"/>
-        </w:rPr>
-      </w:pPr>
-    </w:p>
-    <w:p>
-      <w:pPr>
-        <w:pStyle w:val="Body"/>
-        <w:rPr>
-          <w:rFonts w:ascii="Cambria Math" w:eastAsia="Helvetica Neue" w:hAnsi="Cambria Math" w:cs="Helvetica Neue"/>
-          <w:sz w:val="24"/>
-          <w:szCs w:val="24"/>
-        </w:rPr>
-      </w:pPr>
-    </w:p>
-    <w:p>
-      <w:pPr>
-        <w:pStyle w:val="Body"/>
-        <w:rPr>
-          <w:rFonts w:ascii="Cambria Math" w:eastAsia="Helvetica Neue" w:hAnsi="Cambria Math" w:cs="Helvetica Neue"/>
-          <w:sz w:val="24"/>
-          <w:szCs w:val="24"/>
-        </w:rPr>
-      </w:pPr>
-    </w:p>
-    <w:p>
-      <w:pPr>
-        <w:pStyle w:val="Body"/>
-        <w:rPr>
-          <w:rFonts w:ascii="Cambria Math" w:eastAsia="Helvetica Neue" w:hAnsi="Cambria Math" w:cs="Helvetica Neue"/>
-          <w:sz w:val="24"/>
-          <w:szCs w:val="24"/>
-        </w:rPr>
-      </w:pPr>
-    </w:p>
-    <w:p>
-      <w:pPr>
-        <w:pStyle w:val="Body"/>
-        <w:rPr>
-          <w:rFonts w:ascii="Cambria Math" w:eastAsia="Helvetica Neue" w:hAnsi="Cambria Math" w:cs="Helvetica Neue"/>
-          <w:sz w:val="24"/>
-          <w:szCs w:val="24"/>
-        </w:rPr>
-      </w:pPr>
-    </w:p>
-    <w:p>
-      <w:pPr>
-        <w:pStyle w:val="Body"/>
-        <w:rPr>
-          <w:rFonts w:ascii="Cambria Math" w:eastAsia="Helvetica Neue" w:hAnsi="Cambria Math" w:cs="Helvetica Neue"/>
-          <w:sz w:val="24"/>
-          <w:szCs w:val="24"/>
-        </w:rPr>
-      </w:pPr>
-    </w:p>
-    <w:p>
-      <w:pPr>
-        <w:pStyle w:val="Body"/>
-        <w:rPr>
-          <w:rFonts w:ascii="Cambria Math" w:eastAsia="Helvetica Neue" w:hAnsi="Cambria Math" w:cs="Helvetica Neue"/>
-          <w:sz w:val="24"/>
-          <w:szCs w:val="24"/>
-        </w:rPr>
-      </w:pPr>
-    </w:p>
-    <w:p>
-      <w:pPr>
-        <w:pStyle w:val="Body"/>
-        <w:rPr>
-          <w:rFonts w:ascii="Cambria Math" w:eastAsia="Helvetica Neue" w:hAnsi="Cambria Math" w:cs="Helvetica Neue"/>
-          <w:sz w:val="24"/>
-          <w:szCs w:val="24"/>
-        </w:rPr>
-      </w:pPr>
-    </w:p>
-    <w:p>
-      <w:pPr>
-        <w:pStyle w:val="Body"/>
-        <w:rPr>
-          <w:rFonts w:ascii="Cambria Math" w:eastAsia="Helvetica Neue" w:hAnsi="Cambria Math" w:cs="Helvetica Neue"/>
-          <w:sz w:val="24"/>
-          <w:szCs w:val="24"/>
-        </w:rPr>
-      </w:pPr>
-    </w:p>
-    <w:p>
-      <w:pPr>
-        <w:pStyle w:val="Body"/>
-        <w:rPr>
-          <w:rFonts w:ascii="Cambria Math" w:eastAsia="Helvetica Neue" w:hAnsi="Cambria Math" w:cs="Helvetica Neue"/>
-          <w:sz w:val="24"/>
-          <w:szCs w:val="24"/>
-        </w:rPr>
-      </w:pPr>
-    </w:p>
-    <w:p>
-      <w:pPr>
-        <w:pStyle w:val="Body"/>
-        <w:rPr>
-          <w:rFonts w:ascii="Cambria Math" w:hAnsi="Cambria Math"/>
-          <w:sz w:val="24"/>
-          <w:szCs w:val="24"/>
-        </w:rPr>
-      </w:pPr>
-    </w:p>
-    <w:p>
-      <w:pPr>
-        <w:pStyle w:val="Body"/>
-        <w:rPr>
-          <w:rFonts w:ascii="Cambria Math" w:eastAsia="Helvetica Neue" w:hAnsi="Cambria Math" w:cs="Helvetica Neue"/>
+          <w:rFonts w:ascii="Helvetica Neue" w:eastAsia="Helvetica Neue" w:hAnsi="Helvetica Neue" w:cs="Helvetica Neue"/>
           <w:sz w:val="24"/>
           <w:szCs w:val="24"/>
         </w:rPr>
       </w:pPr>
       <w:r>
         <w:rPr>
-          <w:rFonts w:ascii="Cambria Math" w:hAnsi="Cambria Math"/>
-          <w:sz w:val="24"/>
-          <w:szCs w:val="24"/>
-        </w:rPr>
-        <w:lastRenderedPageBreak/>
-        <w:t>There will be a sidebar on the right side of the board</w:t>
+          <w:rFonts w:ascii="Helvetica Neue"/>
+          <w:sz w:val="24"/>
+          <w:szCs w:val="24"/>
+        </w:rPr>
+        <w:t>The player who controls the red team goes first.  This player clicks on the checker they wish to move.  Then, they click on the space they would like the checker to move to.  If the space they select is a valid space, the checker will move to the new space, and it is now the opposite player</w:t>
       </w:r>
       <w:r>
         <w:rPr>
-          <w:rFonts w:ascii="Cambria Math" w:hAnsi="Cambria Math"/>
-          <w:sz w:val="24"/>
-          <w:szCs w:val="24"/>
-        </w:rPr>
-        <w:t xml:space="preserve">, allowing the players to enter their names. </w:t>
+          <w:rFonts w:hAnsi="Helvetica Neue"/>
+          <w:sz w:val="24"/>
+          <w:szCs w:val="24"/>
+        </w:rPr>
+        <w:t>’</w:t>
       </w:r>
       <w:r>
         <w:rPr>
-          <w:rFonts w:ascii="Cambria Math" w:hAnsi="Cambria Math"/>
-          <w:sz w:val="24"/>
-          <w:szCs w:val="24"/>
-        </w:rPr>
-        <w:t>After the red team moves first, it will display whose turn it is next</w:t>
+          <w:rFonts w:ascii="Helvetica Neue"/>
+          <w:sz w:val="24"/>
+          <w:szCs w:val="24"/>
+        </w:rPr>
+        <w:t xml:space="preserve">s turn.  If the space they choose is invalid, the checker will not move and the player must choose a new, valid space.  </w:t>
+      </w:r>
+    </w:p>
+    <w:p>
+      <w:pPr>
+        <w:pStyle w:val="Body"/>
+        <w:rPr>
+          <w:rFonts w:ascii="Helvetica Neue" w:eastAsia="Helvetica Neue" w:hAnsi="Helvetica Neue" w:cs="Helvetica Neue"/>
+          <w:sz w:val="24"/>
+          <w:szCs w:val="24"/>
+        </w:rPr>
+      </w:pPr>
+    </w:p>
+    <w:p>
+      <w:pPr>
+        <w:pStyle w:val="Body"/>
+        <w:rPr>
+          <w:rFonts w:ascii="Helvetica Neue" w:eastAsia="Helvetica Neue" w:hAnsi="Helvetica Neue" w:cs="Helvetica Neue"/>
+          <w:sz w:val="24"/>
+          <w:szCs w:val="24"/>
+        </w:rPr>
+      </w:pPr>
+      <w:r>
+        <w:rPr>
+          <w:rFonts w:ascii="Helvetica Neue"/>
+          <w:sz w:val="24"/>
+          <w:szCs w:val="24"/>
+        </w:rPr>
+        <w:t>A message is displayed to alert the player that they tried to make an incorrect move.</w:t>
+      </w:r>
+    </w:p>
+    <w:p>
+      <w:pPr>
+        <w:pStyle w:val="Body"/>
+        <w:rPr>
+          <w:rFonts w:ascii="Helvetica Neue" w:eastAsia="Helvetica Neue" w:hAnsi="Helvetica Neue" w:cs="Helvetica Neue"/>
+          <w:sz w:val="24"/>
+          <w:szCs w:val="24"/>
+        </w:rPr>
+      </w:pPr>
+    </w:p>
+    <w:p>
+      <w:pPr>
+        <w:pStyle w:val="Body"/>
+        <w:rPr>
+          <w:rFonts w:ascii="Helvetica Neue" w:eastAsia="Helvetica Neue" w:hAnsi="Helvetica Neue" w:cs="Helvetica Neue"/>
+          <w:sz w:val="24"/>
+          <w:szCs w:val="24"/>
+        </w:rPr>
+      </w:pPr>
+      <w:r>
+        <w:rPr>
+          <w:rFonts w:ascii="Helvetica Neue"/>
+          <w:sz w:val="24"/>
+          <w:szCs w:val="24"/>
+        </w:rPr>
+        <w:t>INSERT PICTURE - of message displayed (which is in the side menu</w:t>
       </w:r>
       <w:r>
         <w:rPr>
-          <w:rFonts w:ascii="Cambria Math" w:hAnsi="Cambria Math"/>
-          <w:sz w:val="24"/>
-          <w:szCs w:val="24"/>
-        </w:rPr>
-        <w:t>.</w:t>
+          <w:rFonts w:hAnsi="Helvetica Neue"/>
+          <w:sz w:val="24"/>
+          <w:szCs w:val="24"/>
+        </w:rPr>
+        <w:t>…</w:t>
       </w:r>
+      <w:r>
+        <w:rPr>
+          <w:rFonts w:ascii="Helvetica Neue"/>
+          <w:sz w:val="24"/>
+          <w:szCs w:val="24"/>
+        </w:rPr>
+        <w:t>hopefully)</w:t>
+      </w:r>
     </w:p>
     <w:p>
       <w:pPr>
         <w:pStyle w:val="Body"/>
         <w:rPr>
-          <w:rFonts w:ascii="Cambria Math" w:eastAsia="Helvetica Neue" w:hAnsi="Cambria Math" w:cs="Helvetica Neue"/>
+          <w:rFonts w:ascii="Helvetica Neue" w:eastAsia="Helvetica Neue" w:hAnsi="Helvetica Neue" w:cs="Helvetica Neue"/>
+          <w:sz w:val="24"/>
+          <w:szCs w:val="24"/>
+        </w:rPr>
+      </w:pPr>
+    </w:p>
+    <w:p>
+      <w:pPr>
+        <w:pStyle w:val="Body"/>
+        <w:rPr>
+          <w:rFonts w:ascii="Helvetica Neue" w:eastAsia="Helvetica Neue" w:hAnsi="Helvetica Neue" w:cs="Helvetica Neue"/>
           <w:sz w:val="24"/>
           <w:szCs w:val="24"/>
         </w:rPr>
       </w:pPr>
       <w:r>
         <w:rPr>
-          <w:rFonts w:ascii="Cambria Math" w:hAnsi="Cambria Math"/>
-          <w:noProof/>
-          <w:sz w:val="24"/>
-          <w:szCs w:val="24"/>
-        </w:rPr>
-        <w:drawing>
-          <wp:anchor distT="0" distB="0" distL="114300" distR="114300" simplePos="0" relativeHeight="251650048" behindDoc="0" locked="0" layoutInCell="1" allowOverlap="1" wp14:anchorId="5B952662" wp14:editId="33F45420">
-            <wp:simplePos x="0" y="0"/>
-            <wp:positionH relativeFrom="column">
-              <wp:posOffset>1847850</wp:posOffset>
-            </wp:positionH>
-            <wp:positionV relativeFrom="paragraph">
-              <wp:posOffset>109219</wp:posOffset>
-            </wp:positionV>
-            <wp:extent cx="2476500" cy="3140137"/>
-            <wp:effectExtent l="0" t="0" r="0" b="3175"/>
-            <wp:wrapNone/>
-            <wp:docPr id="1" name="Picture 1"/>
-            <wp:cNvGraphicFramePr>
-              <a:graphicFrameLocks xmlns:a="http://schemas.openxmlformats.org/drawingml/2006/main" noChangeAspect="1"/>
-            </wp:cNvGraphicFramePr>
-            <a:graphic xmlns:a="http://schemas.openxmlformats.org/drawingml/2006/main">
-              <a:graphicData uri="http://schemas.openxmlformats.org/drawingml/2006/picture">
-                <pic:pic xmlns:pic="http://schemas.openxmlformats.org/drawingml/2006/picture">
-                  <pic:nvPicPr>
-                    <pic:cNvPr id="1" name="Screen Shot 2014-12-13 at 11.55.10 PM.png"/>
-                    <pic:cNvPicPr/>
-                  </pic:nvPicPr>
-                  <pic:blipFill rotWithShape="1">
-                    <a:blip r:embed="rId9">
-                      <a:extLst>
-                        <a:ext uri="{28A0092B-C50C-407E-A947-70E740481C1C}">
-                          <a14:useLocalDpi xmlns:a14="http://schemas.microsoft.com/office/drawing/2010/main" val="0"/>
-                        </a:ext>
-                      </a:extLst>
-                    </a:blip>
-                    <a:srcRect l="65165" t="4794" r="3273" b="43527"/>
-                    <a:stretch/>
-                  </pic:blipFill>
-                  <pic:spPr bwMode="auto">
-                    <a:xfrm>
-                      <a:off x="0" y="0"/>
-                      <a:ext cx="2477439" cy="3141327"/>
-                    </a:xfrm>
-                    <a:prstGeom prst="rect">
-                      <a:avLst/>
-                    </a:prstGeom>
-                    <a:ln>
-                      <a:noFill/>
-                    </a:ln>
-                    <a:extLst>
-                      <a:ext uri="{53640926-AAD7-44D8-BBD7-CCE9431645EC}">
-                        <a14:shadowObscured xmlns:a14="http://schemas.microsoft.com/office/drawing/2010/main"/>
-                      </a:ext>
-                    </a:extLst>
-                  </pic:spPr>
-                </pic:pic>
-              </a:graphicData>
-            </a:graphic>
-            <wp14:sizeRelH relativeFrom="margin">
-              <wp14:pctWidth>0</wp14:pctWidth>
-            </wp14:sizeRelH>
-            <wp14:sizeRelV relativeFrom="margin">
-              <wp14:pctHeight>0</wp14:pctHeight>
-            </wp14:sizeRelV>
-          </wp:anchor>
-        </w:drawing>
-      </w:r>
-    </w:p>
-    <w:p>
-      <w:pPr>
-        <w:pStyle w:val="Body"/>
-        <w:rPr>
-          <w:rFonts w:ascii="Cambria Math" w:hAnsi="Cambria Math"/>
-          <w:noProof/>
-          <w:sz w:val="24"/>
-          <w:szCs w:val="24"/>
-        </w:rPr>
-      </w:pPr>
-    </w:p>
-    <w:p>
-      <w:pPr>
-        <w:pStyle w:val="Body"/>
-        <w:rPr>
-          <w:rFonts w:ascii="Cambria Math" w:hAnsi="Cambria Math"/>
-          <w:sz w:val="24"/>
-          <w:szCs w:val="24"/>
-        </w:rPr>
-      </w:pPr>
-    </w:p>
-    <w:p>
-      <w:pPr>
-        <w:pStyle w:val="Body"/>
-        <w:rPr>
-          <w:rFonts w:ascii="Cambria Math" w:eastAsia="Helvetica Neue" w:hAnsi="Cambria Math" w:cs="Helvetica Neue"/>
-          <w:sz w:val="24"/>
-          <w:szCs w:val="24"/>
-        </w:rPr>
-      </w:pPr>
-    </w:p>
-    <w:p>
-      <w:pPr>
-        <w:pStyle w:val="Body"/>
-        <w:rPr>
-          <w:rFonts w:ascii="Cambria Math" w:hAnsi="Cambria Math"/>
-          <w:sz w:val="24"/>
-          <w:szCs w:val="24"/>
-        </w:rPr>
-      </w:pPr>
-    </w:p>
-    <w:p>
-      <w:pPr>
-        <w:pStyle w:val="Body"/>
-        <w:rPr>
-          <w:rFonts w:ascii="Cambria Math" w:hAnsi="Cambria Math"/>
-          <w:sz w:val="24"/>
-          <w:szCs w:val="24"/>
-        </w:rPr>
-      </w:pPr>
-    </w:p>
-    <w:p>
-      <w:pPr>
-        <w:pStyle w:val="Body"/>
-        <w:rPr>
-          <w:rFonts w:ascii="Cambria Math" w:hAnsi="Cambria Math"/>
-          <w:sz w:val="24"/>
-          <w:szCs w:val="24"/>
-        </w:rPr>
-      </w:pPr>
-    </w:p>
-    <w:p>
-      <w:pPr>
-        <w:pStyle w:val="Body"/>
-        <w:rPr>
-          <w:rFonts w:ascii="Cambria Math" w:hAnsi="Cambria Math"/>
-          <w:sz w:val="24"/>
-          <w:szCs w:val="24"/>
-        </w:rPr>
-      </w:pPr>
-    </w:p>
-    <w:p>
-      <w:pPr>
-        <w:pStyle w:val="Body"/>
-        <w:rPr>
-          <w:rFonts w:ascii="Cambria Math" w:hAnsi="Cambria Math"/>
-          <w:sz w:val="24"/>
-          <w:szCs w:val="24"/>
-        </w:rPr>
-      </w:pPr>
-    </w:p>
-    <w:p>
-      <w:pPr>
-        <w:pStyle w:val="Body"/>
-        <w:rPr>
-          <w:rFonts w:ascii="Cambria Math" w:hAnsi="Cambria Math"/>
-          <w:sz w:val="24"/>
-          <w:szCs w:val="24"/>
-        </w:rPr>
-      </w:pPr>
-    </w:p>
-    <w:p>
-      <w:pPr>
-        <w:pStyle w:val="Body"/>
-        <w:rPr>
-          <w:rFonts w:ascii="Cambria Math" w:hAnsi="Cambria Math"/>
-          <w:sz w:val="24"/>
-          <w:szCs w:val="24"/>
-        </w:rPr>
-      </w:pPr>
-    </w:p>
-    <w:p>
-      <w:pPr>
-        <w:pStyle w:val="Body"/>
-        <w:rPr>
-          <w:rFonts w:ascii="Cambria Math" w:hAnsi="Cambria Math"/>
-          <w:sz w:val="24"/>
-          <w:szCs w:val="24"/>
-        </w:rPr>
-      </w:pPr>
-    </w:p>
-    <w:p>
-      <w:pPr>
-        <w:pStyle w:val="Body"/>
-        <w:rPr>
-          <w:rFonts w:ascii="Cambria Math" w:hAnsi="Cambria Math"/>
-          <w:sz w:val="24"/>
-          <w:szCs w:val="24"/>
-        </w:rPr>
-      </w:pPr>
-    </w:p>
-    <w:p>
-      <w:pPr>
-        <w:pStyle w:val="Body"/>
-        <w:rPr>
-          <w:rFonts w:ascii="Cambria Math" w:hAnsi="Cambria Math"/>
-          <w:sz w:val="24"/>
-          <w:szCs w:val="24"/>
-        </w:rPr>
-      </w:pPr>
-    </w:p>
-    <w:p>
-      <w:pPr>
-        <w:pStyle w:val="Body"/>
-        <w:rPr>
-          <w:rFonts w:ascii="Cambria Math" w:hAnsi="Cambria Math"/>
-          <w:sz w:val="24"/>
-          <w:szCs w:val="24"/>
-        </w:rPr>
-      </w:pPr>
-    </w:p>
-    <w:p>
-      <w:pPr>
-        <w:pStyle w:val="Body"/>
-        <w:rPr>
-          <w:rFonts w:ascii="Cambria Math" w:hAnsi="Cambria Math"/>
-          <w:sz w:val="24"/>
-          <w:szCs w:val="24"/>
-        </w:rPr>
-      </w:pPr>
-    </w:p>
-    <w:p>
-      <w:pPr>
-        <w:pStyle w:val="Body"/>
-        <w:rPr>
-          <w:rFonts w:ascii="Cambria Math" w:hAnsi="Cambria Math"/>
-          <w:sz w:val="24"/>
-          <w:szCs w:val="24"/>
-        </w:rPr>
-      </w:pPr>
-    </w:p>
-    <w:p>
-      <w:pPr>
-        <w:pStyle w:val="Body"/>
-        <w:rPr>
-          <w:rFonts w:ascii="Cambria Math" w:hAnsi="Cambria Math"/>
-          <w:sz w:val="24"/>
-          <w:szCs w:val="24"/>
-        </w:rPr>
-      </w:pPr>
-    </w:p>
-    <w:p>
-      <w:pPr>
-        <w:pStyle w:val="Body"/>
-        <w:rPr>
-          <w:rFonts w:ascii="Cambria Math" w:hAnsi="Cambria Math"/>
-          <w:sz w:val="24"/>
-          <w:szCs w:val="24"/>
-        </w:rPr>
-      </w:pPr>
-    </w:p>
-    <w:p>
-      <w:pPr>
-        <w:pStyle w:val="Body"/>
-        <w:rPr>
-          <w:rFonts w:ascii="Cambria Math" w:hAnsi="Cambria Math"/>
-          <w:sz w:val="24"/>
-          <w:szCs w:val="24"/>
-        </w:rPr>
-      </w:pPr>
-    </w:p>
-    <w:p>
-      <w:pPr>
-        <w:pStyle w:val="Body"/>
-        <w:rPr>
-          <w:rFonts w:ascii="Cambria Math" w:eastAsia="Helvetica Neue" w:hAnsi="Cambria Math" w:cs="Helvetica Neue"/>
-          <w:sz w:val="24"/>
-          <w:szCs w:val="24"/>
-        </w:rPr>
-      </w:pPr>
-      <w:r>
-        <w:rPr>
-          <w:rFonts w:ascii="Cambria Math" w:hAnsi="Cambria Math"/>
-          <w:sz w:val="24"/>
-          <w:szCs w:val="24"/>
-        </w:rPr>
-        <w:t xml:space="preserve">The player who controls the red team goes first.  This player clicks on the checker they wish to move.  Then, they click on the space they would like the checker to move to.  If the space they select is a valid space, the checker will move to the new space, and it is now the opposite player’s turn.  If the space they choose is invalid, the checker will not move and the player must choose a new, valid space.  </w:t>
-      </w:r>
-    </w:p>
-    <w:p>
-      <w:pPr>
-        <w:pStyle w:val="Body"/>
-        <w:rPr>
-          <w:rFonts w:ascii="Cambria Math" w:eastAsia="Helvetica Neue" w:hAnsi="Cambria Math" w:cs="Helvetica Neue"/>
-          <w:sz w:val="24"/>
-          <w:szCs w:val="24"/>
-        </w:rPr>
-      </w:pPr>
-    </w:p>
-    <w:p>
-      <w:pPr>
-        <w:pStyle w:val="Body"/>
-        <w:rPr>
-          <w:rFonts w:ascii="Cambria Math" w:eastAsia="Helvetica Neue" w:hAnsi="Cambria Math" w:cs="Helvetica Neue"/>
-          <w:sz w:val="24"/>
-          <w:szCs w:val="24"/>
-        </w:rPr>
-      </w:pPr>
-      <w:r>
-        <w:rPr>
-          <w:rFonts w:ascii="Cambria Math" w:hAnsi="Cambria Math"/>
-          <w:sz w:val="24"/>
-          <w:szCs w:val="24"/>
-        </w:rPr>
-        <w:t>A message is displayed to alert the player that they tried to make an incorrect move.</w:t>
-      </w:r>
-    </w:p>
-    <w:p>
-      <w:pPr>
-        <w:pStyle w:val="Body"/>
-        <w:rPr>
-          <w:rFonts w:ascii="Cambria Math" w:hAnsi="Cambria Math"/>
-          <w:noProof/>
-          <w:sz w:val="24"/>
-          <w:szCs w:val="24"/>
-        </w:rPr>
-      </w:pPr>
-      <w:r>
-        <w:rPr>
-          <w:rFonts w:ascii="Cambria Math" w:hAnsi="Cambria Math"/>
-          <w:noProof/>
-          <w:sz w:val="24"/>
-          <w:szCs w:val="24"/>
-        </w:rPr>
-        <w:drawing>
-          <wp:anchor distT="0" distB="0" distL="114300" distR="114300" simplePos="0" relativeHeight="251668480" behindDoc="0" locked="0" layoutInCell="1" allowOverlap="1" wp14:anchorId="05BED635" wp14:editId="324E5BDC">
-            <wp:simplePos x="0" y="0"/>
-            <wp:positionH relativeFrom="column">
-              <wp:posOffset>1819275</wp:posOffset>
-            </wp:positionH>
-            <wp:positionV relativeFrom="paragraph">
-              <wp:posOffset>104775</wp:posOffset>
-            </wp:positionV>
-            <wp:extent cx="2562225" cy="3261014"/>
-            <wp:effectExtent l="0" t="0" r="0" b="0"/>
-            <wp:wrapNone/>
-            <wp:docPr id="2" name="Picture 2"/>
-            <wp:cNvGraphicFramePr>
-              <a:graphicFrameLocks xmlns:a="http://schemas.openxmlformats.org/drawingml/2006/main" noChangeAspect="1"/>
-            </wp:cNvGraphicFramePr>
-            <a:graphic xmlns:a="http://schemas.openxmlformats.org/drawingml/2006/main">
-              <a:graphicData uri="http://schemas.openxmlformats.org/drawingml/2006/picture">
-                <pic:pic xmlns:pic="http://schemas.openxmlformats.org/drawingml/2006/picture">
-                  <pic:nvPicPr>
-                    <pic:cNvPr id="2" name="Screen Shot 2014-12-13 at 11.59.46 PM.png"/>
-                    <pic:cNvPicPr/>
-                  </pic:nvPicPr>
-                  <pic:blipFill rotWithShape="1">
-                    <a:blip r:embed="rId10">
-                      <a:extLst>
-                        <a:ext uri="{28A0092B-C50C-407E-A947-70E740481C1C}">
-                          <a14:useLocalDpi xmlns:a14="http://schemas.microsoft.com/office/drawing/2010/main" val="0"/>
-                        </a:ext>
-                      </a:extLst>
-                    </a:blip>
-                    <a:srcRect l="65749" t="2469" r="2714" b="45679"/>
-                    <a:stretch/>
-                  </pic:blipFill>
-                  <pic:spPr bwMode="auto">
-                    <a:xfrm>
-                      <a:off x="0" y="0"/>
-                      <a:ext cx="2562225" cy="3261014"/>
-                    </a:xfrm>
-                    <a:prstGeom prst="rect">
-                      <a:avLst/>
-                    </a:prstGeom>
-                    <a:ln>
-                      <a:noFill/>
-                    </a:ln>
-                    <a:extLst>
-                      <a:ext uri="{53640926-AAD7-44D8-BBD7-CCE9431645EC}">
-                        <a14:shadowObscured xmlns:a14="http://schemas.microsoft.com/office/drawing/2010/main"/>
-                      </a:ext>
-                    </a:extLst>
-                  </pic:spPr>
-                </pic:pic>
-              </a:graphicData>
-            </a:graphic>
-            <wp14:sizeRelH relativeFrom="margin">
-              <wp14:pctWidth>0</wp14:pctWidth>
-            </wp14:sizeRelH>
-            <wp14:sizeRelV relativeFrom="margin">
-              <wp14:pctHeight>0</wp14:pctHeight>
-            </wp14:sizeRelV>
-          </wp:anchor>
-        </w:drawing>
-      </w:r>
-    </w:p>
-    <w:p>
-      <w:pPr>
-        <w:pStyle w:val="Body"/>
-        <w:rPr>
-          <w:rFonts w:ascii="Cambria Math" w:eastAsia="Helvetica Neue" w:hAnsi="Cambria Math" w:cs="Helvetica Neue"/>
-          <w:sz w:val="24"/>
-          <w:szCs w:val="24"/>
-        </w:rPr>
-      </w:pPr>
-    </w:p>
-    <w:p>
-      <w:pPr>
-        <w:pStyle w:val="Body"/>
-        <w:rPr>
-          <w:rFonts w:ascii="Cambria Math" w:hAnsi="Cambria Math"/>
-          <w:sz w:val="24"/>
-          <w:szCs w:val="24"/>
-        </w:rPr>
-      </w:pPr>
-    </w:p>
-    <w:p>
-      <w:pPr>
-        <w:pStyle w:val="Body"/>
-        <w:rPr>
-          <w:rFonts w:ascii="Cambria Math" w:eastAsia="Helvetica Neue" w:hAnsi="Cambria Math" w:cs="Helvetica Neue"/>
-          <w:sz w:val="24"/>
-          <w:szCs w:val="24"/>
-        </w:rPr>
-      </w:pPr>
-    </w:p>
-    <w:p>
-      <w:pPr>
-        <w:pStyle w:val="Body"/>
-        <w:rPr>
-          <w:rFonts w:ascii="Cambria Math" w:hAnsi="Cambria Math"/>
-          <w:sz w:val="24"/>
-          <w:szCs w:val="24"/>
-        </w:rPr>
-      </w:pPr>
-    </w:p>
-    <w:p>
-      <w:pPr>
-        <w:pStyle w:val="Body"/>
-        <w:rPr>
-          <w:rFonts w:ascii="Cambria Math" w:hAnsi="Cambria Math"/>
-          <w:sz w:val="24"/>
-          <w:szCs w:val="24"/>
-        </w:rPr>
-      </w:pPr>
-    </w:p>
-    <w:p>
-      <w:pPr>
-        <w:pStyle w:val="Body"/>
-        <w:rPr>
-          <w:rFonts w:ascii="Cambria Math" w:hAnsi="Cambria Math"/>
-          <w:sz w:val="24"/>
-          <w:szCs w:val="24"/>
-        </w:rPr>
-      </w:pPr>
-    </w:p>
-    <w:p>
-      <w:pPr>
-        <w:pStyle w:val="Body"/>
-        <w:rPr>
-          <w:rFonts w:ascii="Cambria Math" w:hAnsi="Cambria Math"/>
-          <w:sz w:val="24"/>
-          <w:szCs w:val="24"/>
-        </w:rPr>
-      </w:pPr>
-    </w:p>
-    <w:p>
-      <w:pPr>
-        <w:pStyle w:val="Body"/>
-        <w:rPr>
-          <w:rFonts w:ascii="Cambria Math" w:hAnsi="Cambria Math"/>
-          <w:sz w:val="24"/>
-          <w:szCs w:val="24"/>
-        </w:rPr>
-      </w:pPr>
-    </w:p>
-    <w:p>
-      <w:pPr>
-        <w:pStyle w:val="Body"/>
-        <w:rPr>
-          <w:rFonts w:ascii="Cambria Math" w:hAnsi="Cambria Math"/>
-          <w:sz w:val="24"/>
-          <w:szCs w:val="24"/>
-        </w:rPr>
-      </w:pPr>
-    </w:p>
-    <w:p>
-      <w:pPr>
-        <w:pStyle w:val="Body"/>
-        <w:rPr>
-          <w:rFonts w:ascii="Cambria Math" w:hAnsi="Cambria Math"/>
-          <w:sz w:val="24"/>
-          <w:szCs w:val="24"/>
-        </w:rPr>
-      </w:pPr>
-    </w:p>
-    <w:p>
-      <w:pPr>
-        <w:pStyle w:val="Body"/>
-        <w:rPr>
-          <w:rFonts w:ascii="Cambria Math" w:hAnsi="Cambria Math"/>
-          <w:sz w:val="24"/>
-          <w:szCs w:val="24"/>
-        </w:rPr>
-      </w:pPr>
-    </w:p>
-    <w:p>
-      <w:pPr>
-        <w:pStyle w:val="Body"/>
-        <w:rPr>
-          <w:rFonts w:ascii="Cambria Math" w:hAnsi="Cambria Math"/>
-          <w:sz w:val="24"/>
-          <w:szCs w:val="24"/>
-        </w:rPr>
-      </w:pPr>
-    </w:p>
-    <w:p>
-      <w:pPr>
-        <w:pStyle w:val="Body"/>
-        <w:rPr>
-          <w:rFonts w:ascii="Cambria Math" w:hAnsi="Cambria Math"/>
-          <w:sz w:val="24"/>
-          <w:szCs w:val="24"/>
-        </w:rPr>
-      </w:pPr>
-    </w:p>
-    <w:p>
-      <w:pPr>
-        <w:pStyle w:val="Body"/>
-        <w:rPr>
-          <w:rFonts w:ascii="Cambria Math" w:hAnsi="Cambria Math"/>
-          <w:sz w:val="24"/>
-          <w:szCs w:val="24"/>
-        </w:rPr>
-      </w:pPr>
-    </w:p>
-    <w:p>
-      <w:pPr>
-        <w:pStyle w:val="Body"/>
-        <w:rPr>
-          <w:rFonts w:ascii="Cambria Math" w:hAnsi="Cambria Math"/>
-          <w:sz w:val="24"/>
-          <w:szCs w:val="24"/>
-        </w:rPr>
-      </w:pPr>
-    </w:p>
-    <w:p>
-      <w:pPr>
-        <w:pStyle w:val="Body"/>
-        <w:rPr>
-          <w:rFonts w:ascii="Cambria Math" w:hAnsi="Cambria Math"/>
-          <w:sz w:val="24"/>
-          <w:szCs w:val="24"/>
-        </w:rPr>
-      </w:pPr>
-    </w:p>
-    <w:p>
-      <w:pPr>
-        <w:pStyle w:val="Body"/>
-        <w:rPr>
-          <w:rFonts w:ascii="Cambria Math" w:eastAsia="Helvetica Neue" w:hAnsi="Cambria Math" w:cs="Helvetica Neue"/>
-          <w:sz w:val="24"/>
-          <w:szCs w:val="24"/>
-        </w:rPr>
-      </w:pPr>
-      <w:r>
-        <w:rPr>
-          <w:rFonts w:ascii="Cambria Math" w:hAnsi="Cambria Math"/>
-          <w:sz w:val="24"/>
-          <w:szCs w:val="24"/>
-        </w:rPr>
-        <w:lastRenderedPageBreak/>
+          <w:rFonts w:ascii="Helvetica Neue"/>
+          <w:sz w:val="24"/>
+          <w:szCs w:val="24"/>
+        </w:rPr>
         <w:t>If the player has already selected a checker piece and would like to change his or her mind, they can click that piece again to deselect it, then click whichever other piece they wish to move.</w:t>
       </w:r>
     </w:p>
@@ -1448,7 +889,7 @@
       <w:pPr>
         <w:pStyle w:val="Body"/>
         <w:rPr>
-          <w:rFonts w:ascii="Cambria Math" w:eastAsia="Helvetica Neue" w:hAnsi="Cambria Math" w:cs="Helvetica Neue"/>
+          <w:rFonts w:ascii="Helvetica Neue" w:eastAsia="Helvetica Neue" w:hAnsi="Helvetica Neue" w:cs="Helvetica Neue"/>
           <w:sz w:val="24"/>
           <w:szCs w:val="24"/>
         </w:rPr>
@@ -1458,106 +899,114 @@
       <w:pPr>
         <w:pStyle w:val="Body"/>
         <w:rPr>
-          <w:rFonts w:ascii="Cambria Math" w:hAnsi="Cambria Math"/>
+          <w:rFonts w:ascii="Helvetica Neue"/>
           <w:sz w:val="24"/>
           <w:szCs w:val="24"/>
         </w:rPr>
       </w:pPr>
       <w:r>
         <w:rPr>
-          <w:rFonts w:ascii="Cambria Math" w:hAnsi="Cambria Math"/>
-          <w:noProof/>
-          <w:sz w:val="24"/>
-          <w:szCs w:val="24"/>
-        </w:rPr>
-        <w:drawing>
-          <wp:anchor distT="0" distB="0" distL="114300" distR="114300" simplePos="0" relativeHeight="251674624" behindDoc="0" locked="0" layoutInCell="1" allowOverlap="1" wp14:anchorId="14F3F1EA" wp14:editId="53BD26DF">
-            <wp:simplePos x="0" y="0"/>
-            <wp:positionH relativeFrom="column">
-              <wp:posOffset>323850</wp:posOffset>
-            </wp:positionH>
-            <wp:positionV relativeFrom="paragraph">
-              <wp:posOffset>328295</wp:posOffset>
-            </wp:positionV>
-            <wp:extent cx="5305425" cy="2652713"/>
-            <wp:effectExtent l="0" t="0" r="0" b="0"/>
-            <wp:wrapNone/>
-            <wp:docPr id="3" name="Picture 3"/>
-            <wp:cNvGraphicFramePr>
-              <a:graphicFrameLocks xmlns:a="http://schemas.openxmlformats.org/drawingml/2006/main" noChangeAspect="1"/>
-            </wp:cNvGraphicFramePr>
-            <a:graphic xmlns:a="http://schemas.openxmlformats.org/drawingml/2006/main">
-              <a:graphicData uri="http://schemas.openxmlformats.org/drawingml/2006/picture">
-                <pic:pic xmlns:pic="http://schemas.openxmlformats.org/drawingml/2006/picture">
-                  <pic:nvPicPr>
-                    <pic:cNvPr id="3" name="Screen Shot 2014-12-13 at 11.58.37 PM.png"/>
-                    <pic:cNvPicPr/>
-                  </pic:nvPicPr>
-                  <pic:blipFill>
-                    <a:blip r:embed="rId11">
-                      <a:extLst>
-                        <a:ext uri="{28A0092B-C50C-407E-A947-70E740481C1C}">
-                          <a14:useLocalDpi xmlns:a14="http://schemas.microsoft.com/office/drawing/2010/main" val="0"/>
-                        </a:ext>
-                      </a:extLst>
-                    </a:blip>
-                    <a:stretch>
-                      <a:fillRect/>
-                    </a:stretch>
-                  </pic:blipFill>
-                  <pic:spPr>
-                    <a:xfrm>
-                      <a:off x="0" y="0"/>
-                      <a:ext cx="5305425" cy="2652713"/>
-                    </a:xfrm>
-                    <a:prstGeom prst="rect">
-                      <a:avLst/>
-                    </a:prstGeom>
-                  </pic:spPr>
-                </pic:pic>
-              </a:graphicData>
-            </a:graphic>
-            <wp14:sizeRelH relativeFrom="margin">
-              <wp14:pctWidth>0</wp14:pctWidth>
-            </wp14:sizeRelH>
-            <wp14:sizeRelV relativeFrom="margin">
-              <wp14:pctHeight>0</wp14:pctHeight>
-            </wp14:sizeRelV>
-          </wp:anchor>
-        </w:drawing>
+          <w:rFonts w:ascii="Helvetica Neue"/>
+          <w:sz w:val="24"/>
+          <w:szCs w:val="24"/>
+        </w:rPr>
+        <w:t>The game ends when one player has jumped all opposing pieces.  A message will be displayed to notify the winner.</w:t>
+      </w:r>
+    </w:p>
+    <w:p>
+      <w:pPr>
+        <w:pStyle w:val="Body"/>
+        <w:rPr>
+          <w:rFonts w:ascii="Helvetica Neue"/>
+          <w:sz w:val="24"/>
+          <w:szCs w:val="24"/>
+        </w:rPr>
+      </w:pPr>
+    </w:p>
+    <w:p>
+      <w:pPr>
+        <w:pStyle w:val="Body"/>
+        <w:rPr>
+          <w:sz w:val="24"/>
+          <w:szCs w:val="24"/>
+        </w:rPr>
+      </w:pPr>
+      <w:r>
+        <w:rPr>
+          <w:rFonts w:ascii="Helvetica Neue"/>
+          <w:sz w:val="24"/>
+          <w:szCs w:val="24"/>
+        </w:rPr>
+        <w:t xml:space="preserve">INSERT PICTURE </w:t>
       </w:r>
       <w:r>
         <w:rPr>
-          <w:rFonts w:ascii="Cambria Math" w:hAnsi="Cambria Math"/>
-          <w:sz w:val="24"/>
-          <w:szCs w:val="24"/>
-        </w:rPr>
-        <w:t>The game ends when one player has jumped all opposing pieces.  A message will be displayed to notify the winner.</w:t>
+          <w:rFonts w:ascii="Helvetica Neue"/>
+          <w:sz w:val="24"/>
+          <w:szCs w:val="24"/>
+        </w:rPr>
+        <w:t>–</w:t>
       </w:r>
-    </w:p>
-    <w:p>
-      <w:pPr>
-        <w:pStyle w:val="Body"/>
-        <w:rPr>
-          <w:rFonts w:ascii="Cambria Math" w:hAnsi="Cambria Math"/>
-          <w:sz w:val="24"/>
-          <w:szCs w:val="24"/>
-        </w:rPr>
-      </w:pPr>
-    </w:p>
-    <w:p>
-      <w:pPr>
-        <w:pStyle w:val="Body"/>
-        <w:rPr>
-          <w:rFonts w:ascii="Cambria Math" w:hAnsi="Cambria Math"/>
-          <w:sz w:val="24"/>
-          <w:szCs w:val="24"/>
-        </w:rPr>
-      </w:pPr>
+      <w:r>
+        <w:rPr>
+          <w:rFonts w:ascii="Helvetica Neue"/>
+          <w:sz w:val="24"/>
+          <w:szCs w:val="24"/>
+        </w:rPr>
+        <w:t xml:space="preserve"> of </w:t>
+      </w:r>
+      <w:r>
+        <w:rPr>
+          <w:rFonts w:ascii="Helvetica Neue"/>
+          <w:sz w:val="24"/>
+          <w:szCs w:val="24"/>
+        </w:rPr>
+        <w:t>‘</w:t>
+      </w:r>
+      <w:r>
+        <w:rPr>
+          <w:rFonts w:ascii="Helvetica Neue"/>
+          <w:sz w:val="24"/>
+          <w:szCs w:val="24"/>
+        </w:rPr>
+        <w:t>winner</w:t>
+      </w:r>
+      <w:r>
+        <w:rPr>
+          <w:rFonts w:ascii="Helvetica Neue"/>
+          <w:sz w:val="24"/>
+          <w:szCs w:val="24"/>
+        </w:rPr>
+        <w:t>’</w:t>
+      </w:r>
+      <w:r>
+        <w:rPr>
+          <w:rFonts w:ascii="Helvetica Neue"/>
+          <w:sz w:val="24"/>
+          <w:szCs w:val="24"/>
+        </w:rPr>
+        <w:t xml:space="preserve"> message (in side menu, hop</w:t>
+      </w:r>
+      <w:r>
+        <w:rPr>
+          <w:rFonts w:ascii="Helvetica Neue"/>
+          <w:sz w:val="24"/>
+          <w:szCs w:val="24"/>
+        </w:rPr>
+        <w:t>e</w:t>
+      </w:r>
+      <w:r>
+        <w:rPr>
+          <w:rFonts w:ascii="Helvetica Neue"/>
+          <w:sz w:val="24"/>
+          <w:szCs w:val="24"/>
+        </w:rPr>
+        <w:t>fully)</w:t>
+      </w:r>
     </w:p>
     <w:sectPr>
-      <w:headerReference w:type="default" r:id="rId12"/>
-      <w:footerReference w:type="default" r:id="rId13"/>
+      <w:headerReference w:type="default" r:id="rId9"/>
+      <w:footerReference w:type="default" r:id="rId10"/>
       <w:pgSz w:w="12240" w:h="15840"/>
       <w:pgMar w:top="1440" w:right="1440" w:bottom="1440" w:left="1440" w:header="720" w:footer="864" w:gutter="0"/>
       <w:cols w:space="720"/>

</xml_diff>

<commit_message>
re-added updated manual with pics
</commit_message>
<xml_diff>
--- a/checkers manual.docx
+++ b/checkers manual.docx
@@ -272,14 +272,14 @@
       <w:pPr>
         <w:pStyle w:val="Body"/>
         <w:rPr>
-          <w:rFonts w:ascii="Helvetica Neue" w:eastAsia="Helvetica Neue" w:hAnsi="Helvetica Neue" w:cs="Helvetica Neue"/>
+          <w:rFonts w:ascii="Cambria Math" w:eastAsia="Helvetica Neue" w:hAnsi="Cambria Math" w:cs="Helvetica Neue"/>
           <w:sz w:val="24"/>
           <w:szCs w:val="24"/>
         </w:rPr>
       </w:pPr>
       <w:r>
         <w:rPr>
-          <w:rFonts w:ascii="Helvetica Neue"/>
+          <w:rFonts w:ascii="Cambria Math" w:hAnsi="Cambria Math"/>
           <w:sz w:val="24"/>
           <w:szCs w:val="24"/>
         </w:rPr>
@@ -291,24 +291,24 @@
       <w:pPr>
         <w:pStyle w:val="Body"/>
         <w:rPr>
-          <w:rFonts w:ascii="Helvetica Neue" w:eastAsia="Helvetica Neue" w:hAnsi="Helvetica Neue" w:cs="Helvetica Neue"/>
-          <w:sz w:val="24"/>
-          <w:szCs w:val="24"/>
-        </w:rPr>
-      </w:pPr>
-    </w:p>
-    <w:p>
-      <w:pPr>
-        <w:pStyle w:val="Body"/>
-        <w:rPr>
-          <w:rFonts w:ascii="Helvetica Neue" w:eastAsia="Helvetica Neue" w:hAnsi="Helvetica Neue" w:cs="Helvetica Neue"/>
+          <w:rFonts w:ascii="Cambria Math" w:eastAsia="Helvetica Neue" w:hAnsi="Cambria Math" w:cs="Helvetica Neue"/>
+          <w:sz w:val="24"/>
+          <w:szCs w:val="24"/>
+        </w:rPr>
+      </w:pPr>
+    </w:p>
+    <w:p>
+      <w:pPr>
+        <w:pStyle w:val="Body"/>
+        <w:rPr>
+          <w:rFonts w:ascii="Cambria Math" w:eastAsia="Helvetica Neue" w:hAnsi="Cambria Math" w:cs="Helvetica Neue"/>
           <w:sz w:val="24"/>
           <w:szCs w:val="24"/>
         </w:rPr>
       </w:pPr>
       <w:r>
         <w:rPr>
-          <w:rFonts w:ascii="Helvetica Neue"/>
+          <w:rFonts w:ascii="Cambria Math" w:hAnsi="Cambria Math"/>
           <w:sz w:val="24"/>
           <w:szCs w:val="24"/>
         </w:rPr>
@@ -323,7 +323,7 @@
           <w:numId w:val="3"/>
         </w:numPr>
         <w:rPr>
-          <w:rFonts w:ascii="Helvetica Neue" w:eastAsia="Helvetica Neue" w:hAnsi="Helvetica Neue" w:cs="Helvetica Neue"/>
+          <w:rFonts w:ascii="Cambria Math" w:eastAsia="Helvetica Neue" w:hAnsi="Cambria Math" w:cs="Helvetica Neue"/>
           <w:position w:val="-2"/>
           <w:sz w:val="24"/>
           <w:szCs w:val="24"/>
@@ -331,7 +331,7 @@
       </w:pPr>
       <w:r>
         <w:rPr>
-          <w:rFonts w:ascii="Helvetica Neue"/>
+          <w:rFonts w:ascii="Cambria Math" w:hAnsi="Cambria Math"/>
           <w:sz w:val="24"/>
           <w:szCs w:val="24"/>
         </w:rPr>
@@ -346,7 +346,7 @@
           <w:numId w:val="4"/>
         </w:numPr>
         <w:rPr>
-          <w:rFonts w:ascii="Helvetica Neue" w:eastAsia="Helvetica Neue" w:hAnsi="Helvetica Neue" w:cs="Helvetica Neue"/>
+          <w:rFonts w:ascii="Cambria Math" w:eastAsia="Helvetica Neue" w:hAnsi="Cambria Math" w:cs="Helvetica Neue"/>
           <w:position w:val="-2"/>
           <w:sz w:val="24"/>
           <w:szCs w:val="24"/>
@@ -354,27 +354,11 @@
       </w:pPr>
       <w:r>
         <w:rPr>
-          <w:rFonts w:ascii="Helvetica Neue"/>
-          <w:sz w:val="24"/>
-          <w:szCs w:val="24"/>
-        </w:rPr>
-        <w:t>A checker may only move more than one space if it is jumping an opponent</w:t>
-      </w:r>
-      <w:r>
-        <w:rPr>
-          <w:rFonts w:hAnsi="Helvetica Neue"/>
-          <w:sz w:val="24"/>
-          <w:szCs w:val="24"/>
-        </w:rPr>
-        <w:t>’</w:t>
-      </w:r>
-      <w:r>
-        <w:rPr>
-          <w:rFonts w:ascii="Helvetica Neue"/>
-          <w:sz w:val="24"/>
-          <w:szCs w:val="24"/>
-        </w:rPr>
-        <w:t>s piece. (See the picture below.)</w:t>
+          <w:rFonts w:ascii="Cambria Math" w:hAnsi="Cambria Math"/>
+          <w:sz w:val="24"/>
+          <w:szCs w:val="24"/>
+        </w:rPr>
+        <w:t>A checker may only move more than one space if it is jumping an opponent’s piece. (See the picture below.)</w:t>
       </w:r>
     </w:p>
     <w:p>
@@ -385,7 +369,7 @@
           <w:numId w:val="5"/>
         </w:numPr>
         <w:rPr>
-          <w:rFonts w:ascii="Helvetica Neue" w:eastAsia="Helvetica Neue" w:hAnsi="Helvetica Neue" w:cs="Helvetica Neue"/>
+          <w:rFonts w:ascii="Cambria Math" w:eastAsia="Helvetica Neue" w:hAnsi="Cambria Math" w:cs="Helvetica Neue"/>
           <w:position w:val="-2"/>
           <w:sz w:val="24"/>
           <w:szCs w:val="24"/>
@@ -393,7 +377,7 @@
       </w:pPr>
       <w:r>
         <w:rPr>
-          <w:rFonts w:ascii="Helvetica Neue"/>
+          <w:rFonts w:ascii="Cambria Math" w:hAnsi="Cambria Math"/>
           <w:sz w:val="24"/>
           <w:szCs w:val="24"/>
         </w:rPr>
@@ -408,7 +392,7 @@
           <w:numId w:val="6"/>
         </w:numPr>
         <w:rPr>
-          <w:rFonts w:ascii="Helvetica Neue" w:eastAsia="Helvetica Neue" w:hAnsi="Helvetica Neue" w:cs="Helvetica Neue"/>
+          <w:rFonts w:ascii="Cambria Math" w:eastAsia="Helvetica Neue" w:hAnsi="Cambria Math" w:cs="Helvetica Neue"/>
           <w:position w:val="-2"/>
           <w:sz w:val="24"/>
           <w:szCs w:val="24"/>
@@ -416,7 +400,7 @@
       </w:pPr>
       <w:r>
         <w:rPr>
-          <w:rFonts w:ascii="Helvetica Neue"/>
+          <w:rFonts w:ascii="Cambria Math" w:hAnsi="Cambria Math"/>
           <w:sz w:val="24"/>
           <w:szCs w:val="24"/>
         </w:rPr>
@@ -431,53 +415,30 @@
           <w:numId w:val="7"/>
         </w:numPr>
         <w:rPr>
-          <w:rFonts w:ascii="Helvetica Neue" w:eastAsia="Helvetica Neue" w:hAnsi="Helvetica Neue" w:cs="Helvetica Neue"/>
+          <w:rFonts w:ascii="Cambria Math" w:eastAsia="Helvetica Neue" w:hAnsi="Cambria Math" w:cs="Helvetica Neue"/>
           <w:position w:val="-2"/>
           <w:sz w:val="24"/>
           <w:szCs w:val="24"/>
         </w:rPr>
       </w:pPr>
+      <w:bookmarkStart w:id="0" w:name="_GoBack"/>
       <w:r>
         <w:rPr>
-          <w:rFonts w:ascii="Helvetica Neue"/>
-          <w:sz w:val="24"/>
-          <w:szCs w:val="24"/>
-        </w:rPr>
-        <w:t>To win the game, a player must jump over all of the other player</w:t>
-      </w:r>
-      <w:r>
-        <w:rPr>
-          <w:rFonts w:hAnsi="Helvetica Neue"/>
-          <w:sz w:val="24"/>
-          <w:szCs w:val="24"/>
-        </w:rPr>
-        <w:t>’</w:t>
-      </w:r>
-      <w:r>
-        <w:rPr>
-          <w:rFonts w:ascii="Helvetica Neue"/>
-          <w:sz w:val="24"/>
-          <w:szCs w:val="24"/>
-        </w:rPr>
-        <w:t xml:space="preserve">s </w:t>
-      </w:r>
-      <w:r>
-        <w:rPr>
-          <w:rFonts w:ascii="Helvetica Neue" w:eastAsia="Helvetica Neue" w:hAnsi="Helvetica Neue" w:cs="Helvetica Neue"/>
+          <w:rFonts w:ascii="Cambria Math" w:eastAsia="Helvetica Neue" w:hAnsi="Cambria Math" w:cs="Helvetica Neue"/>
           <w:noProof/>
           <w:sz w:val="24"/>
           <w:szCs w:val="24"/>
         </w:rPr>
         <w:drawing>
-          <wp:anchor distT="152400" distB="152400" distL="152400" distR="152400" simplePos="0" relativeHeight="251666432" behindDoc="0" locked="0" layoutInCell="1" allowOverlap="1" wp14:anchorId="0A12C358" wp14:editId="6BCCDCD4">
+          <wp:anchor distT="152400" distB="152400" distL="152400" distR="152400" simplePos="0" relativeHeight="251639808" behindDoc="0" locked="0" layoutInCell="1" allowOverlap="1" wp14:anchorId="0A12C358" wp14:editId="19F2860D">
             <wp:simplePos x="0" y="0"/>
             <wp:positionH relativeFrom="margin">
-              <wp:posOffset>713740</wp:posOffset>
+              <wp:posOffset>409575</wp:posOffset>
             </wp:positionH>
             <wp:positionV relativeFrom="line">
-              <wp:posOffset>184150</wp:posOffset>
+              <wp:posOffset>200660</wp:posOffset>
             </wp:positionV>
-            <wp:extent cx="4549775" cy="4724400"/>
+            <wp:extent cx="5314950" cy="5518943"/>
             <wp:effectExtent l="0" t="0" r="0" b="0"/>
             <wp:wrapNone/>
             <wp:docPr id="1073741827" name="officeArt object"/>
@@ -500,7 +461,7 @@
                   <pic:spPr>
                     <a:xfrm>
                       <a:off x="0" y="0"/>
-                      <a:ext cx="4549775" cy="4724400"/>
+                      <a:ext cx="5314950" cy="5518943"/>
                     </a:xfrm>
                     <a:prstGeom prst="rect">
                       <a:avLst/>
@@ -523,290 +484,700 @@
           </wp:anchor>
         </w:drawing>
       </w:r>
+      <w:bookmarkEnd w:id="0"/>
       <w:r>
         <w:rPr>
-          <w:rFonts w:ascii="Helvetica Neue"/>
-          <w:sz w:val="24"/>
-          <w:szCs w:val="24"/>
-        </w:rPr>
-        <w:t>pieces.</w:t>
+          <w:rFonts w:ascii="Cambria Math" w:hAnsi="Cambria Math"/>
+          <w:sz w:val="24"/>
+          <w:szCs w:val="24"/>
+        </w:rPr>
+        <w:t>To win the game, a player must jump over all of the other player’s pieces.</w:t>
       </w:r>
     </w:p>
     <w:p>
       <w:pPr>
         <w:pStyle w:val="Body"/>
         <w:rPr>
-          <w:rFonts w:ascii="Helvetica Neue" w:eastAsia="Helvetica Neue" w:hAnsi="Helvetica Neue" w:cs="Helvetica Neue"/>
-          <w:sz w:val="24"/>
-          <w:szCs w:val="24"/>
-        </w:rPr>
-      </w:pPr>
-    </w:p>
-    <w:p>
-      <w:pPr>
-        <w:pStyle w:val="Body"/>
-        <w:rPr>
-          <w:rFonts w:ascii="Helvetica Neue" w:eastAsia="Helvetica Neue" w:hAnsi="Helvetica Neue" w:cs="Helvetica Neue"/>
-          <w:sz w:val="24"/>
-          <w:szCs w:val="24"/>
-        </w:rPr>
-      </w:pPr>
-    </w:p>
-    <w:p>
-      <w:pPr>
-        <w:pStyle w:val="Body"/>
-        <w:rPr>
-          <w:rFonts w:ascii="Helvetica Neue" w:eastAsia="Helvetica Neue" w:hAnsi="Helvetica Neue" w:cs="Helvetica Neue"/>
-          <w:sz w:val="24"/>
-          <w:szCs w:val="24"/>
-        </w:rPr>
-      </w:pPr>
-    </w:p>
-    <w:p>
-      <w:pPr>
-        <w:pStyle w:val="Body"/>
-        <w:rPr>
-          <w:rFonts w:ascii="Helvetica Neue" w:eastAsia="Helvetica Neue" w:hAnsi="Helvetica Neue" w:cs="Helvetica Neue"/>
-          <w:sz w:val="24"/>
-          <w:szCs w:val="24"/>
-        </w:rPr>
-      </w:pPr>
-    </w:p>
-    <w:p>
-      <w:pPr>
-        <w:pStyle w:val="Body"/>
-        <w:rPr>
-          <w:rFonts w:ascii="Helvetica Neue" w:eastAsia="Helvetica Neue" w:hAnsi="Helvetica Neue" w:cs="Helvetica Neue"/>
-          <w:sz w:val="24"/>
-          <w:szCs w:val="24"/>
-        </w:rPr>
-      </w:pPr>
-    </w:p>
-    <w:p>
-      <w:pPr>
-        <w:pStyle w:val="Body"/>
-        <w:rPr>
-          <w:rFonts w:ascii="Helvetica Neue" w:eastAsia="Helvetica Neue" w:hAnsi="Helvetica Neue" w:cs="Helvetica Neue"/>
-          <w:sz w:val="24"/>
-          <w:szCs w:val="24"/>
-        </w:rPr>
-      </w:pPr>
-    </w:p>
-    <w:p>
-      <w:pPr>
-        <w:pStyle w:val="Body"/>
-        <w:rPr>
-          <w:rFonts w:ascii="Helvetica Neue" w:eastAsia="Helvetica Neue" w:hAnsi="Helvetica Neue" w:cs="Helvetica Neue"/>
-          <w:sz w:val="24"/>
-          <w:szCs w:val="24"/>
-        </w:rPr>
-      </w:pPr>
-    </w:p>
-    <w:p>
-      <w:pPr>
-        <w:pStyle w:val="Body"/>
-        <w:rPr>
-          <w:rFonts w:ascii="Helvetica Neue" w:eastAsia="Helvetica Neue" w:hAnsi="Helvetica Neue" w:cs="Helvetica Neue"/>
-          <w:sz w:val="24"/>
-          <w:szCs w:val="24"/>
-        </w:rPr>
-      </w:pPr>
-    </w:p>
-    <w:p>
-      <w:pPr>
-        <w:pStyle w:val="Body"/>
-        <w:rPr>
-          <w:rFonts w:ascii="Helvetica Neue" w:eastAsia="Helvetica Neue" w:hAnsi="Helvetica Neue" w:cs="Helvetica Neue"/>
-          <w:sz w:val="24"/>
-          <w:szCs w:val="24"/>
-        </w:rPr>
-      </w:pPr>
-    </w:p>
-    <w:p>
-      <w:pPr>
-        <w:pStyle w:val="Body"/>
-        <w:rPr>
-          <w:rFonts w:ascii="Helvetica Neue" w:eastAsia="Helvetica Neue" w:hAnsi="Helvetica Neue" w:cs="Helvetica Neue"/>
-          <w:sz w:val="24"/>
-          <w:szCs w:val="24"/>
-        </w:rPr>
-      </w:pPr>
-    </w:p>
-    <w:p>
-      <w:pPr>
-        <w:pStyle w:val="Body"/>
-        <w:rPr>
-          <w:rFonts w:ascii="Helvetica Neue" w:eastAsia="Helvetica Neue" w:hAnsi="Helvetica Neue" w:cs="Helvetica Neue"/>
-          <w:sz w:val="24"/>
-          <w:szCs w:val="24"/>
-        </w:rPr>
-      </w:pPr>
-    </w:p>
-    <w:p>
-      <w:pPr>
-        <w:pStyle w:val="Body"/>
-        <w:rPr>
-          <w:rFonts w:ascii="Helvetica Neue" w:eastAsia="Helvetica Neue" w:hAnsi="Helvetica Neue" w:cs="Helvetica Neue"/>
-          <w:sz w:val="24"/>
-          <w:szCs w:val="24"/>
-        </w:rPr>
-      </w:pPr>
-    </w:p>
-    <w:p>
-      <w:pPr>
-        <w:pStyle w:val="Body"/>
-        <w:rPr>
-          <w:rFonts w:ascii="Helvetica Neue" w:eastAsia="Helvetica Neue" w:hAnsi="Helvetica Neue" w:cs="Helvetica Neue"/>
-          <w:sz w:val="24"/>
-          <w:szCs w:val="24"/>
-        </w:rPr>
-      </w:pPr>
-    </w:p>
-    <w:p>
-      <w:pPr>
-        <w:pStyle w:val="Body"/>
-        <w:rPr>
-          <w:rFonts w:ascii="Helvetica Neue" w:eastAsia="Helvetica Neue" w:hAnsi="Helvetica Neue" w:cs="Helvetica Neue"/>
-          <w:sz w:val="24"/>
-          <w:szCs w:val="24"/>
-        </w:rPr>
-      </w:pPr>
-    </w:p>
-    <w:p>
-      <w:pPr>
-        <w:pStyle w:val="Body"/>
-        <w:rPr>
-          <w:rFonts w:ascii="Helvetica Neue" w:eastAsia="Helvetica Neue" w:hAnsi="Helvetica Neue" w:cs="Helvetica Neue"/>
-          <w:sz w:val="24"/>
-          <w:szCs w:val="24"/>
-        </w:rPr>
-      </w:pPr>
-    </w:p>
-    <w:p>
-      <w:pPr>
-        <w:pStyle w:val="Body"/>
-        <w:rPr>
-          <w:rFonts w:ascii="Helvetica Neue" w:eastAsia="Helvetica Neue" w:hAnsi="Helvetica Neue" w:cs="Helvetica Neue"/>
-          <w:sz w:val="24"/>
-          <w:szCs w:val="24"/>
-        </w:rPr>
-      </w:pPr>
-      <w:bookmarkStart w:id="0" w:name="_GoBack"/>
-      <w:bookmarkEnd w:id="0"/>
-    </w:p>
-    <w:p>
-      <w:pPr>
-        <w:pStyle w:val="Body"/>
-        <w:rPr>
-          <w:rFonts w:ascii="Helvetica Neue" w:eastAsia="Helvetica Neue" w:hAnsi="Helvetica Neue" w:cs="Helvetica Neue"/>
+          <w:rFonts w:ascii="Cambria Math" w:eastAsia="Helvetica Neue" w:hAnsi="Cambria Math" w:cs="Helvetica Neue"/>
+          <w:sz w:val="24"/>
+          <w:szCs w:val="24"/>
+        </w:rPr>
+      </w:pPr>
+    </w:p>
+    <w:p>
+      <w:pPr>
+        <w:pStyle w:val="Body"/>
+        <w:rPr>
+          <w:rFonts w:ascii="Cambria Math" w:eastAsia="Helvetica Neue" w:hAnsi="Cambria Math" w:cs="Helvetica Neue"/>
+          <w:sz w:val="24"/>
+          <w:szCs w:val="24"/>
+        </w:rPr>
+      </w:pPr>
+    </w:p>
+    <w:p>
+      <w:pPr>
+        <w:pStyle w:val="Body"/>
+        <w:rPr>
+          <w:rFonts w:ascii="Cambria Math" w:eastAsia="Helvetica Neue" w:hAnsi="Cambria Math" w:cs="Helvetica Neue"/>
+          <w:sz w:val="24"/>
+          <w:szCs w:val="24"/>
+        </w:rPr>
+      </w:pPr>
+    </w:p>
+    <w:p>
+      <w:pPr>
+        <w:pStyle w:val="Body"/>
+        <w:rPr>
+          <w:rFonts w:ascii="Cambria Math" w:eastAsia="Helvetica Neue" w:hAnsi="Cambria Math" w:cs="Helvetica Neue"/>
+          <w:sz w:val="24"/>
+          <w:szCs w:val="24"/>
+        </w:rPr>
+      </w:pPr>
+    </w:p>
+    <w:p>
+      <w:pPr>
+        <w:pStyle w:val="Body"/>
+        <w:rPr>
+          <w:rFonts w:ascii="Cambria Math" w:eastAsia="Helvetica Neue" w:hAnsi="Cambria Math" w:cs="Helvetica Neue"/>
+          <w:sz w:val="24"/>
+          <w:szCs w:val="24"/>
+        </w:rPr>
+      </w:pPr>
+    </w:p>
+    <w:p>
+      <w:pPr>
+        <w:pStyle w:val="Body"/>
+        <w:rPr>
+          <w:rFonts w:ascii="Cambria Math" w:eastAsia="Helvetica Neue" w:hAnsi="Cambria Math" w:cs="Helvetica Neue"/>
+          <w:sz w:val="24"/>
+          <w:szCs w:val="24"/>
+        </w:rPr>
+      </w:pPr>
+    </w:p>
+    <w:p>
+      <w:pPr>
+        <w:pStyle w:val="Body"/>
+        <w:rPr>
+          <w:rFonts w:ascii="Cambria Math" w:eastAsia="Helvetica Neue" w:hAnsi="Cambria Math" w:cs="Helvetica Neue"/>
+          <w:sz w:val="24"/>
+          <w:szCs w:val="24"/>
+        </w:rPr>
+      </w:pPr>
+    </w:p>
+    <w:p>
+      <w:pPr>
+        <w:pStyle w:val="Body"/>
+        <w:rPr>
+          <w:rFonts w:ascii="Cambria Math" w:eastAsia="Helvetica Neue" w:hAnsi="Cambria Math" w:cs="Helvetica Neue"/>
+          <w:sz w:val="24"/>
+          <w:szCs w:val="24"/>
+        </w:rPr>
+      </w:pPr>
+    </w:p>
+    <w:p>
+      <w:pPr>
+        <w:pStyle w:val="Body"/>
+        <w:rPr>
+          <w:rFonts w:ascii="Cambria Math" w:eastAsia="Helvetica Neue" w:hAnsi="Cambria Math" w:cs="Helvetica Neue"/>
+          <w:sz w:val="24"/>
+          <w:szCs w:val="24"/>
+        </w:rPr>
+      </w:pPr>
+    </w:p>
+    <w:p>
+      <w:pPr>
+        <w:pStyle w:val="Body"/>
+        <w:rPr>
+          <w:rFonts w:ascii="Cambria Math" w:eastAsia="Helvetica Neue" w:hAnsi="Cambria Math" w:cs="Helvetica Neue"/>
+          <w:sz w:val="24"/>
+          <w:szCs w:val="24"/>
+        </w:rPr>
+      </w:pPr>
+    </w:p>
+    <w:p>
+      <w:pPr>
+        <w:pStyle w:val="Body"/>
+        <w:rPr>
+          <w:rFonts w:ascii="Cambria Math" w:eastAsia="Helvetica Neue" w:hAnsi="Cambria Math" w:cs="Helvetica Neue"/>
+          <w:sz w:val="24"/>
+          <w:szCs w:val="24"/>
+        </w:rPr>
+      </w:pPr>
+    </w:p>
+    <w:p>
+      <w:pPr>
+        <w:pStyle w:val="Body"/>
+        <w:rPr>
+          <w:rFonts w:ascii="Cambria Math" w:eastAsia="Helvetica Neue" w:hAnsi="Cambria Math" w:cs="Helvetica Neue"/>
+          <w:sz w:val="24"/>
+          <w:szCs w:val="24"/>
+        </w:rPr>
+      </w:pPr>
+    </w:p>
+    <w:p>
+      <w:pPr>
+        <w:pStyle w:val="Body"/>
+        <w:rPr>
+          <w:rFonts w:ascii="Cambria Math" w:eastAsia="Helvetica Neue" w:hAnsi="Cambria Math" w:cs="Helvetica Neue"/>
+          <w:sz w:val="24"/>
+          <w:szCs w:val="24"/>
+        </w:rPr>
+      </w:pPr>
+    </w:p>
+    <w:p>
+      <w:pPr>
+        <w:pStyle w:val="Body"/>
+        <w:rPr>
+          <w:rFonts w:ascii="Cambria Math" w:eastAsia="Helvetica Neue" w:hAnsi="Cambria Math" w:cs="Helvetica Neue"/>
+          <w:sz w:val="24"/>
+          <w:szCs w:val="24"/>
+        </w:rPr>
+      </w:pPr>
+    </w:p>
+    <w:p>
+      <w:pPr>
+        <w:pStyle w:val="Body"/>
+        <w:rPr>
+          <w:rFonts w:ascii="Cambria Math" w:eastAsia="Helvetica Neue" w:hAnsi="Cambria Math" w:cs="Helvetica Neue"/>
+          <w:sz w:val="24"/>
+          <w:szCs w:val="24"/>
+        </w:rPr>
+      </w:pPr>
+    </w:p>
+    <w:p>
+      <w:pPr>
+        <w:pStyle w:val="Body"/>
+        <w:rPr>
+          <w:rFonts w:ascii="Cambria Math" w:eastAsia="Helvetica Neue" w:hAnsi="Cambria Math" w:cs="Helvetica Neue"/>
+          <w:sz w:val="24"/>
+          <w:szCs w:val="24"/>
+        </w:rPr>
+      </w:pPr>
+    </w:p>
+    <w:p>
+      <w:pPr>
+        <w:pStyle w:val="Body"/>
+        <w:rPr>
+          <w:rFonts w:ascii="Cambria Math" w:eastAsia="Helvetica Neue" w:hAnsi="Cambria Math" w:cs="Helvetica Neue"/>
+          <w:sz w:val="24"/>
+          <w:szCs w:val="24"/>
+        </w:rPr>
+      </w:pPr>
+    </w:p>
+    <w:p>
+      <w:pPr>
+        <w:pStyle w:val="Body"/>
+        <w:rPr>
+          <w:rFonts w:ascii="Cambria Math" w:eastAsia="Helvetica Neue" w:hAnsi="Cambria Math" w:cs="Helvetica Neue"/>
+          <w:sz w:val="24"/>
+          <w:szCs w:val="24"/>
+        </w:rPr>
+      </w:pPr>
+    </w:p>
+    <w:p>
+      <w:pPr>
+        <w:pStyle w:val="Body"/>
+        <w:rPr>
+          <w:rFonts w:ascii="Cambria Math" w:eastAsia="Helvetica Neue" w:hAnsi="Cambria Math" w:cs="Helvetica Neue"/>
+          <w:sz w:val="24"/>
+          <w:szCs w:val="24"/>
+        </w:rPr>
+      </w:pPr>
+    </w:p>
+    <w:p>
+      <w:pPr>
+        <w:pStyle w:val="Body"/>
+        <w:rPr>
+          <w:rFonts w:ascii="Cambria Math" w:eastAsia="Helvetica Neue" w:hAnsi="Cambria Math" w:cs="Helvetica Neue"/>
+          <w:sz w:val="24"/>
+          <w:szCs w:val="24"/>
+        </w:rPr>
+      </w:pPr>
+    </w:p>
+    <w:p>
+      <w:pPr>
+        <w:pStyle w:val="Body"/>
+        <w:rPr>
+          <w:rFonts w:ascii="Cambria Math" w:eastAsia="Helvetica Neue" w:hAnsi="Cambria Math" w:cs="Helvetica Neue"/>
+          <w:sz w:val="24"/>
+          <w:szCs w:val="24"/>
+        </w:rPr>
+      </w:pPr>
+    </w:p>
+    <w:p>
+      <w:pPr>
+        <w:pStyle w:val="Body"/>
+        <w:rPr>
+          <w:rFonts w:ascii="Cambria Math" w:eastAsia="Helvetica Neue" w:hAnsi="Cambria Math" w:cs="Helvetica Neue"/>
+          <w:sz w:val="24"/>
+          <w:szCs w:val="24"/>
+        </w:rPr>
+      </w:pPr>
+    </w:p>
+    <w:p>
+      <w:pPr>
+        <w:pStyle w:val="Body"/>
+        <w:rPr>
+          <w:rFonts w:ascii="Cambria Math" w:eastAsia="Helvetica Neue" w:hAnsi="Cambria Math" w:cs="Helvetica Neue"/>
+          <w:sz w:val="24"/>
+          <w:szCs w:val="24"/>
+        </w:rPr>
+      </w:pPr>
+    </w:p>
+    <w:p>
+      <w:pPr>
+        <w:pStyle w:val="Body"/>
+        <w:rPr>
+          <w:rFonts w:ascii="Cambria Math" w:eastAsia="Helvetica Neue" w:hAnsi="Cambria Math" w:cs="Helvetica Neue"/>
+          <w:sz w:val="24"/>
+          <w:szCs w:val="24"/>
+        </w:rPr>
+      </w:pPr>
+    </w:p>
+    <w:p>
+      <w:pPr>
+        <w:pStyle w:val="Body"/>
+        <w:rPr>
+          <w:rFonts w:ascii="Cambria Math" w:eastAsia="Helvetica Neue" w:hAnsi="Cambria Math" w:cs="Helvetica Neue"/>
+          <w:sz w:val="24"/>
+          <w:szCs w:val="24"/>
+        </w:rPr>
+      </w:pPr>
+    </w:p>
+    <w:p>
+      <w:pPr>
+        <w:pStyle w:val="Body"/>
+        <w:rPr>
+          <w:rFonts w:ascii="Cambria Math" w:eastAsia="Helvetica Neue" w:hAnsi="Cambria Math" w:cs="Helvetica Neue"/>
+          <w:sz w:val="24"/>
+          <w:szCs w:val="24"/>
+        </w:rPr>
+      </w:pPr>
+    </w:p>
+    <w:p>
+      <w:pPr>
+        <w:pStyle w:val="Body"/>
+        <w:rPr>
+          <w:rFonts w:ascii="Cambria Math" w:eastAsia="Helvetica Neue" w:hAnsi="Cambria Math" w:cs="Helvetica Neue"/>
+          <w:sz w:val="24"/>
+          <w:szCs w:val="24"/>
+        </w:rPr>
+      </w:pPr>
+    </w:p>
+    <w:p>
+      <w:pPr>
+        <w:pStyle w:val="Body"/>
+        <w:rPr>
+          <w:rFonts w:ascii="Cambria Math" w:eastAsia="Helvetica Neue" w:hAnsi="Cambria Math" w:cs="Helvetica Neue"/>
+          <w:sz w:val="24"/>
+          <w:szCs w:val="24"/>
+        </w:rPr>
+      </w:pPr>
+    </w:p>
+    <w:p>
+      <w:pPr>
+        <w:pStyle w:val="Body"/>
+        <w:rPr>
+          <w:rFonts w:ascii="Cambria Math" w:eastAsia="Helvetica Neue" w:hAnsi="Cambria Math" w:cs="Helvetica Neue"/>
+          <w:sz w:val="24"/>
+          <w:szCs w:val="24"/>
+        </w:rPr>
+      </w:pPr>
+    </w:p>
+    <w:p>
+      <w:pPr>
+        <w:pStyle w:val="Body"/>
+        <w:rPr>
+          <w:rFonts w:ascii="Cambria Math" w:eastAsia="Helvetica Neue" w:hAnsi="Cambria Math" w:cs="Helvetica Neue"/>
+          <w:sz w:val="24"/>
+          <w:szCs w:val="24"/>
+        </w:rPr>
+      </w:pPr>
+    </w:p>
+    <w:p>
+      <w:pPr>
+        <w:pStyle w:val="Body"/>
+        <w:rPr>
+          <w:rFonts w:ascii="Cambria Math" w:eastAsia="Helvetica Neue" w:hAnsi="Cambria Math" w:cs="Helvetica Neue"/>
+          <w:sz w:val="24"/>
+          <w:szCs w:val="24"/>
+        </w:rPr>
+      </w:pPr>
+    </w:p>
+    <w:p>
+      <w:pPr>
+        <w:pStyle w:val="Body"/>
+        <w:rPr>
+          <w:rFonts w:ascii="Cambria Math" w:eastAsia="Helvetica Neue" w:hAnsi="Cambria Math" w:cs="Helvetica Neue"/>
+          <w:sz w:val="24"/>
+          <w:szCs w:val="24"/>
+        </w:rPr>
+      </w:pPr>
+    </w:p>
+    <w:p>
+      <w:pPr>
+        <w:pStyle w:val="Body"/>
+        <w:rPr>
+          <w:rFonts w:ascii="Cambria Math" w:hAnsi="Cambria Math"/>
+          <w:sz w:val="24"/>
+          <w:szCs w:val="24"/>
+        </w:rPr>
+      </w:pPr>
+    </w:p>
+    <w:p>
+      <w:pPr>
+        <w:pStyle w:val="Body"/>
+        <w:rPr>
+          <w:rFonts w:ascii="Cambria Math" w:eastAsia="Helvetica Neue" w:hAnsi="Cambria Math" w:cs="Helvetica Neue"/>
           <w:sz w:val="24"/>
           <w:szCs w:val="24"/>
         </w:rPr>
       </w:pPr>
       <w:r>
         <w:rPr>
-          <w:rFonts w:ascii="Helvetica Neue"/>
+          <w:rFonts w:ascii="Cambria Math" w:hAnsi="Cambria Math"/>
           <w:sz w:val="24"/>
           <w:szCs w:val="24"/>
         </w:rPr>
         <w:lastRenderedPageBreak/>
-        <w:t>At the beginning of the game, a window pops up on the right side of the screen, allowing the players to enter their names. Once this is done, it will display who goes first.</w:t>
-      </w:r>
-    </w:p>
-    <w:p>
-      <w:pPr>
-        <w:pStyle w:val="Body"/>
-        <w:rPr>
-          <w:rFonts w:ascii="Helvetica Neue" w:eastAsia="Helvetica Neue" w:hAnsi="Helvetica Neue" w:cs="Helvetica Neue"/>
-          <w:sz w:val="24"/>
-          <w:szCs w:val="24"/>
-        </w:rPr>
-      </w:pPr>
-    </w:p>
-    <w:p>
-      <w:pPr>
-        <w:pStyle w:val="Body"/>
-        <w:rPr>
-          <w:rFonts w:ascii="Helvetica Neue" w:eastAsia="Helvetica Neue" w:hAnsi="Helvetica Neue" w:cs="Helvetica Neue"/>
-          <w:sz w:val="24"/>
-          <w:szCs w:val="24"/>
-        </w:rPr>
-      </w:pPr>
-      <w:r>
-        <w:rPr>
-          <w:rFonts w:ascii="Helvetica Neue"/>
-          <w:sz w:val="24"/>
-          <w:szCs w:val="24"/>
-        </w:rPr>
-        <w:t xml:space="preserve">INSERT PICTURE - of side menu </w:t>
-      </w:r>
-    </w:p>
-    <w:p>
-      <w:pPr>
-        <w:pStyle w:val="Body"/>
-        <w:rPr>
-          <w:rFonts w:ascii="Helvetica Neue" w:eastAsia="Helvetica Neue" w:hAnsi="Helvetica Neue" w:cs="Helvetica Neue"/>
-          <w:sz w:val="24"/>
-          <w:szCs w:val="24"/>
-        </w:rPr>
-      </w:pPr>
-    </w:p>
-    <w:p>
-      <w:pPr>
-        <w:pStyle w:val="Body"/>
-        <w:rPr>
-          <w:rFonts w:ascii="Helvetica Neue" w:eastAsia="Helvetica Neue" w:hAnsi="Helvetica Neue" w:cs="Helvetica Neue"/>
-          <w:sz w:val="24"/>
-          <w:szCs w:val="24"/>
-        </w:rPr>
-      </w:pPr>
-      <w:r>
-        <w:rPr>
-          <w:rFonts w:ascii="Helvetica Neue"/>
-          <w:sz w:val="24"/>
-          <w:szCs w:val="24"/>
-        </w:rPr>
-        <w:t>The player who controls the red team goes first.  This player clicks on the checker they wish to move.  Then, they click on the space they would like the checker to move to.  If the space they select is a valid space, the checker will move to the new space, and it is now the opposite player</w:t>
+        <w:t>There will be a sidebar on the right side of the board</w:t>
       </w:r>
       <w:r>
         <w:rPr>
-          <w:rFonts w:hAnsi="Helvetica Neue"/>
-          <w:sz w:val="24"/>
-          <w:szCs w:val="24"/>
-        </w:rPr>
-        <w:t>’</w:t>
+          <w:rFonts w:ascii="Cambria Math" w:hAnsi="Cambria Math"/>
+          <w:sz w:val="24"/>
+          <w:szCs w:val="24"/>
+        </w:rPr>
+        <w:t xml:space="preserve">, allowing the players to enter their names. </w:t>
       </w:r>
       <w:r>
         <w:rPr>
-          <w:rFonts w:ascii="Helvetica Neue"/>
-          <w:sz w:val="24"/>
-          <w:szCs w:val="24"/>
-        </w:rPr>
-        <w:t xml:space="preserve">s turn.  If the space they choose is invalid, the checker will not move and the player must choose a new, valid space.  </w:t>
+          <w:rFonts w:ascii="Cambria Math" w:hAnsi="Cambria Math"/>
+          <w:sz w:val="24"/>
+          <w:szCs w:val="24"/>
+        </w:rPr>
+        <w:t>After the red team moves first, it will display whose turn it is next</w:t>
       </w:r>
-    </w:p>
-    <w:p>
-      <w:pPr>
-        <w:pStyle w:val="Body"/>
-        <w:rPr>
-          <w:rFonts w:ascii="Helvetica Neue" w:eastAsia="Helvetica Neue" w:hAnsi="Helvetica Neue" w:cs="Helvetica Neue"/>
-          <w:sz w:val="24"/>
-          <w:szCs w:val="24"/>
-        </w:rPr>
-      </w:pPr>
-    </w:p>
-    <w:p>
-      <w:pPr>
-        <w:pStyle w:val="Body"/>
-        <w:rPr>
-          <w:rFonts w:ascii="Helvetica Neue" w:eastAsia="Helvetica Neue" w:hAnsi="Helvetica Neue" w:cs="Helvetica Neue"/>
-          <w:sz w:val="24"/>
-          <w:szCs w:val="24"/>
-        </w:rPr>
-      </w:pPr>
       <w:r>
         <w:rPr>
-          <w:rFonts w:ascii="Helvetica Neue"/>
+          <w:rFonts w:ascii="Cambria Math" w:hAnsi="Cambria Math"/>
+          <w:sz w:val="24"/>
+          <w:szCs w:val="24"/>
+        </w:rPr>
+        <w:t>.</w:t>
+      </w:r>
+    </w:p>
+    <w:p>
+      <w:pPr>
+        <w:pStyle w:val="Body"/>
+        <w:rPr>
+          <w:rFonts w:ascii="Cambria Math" w:eastAsia="Helvetica Neue" w:hAnsi="Cambria Math" w:cs="Helvetica Neue"/>
+          <w:sz w:val="24"/>
+          <w:szCs w:val="24"/>
+        </w:rPr>
+      </w:pPr>
+      <w:r>
+        <w:rPr>
+          <w:rFonts w:ascii="Cambria Math" w:hAnsi="Cambria Math"/>
+          <w:noProof/>
+          <w:sz w:val="24"/>
+          <w:szCs w:val="24"/>
+        </w:rPr>
+        <w:drawing>
+          <wp:anchor distT="0" distB="0" distL="114300" distR="114300" simplePos="0" relativeHeight="251650048" behindDoc="0" locked="0" layoutInCell="1" allowOverlap="1" wp14:anchorId="5B952662" wp14:editId="33F45420">
+            <wp:simplePos x="0" y="0"/>
+            <wp:positionH relativeFrom="column">
+              <wp:posOffset>1847850</wp:posOffset>
+            </wp:positionH>
+            <wp:positionV relativeFrom="paragraph">
+              <wp:posOffset>109219</wp:posOffset>
+            </wp:positionV>
+            <wp:extent cx="2476500" cy="3140137"/>
+            <wp:effectExtent l="0" t="0" r="0" b="3175"/>
+            <wp:wrapNone/>
+            <wp:docPr id="1" name="Picture 1"/>
+            <wp:cNvGraphicFramePr>
+              <a:graphicFrameLocks xmlns:a="http://schemas.openxmlformats.org/drawingml/2006/main" noChangeAspect="1"/>
+            </wp:cNvGraphicFramePr>
+            <a:graphic xmlns:a="http://schemas.openxmlformats.org/drawingml/2006/main">
+              <a:graphicData uri="http://schemas.openxmlformats.org/drawingml/2006/picture">
+                <pic:pic xmlns:pic="http://schemas.openxmlformats.org/drawingml/2006/picture">
+                  <pic:nvPicPr>
+                    <pic:cNvPr id="1" name="Screen Shot 2014-12-13 at 11.55.10 PM.png"/>
+                    <pic:cNvPicPr/>
+                  </pic:nvPicPr>
+                  <pic:blipFill rotWithShape="1">
+                    <a:blip r:embed="rId9">
+                      <a:extLst>
+                        <a:ext uri="{28A0092B-C50C-407E-A947-70E740481C1C}">
+                          <a14:useLocalDpi xmlns:a14="http://schemas.microsoft.com/office/drawing/2010/main" val="0"/>
+                        </a:ext>
+                      </a:extLst>
+                    </a:blip>
+                    <a:srcRect l="65165" t="4794" r="3273" b="43527"/>
+                    <a:stretch/>
+                  </pic:blipFill>
+                  <pic:spPr bwMode="auto">
+                    <a:xfrm>
+                      <a:off x="0" y="0"/>
+                      <a:ext cx="2477439" cy="3141327"/>
+                    </a:xfrm>
+                    <a:prstGeom prst="rect">
+                      <a:avLst/>
+                    </a:prstGeom>
+                    <a:ln>
+                      <a:noFill/>
+                    </a:ln>
+                    <a:extLst>
+                      <a:ext uri="{53640926-AAD7-44D8-BBD7-CCE9431645EC}">
+                        <a14:shadowObscured xmlns:a14="http://schemas.microsoft.com/office/drawing/2010/main"/>
+                      </a:ext>
+                    </a:extLst>
+                  </pic:spPr>
+                </pic:pic>
+              </a:graphicData>
+            </a:graphic>
+            <wp14:sizeRelH relativeFrom="margin">
+              <wp14:pctWidth>0</wp14:pctWidth>
+            </wp14:sizeRelH>
+            <wp14:sizeRelV relativeFrom="margin">
+              <wp14:pctHeight>0</wp14:pctHeight>
+            </wp14:sizeRelV>
+          </wp:anchor>
+        </w:drawing>
+      </w:r>
+    </w:p>
+    <w:p>
+      <w:pPr>
+        <w:pStyle w:val="Body"/>
+        <w:rPr>
+          <w:rFonts w:ascii="Cambria Math" w:hAnsi="Cambria Math"/>
+          <w:noProof/>
+          <w:sz w:val="24"/>
+          <w:szCs w:val="24"/>
+        </w:rPr>
+      </w:pPr>
+    </w:p>
+    <w:p>
+      <w:pPr>
+        <w:pStyle w:val="Body"/>
+        <w:rPr>
+          <w:rFonts w:ascii="Cambria Math" w:hAnsi="Cambria Math"/>
+          <w:sz w:val="24"/>
+          <w:szCs w:val="24"/>
+        </w:rPr>
+      </w:pPr>
+    </w:p>
+    <w:p>
+      <w:pPr>
+        <w:pStyle w:val="Body"/>
+        <w:rPr>
+          <w:rFonts w:ascii="Cambria Math" w:eastAsia="Helvetica Neue" w:hAnsi="Cambria Math" w:cs="Helvetica Neue"/>
+          <w:sz w:val="24"/>
+          <w:szCs w:val="24"/>
+        </w:rPr>
+      </w:pPr>
+    </w:p>
+    <w:p>
+      <w:pPr>
+        <w:pStyle w:val="Body"/>
+        <w:rPr>
+          <w:rFonts w:ascii="Cambria Math" w:hAnsi="Cambria Math"/>
+          <w:sz w:val="24"/>
+          <w:szCs w:val="24"/>
+        </w:rPr>
+      </w:pPr>
+    </w:p>
+    <w:p>
+      <w:pPr>
+        <w:pStyle w:val="Body"/>
+        <w:rPr>
+          <w:rFonts w:ascii="Cambria Math" w:hAnsi="Cambria Math"/>
+          <w:sz w:val="24"/>
+          <w:szCs w:val="24"/>
+        </w:rPr>
+      </w:pPr>
+    </w:p>
+    <w:p>
+      <w:pPr>
+        <w:pStyle w:val="Body"/>
+        <w:rPr>
+          <w:rFonts w:ascii="Cambria Math" w:hAnsi="Cambria Math"/>
+          <w:sz w:val="24"/>
+          <w:szCs w:val="24"/>
+        </w:rPr>
+      </w:pPr>
+    </w:p>
+    <w:p>
+      <w:pPr>
+        <w:pStyle w:val="Body"/>
+        <w:rPr>
+          <w:rFonts w:ascii="Cambria Math" w:hAnsi="Cambria Math"/>
+          <w:sz w:val="24"/>
+          <w:szCs w:val="24"/>
+        </w:rPr>
+      </w:pPr>
+    </w:p>
+    <w:p>
+      <w:pPr>
+        <w:pStyle w:val="Body"/>
+        <w:rPr>
+          <w:rFonts w:ascii="Cambria Math" w:hAnsi="Cambria Math"/>
+          <w:sz w:val="24"/>
+          <w:szCs w:val="24"/>
+        </w:rPr>
+      </w:pPr>
+    </w:p>
+    <w:p>
+      <w:pPr>
+        <w:pStyle w:val="Body"/>
+        <w:rPr>
+          <w:rFonts w:ascii="Cambria Math" w:hAnsi="Cambria Math"/>
+          <w:sz w:val="24"/>
+          <w:szCs w:val="24"/>
+        </w:rPr>
+      </w:pPr>
+    </w:p>
+    <w:p>
+      <w:pPr>
+        <w:pStyle w:val="Body"/>
+        <w:rPr>
+          <w:rFonts w:ascii="Cambria Math" w:hAnsi="Cambria Math"/>
+          <w:sz w:val="24"/>
+          <w:szCs w:val="24"/>
+        </w:rPr>
+      </w:pPr>
+    </w:p>
+    <w:p>
+      <w:pPr>
+        <w:pStyle w:val="Body"/>
+        <w:rPr>
+          <w:rFonts w:ascii="Cambria Math" w:hAnsi="Cambria Math"/>
+          <w:sz w:val="24"/>
+          <w:szCs w:val="24"/>
+        </w:rPr>
+      </w:pPr>
+    </w:p>
+    <w:p>
+      <w:pPr>
+        <w:pStyle w:val="Body"/>
+        <w:rPr>
+          <w:rFonts w:ascii="Cambria Math" w:hAnsi="Cambria Math"/>
+          <w:sz w:val="24"/>
+          <w:szCs w:val="24"/>
+        </w:rPr>
+      </w:pPr>
+    </w:p>
+    <w:p>
+      <w:pPr>
+        <w:pStyle w:val="Body"/>
+        <w:rPr>
+          <w:rFonts w:ascii="Cambria Math" w:hAnsi="Cambria Math"/>
+          <w:sz w:val="24"/>
+          <w:szCs w:val="24"/>
+        </w:rPr>
+      </w:pPr>
+    </w:p>
+    <w:p>
+      <w:pPr>
+        <w:pStyle w:val="Body"/>
+        <w:rPr>
+          <w:rFonts w:ascii="Cambria Math" w:hAnsi="Cambria Math"/>
+          <w:sz w:val="24"/>
+          <w:szCs w:val="24"/>
+        </w:rPr>
+      </w:pPr>
+    </w:p>
+    <w:p>
+      <w:pPr>
+        <w:pStyle w:val="Body"/>
+        <w:rPr>
+          <w:rFonts w:ascii="Cambria Math" w:hAnsi="Cambria Math"/>
+          <w:sz w:val="24"/>
+          <w:szCs w:val="24"/>
+        </w:rPr>
+      </w:pPr>
+    </w:p>
+    <w:p>
+      <w:pPr>
+        <w:pStyle w:val="Body"/>
+        <w:rPr>
+          <w:rFonts w:ascii="Cambria Math" w:hAnsi="Cambria Math"/>
+          <w:sz w:val="24"/>
+          <w:szCs w:val="24"/>
+        </w:rPr>
+      </w:pPr>
+    </w:p>
+    <w:p>
+      <w:pPr>
+        <w:pStyle w:val="Body"/>
+        <w:rPr>
+          <w:rFonts w:ascii="Cambria Math" w:hAnsi="Cambria Math"/>
+          <w:sz w:val="24"/>
+          <w:szCs w:val="24"/>
+        </w:rPr>
+      </w:pPr>
+    </w:p>
+    <w:p>
+      <w:pPr>
+        <w:pStyle w:val="Body"/>
+        <w:rPr>
+          <w:rFonts w:ascii="Cambria Math" w:hAnsi="Cambria Math"/>
+          <w:sz w:val="24"/>
+          <w:szCs w:val="24"/>
+        </w:rPr>
+      </w:pPr>
+    </w:p>
+    <w:p>
+      <w:pPr>
+        <w:pStyle w:val="Body"/>
+        <w:rPr>
+          <w:rFonts w:ascii="Cambria Math" w:hAnsi="Cambria Math"/>
+          <w:sz w:val="24"/>
+          <w:szCs w:val="24"/>
+        </w:rPr>
+      </w:pPr>
+    </w:p>
+    <w:p>
+      <w:pPr>
+        <w:pStyle w:val="Body"/>
+        <w:rPr>
+          <w:rFonts w:ascii="Cambria Math" w:eastAsia="Helvetica Neue" w:hAnsi="Cambria Math" w:cs="Helvetica Neue"/>
+          <w:sz w:val="24"/>
+          <w:szCs w:val="24"/>
+        </w:rPr>
+      </w:pPr>
+      <w:r>
+        <w:rPr>
+          <w:rFonts w:ascii="Cambria Math" w:hAnsi="Cambria Math"/>
+          <w:sz w:val="24"/>
+          <w:szCs w:val="24"/>
+        </w:rPr>
+        <w:t xml:space="preserve">The player who controls the red team goes first.  This player clicks on the checker they wish to move.  Then, they click on the space they would like the checker to move to.  If the space they select is a valid space, the checker will move to the new space, and it is now the opposite player’s turn.  If the space they choose is invalid, the checker will not move and the player must choose a new, valid space.  </w:t>
+      </w:r>
+    </w:p>
+    <w:p>
+      <w:pPr>
+        <w:pStyle w:val="Body"/>
+        <w:rPr>
+          <w:rFonts w:ascii="Cambria Math" w:eastAsia="Helvetica Neue" w:hAnsi="Cambria Math" w:cs="Helvetica Neue"/>
+          <w:sz w:val="24"/>
+          <w:szCs w:val="24"/>
+        </w:rPr>
+      </w:pPr>
+    </w:p>
+    <w:p>
+      <w:pPr>
+        <w:pStyle w:val="Body"/>
+        <w:rPr>
+          <w:rFonts w:ascii="Cambria Math" w:eastAsia="Helvetica Neue" w:hAnsi="Cambria Math" w:cs="Helvetica Neue"/>
+          <w:sz w:val="24"/>
+          <w:szCs w:val="24"/>
+        </w:rPr>
+      </w:pPr>
+      <w:r>
+        <w:rPr>
+          <w:rFonts w:ascii="Cambria Math" w:hAnsi="Cambria Math"/>
           <w:sz w:val="24"/>
           <w:szCs w:val="24"/>
         </w:rPr>
@@ -817,96 +1188,347 @@
       <w:pPr>
         <w:pStyle w:val="Body"/>
         <w:rPr>
-          <w:rFonts w:ascii="Helvetica Neue" w:eastAsia="Helvetica Neue" w:hAnsi="Helvetica Neue" w:cs="Helvetica Neue"/>
-          <w:sz w:val="24"/>
-          <w:szCs w:val="24"/>
-        </w:rPr>
-      </w:pPr>
-    </w:p>
-    <w:p>
-      <w:pPr>
-        <w:pStyle w:val="Body"/>
-        <w:rPr>
-          <w:rFonts w:ascii="Helvetica Neue" w:eastAsia="Helvetica Neue" w:hAnsi="Helvetica Neue" w:cs="Helvetica Neue"/>
+          <w:rFonts w:ascii="Cambria Math" w:hAnsi="Cambria Math"/>
+          <w:noProof/>
           <w:sz w:val="24"/>
           <w:szCs w:val="24"/>
         </w:rPr>
       </w:pPr>
       <w:r>
         <w:rPr>
-          <w:rFonts w:ascii="Helvetica Neue"/>
-          <w:sz w:val="24"/>
-          <w:szCs w:val="24"/>
-        </w:rPr>
-        <w:t>INSERT PICTURE - of message displayed (which is in the side menu</w:t>
+          <w:rFonts w:ascii="Cambria Math" w:hAnsi="Cambria Math"/>
+          <w:noProof/>
+          <w:sz w:val="24"/>
+          <w:szCs w:val="24"/>
+        </w:rPr>
+        <w:drawing>
+          <wp:anchor distT="0" distB="0" distL="114300" distR="114300" simplePos="0" relativeHeight="251668480" behindDoc="0" locked="0" layoutInCell="1" allowOverlap="1" wp14:anchorId="05BED635" wp14:editId="324E5BDC">
+            <wp:simplePos x="0" y="0"/>
+            <wp:positionH relativeFrom="column">
+              <wp:posOffset>1819275</wp:posOffset>
+            </wp:positionH>
+            <wp:positionV relativeFrom="paragraph">
+              <wp:posOffset>104775</wp:posOffset>
+            </wp:positionV>
+            <wp:extent cx="2562225" cy="3261014"/>
+            <wp:effectExtent l="0" t="0" r="0" b="0"/>
+            <wp:wrapNone/>
+            <wp:docPr id="2" name="Picture 2"/>
+            <wp:cNvGraphicFramePr>
+              <a:graphicFrameLocks xmlns:a="http://schemas.openxmlformats.org/drawingml/2006/main" noChangeAspect="1"/>
+            </wp:cNvGraphicFramePr>
+            <a:graphic xmlns:a="http://schemas.openxmlformats.org/drawingml/2006/main">
+              <a:graphicData uri="http://schemas.openxmlformats.org/drawingml/2006/picture">
+                <pic:pic xmlns:pic="http://schemas.openxmlformats.org/drawingml/2006/picture">
+                  <pic:nvPicPr>
+                    <pic:cNvPr id="2" name="Screen Shot 2014-12-13 at 11.59.46 PM.png"/>
+                    <pic:cNvPicPr/>
+                  </pic:nvPicPr>
+                  <pic:blipFill rotWithShape="1">
+                    <a:blip r:embed="rId10">
+                      <a:extLst>
+                        <a:ext uri="{28A0092B-C50C-407E-A947-70E740481C1C}">
+                          <a14:useLocalDpi xmlns:a14="http://schemas.microsoft.com/office/drawing/2010/main" val="0"/>
+                        </a:ext>
+                      </a:extLst>
+                    </a:blip>
+                    <a:srcRect l="65749" t="2469" r="2714" b="45679"/>
+                    <a:stretch/>
+                  </pic:blipFill>
+                  <pic:spPr bwMode="auto">
+                    <a:xfrm>
+                      <a:off x="0" y="0"/>
+                      <a:ext cx="2562225" cy="3261014"/>
+                    </a:xfrm>
+                    <a:prstGeom prst="rect">
+                      <a:avLst/>
+                    </a:prstGeom>
+                    <a:ln>
+                      <a:noFill/>
+                    </a:ln>
+                    <a:extLst>
+                      <a:ext uri="{53640926-AAD7-44D8-BBD7-CCE9431645EC}">
+                        <a14:shadowObscured xmlns:a14="http://schemas.microsoft.com/office/drawing/2010/main"/>
+                      </a:ext>
+                    </a:extLst>
+                  </pic:spPr>
+                </pic:pic>
+              </a:graphicData>
+            </a:graphic>
+            <wp14:sizeRelH relativeFrom="margin">
+              <wp14:pctWidth>0</wp14:pctWidth>
+            </wp14:sizeRelH>
+            <wp14:sizeRelV relativeFrom="margin">
+              <wp14:pctHeight>0</wp14:pctHeight>
+            </wp14:sizeRelV>
+          </wp:anchor>
+        </w:drawing>
+      </w:r>
+    </w:p>
+    <w:p>
+      <w:pPr>
+        <w:pStyle w:val="Body"/>
+        <w:rPr>
+          <w:rFonts w:ascii="Cambria Math" w:eastAsia="Helvetica Neue" w:hAnsi="Cambria Math" w:cs="Helvetica Neue"/>
+          <w:sz w:val="24"/>
+          <w:szCs w:val="24"/>
+        </w:rPr>
+      </w:pPr>
+    </w:p>
+    <w:p>
+      <w:pPr>
+        <w:pStyle w:val="Body"/>
+        <w:rPr>
+          <w:rFonts w:ascii="Cambria Math" w:hAnsi="Cambria Math"/>
+          <w:sz w:val="24"/>
+          <w:szCs w:val="24"/>
+        </w:rPr>
+      </w:pPr>
+    </w:p>
+    <w:p>
+      <w:pPr>
+        <w:pStyle w:val="Body"/>
+        <w:rPr>
+          <w:rFonts w:ascii="Cambria Math" w:eastAsia="Helvetica Neue" w:hAnsi="Cambria Math" w:cs="Helvetica Neue"/>
+          <w:sz w:val="24"/>
+          <w:szCs w:val="24"/>
+        </w:rPr>
+      </w:pPr>
+    </w:p>
+    <w:p>
+      <w:pPr>
+        <w:pStyle w:val="Body"/>
+        <w:rPr>
+          <w:rFonts w:ascii="Cambria Math" w:hAnsi="Cambria Math"/>
+          <w:sz w:val="24"/>
+          <w:szCs w:val="24"/>
+        </w:rPr>
+      </w:pPr>
+    </w:p>
+    <w:p>
+      <w:pPr>
+        <w:pStyle w:val="Body"/>
+        <w:rPr>
+          <w:rFonts w:ascii="Cambria Math" w:hAnsi="Cambria Math"/>
+          <w:sz w:val="24"/>
+          <w:szCs w:val="24"/>
+        </w:rPr>
+      </w:pPr>
+    </w:p>
+    <w:p>
+      <w:pPr>
+        <w:pStyle w:val="Body"/>
+        <w:rPr>
+          <w:rFonts w:ascii="Cambria Math" w:hAnsi="Cambria Math"/>
+          <w:sz w:val="24"/>
+          <w:szCs w:val="24"/>
+        </w:rPr>
+      </w:pPr>
+    </w:p>
+    <w:p>
+      <w:pPr>
+        <w:pStyle w:val="Body"/>
+        <w:rPr>
+          <w:rFonts w:ascii="Cambria Math" w:hAnsi="Cambria Math"/>
+          <w:sz w:val="24"/>
+          <w:szCs w:val="24"/>
+        </w:rPr>
+      </w:pPr>
+    </w:p>
+    <w:p>
+      <w:pPr>
+        <w:pStyle w:val="Body"/>
+        <w:rPr>
+          <w:rFonts w:ascii="Cambria Math" w:hAnsi="Cambria Math"/>
+          <w:sz w:val="24"/>
+          <w:szCs w:val="24"/>
+        </w:rPr>
+      </w:pPr>
+    </w:p>
+    <w:p>
+      <w:pPr>
+        <w:pStyle w:val="Body"/>
+        <w:rPr>
+          <w:rFonts w:ascii="Cambria Math" w:hAnsi="Cambria Math"/>
+          <w:sz w:val="24"/>
+          <w:szCs w:val="24"/>
+        </w:rPr>
+      </w:pPr>
+    </w:p>
+    <w:p>
+      <w:pPr>
+        <w:pStyle w:val="Body"/>
+        <w:rPr>
+          <w:rFonts w:ascii="Cambria Math" w:hAnsi="Cambria Math"/>
+          <w:sz w:val="24"/>
+          <w:szCs w:val="24"/>
+        </w:rPr>
+      </w:pPr>
+    </w:p>
+    <w:p>
+      <w:pPr>
+        <w:pStyle w:val="Body"/>
+        <w:rPr>
+          <w:rFonts w:ascii="Cambria Math" w:hAnsi="Cambria Math"/>
+          <w:sz w:val="24"/>
+          <w:szCs w:val="24"/>
+        </w:rPr>
+      </w:pPr>
+    </w:p>
+    <w:p>
+      <w:pPr>
+        <w:pStyle w:val="Body"/>
+        <w:rPr>
+          <w:rFonts w:ascii="Cambria Math" w:hAnsi="Cambria Math"/>
+          <w:sz w:val="24"/>
+          <w:szCs w:val="24"/>
+        </w:rPr>
+      </w:pPr>
+    </w:p>
+    <w:p>
+      <w:pPr>
+        <w:pStyle w:val="Body"/>
+        <w:rPr>
+          <w:rFonts w:ascii="Cambria Math" w:hAnsi="Cambria Math"/>
+          <w:sz w:val="24"/>
+          <w:szCs w:val="24"/>
+        </w:rPr>
+      </w:pPr>
+    </w:p>
+    <w:p>
+      <w:pPr>
+        <w:pStyle w:val="Body"/>
+        <w:rPr>
+          <w:rFonts w:ascii="Cambria Math" w:hAnsi="Cambria Math"/>
+          <w:sz w:val="24"/>
+          <w:szCs w:val="24"/>
+        </w:rPr>
+      </w:pPr>
+    </w:p>
+    <w:p>
+      <w:pPr>
+        <w:pStyle w:val="Body"/>
+        <w:rPr>
+          <w:rFonts w:ascii="Cambria Math" w:hAnsi="Cambria Math"/>
+          <w:sz w:val="24"/>
+          <w:szCs w:val="24"/>
+        </w:rPr>
+      </w:pPr>
+    </w:p>
+    <w:p>
+      <w:pPr>
+        <w:pStyle w:val="Body"/>
+        <w:rPr>
+          <w:rFonts w:ascii="Cambria Math" w:hAnsi="Cambria Math"/>
+          <w:sz w:val="24"/>
+          <w:szCs w:val="24"/>
+        </w:rPr>
+      </w:pPr>
+    </w:p>
+    <w:p>
+      <w:pPr>
+        <w:pStyle w:val="Body"/>
+        <w:rPr>
+          <w:rFonts w:ascii="Cambria Math" w:eastAsia="Helvetica Neue" w:hAnsi="Cambria Math" w:cs="Helvetica Neue"/>
+          <w:sz w:val="24"/>
+          <w:szCs w:val="24"/>
+        </w:rPr>
+      </w:pPr>
+      <w:r>
+        <w:rPr>
+          <w:rFonts w:ascii="Cambria Math" w:hAnsi="Cambria Math"/>
+          <w:sz w:val="24"/>
+          <w:szCs w:val="24"/>
+        </w:rPr>
+        <w:lastRenderedPageBreak/>
+        <w:t>If the player has already selected a checker piece and would like to change his or her mind, they can click that piece again to deselect it, then click whichever other piece they wish to move.</w:t>
+      </w:r>
+    </w:p>
+    <w:p>
+      <w:pPr>
+        <w:pStyle w:val="Body"/>
+        <w:rPr>
+          <w:rFonts w:ascii="Cambria Math" w:eastAsia="Helvetica Neue" w:hAnsi="Cambria Math" w:cs="Helvetica Neue"/>
+          <w:sz w:val="24"/>
+          <w:szCs w:val="24"/>
+        </w:rPr>
+      </w:pPr>
+    </w:p>
+    <w:p>
+      <w:pPr>
+        <w:pStyle w:val="Body"/>
+        <w:rPr>
+          <w:rFonts w:ascii="Cambria Math" w:hAnsi="Cambria Math"/>
+          <w:sz w:val="24"/>
+          <w:szCs w:val="24"/>
+        </w:rPr>
+      </w:pPr>
+      <w:r>
+        <w:rPr>
+          <w:rFonts w:ascii="Cambria Math" w:hAnsi="Cambria Math"/>
+          <w:noProof/>
+          <w:sz w:val="24"/>
+          <w:szCs w:val="24"/>
+        </w:rPr>
+        <w:drawing>
+          <wp:anchor distT="0" distB="0" distL="114300" distR="114300" simplePos="0" relativeHeight="251674624" behindDoc="0" locked="0" layoutInCell="1" allowOverlap="1" wp14:anchorId="14F3F1EA" wp14:editId="53BD26DF">
+            <wp:simplePos x="0" y="0"/>
+            <wp:positionH relativeFrom="column">
+              <wp:posOffset>323850</wp:posOffset>
+            </wp:positionH>
+            <wp:positionV relativeFrom="paragraph">
+              <wp:posOffset>328295</wp:posOffset>
+            </wp:positionV>
+            <wp:extent cx="5305425" cy="2652713"/>
+            <wp:effectExtent l="0" t="0" r="0" b="0"/>
+            <wp:wrapNone/>
+            <wp:docPr id="3" name="Picture 3"/>
+            <wp:cNvGraphicFramePr>
+              <a:graphicFrameLocks xmlns:a="http://schemas.openxmlformats.org/drawingml/2006/main" noChangeAspect="1"/>
+            </wp:cNvGraphicFramePr>
+            <a:graphic xmlns:a="http://schemas.openxmlformats.org/drawingml/2006/main">
+              <a:graphicData uri="http://schemas.openxmlformats.org/drawingml/2006/picture">
+                <pic:pic xmlns:pic="http://schemas.openxmlformats.org/drawingml/2006/picture">
+                  <pic:nvPicPr>
+                    <pic:cNvPr id="3" name="Screen Shot 2014-12-13 at 11.58.37 PM.png"/>
+                    <pic:cNvPicPr/>
+                  </pic:nvPicPr>
+                  <pic:blipFill>
+                    <a:blip r:embed="rId11">
+                      <a:extLst>
+                        <a:ext uri="{28A0092B-C50C-407E-A947-70E740481C1C}">
+                          <a14:useLocalDpi xmlns:a14="http://schemas.microsoft.com/office/drawing/2010/main" val="0"/>
+                        </a:ext>
+                      </a:extLst>
+                    </a:blip>
+                    <a:stretch>
+                      <a:fillRect/>
+                    </a:stretch>
+                  </pic:blipFill>
+                  <pic:spPr>
+                    <a:xfrm>
+                      <a:off x="0" y="0"/>
+                      <a:ext cx="5305425" cy="2652713"/>
+                    </a:xfrm>
+                    <a:prstGeom prst="rect">
+                      <a:avLst/>
+                    </a:prstGeom>
+                  </pic:spPr>
+                </pic:pic>
+              </a:graphicData>
+            </a:graphic>
+            <wp14:sizeRelH relativeFrom="margin">
+              <wp14:pctWidth>0</wp14:pctWidth>
+            </wp14:sizeRelH>
+            <wp14:sizeRelV relativeFrom="margin">
+              <wp14:pctHeight>0</wp14:pctHeight>
+            </wp14:sizeRelV>
+          </wp:anchor>
+        </w:drawing>
       </w:r>
       <w:r>
         <w:rPr>
-          <w:rFonts w:hAnsi="Helvetica Neue"/>
-          <w:sz w:val="24"/>
-          <w:szCs w:val="24"/>
-        </w:rPr>
-        <w:t>…</w:t>
-      </w:r>
-      <w:r>
-        <w:rPr>
-          <w:rFonts w:ascii="Helvetica Neue"/>
-          <w:sz w:val="24"/>
-          <w:szCs w:val="24"/>
-        </w:rPr>
-        <w:t>hopefully)</w:t>
-      </w:r>
-    </w:p>
-    <w:p>
-      <w:pPr>
-        <w:pStyle w:val="Body"/>
-        <w:rPr>
-          <w:rFonts w:ascii="Helvetica Neue" w:eastAsia="Helvetica Neue" w:hAnsi="Helvetica Neue" w:cs="Helvetica Neue"/>
-          <w:sz w:val="24"/>
-          <w:szCs w:val="24"/>
-        </w:rPr>
-      </w:pPr>
-    </w:p>
-    <w:p>
-      <w:pPr>
-        <w:pStyle w:val="Body"/>
-        <w:rPr>
-          <w:rFonts w:ascii="Helvetica Neue" w:eastAsia="Helvetica Neue" w:hAnsi="Helvetica Neue" w:cs="Helvetica Neue"/>
-          <w:sz w:val="24"/>
-          <w:szCs w:val="24"/>
-        </w:rPr>
-      </w:pPr>
-      <w:r>
-        <w:rPr>
-          <w:rFonts w:ascii="Helvetica Neue"/>
-          <w:sz w:val="24"/>
-          <w:szCs w:val="24"/>
-        </w:rPr>
-        <w:t>If the player has already selected a checker piece and would like to change his or her mind, they can click that piece again to deselect it, then click whichever other piece they wish to move.</w:t>
-      </w:r>
-    </w:p>
-    <w:p>
-      <w:pPr>
-        <w:pStyle w:val="Body"/>
-        <w:rPr>
-          <w:rFonts w:ascii="Helvetica Neue" w:eastAsia="Helvetica Neue" w:hAnsi="Helvetica Neue" w:cs="Helvetica Neue"/>
-          <w:sz w:val="24"/>
-          <w:szCs w:val="24"/>
-        </w:rPr>
-      </w:pPr>
-    </w:p>
-    <w:p>
-      <w:pPr>
-        <w:pStyle w:val="Body"/>
-        <w:rPr>
-          <w:rFonts w:ascii="Helvetica Neue"/>
-          <w:sz w:val="24"/>
-          <w:szCs w:val="24"/>
-        </w:rPr>
-      </w:pPr>
-      <w:r>
-        <w:rPr>
-          <w:rFonts w:ascii="Helvetica Neue"/>
+          <w:rFonts w:ascii="Cambria Math" w:hAnsi="Cambria Math"/>
           <w:sz w:val="24"/>
           <w:szCs w:val="24"/>
         </w:rPr>
@@ -917,96 +1539,25 @@
       <w:pPr>
         <w:pStyle w:val="Body"/>
         <w:rPr>
-          <w:rFonts w:ascii="Helvetica Neue"/>
-          <w:sz w:val="24"/>
-          <w:szCs w:val="24"/>
-        </w:rPr>
-      </w:pPr>
-    </w:p>
-    <w:p>
-      <w:pPr>
-        <w:pStyle w:val="Body"/>
-        <w:rPr>
-          <w:sz w:val="24"/>
-          <w:szCs w:val="24"/>
-        </w:rPr>
-      </w:pPr>
-      <w:r>
-        <w:rPr>
-          <w:rFonts w:ascii="Helvetica Neue"/>
-          <w:sz w:val="24"/>
-          <w:szCs w:val="24"/>
-        </w:rPr>
-        <w:t xml:space="preserve">INSERT PICTURE </w:t>
-      </w:r>
-      <w:r>
-        <w:rPr>
-          <w:rFonts w:ascii="Helvetica Neue"/>
-          <w:sz w:val="24"/>
-          <w:szCs w:val="24"/>
-        </w:rPr>
-        <w:t>–</w:t>
-      </w:r>
-      <w:r>
-        <w:rPr>
-          <w:rFonts w:ascii="Helvetica Neue"/>
-          <w:sz w:val="24"/>
-          <w:szCs w:val="24"/>
-        </w:rPr>
-        <w:t xml:space="preserve"> of </w:t>
-      </w:r>
-      <w:r>
-        <w:rPr>
-          <w:rFonts w:ascii="Helvetica Neue"/>
-          <w:sz w:val="24"/>
-          <w:szCs w:val="24"/>
-        </w:rPr>
-        <w:t>‘</w:t>
-      </w:r>
-      <w:r>
-        <w:rPr>
-          <w:rFonts w:ascii="Helvetica Neue"/>
-          <w:sz w:val="24"/>
-          <w:szCs w:val="24"/>
-        </w:rPr>
-        <w:t>winner</w:t>
-      </w:r>
-      <w:r>
-        <w:rPr>
-          <w:rFonts w:ascii="Helvetica Neue"/>
-          <w:sz w:val="24"/>
-          <w:szCs w:val="24"/>
-        </w:rPr>
-        <w:t>’</w:t>
-      </w:r>
-      <w:r>
-        <w:rPr>
-          <w:rFonts w:ascii="Helvetica Neue"/>
-          <w:sz w:val="24"/>
-          <w:szCs w:val="24"/>
-        </w:rPr>
-        <w:t xml:space="preserve"> message (in side menu, hop</w:t>
-      </w:r>
-      <w:r>
-        <w:rPr>
-          <w:rFonts w:ascii="Helvetica Neue"/>
-          <w:sz w:val="24"/>
-          <w:szCs w:val="24"/>
-        </w:rPr>
-        <w:t>e</w:t>
-      </w:r>
-      <w:r>
-        <w:rPr>
-          <w:rFonts w:ascii="Helvetica Neue"/>
-          <w:sz w:val="24"/>
-          <w:szCs w:val="24"/>
-        </w:rPr>
-        <w:t>fully)</w:t>
-      </w:r>
+          <w:rFonts w:ascii="Cambria Math" w:hAnsi="Cambria Math"/>
+          <w:sz w:val="24"/>
+          <w:szCs w:val="24"/>
+        </w:rPr>
+      </w:pPr>
+    </w:p>
+    <w:p>
+      <w:pPr>
+        <w:pStyle w:val="Body"/>
+        <w:rPr>
+          <w:rFonts w:ascii="Cambria Math" w:hAnsi="Cambria Math"/>
+          <w:sz w:val="24"/>
+          <w:szCs w:val="24"/>
+        </w:rPr>
+      </w:pPr>
     </w:p>
     <w:sectPr>
-      <w:headerReference w:type="default" r:id="rId9"/>
-      <w:footerReference w:type="default" r:id="rId10"/>
+      <w:headerReference w:type="default" r:id="rId12"/>
+      <w:footerReference w:type="default" r:id="rId13"/>
       <w:pgSz w:w="12240" w:h="15840"/>
       <w:pgMar w:top="1440" w:right="1440" w:bottom="1440" w:left="1440" w:header="720" w:footer="864" w:gutter="0"/>
       <w:cols w:space="720"/>

</xml_diff>

<commit_message>
Possible Final User Manual...Possibly
</commit_message>
<xml_diff>
--- a/checkers manual.docx
+++ b/checkers manual.docx
@@ -1208,6 +1208,16 @@
           <w:szCs w:val="24"/>
         </w:rPr>
       </w:pPr>
+    </w:p>
+    <w:p>
+      <w:pPr>
+        <w:pStyle w:val="Body"/>
+        <w:rPr>
+          <w:rFonts w:ascii="Cambria Math" w:eastAsia="Helvetica Neue" w:hAnsi="Cambria Math" w:cs="Helvetica Neue"/>
+          <w:sz w:val="24"/>
+          <w:szCs w:val="24"/>
+        </w:rPr>
+      </w:pPr>
       <w:r>
         <w:rPr>
           <w:rFonts w:ascii="Cambria Math" w:hAnsi="Cambria Math"/>
@@ -1216,16 +1226,16 @@
           <w:szCs w:val="24"/>
         </w:rPr>
         <w:drawing>
-          <wp:anchor distT="0" distB="0" distL="114300" distR="114300" simplePos="0" relativeHeight="251668480" behindDoc="0" locked="0" layoutInCell="1" allowOverlap="1" wp14:anchorId="05BED635" wp14:editId="324E5BDC">
+          <wp:anchor distT="0" distB="0" distL="114300" distR="114300" simplePos="0" relativeHeight="251668480" behindDoc="0" locked="0" layoutInCell="1" allowOverlap="1" wp14:anchorId="05BED635" wp14:editId="41FDDF66">
             <wp:simplePos x="0" y="0"/>
             <wp:positionH relativeFrom="column">
-              <wp:posOffset>1819275</wp:posOffset>
+              <wp:posOffset>1828800</wp:posOffset>
             </wp:positionH>
             <wp:positionV relativeFrom="paragraph">
-              <wp:posOffset>104775</wp:posOffset>
+              <wp:posOffset>76200</wp:posOffset>
             </wp:positionV>
-            <wp:extent cx="2562225" cy="3261014"/>
-            <wp:effectExtent l="0" t="0" r="0" b="0"/>
+            <wp:extent cx="2562225" cy="3260725"/>
+            <wp:effectExtent l="0" t="0" r="3175" b="0"/>
             <wp:wrapNone/>
             <wp:docPr id="2" name="Picture 2"/>
             <wp:cNvGraphicFramePr>
@@ -1252,7 +1262,7 @@
                   <pic:spPr bwMode="auto">
                     <a:xfrm>
                       <a:off x="0" y="0"/>
-                      <a:ext cx="2562225" cy="3261014"/>
+                      <a:ext cx="2562225" cy="3260725"/>
                     </a:xfrm>
                     <a:prstGeom prst="rect">
                       <a:avLst/>
@@ -1283,172 +1293,163 @@
       <w:pPr>
         <w:pStyle w:val="Body"/>
         <w:rPr>
-          <w:rFonts w:ascii="Cambria Math" w:eastAsia="Helvetica Neue" w:hAnsi="Cambria Math" w:cs="Helvetica Neue"/>
-          <w:sz w:val="24"/>
-          <w:szCs w:val="24"/>
-        </w:rPr>
-      </w:pPr>
-    </w:p>
-    <w:p>
-      <w:pPr>
-        <w:pStyle w:val="Body"/>
-        <w:rPr>
-          <w:rFonts w:ascii="Cambria Math" w:hAnsi="Cambria Math"/>
-          <w:sz w:val="24"/>
-          <w:szCs w:val="24"/>
-        </w:rPr>
-      </w:pPr>
-    </w:p>
-    <w:p>
-      <w:pPr>
-        <w:pStyle w:val="Body"/>
-        <w:rPr>
-          <w:rFonts w:ascii="Cambria Math" w:eastAsia="Helvetica Neue" w:hAnsi="Cambria Math" w:cs="Helvetica Neue"/>
-          <w:sz w:val="24"/>
-          <w:szCs w:val="24"/>
-        </w:rPr>
-      </w:pPr>
-    </w:p>
-    <w:p>
-      <w:pPr>
-        <w:pStyle w:val="Body"/>
-        <w:rPr>
-          <w:rFonts w:ascii="Cambria Math" w:hAnsi="Cambria Math"/>
-          <w:sz w:val="24"/>
-          <w:szCs w:val="24"/>
-        </w:rPr>
-      </w:pPr>
-    </w:p>
-    <w:p>
-      <w:pPr>
-        <w:pStyle w:val="Body"/>
-        <w:rPr>
-          <w:rFonts w:ascii="Cambria Math" w:hAnsi="Cambria Math"/>
-          <w:sz w:val="24"/>
-          <w:szCs w:val="24"/>
-        </w:rPr>
-      </w:pPr>
-    </w:p>
-    <w:p>
-      <w:pPr>
-        <w:pStyle w:val="Body"/>
-        <w:rPr>
-          <w:rFonts w:ascii="Cambria Math" w:hAnsi="Cambria Math"/>
-          <w:sz w:val="24"/>
-          <w:szCs w:val="24"/>
-        </w:rPr>
-      </w:pPr>
-    </w:p>
-    <w:p>
-      <w:pPr>
-        <w:pStyle w:val="Body"/>
-        <w:rPr>
-          <w:rFonts w:ascii="Cambria Math" w:hAnsi="Cambria Math"/>
-          <w:sz w:val="24"/>
-          <w:szCs w:val="24"/>
-        </w:rPr>
-      </w:pPr>
-    </w:p>
-    <w:p>
-      <w:pPr>
-        <w:pStyle w:val="Body"/>
-        <w:rPr>
-          <w:rFonts w:ascii="Cambria Math" w:hAnsi="Cambria Math"/>
-          <w:sz w:val="24"/>
-          <w:szCs w:val="24"/>
-        </w:rPr>
-      </w:pPr>
-    </w:p>
-    <w:p>
-      <w:pPr>
-        <w:pStyle w:val="Body"/>
-        <w:rPr>
-          <w:rFonts w:ascii="Cambria Math" w:hAnsi="Cambria Math"/>
-          <w:sz w:val="24"/>
-          <w:szCs w:val="24"/>
-        </w:rPr>
-      </w:pPr>
-    </w:p>
-    <w:p>
-      <w:pPr>
-        <w:pStyle w:val="Body"/>
-        <w:rPr>
-          <w:rFonts w:ascii="Cambria Math" w:hAnsi="Cambria Math"/>
-          <w:sz w:val="24"/>
-          <w:szCs w:val="24"/>
-        </w:rPr>
-      </w:pPr>
-    </w:p>
-    <w:p>
-      <w:pPr>
-        <w:pStyle w:val="Body"/>
-        <w:rPr>
-          <w:rFonts w:ascii="Cambria Math" w:hAnsi="Cambria Math"/>
-          <w:sz w:val="24"/>
-          <w:szCs w:val="24"/>
-        </w:rPr>
-      </w:pPr>
-    </w:p>
-    <w:p>
-      <w:pPr>
-        <w:pStyle w:val="Body"/>
-        <w:rPr>
-          <w:rFonts w:ascii="Cambria Math" w:hAnsi="Cambria Math"/>
-          <w:sz w:val="24"/>
-          <w:szCs w:val="24"/>
-        </w:rPr>
-      </w:pPr>
-    </w:p>
-    <w:p>
-      <w:pPr>
-        <w:pStyle w:val="Body"/>
-        <w:rPr>
-          <w:rFonts w:ascii="Cambria Math" w:hAnsi="Cambria Math"/>
-          <w:sz w:val="24"/>
-          <w:szCs w:val="24"/>
-        </w:rPr>
-      </w:pPr>
-    </w:p>
-    <w:p>
-      <w:pPr>
-        <w:pStyle w:val="Body"/>
-        <w:rPr>
-          <w:rFonts w:ascii="Cambria Math" w:hAnsi="Cambria Math"/>
-          <w:sz w:val="24"/>
-          <w:szCs w:val="24"/>
-        </w:rPr>
-      </w:pPr>
-    </w:p>
-    <w:p>
-      <w:pPr>
-        <w:pStyle w:val="Body"/>
-        <w:rPr>
-          <w:rFonts w:ascii="Cambria Math" w:hAnsi="Cambria Math"/>
-          <w:sz w:val="24"/>
-          <w:szCs w:val="24"/>
-        </w:rPr>
-      </w:pPr>
-    </w:p>
-    <w:p>
-      <w:pPr>
-        <w:pStyle w:val="Body"/>
-        <w:rPr>
-          <w:rFonts w:ascii="Cambria Math" w:hAnsi="Cambria Math"/>
-          <w:sz w:val="24"/>
-          <w:szCs w:val="24"/>
-        </w:rPr>
-      </w:pPr>
-    </w:p>
-    <w:p>
-      <w:pPr>
-        <w:pStyle w:val="Body"/>
-        <w:rPr>
-          <w:rFonts w:ascii="Cambria Math" w:eastAsia="Helvetica Neue" w:hAnsi="Cambria Math" w:cs="Helvetica Neue"/>
+          <w:rFonts w:ascii="Cambria Math" w:hAnsi="Cambria Math"/>
+          <w:sz w:val="24"/>
+          <w:szCs w:val="24"/>
+        </w:rPr>
+      </w:pPr>
+    </w:p>
+    <w:p>
+      <w:pPr>
+        <w:pStyle w:val="Body"/>
+        <w:rPr>
+          <w:rFonts w:ascii="Cambria Math" w:eastAsia="Helvetica Neue" w:hAnsi="Cambria Math" w:cs="Helvetica Neue"/>
+          <w:sz w:val="24"/>
+          <w:szCs w:val="24"/>
+        </w:rPr>
+      </w:pPr>
+    </w:p>
+    <w:p>
+      <w:pPr>
+        <w:pStyle w:val="Body"/>
+        <w:rPr>
+          <w:rFonts w:ascii="Cambria Math" w:hAnsi="Cambria Math"/>
+          <w:sz w:val="24"/>
+          <w:szCs w:val="24"/>
+        </w:rPr>
+      </w:pPr>
+    </w:p>
+    <w:p>
+      <w:pPr>
+        <w:pStyle w:val="Body"/>
+        <w:rPr>
+          <w:rFonts w:ascii="Cambria Math" w:hAnsi="Cambria Math"/>
+          <w:sz w:val="24"/>
+          <w:szCs w:val="24"/>
+        </w:rPr>
+      </w:pPr>
+    </w:p>
+    <w:p>
+      <w:pPr>
+        <w:pStyle w:val="Body"/>
+        <w:rPr>
+          <w:rFonts w:ascii="Cambria Math" w:hAnsi="Cambria Math"/>
+          <w:sz w:val="24"/>
+          <w:szCs w:val="24"/>
+        </w:rPr>
+      </w:pPr>
+    </w:p>
+    <w:p>
+      <w:pPr>
+        <w:pStyle w:val="Body"/>
+        <w:rPr>
+          <w:rFonts w:ascii="Cambria Math" w:hAnsi="Cambria Math"/>
+          <w:sz w:val="24"/>
+          <w:szCs w:val="24"/>
+        </w:rPr>
+      </w:pPr>
+    </w:p>
+    <w:p>
+      <w:pPr>
+        <w:pStyle w:val="Body"/>
+        <w:rPr>
+          <w:rFonts w:ascii="Cambria Math" w:hAnsi="Cambria Math"/>
           <w:sz w:val="24"/>
           <w:szCs w:val="24"/>
         </w:rPr>
       </w:pPr>
       <w:bookmarkStart w:id="0" w:name="_GoBack"/>
+      <w:bookmarkEnd w:id="0"/>
+    </w:p>
+    <w:p>
+      <w:pPr>
+        <w:pStyle w:val="Body"/>
+        <w:rPr>
+          <w:rFonts w:ascii="Cambria Math" w:hAnsi="Cambria Math"/>
+          <w:sz w:val="24"/>
+          <w:szCs w:val="24"/>
+        </w:rPr>
+      </w:pPr>
+    </w:p>
+    <w:p>
+      <w:pPr>
+        <w:pStyle w:val="Body"/>
+        <w:rPr>
+          <w:rFonts w:ascii="Cambria Math" w:hAnsi="Cambria Math"/>
+          <w:sz w:val="24"/>
+          <w:szCs w:val="24"/>
+        </w:rPr>
+      </w:pPr>
+    </w:p>
+    <w:p>
+      <w:pPr>
+        <w:pStyle w:val="Body"/>
+        <w:rPr>
+          <w:rFonts w:ascii="Cambria Math" w:hAnsi="Cambria Math"/>
+          <w:sz w:val="24"/>
+          <w:szCs w:val="24"/>
+        </w:rPr>
+      </w:pPr>
+    </w:p>
+    <w:p>
+      <w:pPr>
+        <w:pStyle w:val="Body"/>
+        <w:rPr>
+          <w:rFonts w:ascii="Cambria Math" w:hAnsi="Cambria Math"/>
+          <w:sz w:val="24"/>
+          <w:szCs w:val="24"/>
+        </w:rPr>
+      </w:pPr>
+    </w:p>
+    <w:p>
+      <w:pPr>
+        <w:pStyle w:val="Body"/>
+        <w:rPr>
+          <w:rFonts w:ascii="Cambria Math" w:hAnsi="Cambria Math"/>
+          <w:sz w:val="24"/>
+          <w:szCs w:val="24"/>
+        </w:rPr>
+      </w:pPr>
+    </w:p>
+    <w:p>
+      <w:pPr>
+        <w:pStyle w:val="Body"/>
+        <w:rPr>
+          <w:rFonts w:ascii="Cambria Math" w:hAnsi="Cambria Math"/>
+          <w:sz w:val="24"/>
+          <w:szCs w:val="24"/>
+        </w:rPr>
+      </w:pPr>
+    </w:p>
+    <w:p>
+      <w:pPr>
+        <w:pStyle w:val="Body"/>
+        <w:rPr>
+          <w:rFonts w:ascii="Cambria Math" w:hAnsi="Cambria Math"/>
+          <w:sz w:val="24"/>
+          <w:szCs w:val="24"/>
+        </w:rPr>
+      </w:pPr>
+    </w:p>
+    <w:p>
+      <w:pPr>
+        <w:pStyle w:val="Body"/>
+        <w:rPr>
+          <w:rFonts w:ascii="Cambria Math" w:hAnsi="Cambria Math"/>
+          <w:sz w:val="24"/>
+          <w:szCs w:val="24"/>
+        </w:rPr>
+      </w:pPr>
+    </w:p>
+    <w:p>
+      <w:pPr>
+        <w:pStyle w:val="Body"/>
+        <w:rPr>
+          <w:rFonts w:ascii="Cambria Math" w:eastAsia="Helvetica Neue" w:hAnsi="Cambria Math" w:cs="Helvetica Neue"/>
+          <w:sz w:val="24"/>
+          <w:szCs w:val="24"/>
+        </w:rPr>
+      </w:pPr>
       <w:r>
         <w:rPr>
           <w:rFonts w:ascii="Cambria Math" w:hAnsi="Cambria Math"/>
@@ -1459,12 +1460,261 @@
         <w:t>If the player has already selected a checker piece and would like to change his or her mind, they can click that piece again to deselect it, then click whichever other piece they wish to move.</w:t>
       </w:r>
     </w:p>
-    <w:bookmarkEnd w:id="0"/>
-    <w:p>
-      <w:pPr>
-        <w:pStyle w:val="Body"/>
-        <w:rPr>
-          <w:rFonts w:ascii="Cambria Math" w:eastAsia="Helvetica Neue" w:hAnsi="Cambria Math" w:cs="Helvetica Neue"/>
+    <w:p>
+      <w:pPr>
+        <w:pStyle w:val="Body"/>
+        <w:rPr>
+          <w:rFonts w:ascii="Cambria Math" w:eastAsia="Helvetica Neue" w:hAnsi="Cambria Math" w:cs="Helvetica Neue"/>
+          <w:sz w:val="24"/>
+          <w:szCs w:val="24"/>
+        </w:rPr>
+      </w:pPr>
+      <w:r>
+        <w:rPr>
+          <w:rFonts w:ascii="Cambria Math" w:hAnsi="Cambria Math"/>
+          <w:noProof/>
+          <w:sz w:val="24"/>
+          <w:szCs w:val="24"/>
+        </w:rPr>
+        <w:drawing>
+          <wp:anchor distT="0" distB="0" distL="114300" distR="114300" simplePos="0" relativeHeight="251675648" behindDoc="0" locked="0" layoutInCell="1" allowOverlap="1" wp14:anchorId="374C8D72" wp14:editId="34BC3320">
+            <wp:simplePos x="0" y="0"/>
+            <wp:positionH relativeFrom="column">
+              <wp:posOffset>1600200</wp:posOffset>
+            </wp:positionH>
+            <wp:positionV relativeFrom="paragraph">
+              <wp:posOffset>35560</wp:posOffset>
+            </wp:positionV>
+            <wp:extent cx="2632710" cy="2971800"/>
+            <wp:effectExtent l="0" t="0" r="0" b="0"/>
+            <wp:wrapNone/>
+            <wp:docPr id="5" name="Picture 5"/>
+            <wp:cNvGraphicFramePr>
+              <a:graphicFrameLocks xmlns:a="http://schemas.openxmlformats.org/drawingml/2006/main" noChangeAspect="1"/>
+            </wp:cNvGraphicFramePr>
+            <a:graphic xmlns:a="http://schemas.openxmlformats.org/drawingml/2006/main">
+              <a:graphicData uri="http://schemas.openxmlformats.org/drawingml/2006/picture">
+                <pic:pic xmlns:pic="http://schemas.openxmlformats.org/drawingml/2006/picture">
+                  <pic:nvPicPr>
+                    <pic:cNvPr id="0" name="Screen Shot 2014-12-14 at 1.20.06 PM.png"/>
+                    <pic:cNvPicPr/>
+                  </pic:nvPicPr>
+                  <pic:blipFill rotWithShape="1">
+                    <a:blip r:embed="rId12">
+                      <a:extLst>
+                        <a:ext uri="{28A0092B-C50C-407E-A947-70E740481C1C}">
+                          <a14:useLocalDpi xmlns:a14="http://schemas.microsoft.com/office/drawing/2010/main" val="0"/>
+                        </a:ext>
+                      </a:extLst>
+                    </a:blip>
+                    <a:srcRect l="63067" b="43944"/>
+                    <a:stretch/>
+                  </pic:blipFill>
+                  <pic:spPr bwMode="auto">
+                    <a:xfrm>
+                      <a:off x="0" y="0"/>
+                      <a:ext cx="2632710" cy="2971800"/>
+                    </a:xfrm>
+                    <a:prstGeom prst="rect">
+                      <a:avLst/>
+                    </a:prstGeom>
+                    <a:ln>
+                      <a:noFill/>
+                    </a:ln>
+                    <a:extLst>
+                      <a:ext uri="{53640926-AAD7-44d8-BBD7-CCE9431645EC}">
+                        <a14:shadowObscured xmlns:a14="http://schemas.microsoft.com/office/drawing/2010/main"/>
+                      </a:ext>
+                    </a:extLst>
+                  </pic:spPr>
+                </pic:pic>
+              </a:graphicData>
+            </a:graphic>
+            <wp14:sizeRelH relativeFrom="page">
+              <wp14:pctWidth>0</wp14:pctWidth>
+            </wp14:sizeRelH>
+            <wp14:sizeRelV relativeFrom="page">
+              <wp14:pctHeight>0</wp14:pctHeight>
+            </wp14:sizeRelV>
+          </wp:anchor>
+        </w:drawing>
+      </w:r>
+    </w:p>
+    <w:p>
+      <w:pPr>
+        <w:pStyle w:val="Body"/>
+        <w:rPr>
+          <w:rFonts w:ascii="Cambria Math" w:hAnsi="Cambria Math"/>
+          <w:sz w:val="24"/>
+          <w:szCs w:val="24"/>
+        </w:rPr>
+      </w:pPr>
+    </w:p>
+    <w:p>
+      <w:pPr>
+        <w:pStyle w:val="Body"/>
+        <w:rPr>
+          <w:rFonts w:ascii="Cambria Math" w:hAnsi="Cambria Math"/>
+          <w:sz w:val="24"/>
+          <w:szCs w:val="24"/>
+        </w:rPr>
+      </w:pPr>
+    </w:p>
+    <w:p>
+      <w:pPr>
+        <w:pStyle w:val="Body"/>
+        <w:rPr>
+          <w:rFonts w:ascii="Cambria Math" w:hAnsi="Cambria Math"/>
+          <w:sz w:val="24"/>
+          <w:szCs w:val="24"/>
+        </w:rPr>
+      </w:pPr>
+    </w:p>
+    <w:p>
+      <w:pPr>
+        <w:pStyle w:val="Body"/>
+        <w:rPr>
+          <w:rFonts w:ascii="Cambria Math" w:hAnsi="Cambria Math"/>
+          <w:sz w:val="24"/>
+          <w:szCs w:val="24"/>
+        </w:rPr>
+      </w:pPr>
+    </w:p>
+    <w:p>
+      <w:pPr>
+        <w:pStyle w:val="Body"/>
+        <w:rPr>
+          <w:rFonts w:ascii="Cambria Math" w:hAnsi="Cambria Math"/>
+          <w:sz w:val="24"/>
+          <w:szCs w:val="24"/>
+        </w:rPr>
+      </w:pPr>
+    </w:p>
+    <w:p>
+      <w:pPr>
+        <w:pStyle w:val="Body"/>
+        <w:rPr>
+          <w:rFonts w:ascii="Cambria Math" w:hAnsi="Cambria Math"/>
+          <w:sz w:val="24"/>
+          <w:szCs w:val="24"/>
+        </w:rPr>
+      </w:pPr>
+    </w:p>
+    <w:p>
+      <w:pPr>
+        <w:pStyle w:val="Body"/>
+        <w:rPr>
+          <w:rFonts w:ascii="Cambria Math" w:hAnsi="Cambria Math"/>
+          <w:sz w:val="24"/>
+          <w:szCs w:val="24"/>
+        </w:rPr>
+      </w:pPr>
+    </w:p>
+    <w:p>
+      <w:pPr>
+        <w:pStyle w:val="Body"/>
+        <w:rPr>
+          <w:rFonts w:ascii="Cambria Math" w:hAnsi="Cambria Math"/>
+          <w:sz w:val="24"/>
+          <w:szCs w:val="24"/>
+        </w:rPr>
+      </w:pPr>
+    </w:p>
+    <w:p>
+      <w:pPr>
+        <w:pStyle w:val="Body"/>
+        <w:rPr>
+          <w:rFonts w:ascii="Cambria Math" w:hAnsi="Cambria Math"/>
+          <w:sz w:val="24"/>
+          <w:szCs w:val="24"/>
+        </w:rPr>
+      </w:pPr>
+    </w:p>
+    <w:p>
+      <w:pPr>
+        <w:pStyle w:val="Body"/>
+        <w:rPr>
+          <w:rFonts w:ascii="Cambria Math" w:hAnsi="Cambria Math"/>
+          <w:sz w:val="24"/>
+          <w:szCs w:val="24"/>
+        </w:rPr>
+      </w:pPr>
+    </w:p>
+    <w:p>
+      <w:pPr>
+        <w:pStyle w:val="Body"/>
+        <w:rPr>
+          <w:rFonts w:ascii="Cambria Math" w:hAnsi="Cambria Math"/>
+          <w:sz w:val="24"/>
+          <w:szCs w:val="24"/>
+        </w:rPr>
+      </w:pPr>
+    </w:p>
+    <w:p>
+      <w:pPr>
+        <w:pStyle w:val="Body"/>
+        <w:rPr>
+          <w:rFonts w:ascii="Cambria Math" w:hAnsi="Cambria Math"/>
+          <w:sz w:val="24"/>
+          <w:szCs w:val="24"/>
+        </w:rPr>
+      </w:pPr>
+    </w:p>
+    <w:p>
+      <w:pPr>
+        <w:pStyle w:val="Body"/>
+        <w:rPr>
+          <w:rFonts w:ascii="Cambria Math" w:hAnsi="Cambria Math"/>
+          <w:sz w:val="24"/>
+          <w:szCs w:val="24"/>
+        </w:rPr>
+      </w:pPr>
+    </w:p>
+    <w:p>
+      <w:pPr>
+        <w:pStyle w:val="Body"/>
+        <w:rPr>
+          <w:rFonts w:ascii="Cambria Math" w:hAnsi="Cambria Math"/>
+          <w:sz w:val="24"/>
+          <w:szCs w:val="24"/>
+        </w:rPr>
+      </w:pPr>
+    </w:p>
+    <w:p>
+      <w:pPr>
+        <w:pStyle w:val="Body"/>
+        <w:rPr>
+          <w:rFonts w:ascii="Cambria Math" w:hAnsi="Cambria Math"/>
+          <w:sz w:val="24"/>
+          <w:szCs w:val="24"/>
+        </w:rPr>
+      </w:pPr>
+    </w:p>
+    <w:p>
+      <w:pPr>
+        <w:pStyle w:val="Body"/>
+        <w:rPr>
+          <w:rFonts w:ascii="Cambria Math" w:hAnsi="Cambria Math"/>
+          <w:sz w:val="24"/>
+          <w:szCs w:val="24"/>
+        </w:rPr>
+      </w:pPr>
+    </w:p>
+    <w:p>
+      <w:pPr>
+        <w:pStyle w:val="Body"/>
+        <w:rPr>
+          <w:rFonts w:ascii="Cambria Math" w:hAnsi="Cambria Math"/>
+          <w:sz w:val="24"/>
+          <w:szCs w:val="24"/>
+        </w:rPr>
+      </w:pPr>
+    </w:p>
+    <w:p>
+      <w:pPr>
+        <w:pStyle w:val="Body"/>
+        <w:rPr>
+          <w:rFonts w:ascii="Cambria Math" w:hAnsi="Cambria Math"/>
           <w:sz w:val="24"/>
           <w:szCs w:val="24"/>
         </w:rPr>
@@ -1510,7 +1760,7 @@
                     <pic:cNvPicPr/>
                   </pic:nvPicPr>
                   <pic:blipFill>
-                    <a:blip r:embed="rId12">
+                    <a:blip r:embed="rId13">
                       <a:extLst>
                         <a:ext uri="{28A0092B-C50C-407E-A947-70E740481C1C}">
                           <a14:useLocalDpi xmlns:a14="http://schemas.microsoft.com/office/drawing/2010/main" val="0"/>
@@ -1572,8 +1822,8 @@
       </w:pPr>
     </w:p>
     <w:sectPr>
-      <w:headerReference w:type="default" r:id="rId13"/>
-      <w:footerReference w:type="default" r:id="rId14"/>
+      <w:headerReference w:type="default" r:id="rId14"/>
+      <w:footerReference w:type="default" r:id="rId15"/>
       <w:pgSz w:w="12240" w:h="15840"/>
       <w:pgMar w:top="1440" w:right="1440" w:bottom="1440" w:left="1440" w:header="720" w:footer="864" w:gutter="0"/>
       <w:cols w:space="720"/>
@@ -3181,6 +3431,33 @@
   <w:style w:type="numbering" w:customStyle="1" w:styleId="Bullet">
     <w:name w:val="Bullet"/>
   </w:style>
+  <w:style w:type="paragraph" w:styleId="BalloonText">
+    <w:name w:val="Balloon Text"/>
+    <w:basedOn w:val="Normal"/>
+    <w:link w:val="BalloonTextChar"/>
+    <w:uiPriority w:val="99"/>
+    <w:semiHidden/>
+    <w:unhideWhenUsed/>
+    <w:rsid w:val="00543BE3"/>
+    <w:rPr>
+      <w:rFonts w:ascii="Lucida Grande" w:hAnsi="Lucida Grande"/>
+      <w:sz w:val="18"/>
+      <w:szCs w:val="18"/>
+    </w:rPr>
+  </w:style>
+  <w:style w:type="character" w:customStyle="1" w:styleId="BalloonTextChar">
+    <w:name w:val="Balloon Text Char"/>
+    <w:basedOn w:val="DefaultParagraphFont"/>
+    <w:link w:val="BalloonText"/>
+    <w:uiPriority w:val="99"/>
+    <w:semiHidden/>
+    <w:rsid w:val="00543BE3"/>
+    <w:rPr>
+      <w:rFonts w:ascii="Lucida Grande" w:hAnsi="Lucida Grande"/>
+      <w:sz w:val="18"/>
+      <w:szCs w:val="18"/>
+    </w:rPr>
+  </w:style>
 </w:styles>
 </file>
 
@@ -3415,6 +3692,33 @@
   </w:style>
   <w:style w:type="numbering" w:customStyle="1" w:styleId="Bullet">
     <w:name w:val="Bullet"/>
+  </w:style>
+  <w:style w:type="paragraph" w:styleId="BalloonText">
+    <w:name w:val="Balloon Text"/>
+    <w:basedOn w:val="Normal"/>
+    <w:link w:val="BalloonTextChar"/>
+    <w:uiPriority w:val="99"/>
+    <w:semiHidden/>
+    <w:unhideWhenUsed/>
+    <w:rsid w:val="00543BE3"/>
+    <w:rPr>
+      <w:rFonts w:ascii="Lucida Grande" w:hAnsi="Lucida Grande"/>
+      <w:sz w:val="18"/>
+      <w:szCs w:val="18"/>
+    </w:rPr>
+  </w:style>
+  <w:style w:type="character" w:customStyle="1" w:styleId="BalloonTextChar">
+    <w:name w:val="Balloon Text Char"/>
+    <w:basedOn w:val="DefaultParagraphFont"/>
+    <w:link w:val="BalloonText"/>
+    <w:uiPriority w:val="99"/>
+    <w:semiHidden/>
+    <w:rsid w:val="00543BE3"/>
+    <w:rPr>
+      <w:rFonts w:ascii="Lucida Grande" w:hAnsi="Lucida Grande"/>
+      <w:sz w:val="18"/>
+      <w:szCs w:val="18"/>
+    </w:rPr>
   </w:style>
 </w:styles>
 </file>

</xml_diff>